<commit_message>
Added new notes from discussion with Gordon
</commit_message>
<xml_diff>
--- a/OutlineNotebook2.docx
+++ b/OutlineNotebook2.docx
@@ -106,8 +106,13 @@
           <w:numId w:val="1"/>
         </w:numPr>
       </w:pPr>
-      <w:r>
-        <w:t>Franke comparison 1982</w:t>
+      <w:proofErr w:type="spellStart"/>
+      <w:r>
+        <w:t>Franke</w:t>
+      </w:r>
+      <w:proofErr w:type="spellEnd"/>
+      <w:r>
+        <w:t xml:space="preserve"> comparison 1982</w:t>
       </w:r>
     </w:p>
     <w:p>
@@ -167,7 +172,15 @@
         </w:numPr>
       </w:pPr>
       <w:r>
-        <w:t xml:space="preserve">Need to focus on hardware that will get us to Petascale </w:t>
+        <w:t xml:space="preserve">Need to focus on hardware that will get us to </w:t>
+      </w:r>
+      <w:proofErr w:type="spellStart"/>
+      <w:r>
+        <w:t>Petascale</w:t>
+      </w:r>
+      <w:proofErr w:type="spellEnd"/>
+      <w:r>
+        <w:t xml:space="preserve"> </w:t>
       </w:r>
     </w:p>
     <w:p>
@@ -191,7 +204,23 @@
         </w:numPr>
       </w:pPr>
       <w:r>
-        <w:t>GPUs/Accelerators are expected to be (default|common|…) on petascale architectures</w:t>
+        <w:t>GPUs/Accelerators are expected to be (</w:t>
+      </w:r>
+      <w:proofErr w:type="spellStart"/>
+      <w:r>
+        <w:t>default|common</w:t>
+      </w:r>
+      <w:proofErr w:type="spellEnd"/>
+      <w:r>
+        <w:t xml:space="preserve">|…) on </w:t>
+      </w:r>
+      <w:proofErr w:type="spellStart"/>
+      <w:r>
+        <w:t>petascale</w:t>
+      </w:r>
+      <w:proofErr w:type="spellEnd"/>
+      <w:r>
+        <w:t xml:space="preserve"> architectures</w:t>
       </w:r>
     </w:p>
     <w:p>
@@ -263,7 +292,15 @@
         </w:numPr>
       </w:pPr>
       <w:r>
-        <w:t>And we demonstrate combinations through applicaton to various problems</w:t>
+        <w:t xml:space="preserve">And we demonstrate combinations through </w:t>
+      </w:r>
+      <w:proofErr w:type="spellStart"/>
+      <w:r>
+        <w:t>applicaton</w:t>
+      </w:r>
+      <w:proofErr w:type="spellEnd"/>
+      <w:r>
+        <w:t xml:space="preserve"> to various problems</w:t>
       </w:r>
     </w:p>
     <w:p>
@@ -698,96 +735,94 @@
             <w:rPr/>
           </w:rPrChange>
         </w:rPr>
-        <w:t>Cartesian Laplacian</w:t>
-      </w:r>
-    </w:p>
-    <w:p>
-      <w:pPr>
-        <w:pStyle w:val="ListParagraph"/>
-        <w:numPr>
-          <w:ilvl w:val="2"/>
-          <w:numId w:val="1"/>
-        </w:numPr>
+        <w:t xml:space="preserve">Cartesian </w:t>
+      </w:r>
+      <w:proofErr w:type="spellStart"/>
+      <w:r>
         <w:rPr>
           <w:color w:val="008000"/>
           <w:rPrChange w:id="35" w:author="Evan F. Bollig" w:date="2013-06-10T19:12:00Z">
             <w:rPr/>
           </w:rPrChange>
         </w:rPr>
-      </w:pPr>
-      <w:r>
+        <w:t>Laplacian</w:t>
+      </w:r>
+      <w:proofErr w:type="spellEnd"/>
+    </w:p>
+    <w:p>
+      <w:pPr>
+        <w:pStyle w:val="ListParagraph"/>
+        <w:numPr>
+          <w:ilvl w:val="2"/>
+          <w:numId w:val="1"/>
+        </w:numPr>
         <w:rPr>
           <w:color w:val="008000"/>
           <w:rPrChange w:id="36" w:author="Evan F. Bollig" w:date="2013-06-10T19:12:00Z">
             <w:rPr/>
           </w:rPrChange>
         </w:rPr>
-        <w:t>Laplace-Beltrami</w:t>
-      </w:r>
-    </w:p>
-    <w:p>
-      <w:pPr>
-        <w:pStyle w:val="ListParagraph"/>
-        <w:numPr>
-          <w:ilvl w:val="2"/>
-          <w:numId w:val="1"/>
-        </w:numPr>
+      </w:pPr>
+      <w:r>
         <w:rPr>
           <w:color w:val="008000"/>
           <w:rPrChange w:id="37" w:author="Evan F. Bollig" w:date="2013-06-10T19:12:00Z">
             <w:rPr/>
           </w:rPrChange>
         </w:rPr>
-      </w:pPr>
-      <w:r>
+        <w:t>Laplace-Beltrami</w:t>
+      </w:r>
+    </w:p>
+    <w:p>
+      <w:pPr>
+        <w:pStyle w:val="ListParagraph"/>
+        <w:numPr>
+          <w:ilvl w:val="2"/>
+          <w:numId w:val="1"/>
+        </w:numPr>
         <w:rPr>
           <w:color w:val="008000"/>
           <w:rPrChange w:id="38" w:author="Evan F. Bollig" w:date="2013-06-10T19:12:00Z">
             <w:rPr/>
           </w:rPrChange>
         </w:rPr>
-        <w:t>Constrained Gradient on Sphere</w:t>
-      </w:r>
-    </w:p>
-    <w:p>
-      <w:pPr>
-        <w:pStyle w:val="ListParagraph"/>
-        <w:numPr>
-          <w:ilvl w:val="2"/>
-          <w:numId w:val="1"/>
-        </w:numPr>
+      </w:pPr>
+      <w:r>
         <w:rPr>
           <w:color w:val="008000"/>
           <w:rPrChange w:id="39" w:author="Evan F. Bollig" w:date="2013-06-10T19:12:00Z">
             <w:rPr/>
           </w:rPrChange>
         </w:rPr>
-      </w:pPr>
-      <w:r>
+        <w:t>Constrained Gradient on Sphere</w:t>
+      </w:r>
+    </w:p>
+    <w:p>
+      <w:pPr>
+        <w:pStyle w:val="ListParagraph"/>
+        <w:numPr>
+          <w:ilvl w:val="2"/>
+          <w:numId w:val="1"/>
+        </w:numPr>
         <w:rPr>
           <w:color w:val="008000"/>
           <w:rPrChange w:id="40" w:author="Evan F. Bollig" w:date="2013-06-10T19:12:00Z">
             <w:rPr/>
           </w:rPrChange>
         </w:rPr>
-        <w:lastRenderedPageBreak/>
-        <w:t xml:space="preserve">Hyperviscosity </w:t>
-      </w:r>
-    </w:p>
-    <w:p>
-      <w:pPr>
-        <w:pStyle w:val="ListParagraph"/>
-        <w:numPr>
-          <w:ilvl w:val="1"/>
-          <w:numId w:val="1"/>
-        </w:numPr>
+      </w:pPr>
+      <w:proofErr w:type="spellStart"/>
+      <w:r>
         <w:rPr>
           <w:color w:val="008000"/>
           <w:rPrChange w:id="41" w:author="Evan F. Bollig" w:date="2013-06-10T19:12:00Z">
             <w:rPr/>
           </w:rPrChange>
         </w:rPr>
-      </w:pPr>
+        <w:lastRenderedPageBreak/>
+        <w:t>Hyperviscosity</w:t>
+      </w:r>
+      <w:proofErr w:type="spellEnd"/>
       <w:r>
         <w:rPr>
           <w:color w:val="008000"/>
@@ -795,14 +830,14 @@
             <w:rPr/>
           </w:rPrChange>
         </w:rPr>
-        <w:t>Implementation of RBF-FD</w:t>
-      </w:r>
-    </w:p>
-    <w:p>
-      <w:pPr>
-        <w:pStyle w:val="ListParagraph"/>
-        <w:numPr>
-          <w:ilvl w:val="2"/>
+        <w:t xml:space="preserve"> </w:t>
+      </w:r>
+    </w:p>
+    <w:p>
+      <w:pPr>
+        <w:pStyle w:val="ListParagraph"/>
+        <w:numPr>
+          <w:ilvl w:val="1"/>
           <w:numId w:val="1"/>
         </w:numPr>
         <w:rPr>
@@ -819,14 +854,14 @@
             <w:rPr/>
           </w:rPrChange>
         </w:rPr>
-        <w:t xml:space="preserve">Algorithm showing flow of RBF-FD </w:t>
-      </w:r>
-    </w:p>
-    <w:p>
-      <w:pPr>
-        <w:pStyle w:val="ListParagraph"/>
-        <w:numPr>
-          <w:ilvl w:val="3"/>
+        <w:t>Implementation of RBF-FD</w:t>
+      </w:r>
+    </w:p>
+    <w:p>
+      <w:pPr>
+        <w:pStyle w:val="ListParagraph"/>
+        <w:numPr>
+          <w:ilvl w:val="2"/>
           <w:numId w:val="1"/>
         </w:numPr>
         <w:rPr>
@@ -843,14 +878,14 @@
             <w:rPr/>
           </w:rPrChange>
         </w:rPr>
-        <w:t>Two phases</w:t>
-      </w:r>
-    </w:p>
-    <w:p>
-      <w:pPr>
-        <w:pStyle w:val="ListParagraph"/>
-        <w:numPr>
-          <w:ilvl w:val="4"/>
+        <w:t xml:space="preserve">Algorithm showing flow of RBF-FD </w:t>
+      </w:r>
+    </w:p>
+    <w:p>
+      <w:pPr>
+        <w:pStyle w:val="ListParagraph"/>
+        <w:numPr>
+          <w:ilvl w:val="3"/>
           <w:numId w:val="1"/>
         </w:numPr>
         <w:rPr>
@@ -867,7 +902,7 @@
             <w:rPr/>
           </w:rPrChange>
         </w:rPr>
-        <w:t>Preprocessing</w:t>
+        <w:t>Two phases</w:t>
       </w:r>
     </w:p>
     <w:p>
@@ -891,14 +926,14 @@
             <w:rPr/>
           </w:rPrChange>
         </w:rPr>
-        <w:t>Application</w:t>
-      </w:r>
-    </w:p>
-    <w:p>
-      <w:pPr>
-        <w:pStyle w:val="ListParagraph"/>
-        <w:numPr>
-          <w:ilvl w:val="3"/>
+        <w:t>Preprocessing</w:t>
+      </w:r>
+    </w:p>
+    <w:p>
+      <w:pPr>
+        <w:pStyle w:val="ListParagraph"/>
+        <w:numPr>
+          <w:ilvl w:val="4"/>
           <w:numId w:val="1"/>
         </w:numPr>
         <w:rPr>
@@ -915,7 +950,7 @@
             <w:rPr/>
           </w:rPrChange>
         </w:rPr>
-        <w:t>Complexity of phases depends on choice of algorithm for each task</w:t>
+        <w:t>Application</w:t>
       </w:r>
     </w:p>
     <w:p>
@@ -939,7 +974,7 @@
             <w:rPr/>
           </w:rPrChange>
         </w:rPr>
-        <w:t xml:space="preserve">Phase 1 is strictly preprocessing and data can be loaded from disk to bypass on subsequent runs. </w:t>
+        <w:t>Complexity of phases depends on choice of algorithm for each task</w:t>
       </w:r>
     </w:p>
     <w:p>
@@ -951,7 +986,7 @@
         </w:numPr>
         <w:rPr>
           <w:color w:val="008000"/>
-          <w:rPrChange w:id="55" w:author="Evan F. Bollig" w:date="2013-06-10T21:35:00Z">
+          <w:rPrChange w:id="55" w:author="Evan F. Bollig" w:date="2013-06-10T19:12:00Z">
             <w:rPr/>
           </w:rPrChange>
         </w:rPr>
@@ -959,11 +994,11 @@
       <w:r>
         <w:rPr>
           <w:color w:val="008000"/>
-          <w:rPrChange w:id="56" w:author="Evan F. Bollig" w:date="2013-06-10T21:35:00Z">
+          <w:rPrChange w:id="56" w:author="Evan F. Bollig" w:date="2013-06-10T19:12:00Z">
             <w:rPr/>
           </w:rPrChange>
         </w:rPr>
-        <w:t xml:space="preserve">Generally, PDEs will have time-steps making phase 2 the more computationally intense. </w:t>
+        <w:t xml:space="preserve">Phase 1 is strictly preprocessing and data can be loaded from disk to bypass on subsequent runs. </w:t>
       </w:r>
     </w:p>
     <w:p>
@@ -975,7 +1010,7 @@
         </w:numPr>
         <w:rPr>
           <w:color w:val="008000"/>
-          <w:rPrChange w:id="57" w:author="Evan F. Bollig" w:date="2013-06-10T23:33:00Z">
+          <w:rPrChange w:id="57" w:author="Evan F. Bollig" w:date="2013-06-10T21:35:00Z">
             <w:rPr/>
           </w:rPrChange>
         </w:rPr>
@@ -983,11 +1018,11 @@
       <w:r>
         <w:rPr>
           <w:color w:val="008000"/>
-          <w:rPrChange w:id="58" w:author="Evan F. Bollig" w:date="2013-06-10T23:33:00Z">
+          <w:rPrChange w:id="58" w:author="Evan F. Bollig" w:date="2013-06-10T21:35:00Z">
             <w:rPr/>
           </w:rPrChange>
         </w:rPr>
-        <w:t xml:space="preserve">Application phase would be similar regardless of method choice. </w:t>
+        <w:t xml:space="preserve">Generally, PDEs will have time-steps making phase 2 the more computationally intense. </w:t>
       </w:r>
     </w:p>
     <w:p>
@@ -999,7 +1034,7 @@
         </w:numPr>
         <w:rPr>
           <w:color w:val="008000"/>
-          <w:rPrChange w:id="59" w:author="Evan F. Bollig" w:date="2013-06-10T23:43:00Z">
+          <w:rPrChange w:id="59" w:author="Evan F. Bollig" w:date="2013-06-10T23:33:00Z">
             <w:rPr/>
           </w:rPrChange>
         </w:rPr>
@@ -1007,51 +1042,51 @@
       <w:r>
         <w:rPr>
           <w:color w:val="008000"/>
-          <w:rPrChange w:id="60" w:author="Evan F. Bollig" w:date="2013-06-10T23:43:00Z">
+          <w:rPrChange w:id="60" w:author="Evan F. Bollig" w:date="2013-06-10T23:33:00Z">
             <w:rPr/>
           </w:rPrChange>
         </w:rPr>
-        <w:t>Here we discuss various design decisions within the preprocessing phase and consider poten</w:t>
-      </w:r>
-      <w:r>
+        <w:t xml:space="preserve">Application phase would be similar regardless of method choice. </w:t>
+      </w:r>
+    </w:p>
+    <w:p>
+      <w:pPr>
+        <w:pStyle w:val="ListParagraph"/>
+        <w:numPr>
+          <w:ilvl w:val="3"/>
+          <w:numId w:val="1"/>
+        </w:numPr>
         <w:rPr>
           <w:color w:val="008000"/>
           <w:rPrChange w:id="61" w:author="Evan F. Bollig" w:date="2013-06-10T23:43:00Z">
             <w:rPr/>
           </w:rPrChange>
         </w:rPr>
-        <w:t xml:space="preserve">tial impacts on performance (if any). </w:t>
-      </w:r>
-    </w:p>
-    <w:p>
-      <w:pPr>
-        <w:pStyle w:val="ListParagraph"/>
-        <w:numPr>
-          <w:ilvl w:val="2"/>
-          <w:numId w:val="1"/>
-        </w:numPr>
+      </w:pPr>
+      <w:r>
         <w:rPr>
           <w:color w:val="008000"/>
-          <w:rPrChange w:id="62" w:author="Evan F. Bollig" w:date="2013-06-14T03:38:00Z">
+          <w:rPrChange w:id="62" w:author="Evan F. Bollig" w:date="2013-06-10T23:43:00Z">
             <w:rPr/>
           </w:rPrChange>
         </w:rPr>
-      </w:pPr>
+        <w:t>Here we discuss various design decisions within the preprocessing phase and consider poten</w:t>
+      </w:r>
       <w:r>
         <w:rPr>
           <w:color w:val="008000"/>
-          <w:rPrChange w:id="63" w:author="Evan F. Bollig" w:date="2013-06-14T03:38:00Z">
+          <w:rPrChange w:id="63" w:author="Evan F. Bollig" w:date="2013-06-10T23:43:00Z">
             <w:rPr/>
           </w:rPrChange>
         </w:rPr>
-        <w:t>Preprocessing tasks</w:t>
-      </w:r>
-    </w:p>
-    <w:p>
-      <w:pPr>
-        <w:pStyle w:val="ListParagraph"/>
-        <w:numPr>
-          <w:ilvl w:val="3"/>
+        <w:t xml:space="preserve">tial impacts on performance (if any). </w:t>
+      </w:r>
+    </w:p>
+    <w:p>
+      <w:pPr>
+        <w:pStyle w:val="ListParagraph"/>
+        <w:numPr>
+          <w:ilvl w:val="2"/>
           <w:numId w:val="1"/>
         </w:numPr>
         <w:rPr>
@@ -1068,14 +1103,14 @@
             <w:rPr/>
           </w:rPrChange>
         </w:rPr>
-        <w:t>Grid Generation</w:t>
-      </w:r>
-    </w:p>
-    <w:p>
-      <w:pPr>
-        <w:pStyle w:val="ListParagraph"/>
-        <w:numPr>
-          <w:ilvl w:val="4"/>
+        <w:t>Preprocessing tasks</w:t>
+      </w:r>
+    </w:p>
+    <w:p>
+      <w:pPr>
+        <w:pStyle w:val="ListParagraph"/>
+        <w:numPr>
+          <w:ilvl w:val="3"/>
           <w:numId w:val="1"/>
         </w:numPr>
         <w:rPr>
@@ -1092,7 +1127,7 @@
             <w:rPr/>
           </w:rPrChange>
         </w:rPr>
-        <w:t>We can load or generate grids</w:t>
+        <w:t>Grid Generation</w:t>
       </w:r>
     </w:p>
     <w:p>
@@ -1116,7 +1151,7 @@
             <w:rPr/>
           </w:rPrChange>
         </w:rPr>
-        <w:t xml:space="preserve">Regular grid is simplest and used for testing/debugging </w:t>
+        <w:t>We can load or generate grids</w:t>
       </w:r>
     </w:p>
     <w:p>
@@ -1140,7 +1175,7 @@
             <w:rPr/>
           </w:rPrChange>
         </w:rPr>
-        <w:t>For most tests on sphere we load MD node sets to confirm results with other RBF literature</w:t>
+        <w:t xml:space="preserve">Regular grid is simplest and used for testing/debugging </w:t>
       </w:r>
     </w:p>
     <w:p>
@@ -1152,7 +1187,7 @@
         </w:numPr>
         <w:rPr>
           <w:color w:val="008000"/>
-          <w:rPrChange w:id="72" w:author="Evan Bollig" w:date="2013-06-14T12:55:00Z">
+          <w:rPrChange w:id="72" w:author="Evan F. Bollig" w:date="2013-06-14T03:38:00Z">
             <w:rPr/>
           </w:rPrChange>
         </w:rPr>
@@ -1160,18 +1195,18 @@
       <w:r>
         <w:rPr>
           <w:color w:val="008000"/>
-          <w:rPrChange w:id="73" w:author="Evan Bollig" w:date="2013-06-14T12:55:00Z">
+          <w:rPrChange w:id="73" w:author="Evan F. Bollig" w:date="2013-06-14T03:38:00Z">
             <w:rPr/>
           </w:rPrChange>
         </w:rPr>
-        <w:t xml:space="preserve">For large node sets we also consider CVTs since they keep nodes from overlapping. </w:t>
-      </w:r>
-    </w:p>
-    <w:p>
-      <w:pPr>
-        <w:pStyle w:val="ListParagraph"/>
-        <w:numPr>
-          <w:ilvl w:val="5"/>
+        <w:t>For most tests on sphere we load MD node sets to confirm results with other RBF literature</w:t>
+      </w:r>
+    </w:p>
+    <w:p>
+      <w:pPr>
+        <w:pStyle w:val="ListParagraph"/>
+        <w:numPr>
+          <w:ilvl w:val="4"/>
           <w:numId w:val="1"/>
         </w:numPr>
         <w:rPr>
@@ -1188,7 +1223,7 @@
             <w:rPr/>
           </w:rPrChange>
         </w:rPr>
-        <w:t xml:space="preserve">Have I mentioned nodes should not coincide with RBF-FD? </w:t>
+        <w:t xml:space="preserve">For large node sets we also consider CVTs since they keep nodes from overlapping. </w:t>
       </w:r>
     </w:p>
     <w:p>
@@ -1212,14 +1247,14 @@
             <w:rPr/>
           </w:rPrChange>
         </w:rPr>
-        <w:t>CVT simple algorithm (Lloyd’s)</w:t>
-      </w:r>
-    </w:p>
-    <w:p>
-      <w:pPr>
-        <w:pStyle w:val="ListParagraph"/>
-        <w:numPr>
-          <w:ilvl w:val="3"/>
+        <w:t xml:space="preserve">Have I mentioned nodes should not coincide with RBF-FD? </w:t>
+      </w:r>
+    </w:p>
+    <w:p>
+      <w:pPr>
+        <w:pStyle w:val="ListParagraph"/>
+        <w:numPr>
+          <w:ilvl w:val="5"/>
           <w:numId w:val="1"/>
         </w:numPr>
         <w:rPr>
@@ -1236,14 +1271,14 @@
             <w:rPr/>
           </w:rPrChange>
         </w:rPr>
-        <w:t>Stencil generation</w:t>
-      </w:r>
-    </w:p>
-    <w:p>
-      <w:pPr>
-        <w:pStyle w:val="ListParagraph"/>
-        <w:numPr>
-          <w:ilvl w:val="4"/>
+        <w:t>CVT simple algorithm (Lloyd’s)</w:t>
+      </w:r>
+    </w:p>
+    <w:p>
+      <w:pPr>
+        <w:pStyle w:val="ListParagraph"/>
+        <w:numPr>
+          <w:ilvl w:val="3"/>
           <w:numId w:val="1"/>
         </w:numPr>
         <w:rPr>
@@ -1260,7 +1295,7 @@
             <w:rPr/>
           </w:rPrChange>
         </w:rPr>
-        <w:t xml:space="preserve">Brute force is obvious starting point, but this is O(N^2). </w:t>
+        <w:t>Stencil generation</w:t>
       </w:r>
     </w:p>
     <w:p>
@@ -1270,9 +1305,69 @@
           <w:ilvl w:val="4"/>
           <w:numId w:val="1"/>
         </w:numPr>
-      </w:pPr>
-      <w:r>
-        <w:t>K-DTree is used by many in the RBF world to reduce complexity to O(N log N) search time for all stencils.</w:t>
+        <w:rPr>
+          <w:color w:val="008000"/>
+          <w:rPrChange w:id="82" w:author="Evan Bollig" w:date="2013-06-14T12:55:00Z">
+            <w:rPr/>
+          </w:rPrChange>
+        </w:rPr>
+      </w:pPr>
+      <w:r>
+        <w:rPr>
+          <w:color w:val="008000"/>
+          <w:rPrChange w:id="83" w:author="Evan Bollig" w:date="2013-06-14T12:55:00Z">
+            <w:rPr/>
+          </w:rPrChange>
+        </w:rPr>
+        <w:t xml:space="preserve">Brute force is obvious starting point, but this is </w:t>
+      </w:r>
+      <w:proofErr w:type="gramStart"/>
+      <w:r>
+        <w:rPr>
+          <w:color w:val="008000"/>
+          <w:rPrChange w:id="84" w:author="Evan Bollig" w:date="2013-06-14T12:55:00Z">
+            <w:rPr/>
+          </w:rPrChange>
+        </w:rPr>
+        <w:t>O(</w:t>
+      </w:r>
+      <w:proofErr w:type="gramEnd"/>
+      <w:r>
+        <w:rPr>
+          <w:color w:val="008000"/>
+          <w:rPrChange w:id="85" w:author="Evan Bollig" w:date="2013-06-14T12:55:00Z">
+            <w:rPr/>
+          </w:rPrChange>
+        </w:rPr>
+        <w:t xml:space="preserve">N^2). </w:t>
+      </w:r>
+    </w:p>
+    <w:p>
+      <w:pPr>
+        <w:pStyle w:val="ListParagraph"/>
+        <w:numPr>
+          <w:ilvl w:val="4"/>
+          <w:numId w:val="1"/>
+        </w:numPr>
+      </w:pPr>
+      <w:r>
+        <w:t>K-</w:t>
+      </w:r>
+      <w:proofErr w:type="spellStart"/>
+      <w:r>
+        <w:t>DTree</w:t>
+      </w:r>
+      <w:proofErr w:type="spellEnd"/>
+      <w:r>
+        <w:t xml:space="preserve"> is used by many in the RBF world to reduce complexity to </w:t>
+      </w:r>
+      <w:proofErr w:type="gramStart"/>
+      <w:r>
+        <w:t>O(</w:t>
+      </w:r>
+      <w:proofErr w:type="gramEnd"/>
+      <w:r>
+        <w:t>N log N) search time for all stencils.</w:t>
       </w:r>
       <w:r>
         <w:tab/>
@@ -1286,9 +1381,27 @@
           <w:numId w:val="1"/>
         </w:numPr>
       </w:pPr>
-      <w:r>
-        <w:t>Bengt and Fasshauer refer to kDTree</w:t>
-      </w:r>
+      <w:proofErr w:type="spellStart"/>
+      <w:r>
+        <w:t>Bengt</w:t>
+      </w:r>
+      <w:proofErr w:type="spellEnd"/>
+      <w:r>
+        <w:t xml:space="preserve"> and </w:t>
+      </w:r>
+      <w:proofErr w:type="spellStart"/>
+      <w:r>
+        <w:t>Fasshauer</w:t>
+      </w:r>
+      <w:proofErr w:type="spellEnd"/>
+      <w:r>
+        <w:t xml:space="preserve"> refer to </w:t>
+      </w:r>
+      <w:proofErr w:type="spellStart"/>
+      <w:r>
+        <w:t>kDTree</w:t>
+      </w:r>
+      <w:proofErr w:type="spellEnd"/>
     </w:p>
     <w:p>
       <w:pPr>
@@ -1371,8 +1484,13 @@
         </w:numPr>
       </w:pPr>
       <w:r>
-        <w:t>Impact of ordering on Sparsity</w:t>
-      </w:r>
+        <w:t xml:space="preserve">Impact of ordering on </w:t>
+      </w:r>
+      <w:proofErr w:type="spellStart"/>
+      <w:r>
+        <w:t>Sparsity</w:t>
+      </w:r>
+      <w:proofErr w:type="spellEnd"/>
     </w:p>
     <w:p>
       <w:pPr>
@@ -1475,8 +1593,13 @@
           <w:numId w:val="1"/>
         </w:numPr>
       </w:pPr>
-      <w:r>
-        <w:t>Bayona, others seek to find the optimal for general node placement</w:t>
+      <w:proofErr w:type="spellStart"/>
+      <w:r>
+        <w:t>Bayona</w:t>
+      </w:r>
+      <w:proofErr w:type="spellEnd"/>
+      <w:r>
+        <w:t>, others seek to find the optimal for general node placement</w:t>
       </w:r>
     </w:p>
     <w:p>
@@ -1524,7 +1647,15 @@
         </w:numPr>
       </w:pPr>
       <w:r>
-        <w:t>Choose epsilon curve as function of k(N)</w:t>
+        <w:t xml:space="preserve">Choose epsilon curve as function of </w:t>
+      </w:r>
+      <w:proofErr w:type="gramStart"/>
+      <w:r>
+        <w:t>k(</w:t>
+      </w:r>
+      <w:proofErr w:type="gramEnd"/>
+      <w:r>
+        <w:t>N)</w:t>
       </w:r>
     </w:p>
     <w:p>
@@ -1536,7 +1667,23 @@
         </w:numPr>
       </w:pPr>
       <w:r>
-        <w:t xml:space="preserve">We follow approach in Lehto et al. to choose based on k(N) </w:t>
+        <w:t xml:space="preserve">We follow approach in </w:t>
+      </w:r>
+      <w:proofErr w:type="spellStart"/>
+      <w:r>
+        <w:t>Lehto</w:t>
+      </w:r>
+      <w:proofErr w:type="spellEnd"/>
+      <w:r>
+        <w:t xml:space="preserve"> et al. to choose based on </w:t>
+      </w:r>
+      <w:proofErr w:type="gramStart"/>
+      <w:r>
+        <w:t>k(</w:t>
+      </w:r>
+      <w:proofErr w:type="gramEnd"/>
+      <w:r>
+        <w:t xml:space="preserve">N) </w:t>
       </w:r>
     </w:p>
     <w:p>
@@ -1554,7 +1701,15 @@
         <w:t xml:space="preserve"> Figures</w:t>
       </w:r>
       <w:r>
-        <w:t xml:space="preserve"> of contours generated following Lehto approach. </w:t>
+        <w:t xml:space="preserve"> of contours generated following </w:t>
+      </w:r>
+      <w:proofErr w:type="spellStart"/>
+      <w:r>
+        <w:t>Lehto</w:t>
+      </w:r>
+      <w:proofErr w:type="spellEnd"/>
+      <w:r>
+        <w:t xml:space="preserve"> approach. </w:t>
       </w:r>
     </w:p>
     <w:p>
@@ -1590,8 +1745,13 @@
         </w:numPr>
       </w:pPr>
       <w:r>
-        <w:t>Explicit solutions require SpMV</w:t>
-      </w:r>
+        <w:t xml:space="preserve">Explicit solutions require </w:t>
+      </w:r>
+      <w:proofErr w:type="spellStart"/>
+      <w:r>
+        <w:t>SpMV</w:t>
+      </w:r>
+      <w:proofErr w:type="spellEnd"/>
       <w:r>
         <w:t>, SAXPY for update</w:t>
       </w:r>
@@ -1611,8 +1771,13 @@
         <w:t xml:space="preserve"> multiple</w:t>
       </w:r>
       <w:r>
-        <w:t xml:space="preserve"> SpMV</w:t>
-      </w:r>
+        <w:t xml:space="preserve"> </w:t>
+      </w:r>
+      <w:proofErr w:type="spellStart"/>
+      <w:r>
+        <w:t>SpMV</w:t>
+      </w:r>
+      <w:proofErr w:type="spellEnd"/>
       <w:r>
         <w:t>, SAXPY internally.</w:t>
       </w:r>
@@ -1650,7 +1815,15 @@
         </w:numPr>
       </w:pPr>
       <w:r>
-        <w:t xml:space="preserve">A domain decomposition allows us to distribute the SpMV and </w:t>
+        <w:t xml:space="preserve">A domain decomposition allows us to distribute the </w:t>
+      </w:r>
+      <w:proofErr w:type="spellStart"/>
+      <w:r>
+        <w:t>SpMV</w:t>
+      </w:r>
+      <w:proofErr w:type="spellEnd"/>
+      <w:r>
+        <w:t xml:space="preserve"> and </w:t>
       </w:r>
       <w:r>
         <w:t>SAXPY operations</w:t>
@@ -1665,8 +1838,21 @@
         </w:numPr>
       </w:pPr>
       <w:r>
-        <w:t>We target the GPU with OpenCL and ViennaCL</w:t>
-      </w:r>
+        <w:t xml:space="preserve">We target the GPU with </w:t>
+      </w:r>
+      <w:proofErr w:type="spellStart"/>
+      <w:r>
+        <w:t>OpenCL</w:t>
+      </w:r>
+      <w:proofErr w:type="spellEnd"/>
+      <w:r>
+        <w:t xml:space="preserve"> and </w:t>
+      </w:r>
+      <w:proofErr w:type="spellStart"/>
+      <w:r>
+        <w:t>ViennaCL</w:t>
+      </w:r>
+      <w:proofErr w:type="spellEnd"/>
     </w:p>
     <w:p>
       <w:pPr>
@@ -1701,7 +1887,15 @@
         </w:numPr>
       </w:pPr>
       <w:r>
-        <w:t>Distributed RBF methods limited to Knepley and a few others*</w:t>
+        <w:t xml:space="preserve">Distributed RBF methods limited to </w:t>
+      </w:r>
+      <w:proofErr w:type="spellStart"/>
+      <w:r>
+        <w:t>Knepley</w:t>
+      </w:r>
+      <w:proofErr w:type="spellEnd"/>
+      <w:r>
+        <w:t xml:space="preserve"> and a few others*</w:t>
       </w:r>
     </w:p>
     <w:p>
@@ -1826,7 +2020,7 @@
           <w:numId w:val="1"/>
         </w:numPr>
         <w:rPr>
-          <w:ins w:id="82" w:author="Evan Bollig" w:date="2013-06-08T18:53:00Z"/>
+          <w:ins w:id="86" w:author="Evan Bollig" w:date="2013-06-08T18:53:00Z"/>
         </w:rPr>
       </w:pPr>
       <w:r>
@@ -1847,9 +2041,9 @@
           <w:numId w:val="1"/>
         </w:numPr>
         <w:rPr>
-          <w:ins w:id="83" w:author="Evan Bollig" w:date="2013-06-08T18:53:00Z"/>
-        </w:rPr>
-        <w:pPrChange w:id="84" w:author="Evan Bollig" w:date="2013-06-08T18:53:00Z">
+          <w:ins w:id="87" w:author="Evan Bollig" w:date="2013-06-08T18:53:00Z"/>
+        </w:rPr>
+        <w:pPrChange w:id="88" w:author="Evan Bollig" w:date="2013-06-08T18:53:00Z">
           <w:pPr>
             <w:pStyle w:val="ListParagraph"/>
             <w:numPr>
@@ -1860,7 +2054,7 @@
           </w:pPr>
         </w:pPrChange>
       </w:pPr>
-      <w:ins w:id="85" w:author="Evan Bollig" w:date="2013-06-08T18:53:00Z">
+      <w:ins w:id="89" w:author="Evan Bollig" w:date="2013-06-08T18:53:00Z">
         <w:r>
           <w:t>MIC is new on scene</w:t>
         </w:r>
@@ -1874,9 +2068,9 @@
           <w:numId w:val="1"/>
         </w:numPr>
         <w:rPr>
-          <w:ins w:id="86" w:author="Evan Bollig" w:date="2013-06-08T18:53:00Z"/>
-        </w:rPr>
-        <w:pPrChange w:id="87" w:author="Evan Bollig" w:date="2013-06-08T18:53:00Z">
+          <w:ins w:id="90" w:author="Evan Bollig" w:date="2013-06-08T18:53:00Z"/>
+        </w:rPr>
+        <w:pPrChange w:id="91" w:author="Evan Bollig" w:date="2013-06-08T18:53:00Z">
           <w:pPr>
             <w:pStyle w:val="ListParagraph"/>
             <w:numPr>
@@ -1887,7 +2081,7 @@
           </w:pPr>
         </w:pPrChange>
       </w:pPr>
-      <w:ins w:id="88" w:author="Evan Bollig" w:date="2013-06-08T18:53:00Z">
+      <w:ins w:id="92" w:author="Evan Bollig" w:date="2013-06-08T18:53:00Z">
         <w:r>
           <w:t>Describe hardware</w:t>
         </w:r>
@@ -1901,9 +2095,9 @@
           <w:numId w:val="1"/>
         </w:numPr>
         <w:rPr>
-          <w:ins w:id="89" w:author="Evan Bollig" w:date="2013-06-08T18:53:00Z"/>
-        </w:rPr>
-        <w:pPrChange w:id="90" w:author="Evan Bollig" w:date="2013-06-08T18:53:00Z">
+          <w:ins w:id="93" w:author="Evan Bollig" w:date="2013-06-08T18:53:00Z"/>
+        </w:rPr>
+        <w:pPrChange w:id="94" w:author="Evan Bollig" w:date="2013-06-08T18:53:00Z">
           <w:pPr>
             <w:pStyle w:val="ListParagraph"/>
             <w:numPr>
@@ -1914,27 +2108,27 @@
           </w:pPr>
         </w:pPrChange>
       </w:pPr>
-      <w:ins w:id="91" w:author="Evan Bollig" w:date="2013-06-08T18:53:00Z">
+      <w:ins w:id="95" w:author="Evan Bollig" w:date="2013-06-08T18:53:00Z">
         <w:r>
           <w:t xml:space="preserve">State that we are </w:t>
         </w:r>
       </w:ins>
-      <w:ins w:id="92" w:author="Evan Bollig" w:date="2013-06-08T19:00:00Z">
+      <w:ins w:id="96" w:author="Evan Bollig" w:date="2013-06-08T19:00:00Z">
         <w:r>
           <w:t>just starting</w:t>
         </w:r>
       </w:ins>
-      <w:ins w:id="93" w:author="Evan Bollig" w:date="2013-06-08T18:53:00Z">
+      <w:ins w:id="97" w:author="Evan Bollig" w:date="2013-06-08T18:53:00Z">
         <w:r>
           <w:t xml:space="preserve"> </w:t>
         </w:r>
       </w:ins>
-      <w:ins w:id="94" w:author="Evan Bollig" w:date="2013-06-08T19:00:00Z">
+      <w:ins w:id="98" w:author="Evan Bollig" w:date="2013-06-08T19:00:00Z">
         <w:r>
           <w:t>investigations</w:t>
         </w:r>
       </w:ins>
-      <w:ins w:id="95" w:author="Evan Bollig" w:date="2013-06-08T18:53:00Z">
+      <w:ins w:id="99" w:author="Evan Bollig" w:date="2013-06-08T18:53:00Z">
         <w:r>
           <w:t xml:space="preserve"> but results are not included here. </w:t>
         </w:r>
@@ -1948,10 +2142,10 @@
           <w:numId w:val="1"/>
         </w:numPr>
         <w:rPr>
-          <w:ins w:id="96" w:author="Evan Bollig" w:date="2013-06-08T18:59:00Z"/>
-        </w:rPr>
-      </w:pPr>
-      <w:ins w:id="97" w:author="Evan Bollig" w:date="2013-06-08T18:53:00Z">
+          <w:ins w:id="100" w:author="Evan Bollig" w:date="2013-06-08T18:59:00Z"/>
+        </w:rPr>
+      </w:pPr>
+      <w:ins w:id="101" w:author="Evan Bollig" w:date="2013-06-08T18:53:00Z">
         <w:r>
           <w:t>Too soon to tell what benefits</w:t>
         </w:r>
@@ -1964,7 +2158,7 @@
           <w:ilvl w:val="3"/>
           <w:numId w:val="1"/>
         </w:numPr>
-        <w:pPrChange w:id="98" w:author="Evan Bollig" w:date="2013-06-08T18:59:00Z">
+        <w:pPrChange w:id="102" w:author="Evan Bollig" w:date="2013-06-08T18:59:00Z">
           <w:pPr>
             <w:pStyle w:val="ListParagraph"/>
             <w:numPr>
@@ -1975,9 +2169,17 @@
           </w:pPr>
         </w:pPrChange>
       </w:pPr>
-      <w:ins w:id="99" w:author="Evan Bollig" w:date="2013-06-08T18:59:00Z">
-        <w:r>
-          <w:t xml:space="preserve">MIC has pragmas and OpenCL support (beta 2012/2013). </w:t>
+      <w:ins w:id="103" w:author="Evan Bollig" w:date="2013-06-08T18:59:00Z">
+        <w:r>
+          <w:t xml:space="preserve">MIC has pragmas and </w:t>
+        </w:r>
+        <w:proofErr w:type="spellStart"/>
+        <w:r>
+          <w:t>OpenCL</w:t>
+        </w:r>
+        <w:proofErr w:type="spellEnd"/>
+        <w:r>
+          <w:t xml:space="preserve"> support (beta 2012/2013). </w:t>
         </w:r>
       </w:ins>
     </w:p>
@@ -1992,8 +2194,13 @@
       <w:r>
         <w:t xml:space="preserve">Choice to work with </w:t>
       </w:r>
-      <w:r>
-        <w:t xml:space="preserve">OpenCL </w:t>
+      <w:proofErr w:type="spellStart"/>
+      <w:r>
+        <w:t>OpenCL</w:t>
+      </w:r>
+      <w:proofErr w:type="spellEnd"/>
+      <w:r>
+        <w:t xml:space="preserve"> </w:t>
       </w:r>
       <w:r>
         <w:t xml:space="preserve">and language </w:t>
@@ -2011,7 +2218,15 @@
         </w:numPr>
       </w:pPr>
       <w:r>
-        <w:t>Functional portability vs performance portability</w:t>
+        <w:t xml:space="preserve">Functional portability </w:t>
+      </w:r>
+      <w:proofErr w:type="spellStart"/>
+      <w:r>
+        <w:t>vs</w:t>
+      </w:r>
+      <w:proofErr w:type="spellEnd"/>
+      <w:r>
+        <w:t xml:space="preserve"> performance portability</w:t>
       </w:r>
     </w:p>
     <w:p>
@@ -2038,7 +2253,15 @@
         </w:numPr>
       </w:pPr>
       <w:r>
-        <w:t>Work-Items, Work-Groups, NDRange, etc.</w:t>
+        <w:t xml:space="preserve">Work-Items, Work-Groups, </w:t>
+      </w:r>
+      <w:proofErr w:type="spellStart"/>
+      <w:r>
+        <w:t>NDRange</w:t>
+      </w:r>
+      <w:proofErr w:type="spellEnd"/>
+      <w:r>
+        <w:t>, etc.</w:t>
       </w:r>
     </w:p>
     <w:p>
@@ -2086,7 +2309,15 @@
         </w:numPr>
       </w:pPr>
       <w:r>
-        <w:t xml:space="preserve">How does it compare to CUDA? OpenACC? </w:t>
+        <w:t xml:space="preserve">How does it compare to CUDA? </w:t>
+      </w:r>
+      <w:proofErr w:type="spellStart"/>
+      <w:r>
+        <w:t>OpenACC</w:t>
+      </w:r>
+      <w:proofErr w:type="spellEnd"/>
+      <w:r>
+        <w:t xml:space="preserve">? </w:t>
       </w:r>
     </w:p>
     <w:p>
@@ -2097,8 +2328,21 @@
           <w:numId w:val="1"/>
         </w:numPr>
       </w:pPr>
-      <w:r>
-        <w:t xml:space="preserve">OpenCL attempts to harness the power of all hardware. Supports ATI, Nvidia, etc. Even has support for Cell BE and Phi. </w:t>
+      <w:proofErr w:type="spellStart"/>
+      <w:r>
+        <w:t>OpenCL</w:t>
+      </w:r>
+      <w:proofErr w:type="spellEnd"/>
+      <w:r>
+        <w:t xml:space="preserve"> attempts to harness the power of all hardware. Supports ATI, </w:t>
+      </w:r>
+      <w:proofErr w:type="spellStart"/>
+      <w:r>
+        <w:t>Nvidia</w:t>
+      </w:r>
+      <w:proofErr w:type="spellEnd"/>
+      <w:r>
+        <w:t xml:space="preserve">, etc. Even has support for Cell BE and Phi. </w:t>
       </w:r>
     </w:p>
     <w:p>
@@ -2133,8 +2377,13 @@
           <w:numId w:val="1"/>
         </w:numPr>
       </w:pPr>
-      <w:r>
-        <w:t>OpenCL C++ headers are one option, but this does not simplify the task our problem</w:t>
+      <w:proofErr w:type="spellStart"/>
+      <w:r>
+        <w:t>OpenCL</w:t>
+      </w:r>
+      <w:proofErr w:type="spellEnd"/>
+      <w:r>
+        <w:t xml:space="preserve"> C++ headers are one option, but this does not simplify the task our problem</w:t>
       </w:r>
     </w:p>
     <w:p>
@@ -2149,7 +2398,23 @@
         <w:t>Approach our problem from a higher level of abstraction with a sparse matri</w:t>
       </w:r>
       <w:r>
-        <w:t xml:space="preserve">x library and primitives like SpMV. Answer question: why use libraries like ViennaCL? </w:t>
+        <w:t xml:space="preserve">x library and primitives like </w:t>
+      </w:r>
+      <w:proofErr w:type="spellStart"/>
+      <w:r>
+        <w:t>SpMV</w:t>
+      </w:r>
+      <w:proofErr w:type="spellEnd"/>
+      <w:r>
+        <w:t xml:space="preserve">. Answer question: why use libraries like </w:t>
+      </w:r>
+      <w:proofErr w:type="spellStart"/>
+      <w:r>
+        <w:t>ViennaCL</w:t>
+      </w:r>
+      <w:proofErr w:type="spellEnd"/>
+      <w:r>
+        <w:t xml:space="preserve">? </w:t>
       </w:r>
     </w:p>
     <w:p>
@@ -2251,8 +2516,13 @@
         <w:t xml:space="preserve">Not to mention adoption is successful in existing codes where optimization was possible on day 1. For codes developing from scratch it is still easier to debug without using the hardware. Most problems that people would put on GPU can be reduced to some BLAS or LAPACK primitive, so it makes sense to </w:t>
       </w:r>
       <w:r>
-        <w:t>use a library like ViennaCL</w:t>
-      </w:r>
+        <w:t xml:space="preserve">use a library like </w:t>
+      </w:r>
+      <w:proofErr w:type="spellStart"/>
+      <w:r>
+        <w:t>ViennaCL</w:t>
+      </w:r>
+      <w:proofErr w:type="spellEnd"/>
     </w:p>
     <w:p>
       <w:pPr>
@@ -2262,8 +2532,29 @@
           <w:numId w:val="1"/>
         </w:numPr>
       </w:pPr>
-      <w:r>
-        <w:t>ViennaCL already adopted back-end switch for OpenMP, CUDA and OpenCL to allow more versatility.</w:t>
+      <w:proofErr w:type="spellStart"/>
+      <w:r>
+        <w:t>ViennaCL</w:t>
+      </w:r>
+      <w:proofErr w:type="spellEnd"/>
+      <w:r>
+        <w:t xml:space="preserve"> already adopted back-end switch for </w:t>
+      </w:r>
+      <w:proofErr w:type="spellStart"/>
+      <w:r>
+        <w:t>OpenMP</w:t>
+      </w:r>
+      <w:proofErr w:type="spellEnd"/>
+      <w:r>
+        <w:t xml:space="preserve">, CUDA and </w:t>
+      </w:r>
+      <w:proofErr w:type="spellStart"/>
+      <w:r>
+        <w:t>OpenCL</w:t>
+      </w:r>
+      <w:proofErr w:type="spellEnd"/>
+      <w:r>
+        <w:t xml:space="preserve"> to allow more versatility.</w:t>
       </w:r>
     </w:p>
     <w:p>
@@ -2274,11 +2565,19 @@
           <w:numId w:val="1"/>
         </w:numPr>
         <w:rPr>
-          <w:ins w:id="100" w:author="Evan Bollig" w:date="2013-06-08T18:59:00Z"/>
-        </w:rPr>
-      </w:pPr>
-      <w:r>
-        <w:t>Whatever vendor or language available libraries like ViennaCL will adapt and our code will change little.</w:t>
+          <w:ins w:id="104" w:author="Evan Bollig" w:date="2013-06-08T18:59:00Z"/>
+        </w:rPr>
+      </w:pPr>
+      <w:r>
+        <w:t xml:space="preserve">Whatever vendor or language available libraries like </w:t>
+      </w:r>
+      <w:proofErr w:type="spellStart"/>
+      <w:r>
+        <w:t>ViennaCL</w:t>
+      </w:r>
+      <w:proofErr w:type="spellEnd"/>
+      <w:r>
+        <w:t xml:space="preserve"> will adapt and our code will change little.</w:t>
       </w:r>
     </w:p>
     <w:p>
@@ -2289,9 +2588,9 @@
           <w:numId w:val="1"/>
         </w:numPr>
         <w:rPr>
-          <w:ins w:id="101" w:author="Evan Bollig" w:date="2013-06-08T19:00:00Z"/>
-        </w:rPr>
-        <w:pPrChange w:id="102" w:author="Evan Bollig" w:date="2013-06-08T18:59:00Z">
+          <w:ins w:id="105" w:author="Evan Bollig" w:date="2013-06-08T19:00:00Z"/>
+        </w:rPr>
+        <w:pPrChange w:id="106" w:author="Evan Bollig" w:date="2013-06-08T18:59:00Z">
           <w:pPr>
             <w:pStyle w:val="ListParagraph"/>
             <w:numPr>
@@ -2302,9 +2601,17 @@
           </w:pPr>
         </w:pPrChange>
       </w:pPr>
-      <w:ins w:id="103" w:author="Evan Bollig" w:date="2013-06-08T18:59:00Z">
-        <w:r>
-          <w:t xml:space="preserve">MIC limitations in OpenCL </w:t>
+      <w:ins w:id="107" w:author="Evan Bollig" w:date="2013-06-08T18:59:00Z">
+        <w:r>
+          <w:t xml:space="preserve">MIC limitations in </w:t>
+        </w:r>
+        <w:proofErr w:type="spellStart"/>
+        <w:r>
+          <w:t>OpenCL</w:t>
+        </w:r>
+        <w:proofErr w:type="spellEnd"/>
+        <w:r>
+          <w:t xml:space="preserve"> </w:t>
         </w:r>
       </w:ins>
     </w:p>
@@ -2316,9 +2623,9 @@
           <w:numId w:val="1"/>
         </w:numPr>
         <w:rPr>
-          <w:ins w:id="104" w:author="Evan Bollig" w:date="2013-06-08T19:00:00Z"/>
-        </w:rPr>
-        <w:pPrChange w:id="105" w:author="Evan Bollig" w:date="2013-06-08T19:00:00Z">
+          <w:ins w:id="108" w:author="Evan Bollig" w:date="2013-06-08T19:00:00Z"/>
+        </w:rPr>
+        <w:pPrChange w:id="109" w:author="Evan Bollig" w:date="2013-06-08T19:00:00Z">
           <w:pPr>
             <w:pStyle w:val="ListParagraph"/>
             <w:numPr>
@@ -2329,7 +2636,7 @@
           </w:pPr>
         </w:pPrChange>
       </w:pPr>
-      <w:ins w:id="106" w:author="Evan Bollig" w:date="2013-06-08T19:00:00Z">
+      <w:ins w:id="110" w:author="Evan Bollig" w:date="2013-06-08T19:00:00Z">
         <w:r>
           <w:t>Images</w:t>
         </w:r>
@@ -2343,9 +2650,9 @@
           <w:numId w:val="1"/>
         </w:numPr>
         <w:rPr>
-          <w:ins w:id="107" w:author="Evan Bollig" w:date="2013-06-08T19:00:00Z"/>
-        </w:rPr>
-        <w:pPrChange w:id="108" w:author="Evan Bollig" w:date="2013-06-08T19:00:00Z">
+          <w:ins w:id="111" w:author="Evan Bollig" w:date="2013-06-08T19:00:00Z"/>
+        </w:rPr>
+        <w:pPrChange w:id="112" w:author="Evan Bollig" w:date="2013-06-08T19:00:00Z">
           <w:pPr>
             <w:pStyle w:val="ListParagraph"/>
             <w:numPr>
@@ -2356,7 +2663,7 @@
           </w:pPr>
         </w:pPrChange>
       </w:pPr>
-      <w:ins w:id="109" w:author="Evan Bollig" w:date="2013-06-08T19:00:00Z">
+      <w:ins w:id="113" w:author="Evan Bollig" w:date="2013-06-08T19:00:00Z">
         <w:r>
           <w:t>Device Fission</w:t>
         </w:r>
@@ -2369,7 +2676,7 @@
           <w:ilvl w:val="4"/>
           <w:numId w:val="1"/>
         </w:numPr>
-        <w:pPrChange w:id="110" w:author="Evan Bollig" w:date="2013-06-08T19:00:00Z">
+        <w:pPrChange w:id="114" w:author="Evan Bollig" w:date="2013-06-08T19:00:00Z">
           <w:pPr>
             <w:pStyle w:val="ListParagraph"/>
             <w:numPr>
@@ -2380,7 +2687,7 @@
           </w:pPr>
         </w:pPrChange>
       </w:pPr>
-      <w:ins w:id="111" w:author="Evan Bollig" w:date="2013-06-08T19:00:00Z">
+      <w:ins w:id="115" w:author="Evan Bollig" w:date="2013-06-08T19:00:00Z">
         <w:r>
           <w:t>No such limitations in GPU, but language is in beta</w:t>
         </w:r>
@@ -2407,7 +2714,15 @@
         </w:numPr>
       </w:pPr>
       <w:r>
-        <w:t>Custom kernels with one thread vs one warp</w:t>
+        <w:t xml:space="preserve">Custom kernels with one thread </w:t>
+      </w:r>
+      <w:proofErr w:type="spellStart"/>
+      <w:r>
+        <w:t>vs</w:t>
+      </w:r>
+      <w:proofErr w:type="spellEnd"/>
+      <w:r>
+        <w:t xml:space="preserve"> one warp</w:t>
       </w:r>
     </w:p>
     <w:p>
@@ -2418,8 +2733,13 @@
           <w:numId w:val="1"/>
         </w:numPr>
       </w:pPr>
-      <w:r>
-        <w:t>SpMV will be bandwidth limited</w:t>
+      <w:proofErr w:type="spellStart"/>
+      <w:r>
+        <w:t>SpMV</w:t>
+      </w:r>
+      <w:proofErr w:type="spellEnd"/>
+      <w:r>
+        <w:t xml:space="preserve"> will be bandwidth limited</w:t>
       </w:r>
     </w:p>
     <w:p>
@@ -2443,8 +2763,21 @@
         </w:numPr>
       </w:pPr>
       <w:r>
-        <w:t>Custom kernels vs libraries like ViennaCL</w:t>
-      </w:r>
+        <w:t xml:space="preserve">Custom kernels </w:t>
+      </w:r>
+      <w:proofErr w:type="spellStart"/>
+      <w:r>
+        <w:t>vs</w:t>
+      </w:r>
+      <w:proofErr w:type="spellEnd"/>
+      <w:r>
+        <w:t xml:space="preserve"> libraries like </w:t>
+      </w:r>
+      <w:proofErr w:type="spellStart"/>
+      <w:r>
+        <w:t>ViennaCL</w:t>
+      </w:r>
+      <w:proofErr w:type="spellEnd"/>
     </w:p>
     <w:p>
       <w:pPr>
@@ -2502,17 +2835,22 @@
           <w:numId w:val="1"/>
         </w:numPr>
         <w:rPr>
-          <w:ins w:id="112" w:author="Evan Bollig" w:date="2013-06-08T18:47:00Z"/>
-        </w:rPr>
-      </w:pPr>
-      <w:del w:id="113" w:author="Evan Bollig" w:date="2013-06-08T18:44:00Z">
+          <w:ins w:id="116" w:author="Evan Bollig" w:date="2013-06-08T18:47:00Z"/>
+        </w:rPr>
+      </w:pPr>
+      <w:del w:id="117" w:author="Evan Bollig" w:date="2013-06-08T18:44:00Z">
         <w:r>
           <w:delText xml:space="preserve">ViennaCL </w:delText>
         </w:r>
       </w:del>
-      <w:ins w:id="114" w:author="Evan Bollig" w:date="2013-06-08T18:44:00Z">
-        <w:r>
-          <w:t xml:space="preserve">SpMV </w:t>
+      <w:proofErr w:type="spellStart"/>
+      <w:ins w:id="118" w:author="Evan Bollig" w:date="2013-06-08T18:44:00Z">
+        <w:r>
+          <w:t>SpMV</w:t>
+        </w:r>
+        <w:proofErr w:type="spellEnd"/>
+        <w:r>
+          <w:t xml:space="preserve"> </w:t>
         </w:r>
       </w:ins>
       <w:r>
@@ -2527,9 +2865,9 @@
           <w:numId w:val="1"/>
         </w:numPr>
         <w:rPr>
-          <w:ins w:id="115" w:author="Evan Bollig" w:date="2013-06-08T18:47:00Z"/>
-        </w:rPr>
-        <w:pPrChange w:id="116" w:author="Evan Bollig" w:date="2013-06-08T18:47:00Z">
+          <w:ins w:id="119" w:author="Evan Bollig" w:date="2013-06-08T18:47:00Z"/>
+        </w:rPr>
+        <w:pPrChange w:id="120" w:author="Evan Bollig" w:date="2013-06-08T18:47:00Z">
           <w:pPr>
             <w:pStyle w:val="ListParagraph"/>
             <w:numPr>
@@ -2540,9 +2878,25 @@
           </w:pPr>
         </w:pPrChange>
       </w:pPr>
-      <w:ins w:id="117" w:author="Evan Bollig" w:date="2013-06-08T18:47:00Z">
-        <w:r>
-          <w:t>Focus on ViennaCL and clSpMV options</w:t>
+      <w:ins w:id="121" w:author="Evan Bollig" w:date="2013-06-08T18:47:00Z">
+        <w:r>
+          <w:t xml:space="preserve">Focus on </w:t>
+        </w:r>
+        <w:proofErr w:type="spellStart"/>
+        <w:r>
+          <w:t>ViennaCL</w:t>
+        </w:r>
+        <w:proofErr w:type="spellEnd"/>
+        <w:r>
+          <w:t xml:space="preserve"> and </w:t>
+        </w:r>
+        <w:proofErr w:type="spellStart"/>
+        <w:r>
+          <w:t>clSpMV</w:t>
+        </w:r>
+        <w:proofErr w:type="spellEnd"/>
+        <w:r>
+          <w:t xml:space="preserve"> options</w:t>
         </w:r>
       </w:ins>
     </w:p>
@@ -2553,7 +2907,7 @@
           <w:ilvl w:val="5"/>
           <w:numId w:val="1"/>
         </w:numPr>
-        <w:pPrChange w:id="118" w:author="Evan Bollig" w:date="2013-06-08T18:47:00Z">
+        <w:pPrChange w:id="122" w:author="Evan Bollig" w:date="2013-06-08T18:47:00Z">
           <w:pPr>
             <w:pStyle w:val="ListParagraph"/>
             <w:numPr>
@@ -2564,14 +2918,40 @@
           </w:pPr>
         </w:pPrChange>
       </w:pPr>
-      <w:ins w:id="119" w:author="Evan Bollig" w:date="2013-06-08T18:47:00Z">
-        <w:r>
-          <w:t>We can implement test PDEs in ViennaCL, or consider GPU optimizations external to PDEs. clSpMV test weights</w:t>
-        </w:r>
-      </w:ins>
-      <w:ins w:id="120" w:author="Evan Bollig" w:date="2013-06-08T18:48:00Z">
-        <w:r>
-          <w:t xml:space="preserve"> (read as mtx format) and benchmark for a better view of optimization potential on the GPU. </w:t>
+      <w:ins w:id="123" w:author="Evan Bollig" w:date="2013-06-08T18:47:00Z">
+        <w:r>
+          <w:t xml:space="preserve">We can implement test PDEs in </w:t>
+        </w:r>
+        <w:proofErr w:type="spellStart"/>
+        <w:r>
+          <w:t>ViennaCL</w:t>
+        </w:r>
+        <w:proofErr w:type="spellEnd"/>
+        <w:r>
+          <w:t xml:space="preserve">, or consider GPU optimizations external to PDEs. </w:t>
+        </w:r>
+        <w:proofErr w:type="spellStart"/>
+        <w:proofErr w:type="gramStart"/>
+        <w:r>
+          <w:t>clSpMV</w:t>
+        </w:r>
+        <w:proofErr w:type="spellEnd"/>
+        <w:proofErr w:type="gramEnd"/>
+        <w:r>
+          <w:t xml:space="preserve"> test weights</w:t>
+        </w:r>
+      </w:ins>
+      <w:ins w:id="124" w:author="Evan Bollig" w:date="2013-06-08T18:48:00Z">
+        <w:r>
+          <w:t xml:space="preserve"> (read as </w:t>
+        </w:r>
+        <w:proofErr w:type="spellStart"/>
+        <w:r>
+          <w:t>mtx</w:t>
+        </w:r>
+        <w:proofErr w:type="spellEnd"/>
+        <w:r>
+          <w:t xml:space="preserve"> format) and benchmark for a better view of optimization potential on the GPU. </w:t>
         </w:r>
       </w:ins>
     </w:p>
@@ -2583,7 +2963,7 @@
           <w:numId w:val="1"/>
         </w:numPr>
         <w:rPr>
-          <w:del w:id="121" w:author="Evan Bollig" w:date="2013-06-08T18:46:00Z"/>
+          <w:del w:id="125" w:author="Evan Bollig" w:date="2013-06-08T18:46:00Z"/>
         </w:rPr>
       </w:pPr>
       <w:r>
@@ -2598,10 +2978,10 @@
           <w:numId w:val="1"/>
         </w:numPr>
         <w:rPr>
-          <w:ins w:id="122" w:author="Evan Bollig" w:date="2013-06-08T18:46:00Z"/>
-        </w:rPr>
-      </w:pPr>
-      <w:ins w:id="123" w:author="Evan Bollig" w:date="2013-06-08T18:46:00Z">
+          <w:ins w:id="126" w:author="Evan Bollig" w:date="2013-06-08T18:46:00Z"/>
+        </w:rPr>
+      </w:pPr>
+      <w:ins w:id="127" w:author="Evan Bollig" w:date="2013-06-08T18:46:00Z">
         <w:r>
           <w:t xml:space="preserve">, </w:t>
         </w:r>
@@ -2617,7 +2997,7 @@
           <w:ilvl w:val="5"/>
           <w:numId w:val="1"/>
         </w:numPr>
-        <w:pPrChange w:id="124" w:author="Evan Bollig" w:date="2013-06-08T18:46:00Z">
+        <w:pPrChange w:id="128" w:author="Evan Bollig" w:date="2013-06-08T18:46:00Z">
           <w:pPr>
             <w:pStyle w:val="ListParagraph"/>
             <w:numPr>
@@ -2628,7 +3008,7 @@
           </w:pPr>
         </w:pPrChange>
       </w:pPr>
-      <w:ins w:id="125" w:author="Evan Bollig" w:date="2013-06-08T18:46:00Z">
+      <w:ins w:id="129" w:author="Evan Bollig" w:date="2013-06-08T18:46:00Z">
         <w:r>
           <w:t>Only enough description to state that COO is the storage format and CSR is most common format in literature. Most results compare on CSR format.</w:t>
         </w:r>
@@ -2642,7 +3022,7 @@
           <w:numId w:val="1"/>
         </w:numPr>
       </w:pPr>
-      <w:ins w:id="126" w:author="Evan Bollig" w:date="2013-06-08T18:46:00Z">
+      <w:ins w:id="130" w:author="Evan Bollig" w:date="2013-06-08T18:46:00Z">
         <w:r>
           <w:t xml:space="preserve">Focus on </w:t>
         </w:r>
@@ -2671,10 +3051,10 @@
           <w:numId w:val="1"/>
         </w:numPr>
         <w:rPr>
-          <w:ins w:id="127" w:author="Evan Bollig" w:date="2013-06-08T18:47:00Z"/>
-        </w:rPr>
-      </w:pPr>
-      <w:ins w:id="128" w:author="Evan Bollig" w:date="2013-06-08T18:44:00Z">
+          <w:ins w:id="131" w:author="Evan Bollig" w:date="2013-06-08T18:47:00Z"/>
+        </w:rPr>
+      </w:pPr>
+      <w:ins w:id="132" w:author="Evan Bollig" w:date="2013-06-08T18:44:00Z">
         <w:r>
           <w:t>SELL, BELL, SBELL</w:t>
         </w:r>
@@ -2688,9 +3068,9 @@
           <w:numId w:val="1"/>
         </w:numPr>
         <w:rPr>
-          <w:ins w:id="129" w:author="Evan Bollig" w:date="2013-06-08T18:47:00Z"/>
-        </w:rPr>
-        <w:pPrChange w:id="130" w:author="Evan Bollig" w:date="2013-06-08T18:47:00Z">
+          <w:ins w:id="133" w:author="Evan Bollig" w:date="2013-06-08T18:47:00Z"/>
+        </w:rPr>
+        <w:pPrChange w:id="134" w:author="Evan Bollig" w:date="2013-06-08T18:47:00Z">
           <w:pPr>
             <w:pStyle w:val="ListParagraph"/>
             <w:numPr>
@@ -2701,7 +3081,7 @@
           </w:pPr>
         </w:pPrChange>
       </w:pPr>
-      <w:ins w:id="131" w:author="Evan Bollig" w:date="2013-06-08T18:47:00Z">
+      <w:ins w:id="135" w:author="Evan Bollig" w:date="2013-06-08T18:47:00Z">
         <w:r>
           <w:t>Differences in kernels</w:t>
         </w:r>
@@ -2715,9 +3095,9 @@
           <w:numId w:val="1"/>
         </w:numPr>
         <w:rPr>
-          <w:ins w:id="132" w:author="Evan Bollig" w:date="2013-06-08T18:47:00Z"/>
-        </w:rPr>
-        <w:pPrChange w:id="133" w:author="Evan Bollig" w:date="2013-06-08T18:47:00Z">
+          <w:ins w:id="136" w:author="Evan Bollig" w:date="2013-06-08T18:47:00Z"/>
+        </w:rPr>
+        <w:pPrChange w:id="137" w:author="Evan Bollig" w:date="2013-06-08T18:47:00Z">
           <w:pPr>
             <w:pStyle w:val="ListParagraph"/>
             <w:numPr>
@@ -2728,7 +3108,7 @@
           </w:pPr>
         </w:pPrChange>
       </w:pPr>
-      <w:ins w:id="134" w:author="Evan Bollig" w:date="2013-06-08T18:47:00Z">
+      <w:ins w:id="138" w:author="Evan Bollig" w:date="2013-06-08T18:47:00Z">
         <w:r>
           <w:t>What optimizations can we make?</w:t>
         </w:r>
@@ -2742,9 +3122,9 @@
           <w:numId w:val="1"/>
         </w:numPr>
         <w:rPr>
-          <w:ins w:id="135" w:author="Evan Bollig" w:date="2013-06-08T18:44:00Z"/>
-        </w:rPr>
-        <w:pPrChange w:id="136" w:author="Evan Bollig" w:date="2013-06-08T18:47:00Z">
+          <w:ins w:id="139" w:author="Evan Bollig" w:date="2013-06-08T18:44:00Z"/>
+        </w:rPr>
+        <w:pPrChange w:id="140" w:author="Evan Bollig" w:date="2013-06-08T18:47:00Z">
           <w:pPr>
             <w:pStyle w:val="ListParagraph"/>
             <w:numPr>
@@ -2755,7 +3135,7 @@
           </w:pPr>
         </w:pPrChange>
       </w:pPr>
-      <w:ins w:id="137" w:author="Evan Bollig" w:date="2013-06-08T18:47:00Z">
+      <w:ins w:id="141" w:author="Evan Bollig" w:date="2013-06-08T18:47:00Z">
         <w:r>
           <w:t>We can test padding to nearest 32</w:t>
         </w:r>
@@ -2769,30 +3149,32 @@
           <w:numId w:val="1"/>
         </w:numPr>
         <w:rPr>
-          <w:ins w:id="138" w:author="Evan Bollig" w:date="2013-06-08T18:45:00Z"/>
-        </w:rPr>
-      </w:pPr>
-      <w:ins w:id="139" w:author="Evan Bollig" w:date="2013-06-08T18:45:00Z">
+          <w:ins w:id="142" w:author="Evan Bollig" w:date="2013-06-08T18:45:00Z"/>
+        </w:rPr>
+      </w:pPr>
+      <w:proofErr w:type="gramStart"/>
+      <w:ins w:id="143" w:author="Evan Bollig" w:date="2013-06-08T18:45:00Z">
         <w:r>
           <w:t xml:space="preserve">A range of </w:t>
         </w:r>
       </w:ins>
-      <w:del w:id="140" w:author="Evan Bollig" w:date="2013-06-08T18:44:00Z">
+      <w:del w:id="144" w:author="Evan Bollig" w:date="2013-06-08T18:44:00Z">
         <w:r>
           <w:delText>HYB</w:delText>
         </w:r>
       </w:del>
-      <w:ins w:id="141" w:author="Evan Bollig" w:date="2013-06-08T18:45:00Z">
+      <w:ins w:id="145" w:author="Evan Bollig" w:date="2013-06-08T18:45:00Z">
         <w:r>
           <w:t>o</w:t>
         </w:r>
       </w:ins>
-      <w:ins w:id="142" w:author="Evan Bollig" w:date="2013-06-08T18:44:00Z">
+      <w:ins w:id="146" w:author="Evan Bollig" w:date="2013-06-08T18:44:00Z">
         <w:r>
           <w:t>ther formats exist</w:t>
         </w:r>
       </w:ins>
-      <w:ins w:id="143" w:author="Evan Bollig" w:date="2013-06-08T18:45:00Z">
+      <w:proofErr w:type="gramEnd"/>
+      <w:ins w:id="147" w:author="Evan Bollig" w:date="2013-06-08T18:45:00Z">
         <w:r>
           <w:t xml:space="preserve">, but we do not concern ourselves with them here. </w:t>
         </w:r>
@@ -2805,7 +3187,7 @@
           <w:ilvl w:val="5"/>
           <w:numId w:val="1"/>
         </w:numPr>
-        <w:pPrChange w:id="144" w:author="Evan Bollig" w:date="2013-06-08T18:45:00Z">
+        <w:pPrChange w:id="148" w:author="Evan Bollig" w:date="2013-06-08T18:45:00Z">
           <w:pPr>
             <w:pStyle w:val="ListParagraph"/>
             <w:numPr>
@@ -2816,7 +3198,7 @@
           </w:pPr>
         </w:pPrChange>
       </w:pPr>
-      <w:ins w:id="145" w:author="Evan Bollig" w:date="2013-06-08T18:45:00Z">
+      <w:ins w:id="149" w:author="Evan Bollig" w:date="2013-06-08T18:45:00Z">
         <w:r>
           <w:t xml:space="preserve">Would be appropriate for cases where stencils have variable number of nodes. Our assumption is that we have a uniform number. </w:t>
         </w:r>
@@ -2830,10 +3212,10 @@
           <w:numId w:val="1"/>
         </w:numPr>
         <w:rPr>
-          <w:del w:id="146" w:author="Evan Bollig" w:date="2013-06-08T18:45:00Z"/>
-        </w:rPr>
-      </w:pPr>
-      <w:del w:id="147" w:author="Evan Bollig" w:date="2013-06-08T18:45:00Z">
+          <w:del w:id="150" w:author="Evan Bollig" w:date="2013-06-08T18:45:00Z"/>
+        </w:rPr>
+      </w:pPr>
+      <w:del w:id="151" w:author="Evan Bollig" w:date="2013-06-08T18:45:00Z">
         <w:r>
           <w:delText>All indicators point to ideal</w:delText>
         </w:r>
@@ -2851,10 +3233,26 @@
         </w:numPr>
       </w:pPr>
       <w:r>
-        <w:t>Performance comparison of ViennaCL formats reveals expected 27x speedup over CPU (boo</w:t>
-      </w:r>
-      <w:r>
-        <w:t xml:space="preserve">st SpMV, not as optimal as MKL; only </w:t>
+        <w:t xml:space="preserve">Performance comparison of </w:t>
+      </w:r>
+      <w:proofErr w:type="spellStart"/>
+      <w:r>
+        <w:t>ViennaCL</w:t>
+      </w:r>
+      <w:proofErr w:type="spellEnd"/>
+      <w:r>
+        <w:t xml:space="preserve"> formats reveals expected 27x speedup over CPU (boo</w:t>
+      </w:r>
+      <w:r>
+        <w:t xml:space="preserve">st </w:t>
+      </w:r>
+      <w:proofErr w:type="spellStart"/>
+      <w:r>
+        <w:t>SpMV</w:t>
+      </w:r>
+      <w:proofErr w:type="spellEnd"/>
+      <w:r>
+        <w:t xml:space="preserve">, not as optimal as MKL; only </w:t>
       </w:r>
       <w:r>
         <w:t xml:space="preserve">optimized for one </w:t>
@@ -2875,7 +3273,15 @@
         </w:numPr>
       </w:pPr>
       <w:r>
-        <w:t xml:space="preserve">What is the fastest SpMV for </w:t>
+        <w:t xml:space="preserve">What is the fastest </w:t>
+      </w:r>
+      <w:proofErr w:type="spellStart"/>
+      <w:r>
+        <w:t>SpMV</w:t>
+      </w:r>
+      <w:proofErr w:type="spellEnd"/>
+      <w:r>
+        <w:t xml:space="preserve"> for </w:t>
       </w:r>
       <w:r>
         <w:t xml:space="preserve">RBF-FD? </w:t>
@@ -2890,7 +3296,15 @@
         </w:numPr>
       </w:pPr>
       <w:r>
-        <w:t>Need: MKL SpMV for comparison</w:t>
+        <w:t xml:space="preserve">Need: MKL </w:t>
+      </w:r>
+      <w:proofErr w:type="spellStart"/>
+      <w:r>
+        <w:t>SpMV</w:t>
+      </w:r>
+      <w:proofErr w:type="spellEnd"/>
+      <w:r>
+        <w:t xml:space="preserve"> for comparison</w:t>
       </w:r>
     </w:p>
     <w:p>
@@ -2950,7 +3364,23 @@
         </w:numPr>
       </w:pPr>
       <w:r>
-        <w:t>Block options in clSpMV; clSpMV (OSKI) is also best competitor</w:t>
+        <w:t xml:space="preserve">Block options in </w:t>
+      </w:r>
+      <w:proofErr w:type="spellStart"/>
+      <w:r>
+        <w:t>clSpMV</w:t>
+      </w:r>
+      <w:proofErr w:type="spellEnd"/>
+      <w:r>
+        <w:t xml:space="preserve">; </w:t>
+      </w:r>
+      <w:proofErr w:type="spellStart"/>
+      <w:r>
+        <w:t>clSpMV</w:t>
+      </w:r>
+      <w:proofErr w:type="spellEnd"/>
+      <w:r>
+        <w:t xml:space="preserve"> (OSKI) is also best competitor</w:t>
       </w:r>
     </w:p>
     <w:p>
@@ -2973,8 +3403,37 @@
           <w:numId w:val="1"/>
         </w:numPr>
       </w:pPr>
-      <w:r>
-        <w:t xml:space="preserve">PETSc, Hypre, Trilinos are all libraries/frameworks that we could have developed in, but none of them had GPU support. We continued with custom built code, but that decision required addition decisions from us. </w:t>
+      <w:proofErr w:type="spellStart"/>
+      <w:r>
+        <w:t>PETSc</w:t>
+      </w:r>
+      <w:proofErr w:type="spellEnd"/>
+      <w:r>
+        <w:t xml:space="preserve">, </w:t>
+      </w:r>
+      <w:proofErr w:type="spellStart"/>
+      <w:r>
+        <w:t>Hypre</w:t>
+      </w:r>
+      <w:proofErr w:type="spellEnd"/>
+      <w:r>
+        <w:t xml:space="preserve">, </w:t>
+      </w:r>
+      <w:proofErr w:type="spellStart"/>
+      <w:r>
+        <w:t>Trilinos</w:t>
+      </w:r>
+      <w:proofErr w:type="spellEnd"/>
+      <w:r>
+        <w:t xml:space="preserve"> are all libraries/frameworks that we could have developed in, but none of them had GPU support. We continued with </w:t>
+      </w:r>
+      <w:proofErr w:type="gramStart"/>
+      <w:r>
+        <w:t>custom built</w:t>
+      </w:r>
+      <w:proofErr w:type="gramEnd"/>
+      <w:r>
+        <w:t xml:space="preserve"> code, but that decision required addition decisions from us. </w:t>
       </w:r>
     </w:p>
     <w:p>
@@ -3025,10 +3484,34 @@
         <w:t xml:space="preserve">For initial development, </w:t>
       </w:r>
       <w:r>
-        <w:t xml:space="preserve">Send/recv between </w:t>
-      </w:r>
-      <w:r>
-        <w:t xml:space="preserve">domains in round-robin. For improved scaling an Alltoallv collective is used. </w:t>
+        <w:t>Send/</w:t>
+      </w:r>
+      <w:proofErr w:type="spellStart"/>
+      <w:r>
+        <w:t>recv</w:t>
+      </w:r>
+      <w:proofErr w:type="spellEnd"/>
+      <w:r>
+        <w:t xml:space="preserve"> between </w:t>
+      </w:r>
+      <w:r>
+        <w:t xml:space="preserve">domains in </w:t>
+      </w:r>
+      <w:proofErr w:type="gramStart"/>
+      <w:r>
+        <w:t>round-robin</w:t>
+      </w:r>
+      <w:proofErr w:type="gramEnd"/>
+      <w:r>
+        <w:t xml:space="preserve">. For improved scaling an </w:t>
+      </w:r>
+      <w:proofErr w:type="spellStart"/>
+      <w:r>
+        <w:t>Alltoallv</w:t>
+      </w:r>
+      <w:proofErr w:type="spellEnd"/>
+      <w:r>
+        <w:t xml:space="preserve"> collective is used. </w:t>
       </w:r>
     </w:p>
     <w:p>
@@ -3039,8 +3522,13 @@
           <w:numId w:val="1"/>
         </w:numPr>
       </w:pPr>
-      <w:r>
-        <w:t xml:space="preserve">MPI_iAlltoallv expected in MPI v3 (mid to late 2013). </w:t>
+      <w:proofErr w:type="spellStart"/>
+      <w:r>
+        <w:t>MPI_iAlltoallv</w:t>
+      </w:r>
+      <w:proofErr w:type="spellEnd"/>
+      <w:r>
+        <w:t xml:space="preserve"> expected in MPI v3 (mid to late 2013). </w:t>
       </w:r>
     </w:p>
     <w:p>
@@ -3088,8 +3576,13 @@
         </w:numPr>
       </w:pPr>
       <w:r>
-        <w:t>Figure of X partiitoning</w:t>
-      </w:r>
+        <w:t xml:space="preserve">Figure of X </w:t>
+      </w:r>
+      <w:proofErr w:type="spellStart"/>
+      <w:r>
+        <w:t>partiitoning</w:t>
+      </w:r>
+      <w:proofErr w:type="spellEnd"/>
     </w:p>
     <w:p>
       <w:pPr>
@@ -3199,7 +3692,23 @@
         </w:numPr>
       </w:pPr>
       <w:r>
-        <w:t>Other libraries exist to help with this process: SCOTCH, ParMETIS, hMETIS, and others</w:t>
+        <w:t xml:space="preserve">Other libraries exist to help with this process: SCOTCH, </w:t>
+      </w:r>
+      <w:proofErr w:type="spellStart"/>
+      <w:r>
+        <w:t>ParMETIS</w:t>
+      </w:r>
+      <w:proofErr w:type="spellEnd"/>
+      <w:r>
+        <w:t xml:space="preserve">, </w:t>
+      </w:r>
+      <w:proofErr w:type="spellStart"/>
+      <w:r>
+        <w:t>hMETIS</w:t>
+      </w:r>
+      <w:proofErr w:type="spellEnd"/>
+      <w:r>
+        <w:t>, and others</w:t>
       </w:r>
     </w:p>
     <w:p>
@@ -3223,8 +3732,13 @@
         </w:numPr>
       </w:pPr>
       <w:r>
-        <w:t>Construction of Q, B, R etc</w:t>
-      </w:r>
+        <w:t xml:space="preserve">Construction of Q, B, R </w:t>
+      </w:r>
+      <w:proofErr w:type="spellStart"/>
+      <w:r>
+        <w:t>etc</w:t>
+      </w:r>
+      <w:proofErr w:type="spellEnd"/>
     </w:p>
     <w:p>
       <w:pPr>
@@ -3261,8 +3775,13 @@
           <w:numId w:val="1"/>
         </w:numPr>
       </w:pPr>
-      <w:r>
-        <w:t>Memcpy is contiguous which greatly simplifies life</w:t>
+      <w:proofErr w:type="spellStart"/>
+      <w:r>
+        <w:t>Memcpy</w:t>
+      </w:r>
+      <w:proofErr w:type="spellEnd"/>
+      <w:r>
+        <w:t xml:space="preserve"> is contiguous which greatly simplifies life</w:t>
       </w:r>
     </w:p>
     <w:p>
@@ -3333,8 +3852,13 @@
           <w:numId w:val="1"/>
         </w:numPr>
       </w:pPr>
-      <w:r>
-        <w:t>Hyperviscosity to stabilize</w:t>
+      <w:proofErr w:type="spellStart"/>
+      <w:r>
+        <w:t>Hyperviscosity</w:t>
+      </w:r>
+      <w:proofErr w:type="spellEnd"/>
+      <w:r>
+        <w:t xml:space="preserve"> to stabilize</w:t>
       </w:r>
     </w:p>
     <w:p>
@@ -3370,8 +3894,29 @@
         </w:numPr>
       </w:pPr>
       <w:r>
-        <w:t>Performance of CosineCL vs CosineVCL</w:t>
-      </w:r>
+        <w:t xml:space="preserve">Performance of </w:t>
+      </w:r>
+      <w:proofErr w:type="spellStart"/>
+      <w:r>
+        <w:t>CosineCL</w:t>
+      </w:r>
+      <w:proofErr w:type="spellEnd"/>
+      <w:r>
+        <w:t xml:space="preserve"> </w:t>
+      </w:r>
+      <w:proofErr w:type="spellStart"/>
+      <w:r>
+        <w:t>vs</w:t>
+      </w:r>
+      <w:proofErr w:type="spellEnd"/>
+      <w:r>
+        <w:t xml:space="preserve"> </w:t>
+      </w:r>
+      <w:proofErr w:type="spellStart"/>
+      <w:r>
+        <w:t>CosineVCL</w:t>
+      </w:r>
+      <w:proofErr w:type="spellEnd"/>
     </w:p>
     <w:p>
       <w:pPr>
@@ -3418,8 +3963,13 @@
         </w:numPr>
       </w:pPr>
       <w:r>
-        <w:t>Cite Saad</w:t>
-      </w:r>
+        <w:t xml:space="preserve">Cite </w:t>
+      </w:r>
+      <w:proofErr w:type="spellStart"/>
+      <w:r>
+        <w:t>Saad</w:t>
+      </w:r>
+      <w:proofErr w:type="spellEnd"/>
     </w:p>
     <w:p>
       <w:pPr>
@@ -3448,7 +3998,15 @@
         </w:numPr>
       </w:pPr>
       <w:r>
-        <w:t>Givens vs Householder implementation</w:t>
+        <w:t xml:space="preserve">Givens </w:t>
+      </w:r>
+      <w:proofErr w:type="spellStart"/>
+      <w:r>
+        <w:t>vs</w:t>
+      </w:r>
+      <w:proofErr w:type="spellEnd"/>
+      <w:r>
+        <w:t xml:space="preserve"> Householder implementation</w:t>
       </w:r>
     </w:p>
     <w:p>
@@ -3459,8 +4017,13 @@
           <w:numId w:val="1"/>
         </w:numPr>
       </w:pPr>
-      <w:r>
-        <w:t xml:space="preserve">ViennaCL had Householder, Givens </w:t>
+      <w:proofErr w:type="spellStart"/>
+      <w:r>
+        <w:t>ViennaCL</w:t>
+      </w:r>
+      <w:proofErr w:type="spellEnd"/>
+      <w:r>
+        <w:t xml:space="preserve"> had Householder, Givens </w:t>
       </w:r>
       <w:r>
         <w:t>is</w:t>
@@ -3487,8 +4050,13 @@
         </w:numPr>
       </w:pPr>
       <w:r>
-        <w:t>Introduced ILU0 preconditioner</w:t>
-      </w:r>
+        <w:t xml:space="preserve">Introduced ILU0 </w:t>
+      </w:r>
+      <w:proofErr w:type="spellStart"/>
+      <w:r>
+        <w:t>preconditioner</w:t>
+      </w:r>
+      <w:proofErr w:type="spellEnd"/>
     </w:p>
     <w:p>
       <w:pPr>
@@ -3637,7 +4205,15 @@
         </w:numPr>
       </w:pPr>
       <w:r>
-        <w:t>Regular noise in the solution may point to need for Hyperviscosity or stable method for weight calculation</w:t>
+        <w:t xml:space="preserve">Regular noise in the solution may point to need for </w:t>
+      </w:r>
+      <w:proofErr w:type="spellStart"/>
+      <w:r>
+        <w:t>Hyperviscosity</w:t>
+      </w:r>
+      <w:proofErr w:type="spellEnd"/>
+      <w:r>
+        <w:t xml:space="preserve"> or stable method for weight calculation</w:t>
       </w:r>
     </w:p>
     <w:p>
@@ -3772,7 +4348,15 @@
         </w:numPr>
       </w:pPr>
       <w:r>
-        <w:t xml:space="preserve">How custom kernels compare to ViennaCL </w:t>
+        <w:t xml:space="preserve">How custom kernels compare to </w:t>
+      </w:r>
+      <w:proofErr w:type="spellStart"/>
+      <w:r>
+        <w:t>ViennaCL</w:t>
+      </w:r>
+      <w:proofErr w:type="spellEnd"/>
+      <w:r>
+        <w:t xml:space="preserve"> </w:t>
       </w:r>
     </w:p>
     <w:p>
@@ -3811,7 +4395,15 @@
         </w:numPr>
       </w:pPr>
       <w:r>
-        <w:t>Some hope exists in using clSpMV approach to optimize</w:t>
+        <w:t xml:space="preserve">Some hope exists in using </w:t>
+      </w:r>
+      <w:proofErr w:type="spellStart"/>
+      <w:r>
+        <w:t>clSpMV</w:t>
+      </w:r>
+      <w:proofErr w:type="spellEnd"/>
+      <w:r>
+        <w:t xml:space="preserve"> approach to optimize</w:t>
       </w:r>
     </w:p>
     <w:p>
@@ -3859,7 +4451,23 @@
         </w:numPr>
       </w:pPr>
       <w:r>
-        <w:t xml:space="preserve">How do we avoid loss due to mem xfer to GPU? </w:t>
+        <w:t xml:space="preserve">How do we avoid loss due to </w:t>
+      </w:r>
+      <w:proofErr w:type="spellStart"/>
+      <w:r>
+        <w:t>mem</w:t>
+      </w:r>
+      <w:proofErr w:type="spellEnd"/>
+      <w:r>
+        <w:t xml:space="preserve"> </w:t>
+      </w:r>
+      <w:proofErr w:type="spellStart"/>
+      <w:r>
+        <w:t>xfer</w:t>
+      </w:r>
+      <w:proofErr w:type="spellEnd"/>
+      <w:r>
+        <w:t xml:space="preserve"> to GPU? </w:t>
       </w:r>
     </w:p>
     <w:p>
@@ -3883,7 +4491,15 @@
         </w:numPr>
       </w:pPr>
       <w:r>
-        <w:t>Need: similar metrics as those in Tuminaro paper</w:t>
+        <w:t xml:space="preserve">Need: similar metrics as those in </w:t>
+      </w:r>
+      <w:proofErr w:type="spellStart"/>
+      <w:r>
+        <w:t>Tuminaro</w:t>
+      </w:r>
+      <w:proofErr w:type="spellEnd"/>
+      <w:r>
+        <w:t xml:space="preserve"> paper</w:t>
       </w:r>
     </w:p>
     <w:p>
@@ -3895,7 +4511,15 @@
         </w:numPr>
       </w:pPr>
       <w:r>
-        <w:t>Need: similar to Knepley paper</w:t>
+        <w:t xml:space="preserve">Need: similar to </w:t>
+      </w:r>
+      <w:proofErr w:type="spellStart"/>
+      <w:r>
+        <w:t>Knepley</w:t>
+      </w:r>
+      <w:proofErr w:type="spellEnd"/>
+      <w:r>
+        <w:t xml:space="preserve"> paper</w:t>
       </w:r>
     </w:p>
     <w:p>
@@ -3906,7 +4530,7 @@
           <w:numId w:val="1"/>
         </w:numPr>
         <w:rPr>
-          <w:ins w:id="148" w:author="Evan Bollig" w:date="2013-06-08T18:49:00Z"/>
+          <w:ins w:id="152" w:author="Evan Bollig" w:date="2013-06-08T18:49:00Z"/>
         </w:rPr>
       </w:pPr>
       <w:r>
@@ -3927,9 +4551,9 @@
           <w:numId w:val="1"/>
         </w:numPr>
         <w:rPr>
-          <w:ins w:id="149" w:author="Evan Bollig" w:date="2013-06-08T18:49:00Z"/>
-        </w:rPr>
-        <w:pPrChange w:id="150" w:author="Evan Bollig" w:date="2013-06-08T18:49:00Z">
+          <w:ins w:id="153" w:author="Evan Bollig" w:date="2013-06-08T18:49:00Z"/>
+        </w:rPr>
+        <w:pPrChange w:id="154" w:author="Evan Bollig" w:date="2013-06-08T18:49:00Z">
           <w:pPr>
             <w:pStyle w:val="ListParagraph"/>
             <w:numPr>
@@ -3939,9 +4563,17 @@
           </w:pPr>
         </w:pPrChange>
       </w:pPr>
-      <w:ins w:id="151" w:author="Evan Bollig" w:date="2013-06-08T18:49:00Z">
-        <w:r>
-          <w:t>Consider space filling curves to reorder nodes.</w:t>
+      <w:ins w:id="155" w:author="Evan Bollig" w:date="2013-06-08T18:49:00Z">
+        <w:r>
+          <w:t xml:space="preserve">Consider </w:t>
+        </w:r>
+        <w:proofErr w:type="gramStart"/>
+        <w:r>
+          <w:t>space filling</w:t>
+        </w:r>
+        <w:proofErr w:type="gramEnd"/>
+        <w:r>
+          <w:t xml:space="preserve"> curves to reorder nodes.</w:t>
         </w:r>
       </w:ins>
     </w:p>
@@ -3952,7 +4584,7 @@
           <w:ilvl w:val="2"/>
           <w:numId w:val="1"/>
         </w:numPr>
-        <w:pPrChange w:id="152" w:author="Evan Bollig" w:date="2013-06-08T18:49:00Z">
+        <w:pPrChange w:id="156" w:author="Evan Bollig" w:date="2013-06-08T18:49:00Z">
           <w:pPr>
             <w:pStyle w:val="ListParagraph"/>
             <w:numPr>
@@ -3962,9 +4594,17 @@
           </w:pPr>
         </w:pPrChange>
       </w:pPr>
-      <w:ins w:id="153" w:author="Evan Bollig" w:date="2013-06-08T18:49:00Z">
-        <w:r>
-          <w:t xml:space="preserve">Results in different sparsity patterns. </w:t>
+      <w:ins w:id="157" w:author="Evan Bollig" w:date="2013-06-08T18:49:00Z">
+        <w:r>
+          <w:t xml:space="preserve">Results in different </w:t>
+        </w:r>
+        <w:proofErr w:type="spellStart"/>
+        <w:r>
+          <w:t>sparsity</w:t>
+        </w:r>
+        <w:proofErr w:type="spellEnd"/>
+        <w:r>
+          <w:t xml:space="preserve"> patterns. </w:t>
         </w:r>
       </w:ins>
     </w:p>
@@ -3988,11 +4628,19 @@
           <w:numId w:val="1"/>
         </w:numPr>
         <w:rPr>
-          <w:ins w:id="154" w:author="Evan Bollig" w:date="2013-06-08T18:49:00Z"/>
-        </w:rPr>
-      </w:pPr>
-      <w:r>
-        <w:t>Compared to SymRCM our bandwidth achieved may be wider, but it is FREE.</w:t>
+          <w:ins w:id="158" w:author="Evan Bollig" w:date="2013-06-08T18:49:00Z"/>
+        </w:rPr>
+      </w:pPr>
+      <w:r>
+        <w:t xml:space="preserve">Compared to </w:t>
+      </w:r>
+      <w:proofErr w:type="spellStart"/>
+      <w:r>
+        <w:t>SymRCM</w:t>
+      </w:r>
+      <w:proofErr w:type="spellEnd"/>
+      <w:r>
+        <w:t xml:space="preserve"> our bandwidth achieved may be wider, but it is FREE.</w:t>
       </w:r>
     </w:p>
     <w:p>
@@ -4003,9 +4651,9 @@
           <w:numId w:val="1"/>
         </w:numPr>
         <w:rPr>
-          <w:ins w:id="155" w:author="Evan Bollig" w:date="2013-06-08T18:49:00Z"/>
-        </w:rPr>
-        <w:pPrChange w:id="156" w:author="Evan Bollig" w:date="2013-06-08T18:49:00Z">
+          <w:ins w:id="159" w:author="Evan Bollig" w:date="2013-06-08T18:49:00Z"/>
+        </w:rPr>
+        <w:pPrChange w:id="160" w:author="Evan Bollig" w:date="2013-06-08T18:49:00Z">
           <w:pPr>
             <w:pStyle w:val="ListParagraph"/>
             <w:numPr>
@@ -4016,7 +4664,7 @@
           </w:pPr>
         </w:pPrChange>
       </w:pPr>
-      <w:ins w:id="157" w:author="Evan Bollig" w:date="2013-06-08T18:49:00Z">
+      <w:ins w:id="161" w:author="Evan Bollig" w:date="2013-06-08T18:49:00Z">
         <w:r>
           <w:t>Define Bandwidth</w:t>
         </w:r>
@@ -4030,9 +4678,9 @@
           <w:numId w:val="1"/>
         </w:numPr>
         <w:rPr>
-          <w:ins w:id="158" w:author="Evan Bollig" w:date="2013-06-08T18:49:00Z"/>
-        </w:rPr>
-        <w:pPrChange w:id="159" w:author="Evan Bollig" w:date="2013-06-08T18:49:00Z">
+          <w:ins w:id="162" w:author="Evan Bollig" w:date="2013-06-08T18:49:00Z"/>
+        </w:rPr>
+        <w:pPrChange w:id="163" w:author="Evan Bollig" w:date="2013-06-08T18:49:00Z">
           <w:pPr>
             <w:pStyle w:val="ListParagraph"/>
             <w:numPr>
@@ -4043,7 +4691,7 @@
           </w:pPr>
         </w:pPrChange>
       </w:pPr>
-      <w:ins w:id="160" w:author="Evan Bollig" w:date="2013-06-08T18:49:00Z">
+      <w:ins w:id="164" w:author="Evan Bollig" w:date="2013-06-08T18:49:00Z">
         <w:r>
           <w:t xml:space="preserve">Compares Space Filling Curve (SFC) ordering and max bandwidth to RCM. </w:t>
         </w:r>
@@ -4057,9 +4705,9 @@
           <w:numId w:val="1"/>
         </w:numPr>
         <w:rPr>
-          <w:ins w:id="161" w:author="Evan Bollig" w:date="2013-06-08T18:50:00Z"/>
-        </w:rPr>
-        <w:pPrChange w:id="162" w:author="Evan Bollig" w:date="2013-06-08T18:50:00Z">
+          <w:ins w:id="165" w:author="Evan Bollig" w:date="2013-06-08T18:50:00Z"/>
+        </w:rPr>
+        <w:pPrChange w:id="166" w:author="Evan Bollig" w:date="2013-06-08T18:50:00Z">
           <w:pPr>
             <w:pStyle w:val="ListParagraph"/>
             <w:numPr>
@@ -4070,7 +4718,7 @@
           </w:pPr>
         </w:pPrChange>
       </w:pPr>
-      <w:ins w:id="163" w:author="Evan Bollig" w:date="2013-06-08T18:50:00Z">
+      <w:ins w:id="167" w:author="Evan Bollig" w:date="2013-06-08T18:50:00Z">
         <w:r>
           <w:t>What is minimum bandwidth?</w:t>
         </w:r>
@@ -4084,9 +4732,9 @@
           <w:numId w:val="1"/>
         </w:numPr>
         <w:rPr>
-          <w:ins w:id="164" w:author="Evan Bollig" w:date="2013-06-08T18:50:00Z"/>
-        </w:rPr>
-        <w:pPrChange w:id="165" w:author="Evan Bollig" w:date="2013-06-08T18:50:00Z">
+          <w:ins w:id="168" w:author="Evan Bollig" w:date="2013-06-08T18:50:00Z"/>
+        </w:rPr>
+        <w:pPrChange w:id="169" w:author="Evan Bollig" w:date="2013-06-08T18:50:00Z">
           <w:pPr>
             <w:pStyle w:val="ListParagraph"/>
             <w:numPr>
@@ -4097,7 +4745,7 @@
           </w:pPr>
         </w:pPrChange>
       </w:pPr>
-      <w:ins w:id="166" w:author="Evan Bollig" w:date="2013-06-08T18:50:00Z">
+      <w:ins w:id="170" w:author="Evan Bollig" w:date="2013-06-08T18:50:00Z">
         <w:r>
           <w:t xml:space="preserve">What is mean bandwidth of each? </w:t>
         </w:r>
@@ -4111,9 +4759,9 @@
           <w:numId w:val="1"/>
         </w:numPr>
         <w:rPr>
-          <w:ins w:id="167" w:author="Evan Bollig" w:date="2013-06-08T18:51:00Z"/>
-        </w:rPr>
-        <w:pPrChange w:id="168" w:author="Evan Bollig" w:date="2013-06-08T18:50:00Z">
+          <w:ins w:id="171" w:author="Evan Bollig" w:date="2013-06-08T18:51:00Z"/>
+        </w:rPr>
+        <w:pPrChange w:id="172" w:author="Evan Bollig" w:date="2013-06-08T18:50:00Z">
           <w:pPr>
             <w:pStyle w:val="ListParagraph"/>
             <w:numPr>
@@ -4124,7 +4772,7 @@
           </w:pPr>
         </w:pPrChange>
       </w:pPr>
-      <w:ins w:id="169" w:author="Evan Bollig" w:date="2013-06-08T18:50:00Z">
+      <w:ins w:id="173" w:author="Evan Bollig" w:date="2013-06-08T18:50:00Z">
         <w:r>
           <w:t>What is maximum bandwidth of each?</w:t>
         </w:r>
@@ -4138,66 +4786,8 @@
           <w:numId w:val="1"/>
         </w:numPr>
         <w:rPr>
-          <w:ins w:id="170" w:author="Evan Bollig" w:date="2013-06-08T18:50:00Z"/>
-        </w:rPr>
-        <w:pPrChange w:id="171" w:author="Evan Bollig" w:date="2013-06-08T18:50:00Z">
-          <w:pPr>
-            <w:pStyle w:val="ListParagraph"/>
-            <w:numPr>
-              <w:ilvl w:val="2"/>
-              <w:numId w:val="1"/>
-            </w:numPr>
-            <w:ind w:left="2160" w:hanging="360"/>
-          </w:pPr>
-        </w:pPrChange>
-      </w:pPr>
-      <w:ins w:id="172" w:author="Evan Bollig" w:date="2013-06-08T18:51:00Z">
-        <w:r>
-          <w:t xml:space="preserve">Stddev of matrix BW? </w:t>
-        </w:r>
-      </w:ins>
-    </w:p>
-    <w:p>
-      <w:pPr>
-        <w:pStyle w:val="ListParagraph"/>
-        <w:numPr>
-          <w:ilvl w:val="4"/>
-          <w:numId w:val="1"/>
-        </w:numPr>
-        <w:rPr>
-          <w:del w:id="173" w:author="Evan Bollig" w:date="2013-06-08T18:50:00Z"/>
-        </w:rPr>
-        <w:pPrChange w:id="174" w:author="Evan Bollig" w:date="2013-06-08T18:50:00Z">
-          <w:pPr>
-            <w:pStyle w:val="ListParagraph"/>
-            <w:numPr>
-              <w:ilvl w:val="2"/>
-              <w:numId w:val="1"/>
-            </w:numPr>
-            <w:ind w:left="2160" w:hanging="360"/>
-          </w:pPr>
-        </w:pPrChange>
-      </w:pPr>
-    </w:p>
-    <w:p>
-      <w:pPr>
-        <w:pStyle w:val="ListParagraph"/>
-        <w:numPr>
-          <w:ilvl w:val="2"/>
-          <w:numId w:val="1"/>
-        </w:numPr>
-      </w:pPr>
-      <w:r>
-        <w:t xml:space="preserve">Conditioning of symrcm and node ordered matrices (U, X, Z, Raster). </w:t>
-      </w:r>
-    </w:p>
-    <w:p>
-      <w:pPr>
-        <w:pStyle w:val="ListParagraph"/>
-        <w:numPr>
-          <w:ilvl w:val="3"/>
-          <w:numId w:val="1"/>
-        </w:numPr>
+          <w:ins w:id="174" w:author="Evan Bollig" w:date="2013-06-08T18:50:00Z"/>
+        </w:rPr>
         <w:pPrChange w:id="175" w:author="Evan Bollig" w:date="2013-06-08T18:50:00Z">
           <w:pPr>
             <w:pStyle w:val="ListParagraph"/>
@@ -4209,58 +4799,28 @@
           </w:pPr>
         </w:pPrChange>
       </w:pPr>
-      <w:r>
-        <w:t xml:space="preserve">Impact on conditioning? If any? </w:t>
-      </w:r>
-    </w:p>
-    <w:p>
-      <w:pPr>
-        <w:pStyle w:val="ListParagraph"/>
-        <w:numPr>
-          <w:ilvl w:val="2"/>
-          <w:numId w:val="1"/>
-        </w:numPr>
-        <w:rPr>
-          <w:ins w:id="176" w:author="Evan Bollig" w:date="2013-06-08T18:50:00Z"/>
-        </w:rPr>
-      </w:pPr>
-      <w:r>
-        <w:t xml:space="preserve">clSpMV heuristics applied to our modified sparsity patterns may prove enlightening. </w:t>
-      </w:r>
-    </w:p>
-    <w:p>
-      <w:pPr>
-        <w:pStyle w:val="ListParagraph"/>
-        <w:numPr>
-          <w:ilvl w:val="2"/>
-          <w:numId w:val="1"/>
-        </w:numPr>
-        <w:rPr>
-          <w:ins w:id="177" w:author="Evan Bollig" w:date="2013-06-08T18:51:00Z"/>
-        </w:rPr>
-      </w:pPr>
-      <w:ins w:id="178" w:author="Evan Bollig" w:date="2013-06-08T18:50:00Z">
-        <w:r>
-          <w:t xml:space="preserve">Benchmarks to compare orderings, RCM and SpMV times for each matrix (ELL, SBELL, BELL, </w:t>
-        </w:r>
-      </w:ins>
-      <w:ins w:id="179" w:author="Evan Bollig" w:date="2013-06-08T18:51:00Z">
-        <w:r>
-          <w:t>SELL)</w:t>
-        </w:r>
-      </w:ins>
-    </w:p>
-    <w:p>
-      <w:pPr>
-        <w:pStyle w:val="ListParagraph"/>
-        <w:numPr>
-          <w:ilvl w:val="3"/>
-          <w:numId w:val="1"/>
-        </w:numPr>
-        <w:rPr>
-          <w:ins w:id="180" w:author="Evan Bollig" w:date="2013-06-08T18:51:00Z"/>
-        </w:rPr>
-        <w:pPrChange w:id="181" w:author="Evan Bollig" w:date="2013-06-08T18:51:00Z">
+      <w:proofErr w:type="spellStart"/>
+      <w:ins w:id="176" w:author="Evan Bollig" w:date="2013-06-08T18:51:00Z">
+        <w:r>
+          <w:t>Stddev</w:t>
+        </w:r>
+        <w:proofErr w:type="spellEnd"/>
+        <w:r>
+          <w:t xml:space="preserve"> of matrix BW? </w:t>
+        </w:r>
+      </w:ins>
+    </w:p>
+    <w:p>
+      <w:pPr>
+        <w:pStyle w:val="ListParagraph"/>
+        <w:numPr>
+          <w:ilvl w:val="4"/>
+          <w:numId w:val="1"/>
+        </w:numPr>
+        <w:rPr>
+          <w:del w:id="177" w:author="Evan Bollig" w:date="2013-06-08T18:50:00Z"/>
+        </w:rPr>
+        <w:pPrChange w:id="178" w:author="Evan Bollig" w:date="2013-06-08T18:50:00Z">
           <w:pPr>
             <w:pStyle w:val="ListParagraph"/>
             <w:numPr>
@@ -4271,11 +4831,26 @@
           </w:pPr>
         </w:pPrChange>
       </w:pPr>
-      <w:ins w:id="182" w:author="Evan Bollig" w:date="2013-06-08T18:51:00Z">
-        <w:r>
-          <w:t xml:space="preserve">What is the best consideration for performance? Max, Min, Mean or Stddev of bandwidth? </w:t>
-        </w:r>
-      </w:ins>
+    </w:p>
+    <w:p>
+      <w:pPr>
+        <w:pStyle w:val="ListParagraph"/>
+        <w:numPr>
+          <w:ilvl w:val="2"/>
+          <w:numId w:val="1"/>
+        </w:numPr>
+      </w:pPr>
+      <w:r>
+        <w:t xml:space="preserve">Conditioning of </w:t>
+      </w:r>
+      <w:proofErr w:type="spellStart"/>
+      <w:r>
+        <w:t>symrcm</w:t>
+      </w:r>
+      <w:proofErr w:type="spellEnd"/>
+      <w:r>
+        <w:t xml:space="preserve"> and node ordered matrices (U, X, Z, Raster). </w:t>
+      </w:r>
     </w:p>
     <w:p>
       <w:pPr>
@@ -4284,10 +4859,7 @@
           <w:ilvl w:val="3"/>
           <w:numId w:val="1"/>
         </w:numPr>
-        <w:rPr>
-          <w:ins w:id="183" w:author="Evan Bollig" w:date="2013-06-08T18:52:00Z"/>
-        </w:rPr>
-        <w:pPrChange w:id="184" w:author="Evan Bollig" w:date="2013-06-08T18:51:00Z">
+        <w:pPrChange w:id="179" w:author="Evan Bollig" w:date="2013-06-08T18:50:00Z">
           <w:pPr>
             <w:pStyle w:val="ListParagraph"/>
             <w:numPr>
@@ -4298,9 +4870,67 @@
           </w:pPr>
         </w:pPrChange>
       </w:pPr>
-      <w:ins w:id="185" w:author="Evan Bollig" w:date="2013-06-08T18:51:00Z">
-        <w:r>
-          <w:t xml:space="preserve">Better to have all rows consistent BW or a few very wide and the rest tiny? </w:t>
+      <w:r>
+        <w:t xml:space="preserve">Impact on conditioning? If any? </w:t>
+      </w:r>
+    </w:p>
+    <w:p>
+      <w:pPr>
+        <w:pStyle w:val="ListParagraph"/>
+        <w:numPr>
+          <w:ilvl w:val="2"/>
+          <w:numId w:val="1"/>
+        </w:numPr>
+        <w:rPr>
+          <w:ins w:id="180" w:author="Evan Bollig" w:date="2013-06-08T18:50:00Z"/>
+        </w:rPr>
+      </w:pPr>
+      <w:proofErr w:type="spellStart"/>
+      <w:proofErr w:type="gramStart"/>
+      <w:r>
+        <w:t>clSpMV</w:t>
+      </w:r>
+      <w:proofErr w:type="spellEnd"/>
+      <w:proofErr w:type="gramEnd"/>
+      <w:r>
+        <w:t xml:space="preserve"> heuristics applied to our modified </w:t>
+      </w:r>
+      <w:proofErr w:type="spellStart"/>
+      <w:r>
+        <w:t>sparsity</w:t>
+      </w:r>
+      <w:proofErr w:type="spellEnd"/>
+      <w:r>
+        <w:t xml:space="preserve"> patterns may prove enlightening. </w:t>
+      </w:r>
+    </w:p>
+    <w:p>
+      <w:pPr>
+        <w:pStyle w:val="ListParagraph"/>
+        <w:numPr>
+          <w:ilvl w:val="2"/>
+          <w:numId w:val="1"/>
+        </w:numPr>
+        <w:rPr>
+          <w:ins w:id="181" w:author="Evan Bollig" w:date="2013-06-08T18:51:00Z"/>
+        </w:rPr>
+      </w:pPr>
+      <w:ins w:id="182" w:author="Evan Bollig" w:date="2013-06-08T18:50:00Z">
+        <w:r>
+          <w:t xml:space="preserve">Benchmarks to compare orderings, RCM and </w:t>
+        </w:r>
+        <w:proofErr w:type="spellStart"/>
+        <w:r>
+          <w:t>SpMV</w:t>
+        </w:r>
+        <w:proofErr w:type="spellEnd"/>
+        <w:r>
+          <w:t xml:space="preserve"> times for each matrix (ELL, SBELL, BELL, </w:t>
+        </w:r>
+      </w:ins>
+      <w:ins w:id="183" w:author="Evan Bollig" w:date="2013-06-08T18:51:00Z">
+        <w:r>
+          <w:t>SELL)</w:t>
         </w:r>
       </w:ins>
     </w:p>
@@ -4312,9 +4942,9 @@
           <w:numId w:val="1"/>
         </w:numPr>
         <w:rPr>
-          <w:ins w:id="186" w:author="Evan Bollig" w:date="2013-06-08T18:52:00Z"/>
-        </w:rPr>
-        <w:pPrChange w:id="187" w:author="Evan Bollig" w:date="2013-06-08T18:51:00Z">
+          <w:ins w:id="184" w:author="Evan Bollig" w:date="2013-06-08T18:51:00Z"/>
+        </w:rPr>
+        <w:pPrChange w:id="185" w:author="Evan Bollig" w:date="2013-06-08T18:51:00Z">
           <w:pPr>
             <w:pStyle w:val="ListParagraph"/>
             <w:numPr>
@@ -4325,7 +4955,69 @@
           </w:pPr>
         </w:pPrChange>
       </w:pPr>
-      <w:ins w:id="188" w:author="Evan Bollig" w:date="2013-06-08T18:52:00Z">
+      <w:ins w:id="186" w:author="Evan Bollig" w:date="2013-06-08T18:51:00Z">
+        <w:r>
+          <w:t xml:space="preserve">What is the best consideration for performance? Max, Min, Mean or </w:t>
+        </w:r>
+        <w:proofErr w:type="spellStart"/>
+        <w:r>
+          <w:t>Stddev</w:t>
+        </w:r>
+        <w:proofErr w:type="spellEnd"/>
+        <w:r>
+          <w:t xml:space="preserve"> of bandwidth? </w:t>
+        </w:r>
+      </w:ins>
+    </w:p>
+    <w:p>
+      <w:pPr>
+        <w:pStyle w:val="ListParagraph"/>
+        <w:numPr>
+          <w:ilvl w:val="3"/>
+          <w:numId w:val="1"/>
+        </w:numPr>
+        <w:rPr>
+          <w:ins w:id="187" w:author="Evan Bollig" w:date="2013-06-08T18:52:00Z"/>
+        </w:rPr>
+        <w:pPrChange w:id="188" w:author="Evan Bollig" w:date="2013-06-08T18:51:00Z">
+          <w:pPr>
+            <w:pStyle w:val="ListParagraph"/>
+            <w:numPr>
+              <w:ilvl w:val="2"/>
+              <w:numId w:val="1"/>
+            </w:numPr>
+            <w:ind w:left="2160" w:hanging="360"/>
+          </w:pPr>
+        </w:pPrChange>
+      </w:pPr>
+      <w:ins w:id="189" w:author="Evan Bollig" w:date="2013-06-08T18:51:00Z">
+        <w:r>
+          <w:t xml:space="preserve">Better to have all rows consistent BW or a few very wide and the rest tiny? </w:t>
+        </w:r>
+      </w:ins>
+    </w:p>
+    <w:p>
+      <w:pPr>
+        <w:pStyle w:val="ListParagraph"/>
+        <w:numPr>
+          <w:ilvl w:val="3"/>
+          <w:numId w:val="1"/>
+        </w:numPr>
+        <w:rPr>
+          <w:ins w:id="190" w:author="Evan Bollig" w:date="2013-06-08T18:52:00Z"/>
+        </w:rPr>
+        <w:pPrChange w:id="191" w:author="Evan Bollig" w:date="2013-06-08T18:51:00Z">
+          <w:pPr>
+            <w:pStyle w:val="ListParagraph"/>
+            <w:numPr>
+              <w:ilvl w:val="2"/>
+              <w:numId w:val="1"/>
+            </w:numPr>
+            <w:ind w:left="2160" w:hanging="360"/>
+          </w:pPr>
+        </w:pPrChange>
+      </w:pPr>
+      <w:ins w:id="192" w:author="Evan Bollig" w:date="2013-06-08T18:52:00Z">
         <w:r>
           <w:t xml:space="preserve">What is the gain as the BW grows? </w:t>
         </w:r>
@@ -4339,9 +5031,25 @@
           <w:numId w:val="1"/>
         </w:numPr>
       </w:pPr>
-      <w:ins w:id="189" w:author="Evan Bollig" w:date="2013-06-08T18:52:00Z">
-        <w:r>
-          <w:t xml:space="preserve">Compare benchmarks for clSpMV and ViennaCL for different curves and formats. </w:t>
+      <w:ins w:id="193" w:author="Evan Bollig" w:date="2013-06-08T18:52:00Z">
+        <w:r>
+          <w:t xml:space="preserve">Compare benchmarks for </w:t>
+        </w:r>
+        <w:proofErr w:type="spellStart"/>
+        <w:r>
+          <w:t>clSpMV</w:t>
+        </w:r>
+        <w:proofErr w:type="spellEnd"/>
+        <w:r>
+          <w:t xml:space="preserve"> and </w:t>
+        </w:r>
+        <w:proofErr w:type="spellStart"/>
+        <w:r>
+          <w:t>ViennaCL</w:t>
+        </w:r>
+        <w:proofErr w:type="spellEnd"/>
+        <w:r>
+          <w:t xml:space="preserve"> for different curves and formats. </w:t>
         </w:r>
       </w:ins>
     </w:p>
@@ -4354,8 +5062,13 @@
         </w:numPr>
       </w:pPr>
       <w:r>
-        <w:t>Other preconditioners</w:t>
-      </w:r>
+        <w:t xml:space="preserve">Other </w:t>
+      </w:r>
+      <w:proofErr w:type="spellStart"/>
+      <w:r>
+        <w:t>preconditioners</w:t>
+      </w:r>
+      <w:proofErr w:type="spellEnd"/>
     </w:p>
     <w:p>
       <w:pPr>
@@ -4366,7 +5079,15 @@
         </w:numPr>
       </w:pPr>
       <w:r>
-        <w:t>Most preconditioners are based on node or stencil information</w:t>
+        <w:t xml:space="preserve">Most </w:t>
+      </w:r>
+      <w:proofErr w:type="spellStart"/>
+      <w:r>
+        <w:t>preconditioners</w:t>
+      </w:r>
+      <w:proofErr w:type="spellEnd"/>
+      <w:r>
+        <w:t xml:space="preserve"> are based on node or stencil information</w:t>
       </w:r>
     </w:p>
     <w:p>
@@ -4377,8 +5098,13 @@
           <w:numId w:val="1"/>
         </w:numPr>
       </w:pPr>
-      <w:r>
-        <w:t xml:space="preserve">Preconditioners: </w:t>
+      <w:proofErr w:type="spellStart"/>
+      <w:r>
+        <w:t>Preconditioners</w:t>
+      </w:r>
+      <w:proofErr w:type="spellEnd"/>
+      <w:r>
+        <w:t xml:space="preserve">: </w:t>
       </w:r>
     </w:p>
     <w:p>
@@ -4438,7 +5164,15 @@
         </w:numPr>
       </w:pPr>
       <w:r>
-        <w:t xml:space="preserve">What is the impact of the preconditioners with and without RBF-GA? </w:t>
+        <w:t xml:space="preserve">What is the impact of the </w:t>
+      </w:r>
+      <w:proofErr w:type="spellStart"/>
+      <w:r>
+        <w:t>preconditioners</w:t>
+      </w:r>
+      <w:proofErr w:type="spellEnd"/>
+      <w:r>
+        <w:t xml:space="preserve"> with and without RBF-GA? </w:t>
       </w:r>
     </w:p>
     <w:p>
@@ -4450,7 +5184,15 @@
         </w:numPr>
       </w:pPr>
       <w:r>
-        <w:t>What is the best preconditioner for RBF-FD</w:t>
+        <w:t xml:space="preserve">What is the best </w:t>
+      </w:r>
+      <w:proofErr w:type="spellStart"/>
+      <w:r>
+        <w:t>preconditioner</w:t>
+      </w:r>
+      <w:proofErr w:type="spellEnd"/>
+      <w:r>
+        <w:t xml:space="preserve"> for RBF-FD</w:t>
       </w:r>
       <w:r>
         <w:t>?</w:t>
@@ -4464,8 +5206,13 @@
           <w:numId w:val="1"/>
         </w:numPr>
       </w:pPr>
-      <w:r>
-        <w:t xml:space="preserve">Does masking blocks when preconditioning help? </w:t>
+      <w:proofErr w:type="gramStart"/>
+      <w:r>
+        <w:t>Does masking blocks</w:t>
+      </w:r>
+      <w:proofErr w:type="gramEnd"/>
+      <w:r>
+        <w:t xml:space="preserve"> when preconditioning help? </w:t>
       </w:r>
     </w:p>
     <w:p>
@@ -4549,7 +5296,15 @@
         </w:numPr>
       </w:pPr>
       <w:r>
-        <w:t>Direct computation of weights vs indirect to reassure ourselves that indirect do not lose too much accuracy</w:t>
+        <w:t xml:space="preserve">Direct computation of weights </w:t>
+      </w:r>
+      <w:proofErr w:type="spellStart"/>
+      <w:r>
+        <w:t>vs</w:t>
+      </w:r>
+      <w:proofErr w:type="spellEnd"/>
+      <w:r>
+        <w:t xml:space="preserve"> indirect to reassure ourselves that indirect do not lose too much accuracy</w:t>
       </w:r>
     </w:p>
     <w:p>
@@ -4591,7 +5346,15 @@
         </w:numPr>
       </w:pPr>
       <w:r>
-        <w:t>Evidence of overlapping comm and comp</w:t>
+        <w:t xml:space="preserve">Evidence of overlapping </w:t>
+      </w:r>
+      <w:proofErr w:type="spellStart"/>
+      <w:r>
+        <w:t>comm</w:t>
+      </w:r>
+      <w:proofErr w:type="spellEnd"/>
+      <w:r>
+        <w:t xml:space="preserve"> and comp</w:t>
       </w:r>
     </w:p>
     <w:p>
@@ -4603,15 +5366,23 @@
         </w:numPr>
       </w:pPr>
       <w:r>
-        <w:t>Evidence of clSpMV algorithms for even more throughput</w:t>
-      </w:r>
-    </w:p>
-    <w:p>
-      <w:pPr>
-        <w:rPr>
-          <w:ins w:id="190" w:author="Evan Bollig" w:date="2013-06-13T10:58:00Z"/>
-        </w:rPr>
-        <w:pPrChange w:id="191" w:author="Evan Bollig" w:date="2013-06-13T10:58:00Z">
+        <w:t xml:space="preserve">Evidence of </w:t>
+      </w:r>
+      <w:proofErr w:type="spellStart"/>
+      <w:r>
+        <w:t>clSpMV</w:t>
+      </w:r>
+      <w:proofErr w:type="spellEnd"/>
+      <w:r>
+        <w:t xml:space="preserve"> algorithms for even more throughput</w:t>
+      </w:r>
+    </w:p>
+    <w:p>
+      <w:pPr>
+        <w:rPr>
+          <w:ins w:id="194" w:author="Evan Bollig" w:date="2013-06-13T10:58:00Z"/>
+        </w:rPr>
+        <w:pPrChange w:id="195" w:author="Evan Bollig" w:date="2013-06-13T10:58:00Z">
           <w:pPr>
             <w:pStyle w:val="ListParagraph"/>
             <w:numPr>
@@ -4626,9 +5397,9 @@
     <w:p>
       <w:pPr>
         <w:rPr>
-          <w:ins w:id="192" w:author="Evan Bollig" w:date="2013-06-13T10:58:00Z"/>
-        </w:rPr>
-        <w:pPrChange w:id="193" w:author="Evan Bollig" w:date="2013-06-13T10:58:00Z">
+          <w:ins w:id="196" w:author="Evan Bollig" w:date="2013-06-13T10:58:00Z"/>
+        </w:rPr>
+        <w:pPrChange w:id="197" w:author="Evan Bollig" w:date="2013-06-13T10:58:00Z">
           <w:pPr>
             <w:pStyle w:val="ListParagraph"/>
             <w:numPr>
@@ -4639,7 +5410,7 @@
           </w:pPr>
         </w:pPrChange>
       </w:pPr>
-      <w:ins w:id="194" w:author="Evan Bollig" w:date="2013-06-13T10:58:00Z">
+      <w:ins w:id="198" w:author="Evan Bollig" w:date="2013-06-13T10:58:00Z">
         <w:r>
           <w:t>Benchmarks</w:t>
         </w:r>
@@ -4653,9 +5424,9 @@
           <w:numId w:val="2"/>
         </w:numPr>
         <w:rPr>
-          <w:ins w:id="195" w:author="Evan Bollig" w:date="2013-06-13T10:59:00Z"/>
-        </w:rPr>
-        <w:pPrChange w:id="196" w:author="Evan Bollig" w:date="2013-06-13T10:58:00Z">
+          <w:ins w:id="199" w:author="Evan Bollig" w:date="2013-06-13T10:59:00Z"/>
+        </w:rPr>
+        <w:pPrChange w:id="200" w:author="Evan Bollig" w:date="2013-06-13T10:58:00Z">
           <w:pPr>
             <w:pStyle w:val="ListParagraph"/>
             <w:numPr>
@@ -4666,9 +5437,22 @@
           </w:pPr>
         </w:pPrChange>
       </w:pPr>
-      <w:ins w:id="197" w:author="Evan Bollig" w:date="2013-06-13T10:59:00Z">
-        <w:r>
-          <w:t>ApplyWeights CL vs VCL (GFLOPs)</w:t>
+      <w:proofErr w:type="spellStart"/>
+      <w:ins w:id="201" w:author="Evan Bollig" w:date="2013-06-13T10:59:00Z">
+        <w:r>
+          <w:t>ApplyWeights</w:t>
+        </w:r>
+        <w:proofErr w:type="spellEnd"/>
+        <w:r>
+          <w:t xml:space="preserve"> CL </w:t>
+        </w:r>
+        <w:proofErr w:type="spellStart"/>
+        <w:r>
+          <w:t>vs</w:t>
+        </w:r>
+        <w:proofErr w:type="spellEnd"/>
+        <w:r>
+          <w:t xml:space="preserve"> VCL (GFLOPs)</w:t>
         </w:r>
       </w:ins>
     </w:p>
@@ -4680,9 +5464,9 @@
           <w:numId w:val="2"/>
         </w:numPr>
         <w:rPr>
-          <w:ins w:id="198" w:author="Evan Bollig" w:date="2013-06-13T10:59:00Z"/>
-        </w:rPr>
-        <w:pPrChange w:id="199" w:author="Evan Bollig" w:date="2013-06-13T10:58:00Z">
+          <w:ins w:id="202" w:author="Evan Bollig" w:date="2013-06-13T10:59:00Z"/>
+        </w:rPr>
+        <w:pPrChange w:id="203" w:author="Evan Bollig" w:date="2013-06-13T10:58:00Z">
           <w:pPr>
             <w:pStyle w:val="ListParagraph"/>
             <w:numPr>
@@ -4693,17 +5477,25 @@
           </w:pPr>
         </w:pPrChange>
       </w:pPr>
-      <w:ins w:id="200" w:author="Evan Bollig" w:date="2013-06-13T10:58:00Z">
-        <w:r>
-          <w:t xml:space="preserve">Cosine Bell CL vs VCL </w:t>
-        </w:r>
-      </w:ins>
-      <w:ins w:id="201" w:author="Evan Bollig" w:date="2013-06-13T10:59:00Z">
+      <w:ins w:id="204" w:author="Evan Bollig" w:date="2013-06-13T10:58:00Z">
+        <w:r>
+          <w:t xml:space="preserve">Cosine Bell CL </w:t>
+        </w:r>
+        <w:proofErr w:type="spellStart"/>
+        <w:r>
+          <w:t>vs</w:t>
+        </w:r>
+        <w:proofErr w:type="spellEnd"/>
+        <w:r>
+          <w:t xml:space="preserve"> VCL </w:t>
+        </w:r>
+      </w:ins>
+      <w:ins w:id="205" w:author="Evan Bollig" w:date="2013-06-13T10:59:00Z">
         <w:r>
           <w:t>(</w:t>
         </w:r>
       </w:ins>
-      <w:ins w:id="202" w:author="Evan Bollig" w:date="2013-06-13T10:58:00Z">
+      <w:ins w:id="206" w:author="Evan Bollig" w:date="2013-06-13T10:58:00Z">
         <w:r>
           <w:t>GFLOPs)</w:t>
         </w:r>
@@ -4717,9 +5509,9 @@
           <w:numId w:val="2"/>
         </w:numPr>
         <w:rPr>
-          <w:ins w:id="203" w:author="Evan Bollig" w:date="2013-06-13T10:59:00Z"/>
-        </w:rPr>
-        <w:pPrChange w:id="204" w:author="Evan Bollig" w:date="2013-06-13T10:58:00Z">
+          <w:ins w:id="207" w:author="Evan Bollig" w:date="2013-06-13T10:59:00Z"/>
+        </w:rPr>
+        <w:pPrChange w:id="208" w:author="Evan Bollig" w:date="2013-06-13T10:58:00Z">
           <w:pPr>
             <w:pStyle w:val="ListParagraph"/>
             <w:numPr>
@@ -4730,9 +5522,22 @@
           </w:pPr>
         </w:pPrChange>
       </w:pPr>
-      <w:ins w:id="205" w:author="Evan Bollig" w:date="2013-06-13T10:59:00Z">
-        <w:r>
-          <w:t xml:space="preserve">SpMV 1 CPU vs Multi-CPU </w:t>
+      <w:proofErr w:type="spellStart"/>
+      <w:ins w:id="209" w:author="Evan Bollig" w:date="2013-06-13T10:59:00Z">
+        <w:r>
+          <w:t>SpMV</w:t>
+        </w:r>
+        <w:proofErr w:type="spellEnd"/>
+        <w:r>
+          <w:t xml:space="preserve"> 1 CPU </w:t>
+        </w:r>
+        <w:proofErr w:type="spellStart"/>
+        <w:r>
+          <w:t>vs</w:t>
+        </w:r>
+        <w:proofErr w:type="spellEnd"/>
+        <w:r>
+          <w:t xml:space="preserve"> Multi-CPU </w:t>
         </w:r>
       </w:ins>
     </w:p>
@@ -4744,9 +5549,9 @@
           <w:numId w:val="2"/>
         </w:numPr>
         <w:rPr>
-          <w:ins w:id="206" w:author="Evan Bollig" w:date="2013-06-13T10:59:00Z"/>
-        </w:rPr>
-        <w:pPrChange w:id="207" w:author="Evan Bollig" w:date="2013-06-13T10:59:00Z">
+          <w:ins w:id="210" w:author="Evan Bollig" w:date="2013-06-13T10:59:00Z"/>
+        </w:rPr>
+        <w:pPrChange w:id="211" w:author="Evan Bollig" w:date="2013-06-13T10:59:00Z">
           <w:pPr>
             <w:pStyle w:val="ListParagraph"/>
             <w:numPr>
@@ -4757,19 +5562,27 @@
           </w:pPr>
         </w:pPrChange>
       </w:pPr>
-      <w:ins w:id="208" w:author="Evan Bollig" w:date="2013-06-13T10:59:00Z">
+      <w:ins w:id="212" w:author="Evan Bollig" w:date="2013-06-13T10:59:00Z">
         <w:r>
           <w:t xml:space="preserve">Needs general </w:t>
         </w:r>
       </w:ins>
-      <w:ins w:id="209" w:author="Evan Bollig" w:date="2013-06-13T11:00:00Z">
+      <w:ins w:id="213" w:author="Evan Bollig" w:date="2013-06-13T11:00:00Z">
         <w:r>
           <w:t>benchmark</w:t>
         </w:r>
       </w:ins>
-      <w:ins w:id="210" w:author="Evan Bollig" w:date="2013-06-13T10:59:00Z">
-        <w:r>
-          <w:t xml:space="preserve"> for test SpMV (apply weights)</w:t>
+      <w:ins w:id="214" w:author="Evan Bollig" w:date="2013-06-13T10:59:00Z">
+        <w:r>
+          <w:t xml:space="preserve"> for test </w:t>
+        </w:r>
+        <w:proofErr w:type="spellStart"/>
+        <w:r>
+          <w:t>SpMV</w:t>
+        </w:r>
+        <w:proofErr w:type="spellEnd"/>
+        <w:r>
+          <w:t xml:space="preserve"> (apply weights)</w:t>
         </w:r>
       </w:ins>
     </w:p>
@@ -4781,9 +5594,9 @@
           <w:numId w:val="2"/>
         </w:numPr>
         <w:rPr>
-          <w:ins w:id="211" w:author="Evan Bollig" w:date="2013-06-13T11:00:00Z"/>
-        </w:rPr>
-        <w:pPrChange w:id="212" w:author="Evan Bollig" w:date="2013-06-13T11:00:00Z">
+          <w:ins w:id="215" w:author="Evan Bollig" w:date="2013-06-13T11:00:00Z"/>
+        </w:rPr>
+        <w:pPrChange w:id="216" w:author="Evan Bollig" w:date="2013-06-13T11:00:00Z">
           <w:pPr>
             <w:pStyle w:val="ListParagraph"/>
             <w:numPr>
@@ -4794,7 +5607,7 @@
           </w:pPr>
         </w:pPrChange>
       </w:pPr>
-      <w:ins w:id="213" w:author="Evan Bollig" w:date="2013-06-13T11:00:00Z">
+      <w:ins w:id="217" w:author="Evan Bollig" w:date="2013-06-13T11:00:00Z">
         <w:r>
           <w:t>Multi-CPU weak scaling</w:t>
         </w:r>
@@ -4808,9 +5621,9 @@
           <w:numId w:val="2"/>
         </w:numPr>
         <w:rPr>
-          <w:ins w:id="214" w:author="Evan Bollig" w:date="2013-06-13T11:00:00Z"/>
-        </w:rPr>
-        <w:pPrChange w:id="215" w:author="Evan Bollig" w:date="2013-06-13T11:00:00Z">
+          <w:ins w:id="218" w:author="Evan Bollig" w:date="2013-06-13T11:00:00Z"/>
+        </w:rPr>
+        <w:pPrChange w:id="219" w:author="Evan Bollig" w:date="2013-06-13T11:00:00Z">
           <w:pPr>
             <w:pStyle w:val="ListParagraph"/>
             <w:numPr>
@@ -4821,7 +5634,7 @@
           </w:pPr>
         </w:pPrChange>
       </w:pPr>
-      <w:ins w:id="216" w:author="Evan Bollig" w:date="2013-06-13T11:00:00Z">
+      <w:ins w:id="220" w:author="Evan Bollig" w:date="2013-06-13T11:00:00Z">
         <w:r>
           <w:t>Multi-CPU strong scaling</w:t>
         </w:r>
@@ -4835,9 +5648,9 @@
           <w:numId w:val="2"/>
         </w:numPr>
         <w:rPr>
-          <w:ins w:id="217" w:author="Evan Bollig" w:date="2013-06-13T11:00:00Z"/>
-        </w:rPr>
-        <w:pPrChange w:id="218" w:author="Evan Bollig" w:date="2013-06-13T11:00:00Z">
+          <w:ins w:id="221" w:author="Evan Bollig" w:date="2013-06-13T11:00:00Z"/>
+        </w:rPr>
+        <w:pPrChange w:id="222" w:author="Evan Bollig" w:date="2013-06-13T11:00:00Z">
           <w:pPr>
             <w:pStyle w:val="ListParagraph"/>
             <w:numPr>
@@ -4848,7 +5661,7 @@
           </w:pPr>
         </w:pPrChange>
       </w:pPr>
-      <w:ins w:id="219" w:author="Evan Bollig" w:date="2013-06-13T11:00:00Z">
+      <w:ins w:id="223" w:author="Evan Bollig" w:date="2013-06-13T11:00:00Z">
         <w:r>
           <w:t>Multi-GPU weak scaling</w:t>
         </w:r>
@@ -4862,9 +5675,9 @@
           <w:numId w:val="2"/>
         </w:numPr>
         <w:rPr>
-          <w:ins w:id="220" w:author="Evan Bollig" w:date="2013-06-13T11:01:00Z"/>
-        </w:rPr>
-        <w:pPrChange w:id="221" w:author="Evan Bollig" w:date="2013-06-13T11:00:00Z">
+          <w:ins w:id="224" w:author="Evan Bollig" w:date="2013-06-13T11:01:00Z"/>
+        </w:rPr>
+        <w:pPrChange w:id="225" w:author="Evan Bollig" w:date="2013-06-13T11:00:00Z">
           <w:pPr>
             <w:pStyle w:val="ListParagraph"/>
             <w:numPr>
@@ -4875,7 +5688,7 @@
           </w:pPr>
         </w:pPrChange>
       </w:pPr>
-      <w:ins w:id="222" w:author="Evan Bollig" w:date="2013-06-13T11:00:00Z">
+      <w:ins w:id="226" w:author="Evan Bollig" w:date="2013-06-13T11:00:00Z">
         <w:r>
           <w:t>Multi-GPU strong scaling</w:t>
         </w:r>
@@ -4889,9 +5702,9 @@
           <w:numId w:val="2"/>
         </w:numPr>
         <w:rPr>
-          <w:ins w:id="223" w:author="Evan Bollig" w:date="2013-06-13T11:01:00Z"/>
-        </w:rPr>
-        <w:pPrChange w:id="224" w:author="Evan Bollig" w:date="2013-06-13T11:00:00Z">
+          <w:ins w:id="227" w:author="Evan Bollig" w:date="2013-06-13T11:01:00Z"/>
+        </w:rPr>
+        <w:pPrChange w:id="228" w:author="Evan Bollig" w:date="2013-06-13T11:00:00Z">
           <w:pPr>
             <w:pStyle w:val="ListParagraph"/>
             <w:numPr>
@@ -4902,9 +5715,17 @@
           </w:pPr>
         </w:pPrChange>
       </w:pPr>
-      <w:ins w:id="225" w:author="Evan Bollig" w:date="2013-06-13T11:01:00Z">
-        <w:r>
-          <w:t>GMRES 1 GPU vs 1 CPU</w:t>
+      <w:ins w:id="229" w:author="Evan Bollig" w:date="2013-06-13T11:01:00Z">
+        <w:r>
+          <w:t xml:space="preserve">GMRES 1 GPU </w:t>
+        </w:r>
+        <w:proofErr w:type="spellStart"/>
+        <w:r>
+          <w:t>vs</w:t>
+        </w:r>
+        <w:proofErr w:type="spellEnd"/>
+        <w:r>
+          <w:t xml:space="preserve"> 1 CPU</w:t>
         </w:r>
       </w:ins>
     </w:p>
@@ -4916,9 +5737,9 @@
           <w:numId w:val="2"/>
         </w:numPr>
         <w:rPr>
-          <w:ins w:id="226" w:author="Evan Bollig" w:date="2013-06-13T11:06:00Z"/>
-        </w:rPr>
-        <w:pPrChange w:id="227" w:author="Evan Bollig" w:date="2013-06-13T11:00:00Z">
+          <w:ins w:id="230" w:author="Evan Bollig" w:date="2013-06-13T11:06:00Z"/>
+        </w:rPr>
+        <w:pPrChange w:id="231" w:author="Evan Bollig" w:date="2013-06-13T11:00:00Z">
           <w:pPr>
             <w:pStyle w:val="ListParagraph"/>
             <w:numPr>
@@ -4929,9 +5750,17 @@
           </w:pPr>
         </w:pPrChange>
       </w:pPr>
-      <w:ins w:id="228" w:author="Evan Bollig" w:date="2013-06-13T11:01:00Z">
-        <w:r>
-          <w:t>GMRES Multi-GPU vs Multi-CPU</w:t>
+      <w:ins w:id="232" w:author="Evan Bollig" w:date="2013-06-13T11:01:00Z">
+        <w:r>
+          <w:t xml:space="preserve">GMRES Multi-GPU </w:t>
+        </w:r>
+        <w:proofErr w:type="spellStart"/>
+        <w:r>
+          <w:t>vs</w:t>
+        </w:r>
+        <w:proofErr w:type="spellEnd"/>
+        <w:r>
+          <w:t xml:space="preserve"> Multi-CPU</w:t>
         </w:r>
       </w:ins>
     </w:p>
@@ -4943,9 +5772,9 @@
           <w:numId w:val="2"/>
         </w:numPr>
         <w:rPr>
-          <w:ins w:id="229" w:author="Evan Bollig" w:date="2013-06-13T11:06:00Z"/>
-        </w:rPr>
-        <w:pPrChange w:id="230" w:author="Evan Bollig" w:date="2013-06-13T11:06:00Z">
+          <w:ins w:id="233" w:author="Evan Bollig" w:date="2013-06-13T11:06:00Z"/>
+        </w:rPr>
+        <w:pPrChange w:id="234" w:author="Evan Bollig" w:date="2013-06-13T11:06:00Z">
           <w:pPr>
             <w:pStyle w:val="ListParagraph"/>
             <w:numPr>
@@ -4956,9 +5785,14 @@
           </w:pPr>
         </w:pPrChange>
       </w:pPr>
-      <w:ins w:id="231" w:author="Evan Bollig" w:date="2013-06-13T11:06:00Z">
-        <w:r>
-          <w:t>SpMV (GPU) with overlap</w:t>
+      <w:proofErr w:type="spellStart"/>
+      <w:ins w:id="235" w:author="Evan Bollig" w:date="2013-06-13T11:06:00Z">
+        <w:r>
+          <w:t>SpMV</w:t>
+        </w:r>
+        <w:proofErr w:type="spellEnd"/>
+        <w:r>
+          <w:t xml:space="preserve"> (GPU) with overlap</w:t>
         </w:r>
       </w:ins>
     </w:p>
@@ -4970,9 +5804,9 @@
           <w:numId w:val="2"/>
         </w:numPr>
         <w:rPr>
-          <w:ins w:id="232" w:author="Evan Bollig" w:date="2013-06-13T11:00:00Z"/>
-        </w:rPr>
-        <w:pPrChange w:id="233" w:author="Evan Bollig" w:date="2013-06-13T11:06:00Z">
+          <w:ins w:id="236" w:author="Evan Bollig" w:date="2013-06-13T11:00:00Z"/>
+        </w:rPr>
+        <w:pPrChange w:id="237" w:author="Evan Bollig" w:date="2013-06-13T11:06:00Z">
           <w:pPr>
             <w:pStyle w:val="ListParagraph"/>
             <w:numPr>
@@ -4983,7 +5817,7 @@
           </w:pPr>
         </w:pPrChange>
       </w:pPr>
-      <w:ins w:id="234" w:author="Evan Bollig" w:date="2013-06-13T11:06:00Z">
+      <w:ins w:id="238" w:author="Evan Bollig" w:date="2013-06-13T11:06:00Z">
         <w:r>
           <w:t>Needs overlap</w:t>
         </w:r>
@@ -4992,9 +5826,9 @@
     <w:p>
       <w:pPr>
         <w:rPr>
-          <w:ins w:id="235" w:author="Evan Bollig" w:date="2013-06-13T11:00:00Z"/>
-        </w:rPr>
-        <w:pPrChange w:id="236" w:author="Evan Bollig" w:date="2013-06-13T11:00:00Z">
+          <w:ins w:id="239" w:author="Evan Bollig" w:date="2013-06-13T11:00:00Z"/>
+        </w:rPr>
+        <w:pPrChange w:id="240" w:author="Evan Bollig" w:date="2013-06-13T11:00:00Z">
           <w:pPr>
             <w:pStyle w:val="ListParagraph"/>
             <w:numPr>
@@ -5009,9 +5843,9 @@
     <w:p>
       <w:pPr>
         <w:rPr>
-          <w:ins w:id="237" w:author="Evan Bollig" w:date="2013-06-13T11:00:00Z"/>
-        </w:rPr>
-        <w:pPrChange w:id="238" w:author="Evan Bollig" w:date="2013-06-13T11:00:00Z">
+          <w:ins w:id="241" w:author="Evan Bollig" w:date="2013-06-13T11:00:00Z"/>
+        </w:rPr>
+        <w:pPrChange w:id="242" w:author="Evan Bollig" w:date="2013-06-13T11:00:00Z">
           <w:pPr>
             <w:pStyle w:val="ListParagraph"/>
             <w:numPr>
@@ -5022,7 +5856,7 @@
           </w:pPr>
         </w:pPrChange>
       </w:pPr>
-      <w:ins w:id="239" w:author="Evan Bollig" w:date="2013-06-13T11:00:00Z">
+      <w:ins w:id="243" w:author="Evan Bollig" w:date="2013-06-13T11:00:00Z">
         <w:r>
           <w:t>Convergence Studies</w:t>
         </w:r>
@@ -5036,9 +5870,9 @@
           <w:numId w:val="3"/>
         </w:numPr>
         <w:rPr>
-          <w:ins w:id="240" w:author="Evan Bollig" w:date="2013-06-13T11:01:00Z"/>
-        </w:rPr>
-        <w:pPrChange w:id="241" w:author="Evan Bollig" w:date="2013-06-13T11:00:00Z">
+          <w:ins w:id="244" w:author="Evan Bollig" w:date="2013-06-13T11:01:00Z"/>
+        </w:rPr>
+        <w:pPrChange w:id="245" w:author="Evan Bollig" w:date="2013-06-13T11:00:00Z">
           <w:pPr>
             <w:pStyle w:val="ListParagraph"/>
             <w:numPr>
@@ -5049,7 +5883,7 @@
           </w:pPr>
         </w:pPrChange>
       </w:pPr>
-      <w:ins w:id="242" w:author="Evan Bollig" w:date="2013-06-13T11:01:00Z">
+      <w:ins w:id="246" w:author="Evan Bollig" w:date="2013-06-13T11:01:00Z">
         <w:r>
           <w:t>GMRES regular grid</w:t>
         </w:r>
@@ -5063,9 +5897,9 @@
           <w:numId w:val="3"/>
         </w:numPr>
         <w:rPr>
-          <w:ins w:id="243" w:author="Evan Bollig" w:date="2013-06-13T11:01:00Z"/>
-        </w:rPr>
-        <w:pPrChange w:id="244" w:author="Evan Bollig" w:date="2013-06-13T11:00:00Z">
+          <w:ins w:id="247" w:author="Evan Bollig" w:date="2013-06-13T11:01:00Z"/>
+        </w:rPr>
+        <w:pPrChange w:id="248" w:author="Evan Bollig" w:date="2013-06-13T11:00:00Z">
           <w:pPr>
             <w:pStyle w:val="ListParagraph"/>
             <w:numPr>
@@ -5076,7 +5910,7 @@
           </w:pPr>
         </w:pPrChange>
       </w:pPr>
-      <w:ins w:id="245" w:author="Evan Bollig" w:date="2013-06-13T11:01:00Z">
+      <w:ins w:id="249" w:author="Evan Bollig" w:date="2013-06-13T11:01:00Z">
         <w:r>
           <w:t>GMRES Stokes</w:t>
         </w:r>
@@ -5090,9 +5924,9 @@
           <w:numId w:val="3"/>
         </w:numPr>
         <w:rPr>
-          <w:ins w:id="246" w:author="Evan Bollig" w:date="2013-06-13T11:05:00Z"/>
-        </w:rPr>
-        <w:pPrChange w:id="247" w:author="Evan Bollig" w:date="2013-06-13T11:00:00Z">
+          <w:ins w:id="250" w:author="Evan Bollig" w:date="2013-06-13T11:05:00Z"/>
+        </w:rPr>
+        <w:pPrChange w:id="251" w:author="Evan Bollig" w:date="2013-06-13T11:00:00Z">
           <w:pPr>
             <w:pStyle w:val="ListParagraph"/>
             <w:numPr>
@@ -5103,7 +5937,7 @@
           </w:pPr>
         </w:pPrChange>
       </w:pPr>
-      <w:ins w:id="248" w:author="Evan Bollig" w:date="2013-06-13T11:05:00Z">
+      <w:ins w:id="252" w:author="Evan Bollig" w:date="2013-06-13T11:05:00Z">
         <w:r>
           <w:t>ILU GMRES regular grid, stokes (table)</w:t>
         </w:r>
@@ -5117,9 +5951,9 @@
           <w:numId w:val="3"/>
         </w:numPr>
         <w:rPr>
-          <w:ins w:id="249" w:author="Evan Bollig" w:date="2013-06-13T11:05:00Z"/>
-        </w:rPr>
-        <w:pPrChange w:id="250" w:author="Evan Bollig" w:date="2013-06-13T11:00:00Z">
+          <w:ins w:id="253" w:author="Evan Bollig" w:date="2013-06-13T11:05:00Z"/>
+        </w:rPr>
+        <w:pPrChange w:id="254" w:author="Evan Bollig" w:date="2013-06-13T11:00:00Z">
           <w:pPr>
             <w:pStyle w:val="ListParagraph"/>
             <w:numPr>
@@ -5130,7 +5964,7 @@
           </w:pPr>
         </w:pPrChange>
       </w:pPr>
-      <w:ins w:id="251" w:author="Evan Bollig" w:date="2013-06-13T11:05:00Z">
+      <w:ins w:id="255" w:author="Evan Bollig" w:date="2013-06-13T11:05:00Z">
         <w:r>
           <w:t>LSH and RCM GMRES</w:t>
         </w:r>
@@ -5141,9 +5975,9 @@
         <w:pStyle w:val="ListParagraph"/>
         <w:ind w:left="1440"/>
         <w:rPr>
-          <w:ins w:id="252" w:author="Evan Bollig" w:date="2013-06-13T11:05:00Z"/>
-        </w:rPr>
-        <w:pPrChange w:id="253" w:author="Evan Bollig" w:date="2013-06-13T11:05:00Z">
+          <w:ins w:id="256" w:author="Evan Bollig" w:date="2013-06-13T11:05:00Z"/>
+        </w:rPr>
+        <w:pPrChange w:id="257" w:author="Evan Bollig" w:date="2013-06-13T11:05:00Z">
           <w:pPr>
             <w:pStyle w:val="ListParagraph"/>
             <w:numPr>
@@ -5160,9 +5994,9 @@
         <w:pStyle w:val="ListParagraph"/>
         <w:ind w:left="1440"/>
         <w:rPr>
-          <w:ins w:id="254" w:author="Evan Bollig" w:date="2013-06-13T11:05:00Z"/>
-        </w:rPr>
-        <w:pPrChange w:id="255" w:author="Evan Bollig" w:date="2013-06-13T11:05:00Z">
+          <w:ins w:id="258" w:author="Evan Bollig" w:date="2013-06-13T11:05:00Z"/>
+        </w:rPr>
+        <w:pPrChange w:id="259" w:author="Evan Bollig" w:date="2013-06-13T11:05:00Z">
           <w:pPr>
             <w:pStyle w:val="ListParagraph"/>
             <w:numPr>
@@ -5179,9 +6013,9 @@
         <w:pStyle w:val="ListParagraph"/>
         <w:ind w:left="0"/>
         <w:rPr>
-          <w:ins w:id="256" w:author="Evan Bollig" w:date="2013-06-13T11:20:00Z"/>
-        </w:rPr>
-        <w:pPrChange w:id="257" w:author="Evan Bollig" w:date="2013-06-13T11:06:00Z">
+          <w:ins w:id="260" w:author="Evan Bollig" w:date="2013-06-13T11:20:00Z"/>
+        </w:rPr>
+        <w:pPrChange w:id="261" w:author="Evan Bollig" w:date="2013-06-13T11:06:00Z">
           <w:pPr>
             <w:pStyle w:val="ListParagraph"/>
             <w:numPr>
@@ -5192,7 +6026,7 @@
           </w:pPr>
         </w:pPrChange>
       </w:pPr>
-      <w:ins w:id="258" w:author="Evan Bollig" w:date="2013-06-13T11:05:00Z">
+      <w:ins w:id="262" w:author="Evan Bollig" w:date="2013-06-13T11:05:00Z">
         <w:r>
           <w:t xml:space="preserve">New content requested by Gordon: </w:t>
         </w:r>
@@ -5203,9 +6037,9 @@
         <w:pStyle w:val="ListParagraph"/>
         <w:ind w:left="0"/>
         <w:rPr>
-          <w:ins w:id="259" w:author="Evan Bollig" w:date="2013-06-13T11:05:00Z"/>
-        </w:rPr>
-        <w:pPrChange w:id="260" w:author="Evan Bollig" w:date="2013-06-13T11:06:00Z">
+          <w:ins w:id="263" w:author="Evan Bollig" w:date="2013-06-13T11:05:00Z"/>
+        </w:rPr>
+        <w:pPrChange w:id="264" w:author="Evan Bollig" w:date="2013-06-13T11:06:00Z">
           <w:pPr>
             <w:pStyle w:val="ListParagraph"/>
             <w:numPr>
@@ -5216,7 +6050,7 @@
           </w:pPr>
         </w:pPrChange>
       </w:pPr>
-      <w:ins w:id="261" w:author="Evan Bollig" w:date="2013-06-13T11:20:00Z">
+      <w:ins w:id="265" w:author="Evan Bollig" w:date="2013-06-13T11:20:00Z">
         <w:r>
           <w:tab/>
           <w:t>Optimization</w:t>
@@ -5228,9 +6062,9 @@
         <w:pStyle w:val="ListParagraph"/>
         <w:ind w:left="0"/>
         <w:rPr>
-          <w:ins w:id="262" w:author="Evan Bollig" w:date="2013-06-13T11:05:00Z"/>
-        </w:rPr>
-        <w:pPrChange w:id="263" w:author="Evan Bollig" w:date="2013-06-13T11:06:00Z">
+          <w:ins w:id="266" w:author="Evan Bollig" w:date="2013-06-13T11:05:00Z"/>
+        </w:rPr>
+        <w:pPrChange w:id="267" w:author="Evan Bollig" w:date="2013-06-13T11:06:00Z">
           <w:pPr>
             <w:pStyle w:val="ListParagraph"/>
             <w:numPr>
@@ -5241,7 +6075,7 @@
           </w:pPr>
         </w:pPrChange>
       </w:pPr>
-      <w:ins w:id="264" w:author="Evan Bollig" w:date="2013-06-13T11:05:00Z">
+      <w:ins w:id="268" w:author="Evan Bollig" w:date="2013-06-13T11:05:00Z">
         <w:r>
           <w:tab/>
           <w:t>RCM, LSH preconditioning</w:t>
@@ -5253,9 +6087,9 @@
         <w:pStyle w:val="ListParagraph"/>
         <w:ind w:left="0"/>
         <w:rPr>
-          <w:ins w:id="265" w:author="Evan Bollig" w:date="2013-06-13T11:08:00Z"/>
-        </w:rPr>
-        <w:pPrChange w:id="266" w:author="Evan Bollig" w:date="2013-06-13T11:06:00Z">
+          <w:ins w:id="269" w:author="Evan Bollig" w:date="2013-06-13T11:08:00Z"/>
+        </w:rPr>
+        <w:pPrChange w:id="270" w:author="Evan Bollig" w:date="2013-06-13T11:06:00Z">
           <w:pPr>
             <w:pStyle w:val="ListParagraph"/>
             <w:numPr>
@@ -5266,7 +6100,7 @@
           </w:pPr>
         </w:pPrChange>
       </w:pPr>
-      <w:ins w:id="267" w:author="Evan Bollig" w:date="2013-06-13T11:05:00Z">
+      <w:ins w:id="271" w:author="Evan Bollig" w:date="2013-06-13T11:05:00Z">
         <w:r>
           <w:tab/>
           <w:t>Bandwidth analysis</w:t>
@@ -5278,9 +6112,9 @@
         <w:pStyle w:val="ListParagraph"/>
         <w:ind w:left="0"/>
         <w:rPr>
-          <w:ins w:id="268" w:author="Evan Bollig" w:date="2013-06-13T11:08:00Z"/>
-        </w:rPr>
-        <w:pPrChange w:id="269" w:author="Evan Bollig" w:date="2013-06-13T11:06:00Z">
+          <w:ins w:id="272" w:author="Evan Bollig" w:date="2013-06-13T11:08:00Z"/>
+        </w:rPr>
+        <w:pPrChange w:id="273" w:author="Evan Bollig" w:date="2013-06-13T11:06:00Z">
           <w:pPr>
             <w:pStyle w:val="ListParagraph"/>
             <w:numPr>
@@ -5291,7 +6125,7 @@
           </w:pPr>
         </w:pPrChange>
       </w:pPr>
-      <w:ins w:id="270" w:author="Evan Bollig" w:date="2013-06-13T11:08:00Z">
+      <w:ins w:id="274" w:author="Evan Bollig" w:date="2013-06-13T11:08:00Z">
         <w:r>
           <w:tab/>
           <w:t>Parallel ILU</w:t>
@@ -5303,9 +6137,9 @@
         <w:pStyle w:val="ListParagraph"/>
         <w:ind w:left="0"/>
         <w:rPr>
-          <w:ins w:id="271" w:author="Evan Bollig" w:date="2013-06-13T11:09:00Z"/>
-        </w:rPr>
-        <w:pPrChange w:id="272" w:author="Evan Bollig" w:date="2013-06-13T11:06:00Z">
+          <w:ins w:id="275" w:author="Evan Bollig" w:date="2013-06-13T11:09:00Z"/>
+        </w:rPr>
+        <w:pPrChange w:id="276" w:author="Evan Bollig" w:date="2013-06-13T11:06:00Z">
           <w:pPr>
             <w:pStyle w:val="ListParagraph"/>
             <w:numPr>
@@ -5316,7 +6150,7 @@
           </w:pPr>
         </w:pPrChange>
       </w:pPr>
-      <w:ins w:id="273" w:author="Evan Bollig" w:date="2013-06-13T11:08:00Z">
+      <w:ins w:id="277" w:author="Evan Bollig" w:date="2013-06-13T11:08:00Z">
         <w:r>
           <w:tab/>
           <w:t>RBF-GA</w:t>
@@ -5328,9 +6162,9 @@
         <w:pStyle w:val="ListParagraph"/>
         <w:ind w:left="0"/>
         <w:rPr>
-          <w:ins w:id="274" w:author="Evan Bollig" w:date="2013-06-13T11:09:00Z"/>
-        </w:rPr>
-        <w:pPrChange w:id="275" w:author="Evan Bollig" w:date="2013-06-13T11:06:00Z">
+          <w:ins w:id="278" w:author="Evan Bollig" w:date="2013-06-13T11:09:00Z"/>
+        </w:rPr>
+        <w:pPrChange w:id="279" w:author="Evan Bollig" w:date="2013-06-13T11:06:00Z">
           <w:pPr>
             <w:pStyle w:val="ListParagraph"/>
             <w:numPr>
@@ -5347,9 +6181,9 @@
         <w:pStyle w:val="ListParagraph"/>
         <w:ind w:left="0"/>
         <w:rPr>
-          <w:ins w:id="276" w:author="Evan Bollig" w:date="2013-06-13T11:09:00Z"/>
-        </w:rPr>
-        <w:pPrChange w:id="277" w:author="Evan Bollig" w:date="2013-06-13T11:06:00Z">
+          <w:ins w:id="280" w:author="Evan Bollig" w:date="2013-06-13T11:09:00Z"/>
+        </w:rPr>
+        <w:pPrChange w:id="281" w:author="Evan Bollig" w:date="2013-06-13T11:06:00Z">
           <w:pPr>
             <w:pStyle w:val="ListParagraph"/>
             <w:numPr>
@@ -5360,7 +6194,7 @@
           </w:pPr>
         </w:pPrChange>
       </w:pPr>
-      <w:ins w:id="278" w:author="Evan Bollig" w:date="2013-06-13T11:09:00Z">
+      <w:ins w:id="282" w:author="Evan Bollig" w:date="2013-06-13T11:09:00Z">
         <w:r>
           <w:t xml:space="preserve">Questions: </w:t>
         </w:r>
@@ -5371,9 +6205,9 @@
         <w:pStyle w:val="ListParagraph"/>
         <w:ind w:left="0"/>
         <w:rPr>
-          <w:ins w:id="279" w:author="Evan Bollig" w:date="2013-06-13T11:09:00Z"/>
-        </w:rPr>
-        <w:pPrChange w:id="280" w:author="Evan Bollig" w:date="2013-06-13T11:06:00Z">
+          <w:ins w:id="283" w:author="Evan Bollig" w:date="2013-06-13T11:09:00Z"/>
+        </w:rPr>
+        <w:pPrChange w:id="284" w:author="Evan Bollig" w:date="2013-06-13T11:06:00Z">
           <w:pPr>
             <w:pStyle w:val="ListParagraph"/>
             <w:numPr>
@@ -5384,7 +6218,7 @@
           </w:pPr>
         </w:pPrChange>
       </w:pPr>
-      <w:ins w:id="281" w:author="Evan Bollig" w:date="2013-06-13T11:09:00Z">
+      <w:ins w:id="285" w:author="Evan Bollig" w:date="2013-06-13T11:09:00Z">
         <w:r>
           <w:tab/>
           <w:t xml:space="preserve">Does GMRES converge quickly for Poisson on Regular grid? </w:t>
@@ -5396,9 +6230,9 @@
         <w:pStyle w:val="ListParagraph"/>
         <w:ind w:left="0"/>
         <w:rPr>
-          <w:ins w:id="282" w:author="Evan Bollig" w:date="2013-06-13T11:09:00Z"/>
-        </w:rPr>
-        <w:pPrChange w:id="283" w:author="Evan Bollig" w:date="2013-06-13T11:06:00Z">
+          <w:ins w:id="286" w:author="Evan Bollig" w:date="2013-06-13T11:09:00Z"/>
+        </w:rPr>
+        <w:pPrChange w:id="287" w:author="Evan Bollig" w:date="2013-06-13T11:06:00Z">
           <w:pPr>
             <w:pStyle w:val="ListParagraph"/>
             <w:numPr>
@@ -5409,42 +6243,31 @@
           </w:pPr>
         </w:pPrChange>
       </w:pPr>
-      <w:ins w:id="284" w:author="Evan Bollig" w:date="2013-06-13T11:09:00Z">
+      <w:ins w:id="288" w:author="Evan Bollig" w:date="2013-06-13T11:09:00Z">
         <w:r>
           <w:tab/>
         </w:r>
         <w:r>
           <w:tab/>
-          <w:t>If not, what preconditioner (ILU, LSH, etc) can we use to accelerate?</w:t>
-        </w:r>
-      </w:ins>
-    </w:p>
-    <w:p>
-      <w:pPr>
-        <w:pStyle w:val="ListParagraph"/>
-        <w:ind w:left="0"/>
-        <w:rPr>
-          <w:ins w:id="285" w:author="Evan Bollig" w:date="2013-06-13T11:20:00Z"/>
-        </w:rPr>
-        <w:pPrChange w:id="286" w:author="Evan Bollig" w:date="2013-06-13T11:06:00Z">
-          <w:pPr>
-            <w:pStyle w:val="ListParagraph"/>
-            <w:numPr>
-              <w:ilvl w:val="1"/>
-              <w:numId w:val="1"/>
-            </w:numPr>
-            <w:ind w:left="1440" w:hanging="360"/>
-          </w:pPr>
-        </w:pPrChange>
-      </w:pPr>
-      <w:ins w:id="287" w:author="Evan Bollig" w:date="2013-06-13T11:10:00Z">
-        <w:r>
-          <w:tab/>
-          <w:t>What GFLOPs do we get on CPU (UBLAS, VCL, Nested Loop)</w:t>
-        </w:r>
-      </w:ins>
-      <w:bookmarkStart w:id="288" w:name="_GoBack"/>
-      <w:bookmarkEnd w:id="288"/>
+          <w:t xml:space="preserve">If not, what </w:t>
+        </w:r>
+        <w:proofErr w:type="spellStart"/>
+        <w:r>
+          <w:t>preconditioner</w:t>
+        </w:r>
+        <w:proofErr w:type="spellEnd"/>
+        <w:r>
+          <w:t xml:space="preserve"> (ILU, LSH, </w:t>
+        </w:r>
+        <w:proofErr w:type="spellStart"/>
+        <w:r>
+          <w:t>etc</w:t>
+        </w:r>
+        <w:proofErr w:type="spellEnd"/>
+        <w:r>
+          <w:t>) can we use to accelerate?</w:t>
+        </w:r>
+      </w:ins>
     </w:p>
     <w:p>
       <w:pPr>
@@ -5464,41 +6287,48 @@
           </w:pPr>
         </w:pPrChange>
       </w:pPr>
+      <w:ins w:id="291" w:author="Evan Bollig" w:date="2013-06-13T11:10:00Z">
+        <w:r>
+          <w:tab/>
+          <w:t>What GFLOPs do we get on CPU (UBLAS, VCL, Nested Loop</w:t>
+        </w:r>
+        <w:proofErr w:type="gramStart"/>
+        <w:r>
+          <w:t>)</w:t>
+        </w:r>
+      </w:ins>
+      <w:proofErr w:type="gramEnd"/>
     </w:p>
     <w:p>
       <w:pPr>
         <w:pStyle w:val="ListParagraph"/>
         <w:ind w:left="0"/>
         <w:rPr>
-          <w:ins w:id="291" w:author="Evan F. Bollig" w:date="2013-06-16T19:50:00Z"/>
-        </w:rPr>
-      </w:pPr>
-      <w:r>
-        <w:t xml:space="preserve">Codes: </w:t>
-      </w:r>
-    </w:p>
-    <w:p>
-      <w:pPr>
-        <w:pStyle w:val="ListParagraph"/>
-        <w:numPr>
-          <w:ilvl w:val="0"/>
-          <w:numId w:val="4"/>
-        </w:numPr>
-        <w:rPr>
-          <w:ins w:id="292" w:author="Evan F. Bollig" w:date="2013-06-16T19:50:00Z"/>
-        </w:rPr>
-        <w:pPrChange w:id="293" w:author="Evan F. Bollig" w:date="2013-06-16T19:50:00Z">
+          <w:ins w:id="292" w:author="Evan Bollig" w:date="2013-06-13T11:20:00Z"/>
+        </w:rPr>
+        <w:pPrChange w:id="293" w:author="Evan Bollig" w:date="2013-06-13T11:06:00Z">
           <w:pPr>
             <w:pStyle w:val="ListParagraph"/>
-            <w:ind w:left="0"/>
+            <w:numPr>
+              <w:ilvl w:val="1"/>
+              <w:numId w:val="1"/>
+            </w:numPr>
+            <w:ind w:left="1440" w:hanging="360"/>
           </w:pPr>
         </w:pPrChange>
       </w:pPr>
-      <w:ins w:id="294" w:author="Evan F. Bollig" w:date="2013-06-16T19:50:00Z">
-        <w:r>
-          <w:t>Overlap comm and comp</w:t>
-        </w:r>
-      </w:ins>
+    </w:p>
+    <w:p>
+      <w:pPr>
+        <w:pStyle w:val="ListParagraph"/>
+        <w:ind w:left="0"/>
+        <w:rPr>
+          <w:ins w:id="294" w:author="Evan F. Bollig" w:date="2013-06-16T19:50:00Z"/>
+        </w:rPr>
+      </w:pPr>
+      <w:r>
+        <w:t xml:space="preserve">Codes: </w:t>
+      </w:r>
     </w:p>
     <w:p>
       <w:pPr>
@@ -5519,7 +6349,15 @@
       </w:pPr>
       <w:ins w:id="297" w:author="Evan F. Bollig" w:date="2013-06-16T19:50:00Z">
         <w:r>
-          <w:t>GMRES on square test convergence</w:t>
+          <w:t xml:space="preserve">Overlap </w:t>
+        </w:r>
+        <w:proofErr w:type="spellStart"/>
+        <w:r>
+          <w:t>comm</w:t>
+        </w:r>
+        <w:proofErr w:type="spellEnd"/>
+        <w:r>
+          <w:t xml:space="preserve"> and comp</w:t>
         </w:r>
       </w:ins>
     </w:p>
@@ -5542,7 +6380,7 @@
       </w:pPr>
       <w:ins w:id="300" w:author="Evan F. Bollig" w:date="2013-06-16T19:50:00Z">
         <w:r>
-          <w:t>Matrix reorder (X,U,Z)</w:t>
+          <w:t>GMRES on square test convergence</w:t>
         </w:r>
       </w:ins>
     </w:p>
@@ -5553,18 +6391,754 @@
           <w:ilvl w:val="0"/>
           <w:numId w:val="4"/>
         </w:numPr>
-        <w:pPrChange w:id="301" w:author="Evan F. Bollig" w:date="2013-06-16T19:50:00Z">
+        <w:rPr>
+          <w:ins w:id="301" w:author="Evan F. Bollig" w:date="2013-06-16T19:50:00Z"/>
+        </w:rPr>
+        <w:pPrChange w:id="302" w:author="Evan F. Bollig" w:date="2013-06-16T19:50:00Z">
           <w:pPr>
             <w:pStyle w:val="ListParagraph"/>
             <w:ind w:left="0"/>
           </w:pPr>
         </w:pPrChange>
       </w:pPr>
-      <w:ins w:id="302" w:author="Evan F. Bollig" w:date="2013-06-16T19:50:00Z">
+      <w:ins w:id="303" w:author="Evan F. Bollig" w:date="2013-06-16T19:50:00Z">
+        <w:r>
+          <w:t>Matrix reorder (X</w:t>
+        </w:r>
+        <w:proofErr w:type="gramStart"/>
+        <w:r>
+          <w:t>,U,Z</w:t>
+        </w:r>
+        <w:proofErr w:type="gramEnd"/>
+        <w:r>
+          <w:t>)</w:t>
+        </w:r>
+      </w:ins>
+    </w:p>
+    <w:p>
+      <w:pPr>
+        <w:pStyle w:val="ListParagraph"/>
+        <w:numPr>
+          <w:ilvl w:val="0"/>
+          <w:numId w:val="4"/>
+        </w:numPr>
+        <w:rPr>
+          <w:ins w:id="304" w:author="Evan F. Bollig" w:date="2013-06-18T14:36:00Z"/>
+        </w:rPr>
+        <w:pPrChange w:id="305" w:author="Evan F. Bollig" w:date="2013-06-16T19:50:00Z">
+          <w:pPr>
+            <w:pStyle w:val="ListParagraph"/>
+            <w:ind w:left="0"/>
+          </w:pPr>
+        </w:pPrChange>
+      </w:pPr>
+      <w:ins w:id="306" w:author="Evan F. Bollig" w:date="2013-06-16T19:50:00Z">
         <w:r>
           <w:t>RBF-GA</w:t>
         </w:r>
       </w:ins>
+    </w:p>
+    <w:p>
+      <w:pPr>
+        <w:pStyle w:val="ListParagraph"/>
+        <w:ind w:left="1440"/>
+        <w:rPr>
+          <w:ins w:id="307" w:author="Evan F. Bollig" w:date="2013-06-18T14:35:00Z"/>
+        </w:rPr>
+        <w:pPrChange w:id="308" w:author="Evan F. Bollig" w:date="2013-06-18T14:36:00Z">
+          <w:pPr>
+            <w:pStyle w:val="ListParagraph"/>
+            <w:ind w:left="0"/>
+          </w:pPr>
+        </w:pPrChange>
+      </w:pPr>
+    </w:p>
+    <w:p>
+      <w:pPr>
+        <w:rPr>
+          <w:ins w:id="309" w:author="Evan F. Bollig" w:date="2013-06-18T14:35:00Z"/>
+        </w:rPr>
+      </w:pPr>
+      <w:ins w:id="310" w:author="Evan F. Bollig" w:date="2013-06-18T14:35:00Z">
+        <w:r>
+          <w:t xml:space="preserve">I need to </w:t>
+        </w:r>
+      </w:ins>
+      <w:ins w:id="311" w:author="Evan F. Bollig" w:date="2013-06-18T14:36:00Z">
+        <w:r>
+          <w:t>review</w:t>
+        </w:r>
+      </w:ins>
+      <w:ins w:id="312" w:author="Evan F. Bollig" w:date="2013-06-18T14:35:00Z">
+        <w:r>
+          <w:t xml:space="preserve"> all of my references: </w:t>
+        </w:r>
+        <w:bookmarkStart w:id="313" w:name="_GoBack"/>
+        <w:bookmarkEnd w:id="313"/>
+      </w:ins>
+    </w:p>
+    <w:p>
+      <w:pPr>
+        <w:rPr>
+          <w:ins w:id="314" w:author="Evan F. Bollig" w:date="2013-06-18T14:35:00Z"/>
+        </w:rPr>
+      </w:pPr>
+    </w:p>
+    <w:p>
+      <w:pPr>
+        <w:pStyle w:val="ListParagraph"/>
+        <w:numPr>
+          <w:ilvl w:val="0"/>
+          <w:numId w:val="5"/>
+        </w:numPr>
+        <w:rPr>
+          <w:ins w:id="315" w:author="Evan F. Bollig" w:date="2013-06-18T14:35:00Z"/>
+        </w:rPr>
+      </w:pPr>
+      <w:ins w:id="316" w:author="Evan F. Bollig" w:date="2013-06-18T14:35:00Z">
+        <w:r>
+          <w:t>RBF methods</w:t>
+        </w:r>
+      </w:ins>
+    </w:p>
+    <w:p>
+      <w:pPr>
+        <w:pStyle w:val="ListParagraph"/>
+        <w:numPr>
+          <w:ilvl w:val="1"/>
+          <w:numId w:val="5"/>
+        </w:numPr>
+        <w:rPr>
+          <w:ins w:id="317" w:author="Evan F. Bollig" w:date="2013-06-18T14:35:00Z"/>
+        </w:rPr>
+      </w:pPr>
+      <w:ins w:id="318" w:author="Evan F. Bollig" w:date="2013-06-18T14:35:00Z">
+        <w:r>
+          <w:t>Global</w:t>
+        </w:r>
+      </w:ins>
+    </w:p>
+    <w:p>
+      <w:pPr>
+        <w:pStyle w:val="ListParagraph"/>
+        <w:numPr>
+          <w:ilvl w:val="1"/>
+          <w:numId w:val="5"/>
+        </w:numPr>
+        <w:rPr>
+          <w:ins w:id="319" w:author="Evan F. Bollig" w:date="2013-06-18T14:35:00Z"/>
+        </w:rPr>
+      </w:pPr>
+      <w:ins w:id="320" w:author="Evan F. Bollig" w:date="2013-06-18T14:35:00Z">
+        <w:r>
+          <w:t>Compact</w:t>
+        </w:r>
+      </w:ins>
+    </w:p>
+    <w:p>
+      <w:pPr>
+        <w:pStyle w:val="ListParagraph"/>
+        <w:numPr>
+          <w:ilvl w:val="1"/>
+          <w:numId w:val="5"/>
+        </w:numPr>
+        <w:rPr>
+          <w:ins w:id="321" w:author="Evan F. Bollig" w:date="2013-06-18T14:35:00Z"/>
+        </w:rPr>
+      </w:pPr>
+      <w:ins w:id="322" w:author="Evan F. Bollig" w:date="2013-06-18T14:35:00Z">
+        <w:r>
+          <w:t>Local (review)</w:t>
+        </w:r>
+      </w:ins>
+    </w:p>
+    <w:p>
+      <w:pPr>
+        <w:pStyle w:val="ListParagraph"/>
+        <w:numPr>
+          <w:ilvl w:val="1"/>
+          <w:numId w:val="5"/>
+        </w:numPr>
+        <w:rPr>
+          <w:ins w:id="323" w:author="Evan F. Bollig" w:date="2013-06-18T14:35:00Z"/>
+        </w:rPr>
+      </w:pPr>
+      <w:ins w:id="324" w:author="Evan F. Bollig" w:date="2013-06-18T14:35:00Z">
+        <w:r>
+          <w:t>RBF-FD</w:t>
+        </w:r>
+      </w:ins>
+    </w:p>
+    <w:p>
+      <w:pPr>
+        <w:pStyle w:val="ListParagraph"/>
+        <w:numPr>
+          <w:ilvl w:val="0"/>
+          <w:numId w:val="5"/>
+        </w:numPr>
+        <w:rPr>
+          <w:ins w:id="325" w:author="Evan F. Bollig" w:date="2013-06-18T14:35:00Z"/>
+        </w:rPr>
+      </w:pPr>
+      <w:ins w:id="326" w:author="Evan F. Bollig" w:date="2013-06-18T14:35:00Z">
+        <w:r>
+          <w:t>Support Parameters</w:t>
+        </w:r>
+      </w:ins>
+    </w:p>
+    <w:p>
+      <w:pPr>
+        <w:pStyle w:val="ListParagraph"/>
+        <w:numPr>
+          <w:ilvl w:val="1"/>
+          <w:numId w:val="5"/>
+        </w:numPr>
+        <w:rPr>
+          <w:ins w:id="327" w:author="Evan F. Bollig" w:date="2013-06-18T14:35:00Z"/>
+        </w:rPr>
+      </w:pPr>
+      <w:ins w:id="328" w:author="Evan F. Bollig" w:date="2013-06-18T14:35:00Z">
+        <w:r>
+          <w:t>Choosing parameter</w:t>
+        </w:r>
+      </w:ins>
+    </w:p>
+    <w:p>
+      <w:pPr>
+        <w:pStyle w:val="ListParagraph"/>
+        <w:numPr>
+          <w:ilvl w:val="2"/>
+          <w:numId w:val="5"/>
+        </w:numPr>
+        <w:rPr>
+          <w:ins w:id="329" w:author="Evan F. Bollig" w:date="2013-06-18T14:35:00Z"/>
+        </w:rPr>
+      </w:pPr>
+      <w:proofErr w:type="spellStart"/>
+      <w:ins w:id="330" w:author="Evan F. Bollig" w:date="2013-06-18T14:35:00Z">
+        <w:r>
+          <w:t>Bayona</w:t>
+        </w:r>
+        <w:proofErr w:type="spellEnd"/>
+        <w:r>
+          <w:t xml:space="preserve">? </w:t>
+        </w:r>
+        <w:proofErr w:type="spellStart"/>
+        <w:r>
+          <w:t>Fornberg</w:t>
+        </w:r>
+        <w:proofErr w:type="spellEnd"/>
+        <w:r>
+          <w:t>?</w:t>
+        </w:r>
+      </w:ins>
+    </w:p>
+    <w:p>
+      <w:pPr>
+        <w:pStyle w:val="ListParagraph"/>
+        <w:numPr>
+          <w:ilvl w:val="1"/>
+          <w:numId w:val="5"/>
+        </w:numPr>
+        <w:rPr>
+          <w:ins w:id="331" w:author="Evan F. Bollig" w:date="2013-06-18T14:35:00Z"/>
+        </w:rPr>
+      </w:pPr>
+      <w:ins w:id="332" w:author="Evan F. Bollig" w:date="2013-06-18T14:35:00Z">
+        <w:r>
+          <w:t>Stable methods</w:t>
+        </w:r>
+      </w:ins>
+    </w:p>
+    <w:p>
+      <w:pPr>
+        <w:pStyle w:val="ListParagraph"/>
+        <w:numPr>
+          <w:ilvl w:val="0"/>
+          <w:numId w:val="5"/>
+        </w:numPr>
+        <w:rPr>
+          <w:ins w:id="333" w:author="Evan F. Bollig" w:date="2013-06-18T14:35:00Z"/>
+        </w:rPr>
+      </w:pPr>
+      <w:ins w:id="334" w:author="Evan F. Bollig" w:date="2013-06-18T14:35:00Z">
+        <w:r>
+          <w:t>Node distribution</w:t>
+        </w:r>
+      </w:ins>
+    </w:p>
+    <w:p>
+      <w:pPr>
+        <w:pStyle w:val="ListParagraph"/>
+        <w:numPr>
+          <w:ilvl w:val="1"/>
+          <w:numId w:val="5"/>
+        </w:numPr>
+        <w:rPr>
+          <w:ins w:id="335" w:author="Evan F. Bollig" w:date="2013-06-18T14:35:00Z"/>
+        </w:rPr>
+      </w:pPr>
+      <w:ins w:id="336" w:author="Evan F. Bollig" w:date="2013-06-18T14:35:00Z">
+        <w:r>
+          <w:t>MD nodes</w:t>
+        </w:r>
+      </w:ins>
+    </w:p>
+    <w:p>
+      <w:pPr>
+        <w:pStyle w:val="ListParagraph"/>
+        <w:numPr>
+          <w:ilvl w:val="1"/>
+          <w:numId w:val="5"/>
+        </w:numPr>
+        <w:rPr>
+          <w:ins w:id="337" w:author="Evan F. Bollig" w:date="2013-06-18T14:35:00Z"/>
+        </w:rPr>
+      </w:pPr>
+      <w:proofErr w:type="spellStart"/>
+      <w:ins w:id="338" w:author="Evan F. Bollig" w:date="2013-06-18T14:35:00Z">
+        <w:r>
+          <w:t>Icos</w:t>
+        </w:r>
+        <w:proofErr w:type="spellEnd"/>
+        <w:r>
+          <w:t xml:space="preserve"> grid</w:t>
+        </w:r>
+      </w:ins>
+    </w:p>
+    <w:p>
+      <w:pPr>
+        <w:pStyle w:val="ListParagraph"/>
+        <w:numPr>
+          <w:ilvl w:val="1"/>
+          <w:numId w:val="5"/>
+        </w:numPr>
+        <w:rPr>
+          <w:ins w:id="339" w:author="Evan F. Bollig" w:date="2013-06-18T14:35:00Z"/>
+        </w:rPr>
+      </w:pPr>
+      <w:ins w:id="340" w:author="Evan F. Bollig" w:date="2013-06-18T14:35:00Z">
+        <w:r>
+          <w:t>CVTs</w:t>
+        </w:r>
+      </w:ins>
+    </w:p>
+    <w:p>
+      <w:pPr>
+        <w:pStyle w:val="ListParagraph"/>
+        <w:numPr>
+          <w:ilvl w:val="0"/>
+          <w:numId w:val="5"/>
+        </w:numPr>
+        <w:rPr>
+          <w:ins w:id="341" w:author="Evan F. Bollig" w:date="2013-06-18T14:35:00Z"/>
+        </w:rPr>
+      </w:pPr>
+      <w:ins w:id="342" w:author="Evan F. Bollig" w:date="2013-06-18T14:35:00Z">
+        <w:r>
+          <w:t>Stencil generation</w:t>
+        </w:r>
+      </w:ins>
+    </w:p>
+    <w:p>
+      <w:pPr>
+        <w:pStyle w:val="ListParagraph"/>
+        <w:numPr>
+          <w:ilvl w:val="1"/>
+          <w:numId w:val="5"/>
+        </w:numPr>
+        <w:rPr>
+          <w:ins w:id="343" w:author="Evan F. Bollig" w:date="2013-06-18T14:35:00Z"/>
+        </w:rPr>
+      </w:pPr>
+      <w:ins w:id="344" w:author="Evan F. Bollig" w:date="2013-06-18T14:35:00Z">
+        <w:r>
+          <w:t>SPH query</w:t>
+        </w:r>
+      </w:ins>
+    </w:p>
+    <w:p>
+      <w:pPr>
+        <w:pStyle w:val="ListParagraph"/>
+        <w:numPr>
+          <w:ilvl w:val="1"/>
+          <w:numId w:val="5"/>
+        </w:numPr>
+        <w:rPr>
+          <w:ins w:id="345" w:author="Evan F. Bollig" w:date="2013-06-18T14:35:00Z"/>
+        </w:rPr>
+      </w:pPr>
+      <w:proofErr w:type="spellStart"/>
+      <w:ins w:id="346" w:author="Evan F. Bollig" w:date="2013-06-18T14:35:00Z">
+        <w:r>
+          <w:t>KDTree</w:t>
+        </w:r>
+        <w:proofErr w:type="spellEnd"/>
+      </w:ins>
+    </w:p>
+    <w:p>
+      <w:pPr>
+        <w:pStyle w:val="ListParagraph"/>
+        <w:numPr>
+          <w:ilvl w:val="1"/>
+          <w:numId w:val="5"/>
+        </w:numPr>
+        <w:rPr>
+          <w:ins w:id="347" w:author="Evan F. Bollig" w:date="2013-06-18T14:35:00Z"/>
+        </w:rPr>
+      </w:pPr>
+    </w:p>
+    <w:p>
+      <w:pPr>
+        <w:pStyle w:val="ListParagraph"/>
+        <w:numPr>
+          <w:ilvl w:val="0"/>
+          <w:numId w:val="5"/>
+        </w:numPr>
+        <w:rPr>
+          <w:ins w:id="348" w:author="Evan F. Bollig" w:date="2013-06-18T14:35:00Z"/>
+        </w:rPr>
+      </w:pPr>
+      <w:ins w:id="349" w:author="Evan F. Bollig" w:date="2013-06-18T14:35:00Z">
+        <w:r>
+          <w:t xml:space="preserve">Optimization of </w:t>
+        </w:r>
+        <w:proofErr w:type="spellStart"/>
+        <w:r>
+          <w:t>SpMV</w:t>
+        </w:r>
+        <w:proofErr w:type="spellEnd"/>
+      </w:ins>
+    </w:p>
+    <w:p>
+      <w:pPr>
+        <w:pStyle w:val="ListParagraph"/>
+        <w:numPr>
+          <w:ilvl w:val="1"/>
+          <w:numId w:val="5"/>
+        </w:numPr>
+        <w:rPr>
+          <w:ins w:id="350" w:author="Evan F. Bollig" w:date="2013-06-18T14:35:00Z"/>
+        </w:rPr>
+      </w:pPr>
+      <w:ins w:id="351" w:author="Evan F. Bollig" w:date="2013-06-18T14:35:00Z">
+        <w:r>
+          <w:t>Bell</w:t>
+        </w:r>
+      </w:ins>
+    </w:p>
+    <w:p>
+      <w:pPr>
+        <w:pStyle w:val="ListParagraph"/>
+        <w:numPr>
+          <w:ilvl w:val="1"/>
+          <w:numId w:val="5"/>
+        </w:numPr>
+        <w:rPr>
+          <w:ins w:id="352" w:author="Evan F. Bollig" w:date="2013-06-18T14:35:00Z"/>
+        </w:rPr>
+      </w:pPr>
+      <w:proofErr w:type="spellStart"/>
+      <w:proofErr w:type="gramStart"/>
+      <w:ins w:id="353" w:author="Evan F. Bollig" w:date="2013-06-18T14:35:00Z">
+        <w:r>
+          <w:t>clSpMV</w:t>
+        </w:r>
+        <w:proofErr w:type="spellEnd"/>
+        <w:proofErr w:type="gramEnd"/>
+      </w:ins>
+    </w:p>
+    <w:p>
+      <w:pPr>
+        <w:pStyle w:val="ListParagraph"/>
+        <w:numPr>
+          <w:ilvl w:val="1"/>
+          <w:numId w:val="5"/>
+        </w:numPr>
+        <w:rPr>
+          <w:ins w:id="354" w:author="Evan F. Bollig" w:date="2013-06-18T14:35:00Z"/>
+        </w:rPr>
+      </w:pPr>
+      <w:proofErr w:type="spellStart"/>
+      <w:ins w:id="355" w:author="Evan F. Bollig" w:date="2013-06-18T14:35:00Z">
+        <w:r>
+          <w:t>ViennaCL</w:t>
+        </w:r>
+        <w:proofErr w:type="spellEnd"/>
+      </w:ins>
+    </w:p>
+    <w:p>
+      <w:pPr>
+        <w:pStyle w:val="ListParagraph"/>
+        <w:numPr>
+          <w:ilvl w:val="1"/>
+          <w:numId w:val="5"/>
+        </w:numPr>
+        <w:rPr>
+          <w:ins w:id="356" w:author="Evan F. Bollig" w:date="2013-06-18T14:35:00Z"/>
+        </w:rPr>
+      </w:pPr>
+      <w:proofErr w:type="spellStart"/>
+      <w:ins w:id="357" w:author="Evan F. Bollig" w:date="2013-06-18T14:35:00Z">
+        <w:r>
+          <w:t>PETsc</w:t>
+        </w:r>
+        <w:proofErr w:type="spellEnd"/>
+      </w:ins>
+    </w:p>
+    <w:p>
+      <w:pPr>
+        <w:pStyle w:val="ListParagraph"/>
+        <w:numPr>
+          <w:ilvl w:val="0"/>
+          <w:numId w:val="5"/>
+        </w:numPr>
+        <w:rPr>
+          <w:ins w:id="358" w:author="Evan F. Bollig" w:date="2013-06-18T14:35:00Z"/>
+        </w:rPr>
+      </w:pPr>
+      <w:ins w:id="359" w:author="Evan F. Bollig" w:date="2013-06-18T14:35:00Z">
+        <w:r>
+          <w:t xml:space="preserve">Distributed </w:t>
+        </w:r>
+        <w:proofErr w:type="spellStart"/>
+        <w:r>
+          <w:t>SpMV</w:t>
+        </w:r>
+        <w:proofErr w:type="spellEnd"/>
+      </w:ins>
+    </w:p>
+    <w:p>
+      <w:pPr>
+        <w:pStyle w:val="ListParagraph"/>
+        <w:numPr>
+          <w:ilvl w:val="1"/>
+          <w:numId w:val="5"/>
+        </w:numPr>
+        <w:rPr>
+          <w:ins w:id="360" w:author="Evan F. Bollig" w:date="2013-06-18T14:35:00Z"/>
+        </w:rPr>
+      </w:pPr>
+      <w:ins w:id="361" w:author="Evan F. Bollig" w:date="2013-06-18T14:35:00Z">
+        <w:r>
+          <w:t xml:space="preserve">Matrix decomposition </w:t>
+        </w:r>
+      </w:ins>
+    </w:p>
+    <w:p>
+      <w:pPr>
+        <w:pStyle w:val="ListParagraph"/>
+        <w:numPr>
+          <w:ilvl w:val="2"/>
+          <w:numId w:val="5"/>
+        </w:numPr>
+        <w:rPr>
+          <w:ins w:id="362" w:author="Evan F. Bollig" w:date="2013-06-18T14:35:00Z"/>
+        </w:rPr>
+      </w:pPr>
+      <w:ins w:id="363" w:author="Evan F. Bollig" w:date="2013-06-18T14:35:00Z">
+        <w:r>
+          <w:t xml:space="preserve">Results similar to </w:t>
+        </w:r>
+        <w:proofErr w:type="spellStart"/>
+        <w:r>
+          <w:t>Tuminaro</w:t>
+        </w:r>
+        <w:proofErr w:type="spellEnd"/>
+        <w:r>
+          <w:t xml:space="preserve"> paper</w:t>
+        </w:r>
+      </w:ins>
+    </w:p>
+    <w:p>
+      <w:pPr>
+        <w:pStyle w:val="ListParagraph"/>
+        <w:numPr>
+          <w:ilvl w:val="1"/>
+          <w:numId w:val="5"/>
+        </w:numPr>
+        <w:rPr>
+          <w:ins w:id="364" w:author="Evan F. Bollig" w:date="2013-06-18T14:35:00Z"/>
+        </w:rPr>
+      </w:pPr>
+      <w:ins w:id="365" w:author="Evan F. Bollig" w:date="2013-06-18T14:35:00Z">
+        <w:r>
+          <w:t>Communication</w:t>
+        </w:r>
+      </w:ins>
+    </w:p>
+    <w:p>
+      <w:pPr>
+        <w:pStyle w:val="ListParagraph"/>
+        <w:numPr>
+          <w:ilvl w:val="0"/>
+          <w:numId w:val="5"/>
+        </w:numPr>
+        <w:rPr>
+          <w:ins w:id="366" w:author="Evan F. Bollig" w:date="2013-06-18T14:35:00Z"/>
+        </w:rPr>
+      </w:pPr>
+      <w:ins w:id="367" w:author="Evan F. Bollig" w:date="2013-06-18T14:35:00Z">
+        <w:r>
+          <w:t>PDEs</w:t>
+        </w:r>
+      </w:ins>
+    </w:p>
+    <w:p>
+      <w:pPr>
+        <w:pStyle w:val="ListParagraph"/>
+        <w:numPr>
+          <w:ilvl w:val="1"/>
+          <w:numId w:val="5"/>
+        </w:numPr>
+        <w:rPr>
+          <w:ins w:id="368" w:author="Evan F. Bollig" w:date="2013-06-18T14:35:00Z"/>
+        </w:rPr>
+      </w:pPr>
+      <w:ins w:id="369" w:author="Evan F. Bollig" w:date="2013-06-18T14:35:00Z">
+        <w:r>
+          <w:t>Explicit – Done</w:t>
+        </w:r>
+      </w:ins>
+    </w:p>
+    <w:p>
+      <w:pPr>
+        <w:pStyle w:val="ListParagraph"/>
+        <w:numPr>
+          <w:ilvl w:val="1"/>
+          <w:numId w:val="5"/>
+        </w:numPr>
+        <w:rPr>
+          <w:ins w:id="370" w:author="Evan F. Bollig" w:date="2013-06-18T14:35:00Z"/>
+        </w:rPr>
+      </w:pPr>
+      <w:ins w:id="371" w:author="Evan F. Bollig" w:date="2013-06-18T14:35:00Z">
+        <w:r>
+          <w:t xml:space="preserve">Implicit </w:t>
+        </w:r>
+      </w:ins>
+    </w:p>
+    <w:p>
+      <w:pPr>
+        <w:pStyle w:val="ListParagraph"/>
+        <w:numPr>
+          <w:ilvl w:val="2"/>
+          <w:numId w:val="5"/>
+        </w:numPr>
+        <w:rPr>
+          <w:ins w:id="372" w:author="Evan F. Bollig" w:date="2013-06-18T14:35:00Z"/>
+        </w:rPr>
+      </w:pPr>
+      <w:ins w:id="373" w:author="Evan F. Bollig" w:date="2013-06-18T14:35:00Z">
+        <w:r>
+          <w:t xml:space="preserve">Need GMRES algorithm like </w:t>
+        </w:r>
+        <w:proofErr w:type="spellStart"/>
+        <w:r>
+          <w:t>Saad</w:t>
+        </w:r>
+        <w:proofErr w:type="spellEnd"/>
+      </w:ins>
+    </w:p>
+    <w:p>
+      <w:pPr>
+        <w:pStyle w:val="ListParagraph"/>
+        <w:numPr>
+          <w:ilvl w:val="2"/>
+          <w:numId w:val="5"/>
+        </w:numPr>
+        <w:rPr>
+          <w:ins w:id="374" w:author="Evan F. Bollig" w:date="2013-06-18T14:35:00Z"/>
+        </w:rPr>
+      </w:pPr>
+      <w:ins w:id="375" w:author="Evan F. Bollig" w:date="2013-06-18T14:35:00Z">
+        <w:r>
+          <w:t>[H***] reference for multi-GPU</w:t>
+        </w:r>
+      </w:ins>
+    </w:p>
+    <w:p>
+      <w:pPr>
+        <w:pStyle w:val="ListParagraph"/>
+        <w:numPr>
+          <w:ilvl w:val="2"/>
+          <w:numId w:val="5"/>
+        </w:numPr>
+        <w:rPr>
+          <w:ins w:id="376" w:author="Evan F. Bollig" w:date="2013-06-18T14:35:00Z"/>
+        </w:rPr>
+      </w:pPr>
+      <w:ins w:id="377" w:author="Evan F. Bollig" w:date="2013-06-18T14:35:00Z">
+        <w:r>
+          <w:t>Preconditioning papers</w:t>
+        </w:r>
+      </w:ins>
+    </w:p>
+    <w:p>
+      <w:pPr>
+        <w:pStyle w:val="ListParagraph"/>
+        <w:numPr>
+          <w:ilvl w:val="0"/>
+          <w:numId w:val="5"/>
+        </w:numPr>
+        <w:rPr>
+          <w:ins w:id="378" w:author="Evan F. Bollig" w:date="2013-06-18T14:35:00Z"/>
+        </w:rPr>
+      </w:pPr>
+      <w:ins w:id="379" w:author="Evan F. Bollig" w:date="2013-06-18T14:35:00Z">
+        <w:r>
+          <w:t>Node ordering</w:t>
+        </w:r>
+      </w:ins>
+    </w:p>
+    <w:p>
+      <w:pPr>
+        <w:pStyle w:val="ListParagraph"/>
+        <w:numPr>
+          <w:ilvl w:val="1"/>
+          <w:numId w:val="5"/>
+        </w:numPr>
+        <w:rPr>
+          <w:ins w:id="380" w:author="Evan F. Bollig" w:date="2013-06-18T14:35:00Z"/>
+        </w:rPr>
+      </w:pPr>
+      <w:ins w:id="381" w:author="Evan F. Bollig" w:date="2013-06-18T14:35:00Z">
+        <w:r>
+          <w:t xml:space="preserve">SPH </w:t>
+        </w:r>
+      </w:ins>
+    </w:p>
+    <w:p>
+      <w:pPr>
+        <w:pStyle w:val="ListParagraph"/>
+        <w:numPr>
+          <w:ilvl w:val="1"/>
+          <w:numId w:val="5"/>
+        </w:numPr>
+        <w:rPr>
+          <w:ins w:id="382" w:author="Evan F. Bollig" w:date="2013-06-18T14:35:00Z"/>
+        </w:rPr>
+      </w:pPr>
+      <w:ins w:id="383" w:author="Evan F. Bollig" w:date="2013-06-18T14:35:00Z">
+        <w:r>
+          <w:t xml:space="preserve">Morton ordering </w:t>
+        </w:r>
+      </w:ins>
+    </w:p>
+    <w:p>
+      <w:pPr>
+        <w:pStyle w:val="ListParagraph"/>
+        <w:numPr>
+          <w:ilvl w:val="0"/>
+          <w:numId w:val="4"/>
+        </w:numPr>
+        <w:pPrChange w:id="384" w:author="Evan F. Bollig" w:date="2013-06-16T19:50:00Z">
+          <w:pPr>
+            <w:pStyle w:val="ListParagraph"/>
+            <w:ind w:left="0"/>
+          </w:pPr>
+        </w:pPrChange>
+      </w:pPr>
     </w:p>
     <w:sectPr>
       <w:pgSz w:w="12240" w:h="15840"/>
@@ -5692,6 +7266,119 @@
     </w:lvl>
   </w:abstractNum>
   <w:abstractNum w:abstractNumId="1">
+    <w:nsid w:val="11226836"/>
+    <w:multiLevelType w:val="hybridMultilevel"/>
+    <w:tmpl w:val="3CF6FB3A"/>
+    <w:lvl w:ilvl="0" w:tplc="04090001">
+      <w:start w:val="1"/>
+      <w:numFmt w:val="bullet"/>
+      <w:lvlText w:val=""/>
+      <w:lvlJc w:val="left"/>
+      <w:pPr>
+        <w:ind w:left="720" w:hanging="360"/>
+      </w:pPr>
+      <w:rPr>
+        <w:rFonts w:ascii="Symbol" w:hAnsi="Symbol" w:hint="default"/>
+      </w:rPr>
+    </w:lvl>
+    <w:lvl w:ilvl="1" w:tplc="04090003">
+      <w:start w:val="1"/>
+      <w:numFmt w:val="bullet"/>
+      <w:lvlText w:val="o"/>
+      <w:lvlJc w:val="left"/>
+      <w:pPr>
+        <w:ind w:left="1440" w:hanging="360"/>
+      </w:pPr>
+      <w:rPr>
+        <w:rFonts w:ascii="Courier New" w:hAnsi="Courier New" w:hint="default"/>
+      </w:rPr>
+    </w:lvl>
+    <w:lvl w:ilvl="2" w:tplc="04090005">
+      <w:start w:val="1"/>
+      <w:numFmt w:val="bullet"/>
+      <w:lvlText w:val=""/>
+      <w:lvlJc w:val="left"/>
+      <w:pPr>
+        <w:ind w:left="2160" w:hanging="360"/>
+      </w:pPr>
+      <w:rPr>
+        <w:rFonts w:ascii="Wingdings" w:hAnsi="Wingdings" w:hint="default"/>
+      </w:rPr>
+    </w:lvl>
+    <w:lvl w:ilvl="3" w:tplc="04090001" w:tentative="1">
+      <w:start w:val="1"/>
+      <w:numFmt w:val="bullet"/>
+      <w:lvlText w:val=""/>
+      <w:lvlJc w:val="left"/>
+      <w:pPr>
+        <w:ind w:left="2880" w:hanging="360"/>
+      </w:pPr>
+      <w:rPr>
+        <w:rFonts w:ascii="Symbol" w:hAnsi="Symbol" w:hint="default"/>
+      </w:rPr>
+    </w:lvl>
+    <w:lvl w:ilvl="4" w:tplc="04090003" w:tentative="1">
+      <w:start w:val="1"/>
+      <w:numFmt w:val="bullet"/>
+      <w:lvlText w:val="o"/>
+      <w:lvlJc w:val="left"/>
+      <w:pPr>
+        <w:ind w:left="3600" w:hanging="360"/>
+      </w:pPr>
+      <w:rPr>
+        <w:rFonts w:ascii="Courier New" w:hAnsi="Courier New" w:hint="default"/>
+      </w:rPr>
+    </w:lvl>
+    <w:lvl w:ilvl="5" w:tplc="04090005" w:tentative="1">
+      <w:start w:val="1"/>
+      <w:numFmt w:val="bullet"/>
+      <w:lvlText w:val=""/>
+      <w:lvlJc w:val="left"/>
+      <w:pPr>
+        <w:ind w:left="4320" w:hanging="360"/>
+      </w:pPr>
+      <w:rPr>
+        <w:rFonts w:ascii="Wingdings" w:hAnsi="Wingdings" w:hint="default"/>
+      </w:rPr>
+    </w:lvl>
+    <w:lvl w:ilvl="6" w:tplc="04090001" w:tentative="1">
+      <w:start w:val="1"/>
+      <w:numFmt w:val="bullet"/>
+      <w:lvlText w:val=""/>
+      <w:lvlJc w:val="left"/>
+      <w:pPr>
+        <w:ind w:left="5040" w:hanging="360"/>
+      </w:pPr>
+      <w:rPr>
+        <w:rFonts w:ascii="Symbol" w:hAnsi="Symbol" w:hint="default"/>
+      </w:rPr>
+    </w:lvl>
+    <w:lvl w:ilvl="7" w:tplc="04090003" w:tentative="1">
+      <w:start w:val="1"/>
+      <w:numFmt w:val="bullet"/>
+      <w:lvlText w:val="o"/>
+      <w:lvlJc w:val="left"/>
+      <w:pPr>
+        <w:ind w:left="5760" w:hanging="360"/>
+      </w:pPr>
+      <w:rPr>
+        <w:rFonts w:ascii="Courier New" w:hAnsi="Courier New" w:hint="default"/>
+      </w:rPr>
+    </w:lvl>
+    <w:lvl w:ilvl="8" w:tplc="04090005" w:tentative="1">
+      <w:start w:val="1"/>
+      <w:numFmt w:val="bullet"/>
+      <w:lvlText w:val=""/>
+      <w:lvlJc w:val="left"/>
+      <w:pPr>
+        <w:ind w:left="6480" w:hanging="360"/>
+      </w:pPr>
+      <w:rPr>
+        <w:rFonts w:ascii="Wingdings" w:hAnsi="Wingdings" w:hint="default"/>
+      </w:rPr>
+    </w:lvl>
+  </w:abstractNum>
+  <w:abstractNum w:abstractNumId="2">
     <w:nsid w:val="4807001A"/>
     <w:multiLevelType w:val="hybridMultilevel"/>
     <w:tmpl w:val="480E9BF6"/>
@@ -5804,7 +7491,7 @@
       </w:rPr>
     </w:lvl>
   </w:abstractNum>
-  <w:abstractNum w:abstractNumId="2">
+  <w:abstractNum w:abstractNumId="3">
     <w:nsid w:val="5B77407A"/>
     <w:multiLevelType w:val="hybridMultilevel"/>
     <w:tmpl w:val="70C0E9AE"/>
@@ -5917,7 +7604,7 @@
       </w:rPr>
     </w:lvl>
   </w:abstractNum>
-  <w:abstractNum w:abstractNumId="3">
+  <w:abstractNum w:abstractNumId="4">
     <w:nsid w:val="66D36BBC"/>
     <w:multiLevelType w:val="hybridMultilevel"/>
     <w:tmpl w:val="D270C73E"/>
@@ -6031,15 +7718,18 @@
     </w:lvl>
   </w:abstractNum>
   <w:num w:numId="1">
-    <w:abstractNumId w:val="2"/>
+    <w:abstractNumId w:val="3"/>
   </w:num>
   <w:num w:numId="2">
     <w:abstractNumId w:val="0"/>
   </w:num>
   <w:num w:numId="3">
-    <w:abstractNumId w:val="3"/>
+    <w:abstractNumId w:val="4"/>
   </w:num>
   <w:num w:numId="4">
+    <w:abstractNumId w:val="2"/>
+  </w:num>
+  <w:num w:numId="5">
     <w:abstractNumId w:val="1"/>
   </w:num>
 </w:numbering>

</xml_diff>

<commit_message>
Switching to another section for a bit
</commit_message>
<xml_diff>
--- a/OutlineNotebook2.docx
+++ b/OutlineNotebook2.docx
@@ -1920,8 +1920,20 @@
           <w:ilvl w:val="6"/>
           <w:numId w:val="1"/>
         </w:numPr>
-      </w:pPr>
-      <w:r>
+        <w:rPr>
+          <w:color w:val="008000"/>
+          <w:rPrChange w:id="163" w:author="Evan F. Bollig" w:date="2013-09-01T21:22:00Z">
+            <w:rPr/>
+          </w:rPrChange>
+        </w:rPr>
+      </w:pPr>
+      <w:r>
+        <w:rPr>
+          <w:color w:val="008000"/>
+          <w:rPrChange w:id="164" w:author="Evan F. Bollig" w:date="2013-09-01T21:22:00Z">
+            <w:rPr/>
+          </w:rPrChange>
+        </w:rPr>
         <w:t xml:space="preserve">Still appropriate for RBF-FD though. No requirement to have strict Nearest Neighbors. </w:t>
       </w:r>
     </w:p>
@@ -1932,8 +1944,20 @@
           <w:ilvl w:val="5"/>
           <w:numId w:val="1"/>
         </w:numPr>
-      </w:pPr>
-      <w:r>
+        <w:rPr>
+          <w:color w:val="008000"/>
+          <w:rPrChange w:id="165" w:author="Evan F. Bollig" w:date="2013-09-01T21:22:00Z">
+            <w:rPr/>
+          </w:rPrChange>
+        </w:rPr>
+      </w:pPr>
+      <w:r>
+        <w:rPr>
+          <w:color w:val="008000"/>
+          <w:rPrChange w:id="166" w:author="Evan F. Bollig" w:date="2013-09-01T21:22:00Z">
+            <w:rPr/>
+          </w:rPrChange>
+        </w:rPr>
         <w:t>Complexity.</w:t>
       </w:r>
     </w:p>
@@ -1944,12 +1968,30 @@
           <w:ilvl w:val="5"/>
           <w:numId w:val="1"/>
         </w:numPr>
-      </w:pPr>
-      <w:r>
+        <w:rPr>
+          <w:color w:val="008000"/>
+          <w:rPrChange w:id="167" w:author="Evan F. Bollig" w:date="2013-09-01T21:22:00Z">
+            <w:rPr/>
+          </w:rPrChange>
+        </w:rPr>
+      </w:pPr>
+      <w:r>
+        <w:rPr>
+          <w:color w:val="008000"/>
+          <w:rPrChange w:id="168" w:author="Evan F. Bollig" w:date="2013-09-01T21:22:00Z">
+            <w:rPr/>
+          </w:rPrChange>
+        </w:rPr>
         <w:t xml:space="preserve">Impact of ordering on </w:t>
       </w:r>
       <w:proofErr w:type="spellStart"/>
       <w:r>
+        <w:rPr>
+          <w:color w:val="008000"/>
+          <w:rPrChange w:id="169" w:author="Evan F. Bollig" w:date="2013-09-01T21:22:00Z">
+            <w:rPr/>
+          </w:rPrChange>
+        </w:rPr>
         <w:t>Sparsity</w:t>
       </w:r>
       <w:proofErr w:type="spellEnd"/>
@@ -1961,8 +2003,20 @@
           <w:ilvl w:val="6"/>
           <w:numId w:val="1"/>
         </w:numPr>
-      </w:pPr>
-      <w:r>
+        <w:rPr>
+          <w:color w:val="008000"/>
+          <w:rPrChange w:id="170" w:author="Evan F. Bollig" w:date="2013-09-01T21:22:00Z">
+            <w:rPr/>
+          </w:rPrChange>
+        </w:rPr>
+      </w:pPr>
+      <w:r>
+        <w:rPr>
+          <w:color w:val="008000"/>
+          <w:rPrChange w:id="171" w:author="Evan F. Bollig" w:date="2013-09-01T21:22:00Z">
+            <w:rPr/>
+          </w:rPrChange>
+        </w:rPr>
         <w:t>Alternative orderings to consider</w:t>
       </w:r>
     </w:p>
@@ -1975,15 +2029,15 @@
         </w:numPr>
         <w:rPr>
           <w:color w:val="008000"/>
-          <w:rPrChange w:id="163" w:author="Evan F. Bollig" w:date="2013-09-01T03:14:00Z">
-            <w:rPr/>
-          </w:rPrChange>
-        </w:rPr>
-      </w:pPr>
-      <w:r>
-        <w:rPr>
-          <w:color w:val="008000"/>
-          <w:rPrChange w:id="164" w:author="Evan F. Bollig" w:date="2013-09-01T03:14:00Z">
+          <w:rPrChange w:id="172" w:author="Evan F. Bollig" w:date="2013-09-01T03:14:00Z">
+            <w:rPr/>
+          </w:rPrChange>
+        </w:rPr>
+      </w:pPr>
+      <w:r>
+        <w:rPr>
+          <w:color w:val="008000"/>
+          <w:rPrChange w:id="173" w:author="Evan F. Bollig" w:date="2013-09-01T03:14:00Z">
             <w:rPr/>
           </w:rPrChange>
         </w:rPr>
@@ -1999,15 +2053,15 @@
         </w:numPr>
         <w:rPr>
           <w:color w:val="008000"/>
-          <w:rPrChange w:id="165" w:author="Evan F. Bollig" w:date="2013-09-01T03:14:00Z">
-            <w:rPr/>
-          </w:rPrChange>
-        </w:rPr>
-      </w:pPr>
-      <w:r>
-        <w:rPr>
-          <w:color w:val="008000"/>
-          <w:rPrChange w:id="166" w:author="Evan F. Bollig" w:date="2013-09-01T03:14:00Z">
+          <w:rPrChange w:id="174" w:author="Evan F. Bollig" w:date="2013-09-01T03:14:00Z">
+            <w:rPr/>
+          </w:rPrChange>
+        </w:rPr>
+      </w:pPr>
+      <w:r>
+        <w:rPr>
+          <w:color w:val="008000"/>
+          <w:rPrChange w:id="175" w:author="Evan F. Bollig" w:date="2013-09-01T03:14:00Z">
             <w:rPr/>
           </w:rPrChange>
         </w:rPr>
@@ -2023,15 +2077,15 @@
         </w:numPr>
         <w:rPr>
           <w:color w:val="008000"/>
-          <w:rPrChange w:id="167" w:author="Evan F. Bollig" w:date="2013-09-01T03:14:00Z">
-            <w:rPr/>
-          </w:rPrChange>
-        </w:rPr>
-      </w:pPr>
-      <w:r>
-        <w:rPr>
-          <w:color w:val="008000"/>
-          <w:rPrChange w:id="168" w:author="Evan F. Bollig" w:date="2013-09-01T03:14:00Z">
+          <w:rPrChange w:id="176" w:author="Evan F. Bollig" w:date="2013-09-01T03:14:00Z">
+            <w:rPr/>
+          </w:rPrChange>
+        </w:rPr>
+      </w:pPr>
+      <w:r>
+        <w:rPr>
+          <w:color w:val="008000"/>
+          <w:rPrChange w:id="177" w:author="Evan F. Bollig" w:date="2013-09-01T03:14:00Z">
             <w:rPr/>
           </w:rPrChange>
         </w:rPr>
@@ -2040,7 +2094,7 @@
       <w:r>
         <w:rPr>
           <w:color w:val="008000"/>
-          <w:rPrChange w:id="169" w:author="Evan F. Bollig" w:date="2013-09-01T03:14:00Z">
+          <w:rPrChange w:id="178" w:author="Evan F. Bollig" w:date="2013-09-01T03:14:00Z">
             <w:rPr/>
           </w:rPrChange>
         </w:rPr>
@@ -2054,11 +2108,30 @@
           <w:ilvl w:val="3"/>
           <w:numId w:val="1"/>
         </w:numPr>
-      </w:pPr>
-      <w:r>
+        <w:rPr>
+          <w:color w:val="008000"/>
+          <w:rPrChange w:id="179" w:author="Evan F. Bollig" w:date="2013-09-01T21:22:00Z">
+            <w:rPr/>
+          </w:rPrChange>
+        </w:rPr>
+      </w:pPr>
+      <w:bookmarkStart w:id="180" w:name="_GoBack"/>
+      <w:r>
+        <w:rPr>
+          <w:color w:val="008000"/>
+          <w:rPrChange w:id="181" w:author="Evan F. Bollig" w:date="2013-09-01T21:22:00Z">
+            <w:rPr/>
+          </w:rPrChange>
+        </w:rPr>
         <w:t>On Choosing Epsilon</w:t>
       </w:r>
       <w:r>
+        <w:rPr>
+          <w:color w:val="008000"/>
+          <w:rPrChange w:id="182" w:author="Evan F. Bollig" w:date="2013-09-01T21:22:00Z">
+            <w:rPr/>
+          </w:rPrChange>
+        </w:rPr>
         <w:t xml:space="preserve"> for weights</w:t>
       </w:r>
     </w:p>
@@ -2069,8 +2142,20 @@
           <w:ilvl w:val="4"/>
           <w:numId w:val="1"/>
         </w:numPr>
-      </w:pPr>
-      <w:r>
+        <w:rPr>
+          <w:color w:val="008000"/>
+          <w:rPrChange w:id="183" w:author="Evan F. Bollig" w:date="2013-09-01T21:22:00Z">
+            <w:rPr/>
+          </w:rPrChange>
+        </w:rPr>
+      </w:pPr>
+      <w:r>
+        <w:rPr>
+          <w:color w:val="008000"/>
+          <w:rPrChange w:id="184" w:author="Evan F. Bollig" w:date="2013-09-01T21:22:00Z">
+            <w:rPr/>
+          </w:rPrChange>
+        </w:rPr>
         <w:t>Ill conditioning is an issue</w:t>
       </w:r>
     </w:p>
@@ -2081,11 +2166,29 @@
           <w:ilvl w:val="5"/>
           <w:numId w:val="1"/>
         </w:numPr>
-      </w:pPr>
-      <w:r>
+        <w:rPr>
+          <w:color w:val="008000"/>
+          <w:rPrChange w:id="185" w:author="Evan F. Bollig" w:date="2013-09-01T21:22:00Z">
+            <w:rPr/>
+          </w:rPrChange>
+        </w:rPr>
+      </w:pPr>
+      <w:r>
+        <w:rPr>
+          <w:color w:val="008000"/>
+          <w:rPrChange w:id="186" w:author="Evan F. Bollig" w:date="2013-09-01T21:22:00Z">
+            <w:rPr/>
+          </w:rPrChange>
+        </w:rPr>
         <w:t>Lots of references</w:t>
       </w:r>
       <w:r>
+        <w:rPr>
+          <w:color w:val="008000"/>
+          <w:rPrChange w:id="187" w:author="Evan F. Bollig" w:date="2013-09-01T21:22:00Z">
+            <w:rPr/>
+          </w:rPrChange>
+        </w:rPr>
         <w:t xml:space="preserve"> allude to this</w:t>
       </w:r>
     </w:p>
@@ -2096,13 +2199,31 @@
           <w:ilvl w:val="5"/>
           <w:numId w:val="1"/>
         </w:numPr>
+        <w:rPr>
+          <w:color w:val="008000"/>
+          <w:rPrChange w:id="188" w:author="Evan F. Bollig" w:date="2013-09-01T21:22:00Z">
+            <w:rPr/>
+          </w:rPrChange>
+        </w:rPr>
       </w:pPr>
       <w:proofErr w:type="spellStart"/>
       <w:r>
+        <w:rPr>
+          <w:color w:val="008000"/>
+          <w:rPrChange w:id="189" w:author="Evan F. Bollig" w:date="2013-09-01T21:22:00Z">
+            <w:rPr/>
+          </w:rPrChange>
+        </w:rPr>
         <w:t>Bayona</w:t>
       </w:r>
       <w:proofErr w:type="spellEnd"/>
       <w:r>
+        <w:rPr>
+          <w:color w:val="008000"/>
+          <w:rPrChange w:id="190" w:author="Evan F. Bollig" w:date="2013-09-01T21:22:00Z">
+            <w:rPr/>
+          </w:rPrChange>
+        </w:rPr>
         <w:t>, others seek to find the optimal for general node placement</w:t>
       </w:r>
     </w:p>
@@ -2113,8 +2234,20 @@
           <w:ilvl w:val="5"/>
           <w:numId w:val="1"/>
         </w:numPr>
-      </w:pPr>
-      <w:r>
+        <w:rPr>
+          <w:color w:val="008000"/>
+          <w:rPrChange w:id="191" w:author="Evan F. Bollig" w:date="2013-09-01T21:22:00Z">
+            <w:rPr/>
+          </w:rPrChange>
+        </w:rPr>
+      </w:pPr>
+      <w:r>
+        <w:rPr>
+          <w:color w:val="008000"/>
+          <w:rPrChange w:id="192" w:author="Evan F. Bollig" w:date="2013-09-01T21:22:00Z">
+            <w:rPr/>
+          </w:rPrChange>
+        </w:rPr>
         <w:t>Stable methods bypass this struggle</w:t>
       </w:r>
     </w:p>
@@ -2125,8 +2258,20 @@
           <w:ilvl w:val="4"/>
           <w:numId w:val="1"/>
         </w:numPr>
-      </w:pPr>
-      <w:r>
+        <w:rPr>
+          <w:color w:val="008000"/>
+          <w:rPrChange w:id="193" w:author="Evan F. Bollig" w:date="2013-09-01T21:22:00Z">
+            <w:rPr/>
+          </w:rPrChange>
+        </w:rPr>
+      </w:pPr>
+      <w:r>
+        <w:rPr>
+          <w:color w:val="008000"/>
+          <w:rPrChange w:id="194" w:author="Evan F. Bollig" w:date="2013-09-01T21:22:00Z">
+            <w:rPr/>
+          </w:rPrChange>
+        </w:rPr>
         <w:t>Choose epsilon proportional to h</w:t>
       </w:r>
     </w:p>
@@ -2137,10 +2282,20 @@
           <w:ilvl w:val="5"/>
           <w:numId w:val="1"/>
         </w:numPr>
-      </w:pPr>
-      <w:bookmarkStart w:id="170" w:name="_GoBack"/>
-      <w:bookmarkEnd w:id="170"/>
-      <w:r>
+        <w:rPr>
+          <w:color w:val="008000"/>
+          <w:rPrChange w:id="195" w:author="Evan F. Bollig" w:date="2013-09-01T21:22:00Z">
+            <w:rPr/>
+          </w:rPrChange>
+        </w:rPr>
+      </w:pPr>
+      <w:r>
+        <w:rPr>
+          <w:color w:val="008000"/>
+          <w:rPrChange w:id="196" w:author="Evan F. Bollig" w:date="2013-09-01T21:22:00Z">
+            <w:rPr/>
+          </w:rPrChange>
+        </w:rPr>
         <w:t>Choose epsilon as function of N</w:t>
       </w:r>
     </w:p>
@@ -2151,16 +2306,40 @@
           <w:ilvl w:val="5"/>
           <w:numId w:val="1"/>
         </w:numPr>
-      </w:pPr>
-      <w:r>
+        <w:rPr>
+          <w:color w:val="008000"/>
+          <w:rPrChange w:id="197" w:author="Evan F. Bollig" w:date="2013-09-01T21:22:00Z">
+            <w:rPr/>
+          </w:rPrChange>
+        </w:rPr>
+      </w:pPr>
+      <w:r>
+        <w:rPr>
+          <w:color w:val="008000"/>
+          <w:rPrChange w:id="198" w:author="Evan F. Bollig" w:date="2013-09-01T21:22:00Z">
+            <w:rPr/>
+          </w:rPrChange>
+        </w:rPr>
         <w:t xml:space="preserve">Choose epsilon curve as function of </w:t>
       </w:r>
       <w:proofErr w:type="gramStart"/>
       <w:r>
+        <w:rPr>
+          <w:color w:val="008000"/>
+          <w:rPrChange w:id="199" w:author="Evan F. Bollig" w:date="2013-09-01T21:22:00Z">
+            <w:rPr/>
+          </w:rPrChange>
+        </w:rPr>
         <w:t>k(</w:t>
       </w:r>
       <w:proofErr w:type="gramEnd"/>
       <w:r>
+        <w:rPr>
+          <w:color w:val="008000"/>
+          <w:rPrChange w:id="200" w:author="Evan F. Bollig" w:date="2013-09-01T21:22:00Z">
+            <w:rPr/>
+          </w:rPrChange>
+        </w:rPr>
         <w:t>N)</w:t>
       </w:r>
     </w:p>
@@ -2171,24 +2350,60 @@
           <w:ilvl w:val="5"/>
           <w:numId w:val="1"/>
         </w:numPr>
-      </w:pPr>
-      <w:r>
+        <w:rPr>
+          <w:color w:val="008000"/>
+          <w:rPrChange w:id="201" w:author="Evan F. Bollig" w:date="2013-09-01T21:22:00Z">
+            <w:rPr/>
+          </w:rPrChange>
+        </w:rPr>
+      </w:pPr>
+      <w:r>
+        <w:rPr>
+          <w:color w:val="008000"/>
+          <w:rPrChange w:id="202" w:author="Evan F. Bollig" w:date="2013-09-01T21:22:00Z">
+            <w:rPr/>
+          </w:rPrChange>
+        </w:rPr>
         <w:t xml:space="preserve">We follow approach in </w:t>
       </w:r>
       <w:proofErr w:type="spellStart"/>
       <w:r>
+        <w:rPr>
+          <w:color w:val="008000"/>
+          <w:rPrChange w:id="203" w:author="Evan F. Bollig" w:date="2013-09-01T21:22:00Z">
+            <w:rPr/>
+          </w:rPrChange>
+        </w:rPr>
         <w:t>Lehto</w:t>
       </w:r>
       <w:proofErr w:type="spellEnd"/>
       <w:r>
+        <w:rPr>
+          <w:color w:val="008000"/>
+          <w:rPrChange w:id="204" w:author="Evan F. Bollig" w:date="2013-09-01T21:22:00Z">
+            <w:rPr/>
+          </w:rPrChange>
+        </w:rPr>
         <w:t xml:space="preserve"> et al. to choose based on </w:t>
       </w:r>
       <w:proofErr w:type="gramStart"/>
       <w:r>
+        <w:rPr>
+          <w:color w:val="008000"/>
+          <w:rPrChange w:id="205" w:author="Evan F. Bollig" w:date="2013-09-01T21:22:00Z">
+            <w:rPr/>
+          </w:rPrChange>
+        </w:rPr>
         <w:t>k(</w:t>
       </w:r>
       <w:proofErr w:type="gramEnd"/>
       <w:r>
+        <w:rPr>
+          <w:color w:val="008000"/>
+          <w:rPrChange w:id="206" w:author="Evan F. Bollig" w:date="2013-09-01T21:22:00Z">
+            <w:rPr/>
+          </w:rPrChange>
+        </w:rPr>
         <w:t xml:space="preserve">N) </w:t>
       </w:r>
     </w:p>
@@ -2199,25 +2414,62 @@
           <w:ilvl w:val="5"/>
           <w:numId w:val="1"/>
         </w:numPr>
-      </w:pPr>
-      <w:r>
+        <w:rPr>
+          <w:color w:val="008000"/>
+          <w:rPrChange w:id="207" w:author="Evan F. Bollig" w:date="2013-09-01T21:22:00Z">
+            <w:rPr/>
+          </w:rPrChange>
+        </w:rPr>
+      </w:pPr>
+      <w:r>
+        <w:rPr>
+          <w:color w:val="008000"/>
+          <w:rPrChange w:id="208" w:author="Evan F. Bollig" w:date="2013-09-01T21:22:00Z">
+            <w:rPr/>
+          </w:rPrChange>
+        </w:rPr>
         <w:t>Example</w:t>
       </w:r>
       <w:r>
+        <w:rPr>
+          <w:color w:val="008000"/>
+          <w:rPrChange w:id="209" w:author="Evan F. Bollig" w:date="2013-09-01T21:22:00Z">
+            <w:rPr/>
+          </w:rPrChange>
+        </w:rPr>
         <w:t xml:space="preserve"> Figures</w:t>
       </w:r>
       <w:r>
+        <w:rPr>
+          <w:color w:val="008000"/>
+          <w:rPrChange w:id="210" w:author="Evan F. Bollig" w:date="2013-09-01T21:22:00Z">
+            <w:rPr/>
+          </w:rPrChange>
+        </w:rPr>
         <w:t xml:space="preserve"> of contours generated following </w:t>
       </w:r>
       <w:proofErr w:type="spellStart"/>
       <w:r>
+        <w:rPr>
+          <w:color w:val="008000"/>
+          <w:rPrChange w:id="211" w:author="Evan F. Bollig" w:date="2013-09-01T21:22:00Z">
+            <w:rPr/>
+          </w:rPrChange>
+        </w:rPr>
         <w:t>Lehto</w:t>
       </w:r>
       <w:proofErr w:type="spellEnd"/>
       <w:r>
+        <w:rPr>
+          <w:color w:val="008000"/>
+          <w:rPrChange w:id="212" w:author="Evan F. Bollig" w:date="2013-09-01T21:22:00Z">
+            <w:rPr/>
+          </w:rPrChange>
+        </w:rPr>
         <w:t xml:space="preserve"> approach. </w:t>
       </w:r>
     </w:p>
+    <w:bookmarkEnd w:id="180"/>
     <w:p>
       <w:pPr>
         <w:pStyle w:val="ListParagraph"/>
@@ -2526,7 +2778,7 @@
           <w:numId w:val="1"/>
         </w:numPr>
         <w:rPr>
-          <w:ins w:id="171" w:author="Evan Bollig" w:date="2013-06-08T18:53:00Z"/>
+          <w:ins w:id="213" w:author="Evan Bollig" w:date="2013-06-08T18:53:00Z"/>
         </w:rPr>
       </w:pPr>
       <w:r>
@@ -2547,9 +2799,9 @@
           <w:numId w:val="1"/>
         </w:numPr>
         <w:rPr>
-          <w:ins w:id="172" w:author="Evan Bollig" w:date="2013-06-08T18:53:00Z"/>
-        </w:rPr>
-        <w:pPrChange w:id="173" w:author="Evan Bollig" w:date="2013-06-08T18:53:00Z">
+          <w:ins w:id="214" w:author="Evan Bollig" w:date="2013-06-08T18:53:00Z"/>
+        </w:rPr>
+        <w:pPrChange w:id="215" w:author="Evan Bollig" w:date="2013-06-08T18:53:00Z">
           <w:pPr>
             <w:pStyle w:val="ListParagraph"/>
             <w:numPr>
@@ -2560,7 +2812,7 @@
           </w:pPr>
         </w:pPrChange>
       </w:pPr>
-      <w:ins w:id="174" w:author="Evan Bollig" w:date="2013-06-08T18:53:00Z">
+      <w:ins w:id="216" w:author="Evan Bollig" w:date="2013-06-08T18:53:00Z">
         <w:r>
           <w:t>MIC is new on scene</w:t>
         </w:r>
@@ -2574,9 +2826,9 @@
           <w:numId w:val="1"/>
         </w:numPr>
         <w:rPr>
-          <w:ins w:id="175" w:author="Evan Bollig" w:date="2013-06-08T18:53:00Z"/>
-        </w:rPr>
-        <w:pPrChange w:id="176" w:author="Evan Bollig" w:date="2013-06-08T18:53:00Z">
+          <w:ins w:id="217" w:author="Evan Bollig" w:date="2013-06-08T18:53:00Z"/>
+        </w:rPr>
+        <w:pPrChange w:id="218" w:author="Evan Bollig" w:date="2013-06-08T18:53:00Z">
           <w:pPr>
             <w:pStyle w:val="ListParagraph"/>
             <w:numPr>
@@ -2587,7 +2839,7 @@
           </w:pPr>
         </w:pPrChange>
       </w:pPr>
-      <w:ins w:id="177" w:author="Evan Bollig" w:date="2013-06-08T18:53:00Z">
+      <w:ins w:id="219" w:author="Evan Bollig" w:date="2013-06-08T18:53:00Z">
         <w:r>
           <w:t>Describe hardware</w:t>
         </w:r>
@@ -2601,9 +2853,9 @@
           <w:numId w:val="1"/>
         </w:numPr>
         <w:rPr>
-          <w:ins w:id="178" w:author="Evan Bollig" w:date="2013-06-08T18:53:00Z"/>
-        </w:rPr>
-        <w:pPrChange w:id="179" w:author="Evan Bollig" w:date="2013-06-08T18:53:00Z">
+          <w:ins w:id="220" w:author="Evan Bollig" w:date="2013-06-08T18:53:00Z"/>
+        </w:rPr>
+        <w:pPrChange w:id="221" w:author="Evan Bollig" w:date="2013-06-08T18:53:00Z">
           <w:pPr>
             <w:pStyle w:val="ListParagraph"/>
             <w:numPr>
@@ -2614,27 +2866,27 @@
           </w:pPr>
         </w:pPrChange>
       </w:pPr>
-      <w:ins w:id="180" w:author="Evan Bollig" w:date="2013-06-08T18:53:00Z">
+      <w:ins w:id="222" w:author="Evan Bollig" w:date="2013-06-08T18:53:00Z">
         <w:r>
           <w:t xml:space="preserve">State that we are </w:t>
         </w:r>
       </w:ins>
-      <w:ins w:id="181" w:author="Evan Bollig" w:date="2013-06-08T19:00:00Z">
+      <w:ins w:id="223" w:author="Evan Bollig" w:date="2013-06-08T19:00:00Z">
         <w:r>
           <w:t>just starting</w:t>
         </w:r>
       </w:ins>
-      <w:ins w:id="182" w:author="Evan Bollig" w:date="2013-06-08T18:53:00Z">
+      <w:ins w:id="224" w:author="Evan Bollig" w:date="2013-06-08T18:53:00Z">
         <w:r>
           <w:t xml:space="preserve"> </w:t>
         </w:r>
       </w:ins>
-      <w:ins w:id="183" w:author="Evan Bollig" w:date="2013-06-08T19:00:00Z">
+      <w:ins w:id="225" w:author="Evan Bollig" w:date="2013-06-08T19:00:00Z">
         <w:r>
           <w:t>investigations</w:t>
         </w:r>
       </w:ins>
-      <w:ins w:id="184" w:author="Evan Bollig" w:date="2013-06-08T18:53:00Z">
+      <w:ins w:id="226" w:author="Evan Bollig" w:date="2013-06-08T18:53:00Z">
         <w:r>
           <w:t xml:space="preserve"> but results are not included here. </w:t>
         </w:r>
@@ -2648,10 +2900,10 @@
           <w:numId w:val="1"/>
         </w:numPr>
         <w:rPr>
-          <w:ins w:id="185" w:author="Evan Bollig" w:date="2013-06-08T18:59:00Z"/>
-        </w:rPr>
-      </w:pPr>
-      <w:ins w:id="186" w:author="Evan Bollig" w:date="2013-06-08T18:53:00Z">
+          <w:ins w:id="227" w:author="Evan Bollig" w:date="2013-06-08T18:59:00Z"/>
+        </w:rPr>
+      </w:pPr>
+      <w:ins w:id="228" w:author="Evan Bollig" w:date="2013-06-08T18:53:00Z">
         <w:r>
           <w:t>Too soon to tell what benefits</w:t>
         </w:r>
@@ -2664,7 +2916,7 @@
           <w:ilvl w:val="3"/>
           <w:numId w:val="1"/>
         </w:numPr>
-        <w:pPrChange w:id="187" w:author="Evan Bollig" w:date="2013-06-08T18:59:00Z">
+        <w:pPrChange w:id="229" w:author="Evan Bollig" w:date="2013-06-08T18:59:00Z">
           <w:pPr>
             <w:pStyle w:val="ListParagraph"/>
             <w:numPr>
@@ -2675,7 +2927,7 @@
           </w:pPr>
         </w:pPrChange>
       </w:pPr>
-      <w:ins w:id="188" w:author="Evan Bollig" w:date="2013-06-08T18:59:00Z">
+      <w:ins w:id="230" w:author="Evan Bollig" w:date="2013-06-08T18:59:00Z">
         <w:r>
           <w:t xml:space="preserve">MIC has pragmas and </w:t>
         </w:r>
@@ -3071,7 +3323,7 @@
           <w:numId w:val="1"/>
         </w:numPr>
         <w:rPr>
-          <w:ins w:id="189" w:author="Evan Bollig" w:date="2013-06-08T18:59:00Z"/>
+          <w:ins w:id="231" w:author="Evan Bollig" w:date="2013-06-08T18:59:00Z"/>
         </w:rPr>
       </w:pPr>
       <w:r>
@@ -3094,9 +3346,9 @@
           <w:numId w:val="1"/>
         </w:numPr>
         <w:rPr>
-          <w:ins w:id="190" w:author="Evan Bollig" w:date="2013-06-08T19:00:00Z"/>
-        </w:rPr>
-        <w:pPrChange w:id="191" w:author="Evan Bollig" w:date="2013-06-08T18:59:00Z">
+          <w:ins w:id="232" w:author="Evan Bollig" w:date="2013-06-08T19:00:00Z"/>
+        </w:rPr>
+        <w:pPrChange w:id="233" w:author="Evan Bollig" w:date="2013-06-08T18:59:00Z">
           <w:pPr>
             <w:pStyle w:val="ListParagraph"/>
             <w:numPr>
@@ -3107,7 +3359,7 @@
           </w:pPr>
         </w:pPrChange>
       </w:pPr>
-      <w:ins w:id="192" w:author="Evan Bollig" w:date="2013-06-08T18:59:00Z">
+      <w:ins w:id="234" w:author="Evan Bollig" w:date="2013-06-08T18:59:00Z">
         <w:r>
           <w:t xml:space="preserve">MIC limitations in </w:t>
         </w:r>
@@ -3129,9 +3381,9 @@
           <w:numId w:val="1"/>
         </w:numPr>
         <w:rPr>
-          <w:ins w:id="193" w:author="Evan Bollig" w:date="2013-06-08T19:00:00Z"/>
-        </w:rPr>
-        <w:pPrChange w:id="194" w:author="Evan Bollig" w:date="2013-06-08T19:00:00Z">
+          <w:ins w:id="235" w:author="Evan Bollig" w:date="2013-06-08T19:00:00Z"/>
+        </w:rPr>
+        <w:pPrChange w:id="236" w:author="Evan Bollig" w:date="2013-06-08T19:00:00Z">
           <w:pPr>
             <w:pStyle w:val="ListParagraph"/>
             <w:numPr>
@@ -3142,7 +3394,7 @@
           </w:pPr>
         </w:pPrChange>
       </w:pPr>
-      <w:ins w:id="195" w:author="Evan Bollig" w:date="2013-06-08T19:00:00Z">
+      <w:ins w:id="237" w:author="Evan Bollig" w:date="2013-06-08T19:00:00Z">
         <w:r>
           <w:t>Images</w:t>
         </w:r>
@@ -3156,9 +3408,9 @@
           <w:numId w:val="1"/>
         </w:numPr>
         <w:rPr>
-          <w:ins w:id="196" w:author="Evan Bollig" w:date="2013-06-08T19:00:00Z"/>
-        </w:rPr>
-        <w:pPrChange w:id="197" w:author="Evan Bollig" w:date="2013-06-08T19:00:00Z">
+          <w:ins w:id="238" w:author="Evan Bollig" w:date="2013-06-08T19:00:00Z"/>
+        </w:rPr>
+        <w:pPrChange w:id="239" w:author="Evan Bollig" w:date="2013-06-08T19:00:00Z">
           <w:pPr>
             <w:pStyle w:val="ListParagraph"/>
             <w:numPr>
@@ -3169,7 +3421,7 @@
           </w:pPr>
         </w:pPrChange>
       </w:pPr>
-      <w:ins w:id="198" w:author="Evan Bollig" w:date="2013-06-08T19:00:00Z">
+      <w:ins w:id="240" w:author="Evan Bollig" w:date="2013-06-08T19:00:00Z">
         <w:r>
           <w:t>Device Fission</w:t>
         </w:r>
@@ -3182,7 +3434,7 @@
           <w:ilvl w:val="4"/>
           <w:numId w:val="1"/>
         </w:numPr>
-        <w:pPrChange w:id="199" w:author="Evan Bollig" w:date="2013-06-08T19:00:00Z">
+        <w:pPrChange w:id="241" w:author="Evan Bollig" w:date="2013-06-08T19:00:00Z">
           <w:pPr>
             <w:pStyle w:val="ListParagraph"/>
             <w:numPr>
@@ -3193,7 +3445,7 @@
           </w:pPr>
         </w:pPrChange>
       </w:pPr>
-      <w:ins w:id="200" w:author="Evan Bollig" w:date="2013-06-08T19:00:00Z">
+      <w:ins w:id="242" w:author="Evan Bollig" w:date="2013-06-08T19:00:00Z">
         <w:r>
           <w:t>No such limitations in GPU, but language is in beta</w:t>
         </w:r>
@@ -3341,16 +3593,16 @@
           <w:numId w:val="1"/>
         </w:numPr>
         <w:rPr>
-          <w:ins w:id="201" w:author="Evan Bollig" w:date="2013-06-08T18:47:00Z"/>
-        </w:rPr>
-      </w:pPr>
-      <w:del w:id="202" w:author="Evan Bollig" w:date="2013-06-08T18:44:00Z">
+          <w:ins w:id="243" w:author="Evan Bollig" w:date="2013-06-08T18:47:00Z"/>
+        </w:rPr>
+      </w:pPr>
+      <w:del w:id="244" w:author="Evan Bollig" w:date="2013-06-08T18:44:00Z">
         <w:r>
           <w:delText xml:space="preserve">ViennaCL </w:delText>
         </w:r>
       </w:del>
       <w:proofErr w:type="spellStart"/>
-      <w:ins w:id="203" w:author="Evan Bollig" w:date="2013-06-08T18:44:00Z">
+      <w:ins w:id="245" w:author="Evan Bollig" w:date="2013-06-08T18:44:00Z">
         <w:r>
           <w:t>SpMV</w:t>
         </w:r>
@@ -3371,9 +3623,9 @@
           <w:numId w:val="1"/>
         </w:numPr>
         <w:rPr>
-          <w:ins w:id="204" w:author="Evan Bollig" w:date="2013-06-08T18:47:00Z"/>
-        </w:rPr>
-        <w:pPrChange w:id="205" w:author="Evan Bollig" w:date="2013-06-08T18:47:00Z">
+          <w:ins w:id="246" w:author="Evan Bollig" w:date="2013-06-08T18:47:00Z"/>
+        </w:rPr>
+        <w:pPrChange w:id="247" w:author="Evan Bollig" w:date="2013-06-08T18:47:00Z">
           <w:pPr>
             <w:pStyle w:val="ListParagraph"/>
             <w:numPr>
@@ -3384,7 +3636,7 @@
           </w:pPr>
         </w:pPrChange>
       </w:pPr>
-      <w:ins w:id="206" w:author="Evan Bollig" w:date="2013-06-08T18:47:00Z">
+      <w:ins w:id="248" w:author="Evan Bollig" w:date="2013-06-08T18:47:00Z">
         <w:r>
           <w:t xml:space="preserve">Focus on </w:t>
         </w:r>
@@ -3413,7 +3665,7 @@
           <w:ilvl w:val="5"/>
           <w:numId w:val="1"/>
         </w:numPr>
-        <w:pPrChange w:id="207" w:author="Evan Bollig" w:date="2013-06-08T18:47:00Z">
+        <w:pPrChange w:id="249" w:author="Evan Bollig" w:date="2013-06-08T18:47:00Z">
           <w:pPr>
             <w:pStyle w:val="ListParagraph"/>
             <w:numPr>
@@ -3424,7 +3676,7 @@
           </w:pPr>
         </w:pPrChange>
       </w:pPr>
-      <w:ins w:id="208" w:author="Evan Bollig" w:date="2013-06-08T18:47:00Z">
+      <w:ins w:id="250" w:author="Evan Bollig" w:date="2013-06-08T18:47:00Z">
         <w:r>
           <w:t xml:space="preserve">We can implement test PDEs in </w:t>
         </w:r>
@@ -3447,7 +3699,7 @@
           <w:t xml:space="preserve"> test weights</w:t>
         </w:r>
       </w:ins>
-      <w:ins w:id="209" w:author="Evan Bollig" w:date="2013-06-08T18:48:00Z">
+      <w:ins w:id="251" w:author="Evan Bollig" w:date="2013-06-08T18:48:00Z">
         <w:r>
           <w:t xml:space="preserve"> (read as </w:t>
         </w:r>
@@ -3469,7 +3721,7 @@
           <w:numId w:val="1"/>
         </w:numPr>
         <w:rPr>
-          <w:del w:id="210" w:author="Evan Bollig" w:date="2013-06-08T18:46:00Z"/>
+          <w:del w:id="252" w:author="Evan Bollig" w:date="2013-06-08T18:46:00Z"/>
         </w:rPr>
       </w:pPr>
       <w:r>
@@ -3484,10 +3736,10 @@
           <w:numId w:val="1"/>
         </w:numPr>
         <w:rPr>
-          <w:ins w:id="211" w:author="Evan Bollig" w:date="2013-06-08T18:46:00Z"/>
-        </w:rPr>
-      </w:pPr>
-      <w:ins w:id="212" w:author="Evan Bollig" w:date="2013-06-08T18:46:00Z">
+          <w:ins w:id="253" w:author="Evan Bollig" w:date="2013-06-08T18:46:00Z"/>
+        </w:rPr>
+      </w:pPr>
+      <w:ins w:id="254" w:author="Evan Bollig" w:date="2013-06-08T18:46:00Z">
         <w:r>
           <w:t xml:space="preserve">, </w:t>
         </w:r>
@@ -3503,7 +3755,7 @@
           <w:ilvl w:val="5"/>
           <w:numId w:val="1"/>
         </w:numPr>
-        <w:pPrChange w:id="213" w:author="Evan Bollig" w:date="2013-06-08T18:46:00Z">
+        <w:pPrChange w:id="255" w:author="Evan Bollig" w:date="2013-06-08T18:46:00Z">
           <w:pPr>
             <w:pStyle w:val="ListParagraph"/>
             <w:numPr>
@@ -3514,7 +3766,7 @@
           </w:pPr>
         </w:pPrChange>
       </w:pPr>
-      <w:ins w:id="214" w:author="Evan Bollig" w:date="2013-06-08T18:46:00Z">
+      <w:ins w:id="256" w:author="Evan Bollig" w:date="2013-06-08T18:46:00Z">
         <w:r>
           <w:t>Only enough description to state that COO is the storage format and CSR is most common format in literature. Most results compare on CSR format.</w:t>
         </w:r>
@@ -3528,7 +3780,7 @@
           <w:numId w:val="1"/>
         </w:numPr>
       </w:pPr>
-      <w:ins w:id="215" w:author="Evan Bollig" w:date="2013-06-08T18:46:00Z">
+      <w:ins w:id="257" w:author="Evan Bollig" w:date="2013-06-08T18:46:00Z">
         <w:r>
           <w:t xml:space="preserve">Focus on </w:t>
         </w:r>
@@ -3557,10 +3809,10 @@
           <w:numId w:val="1"/>
         </w:numPr>
         <w:rPr>
-          <w:ins w:id="216" w:author="Evan Bollig" w:date="2013-06-08T18:47:00Z"/>
-        </w:rPr>
-      </w:pPr>
-      <w:ins w:id="217" w:author="Evan Bollig" w:date="2013-06-08T18:44:00Z">
+          <w:ins w:id="258" w:author="Evan Bollig" w:date="2013-06-08T18:47:00Z"/>
+        </w:rPr>
+      </w:pPr>
+      <w:ins w:id="259" w:author="Evan Bollig" w:date="2013-06-08T18:44:00Z">
         <w:r>
           <w:t>SELL, BELL, SBELL</w:t>
         </w:r>
@@ -3574,9 +3826,9 @@
           <w:numId w:val="1"/>
         </w:numPr>
         <w:rPr>
-          <w:ins w:id="218" w:author="Evan Bollig" w:date="2013-06-08T18:47:00Z"/>
-        </w:rPr>
-        <w:pPrChange w:id="219" w:author="Evan Bollig" w:date="2013-06-08T18:47:00Z">
+          <w:ins w:id="260" w:author="Evan Bollig" w:date="2013-06-08T18:47:00Z"/>
+        </w:rPr>
+        <w:pPrChange w:id="261" w:author="Evan Bollig" w:date="2013-06-08T18:47:00Z">
           <w:pPr>
             <w:pStyle w:val="ListParagraph"/>
             <w:numPr>
@@ -3587,7 +3839,7 @@
           </w:pPr>
         </w:pPrChange>
       </w:pPr>
-      <w:ins w:id="220" w:author="Evan Bollig" w:date="2013-06-08T18:47:00Z">
+      <w:ins w:id="262" w:author="Evan Bollig" w:date="2013-06-08T18:47:00Z">
         <w:r>
           <w:t>Differences in kernels</w:t>
         </w:r>
@@ -3601,9 +3853,9 @@
           <w:numId w:val="1"/>
         </w:numPr>
         <w:rPr>
-          <w:ins w:id="221" w:author="Evan Bollig" w:date="2013-06-08T18:47:00Z"/>
-        </w:rPr>
-        <w:pPrChange w:id="222" w:author="Evan Bollig" w:date="2013-06-08T18:47:00Z">
+          <w:ins w:id="263" w:author="Evan Bollig" w:date="2013-06-08T18:47:00Z"/>
+        </w:rPr>
+        <w:pPrChange w:id="264" w:author="Evan Bollig" w:date="2013-06-08T18:47:00Z">
           <w:pPr>
             <w:pStyle w:val="ListParagraph"/>
             <w:numPr>
@@ -3614,7 +3866,7 @@
           </w:pPr>
         </w:pPrChange>
       </w:pPr>
-      <w:ins w:id="223" w:author="Evan Bollig" w:date="2013-06-08T18:47:00Z">
+      <w:ins w:id="265" w:author="Evan Bollig" w:date="2013-06-08T18:47:00Z">
         <w:r>
           <w:t>What optimizations can we make?</w:t>
         </w:r>
@@ -3628,9 +3880,9 @@
           <w:numId w:val="1"/>
         </w:numPr>
         <w:rPr>
-          <w:ins w:id="224" w:author="Evan Bollig" w:date="2013-06-08T18:44:00Z"/>
-        </w:rPr>
-        <w:pPrChange w:id="225" w:author="Evan Bollig" w:date="2013-06-08T18:47:00Z">
+          <w:ins w:id="266" w:author="Evan Bollig" w:date="2013-06-08T18:44:00Z"/>
+        </w:rPr>
+        <w:pPrChange w:id="267" w:author="Evan Bollig" w:date="2013-06-08T18:47:00Z">
           <w:pPr>
             <w:pStyle w:val="ListParagraph"/>
             <w:numPr>
@@ -3641,7 +3893,7 @@
           </w:pPr>
         </w:pPrChange>
       </w:pPr>
-      <w:ins w:id="226" w:author="Evan Bollig" w:date="2013-06-08T18:47:00Z">
+      <w:ins w:id="268" w:author="Evan Bollig" w:date="2013-06-08T18:47:00Z">
         <w:r>
           <w:t>We can test padding to nearest 32</w:t>
         </w:r>
@@ -3655,32 +3907,32 @@
           <w:numId w:val="1"/>
         </w:numPr>
         <w:rPr>
-          <w:ins w:id="227" w:author="Evan Bollig" w:date="2013-06-08T18:45:00Z"/>
+          <w:ins w:id="269" w:author="Evan Bollig" w:date="2013-06-08T18:45:00Z"/>
         </w:rPr>
       </w:pPr>
       <w:proofErr w:type="gramStart"/>
-      <w:ins w:id="228" w:author="Evan Bollig" w:date="2013-06-08T18:45:00Z">
+      <w:ins w:id="270" w:author="Evan Bollig" w:date="2013-06-08T18:45:00Z">
         <w:r>
           <w:t xml:space="preserve">A range of </w:t>
         </w:r>
       </w:ins>
-      <w:del w:id="229" w:author="Evan Bollig" w:date="2013-06-08T18:44:00Z">
+      <w:del w:id="271" w:author="Evan Bollig" w:date="2013-06-08T18:44:00Z">
         <w:r>
           <w:delText>HYB</w:delText>
         </w:r>
       </w:del>
-      <w:ins w:id="230" w:author="Evan Bollig" w:date="2013-06-08T18:45:00Z">
+      <w:ins w:id="272" w:author="Evan Bollig" w:date="2013-06-08T18:45:00Z">
         <w:r>
           <w:t>o</w:t>
         </w:r>
       </w:ins>
-      <w:ins w:id="231" w:author="Evan Bollig" w:date="2013-06-08T18:44:00Z">
+      <w:ins w:id="273" w:author="Evan Bollig" w:date="2013-06-08T18:44:00Z">
         <w:r>
           <w:t>ther formats exist</w:t>
         </w:r>
       </w:ins>
       <w:proofErr w:type="gramEnd"/>
-      <w:ins w:id="232" w:author="Evan Bollig" w:date="2013-06-08T18:45:00Z">
+      <w:ins w:id="274" w:author="Evan Bollig" w:date="2013-06-08T18:45:00Z">
         <w:r>
           <w:t xml:space="preserve">, but we do not concern ourselves with them here. </w:t>
         </w:r>
@@ -3693,7 +3945,7 @@
           <w:ilvl w:val="5"/>
           <w:numId w:val="1"/>
         </w:numPr>
-        <w:pPrChange w:id="233" w:author="Evan Bollig" w:date="2013-06-08T18:45:00Z">
+        <w:pPrChange w:id="275" w:author="Evan Bollig" w:date="2013-06-08T18:45:00Z">
           <w:pPr>
             <w:pStyle w:val="ListParagraph"/>
             <w:numPr>
@@ -3704,7 +3956,7 @@
           </w:pPr>
         </w:pPrChange>
       </w:pPr>
-      <w:ins w:id="234" w:author="Evan Bollig" w:date="2013-06-08T18:45:00Z">
+      <w:ins w:id="276" w:author="Evan Bollig" w:date="2013-06-08T18:45:00Z">
         <w:r>
           <w:t xml:space="preserve">Would be appropriate for cases where stencils have variable number of nodes. Our assumption is that we have a uniform number. </w:t>
         </w:r>
@@ -3718,10 +3970,10 @@
           <w:numId w:val="1"/>
         </w:numPr>
         <w:rPr>
-          <w:del w:id="235" w:author="Evan Bollig" w:date="2013-06-08T18:45:00Z"/>
-        </w:rPr>
-      </w:pPr>
-      <w:del w:id="236" w:author="Evan Bollig" w:date="2013-06-08T18:45:00Z">
+          <w:del w:id="277" w:author="Evan Bollig" w:date="2013-06-08T18:45:00Z"/>
+        </w:rPr>
+      </w:pPr>
+      <w:del w:id="278" w:author="Evan Bollig" w:date="2013-06-08T18:45:00Z">
         <w:r>
           <w:delText>All indicators point to ideal</w:delText>
         </w:r>
@@ -3869,7 +4121,7 @@
           <w:numId w:val="1"/>
         </w:numPr>
         <w:rPr>
-          <w:ins w:id="237" w:author="Evan F. Bollig" w:date="2013-06-18T16:13:00Z"/>
+          <w:ins w:id="279" w:author="Evan F. Bollig" w:date="2013-06-18T16:13:00Z"/>
         </w:rPr>
       </w:pPr>
       <w:r>
@@ -3900,9 +4152,9 @@
           <w:numId w:val="1"/>
         </w:numPr>
         <w:rPr>
-          <w:ins w:id="238" w:author="Evan F. Bollig" w:date="2013-06-18T16:13:00Z"/>
-        </w:rPr>
-        <w:pPrChange w:id="239" w:author="Evan F. Bollig" w:date="2013-06-18T16:13:00Z">
+          <w:ins w:id="280" w:author="Evan F. Bollig" w:date="2013-06-18T16:13:00Z"/>
+        </w:rPr>
+        <w:pPrChange w:id="281" w:author="Evan F. Bollig" w:date="2013-06-18T16:13:00Z">
           <w:pPr>
             <w:pStyle w:val="ListParagraph"/>
             <w:numPr>
@@ -3913,7 +4165,7 @@
           </w:pPr>
         </w:pPrChange>
       </w:pPr>
-      <w:ins w:id="240" w:author="Evan F. Bollig" w:date="2013-06-18T16:13:00Z">
+      <w:ins w:id="282" w:author="Evan F. Bollig" w:date="2013-06-18T16:13:00Z">
         <w:r>
           <w:t xml:space="preserve">Performance of Real </w:t>
         </w:r>
@@ -3935,15 +4187,15 @@
           <w:numId w:val="1"/>
         </w:numPr>
         <w:rPr>
-          <w:ins w:id="241" w:author="Evan F. Bollig" w:date="2013-06-18T16:13:00Z"/>
-        </w:rPr>
-      </w:pPr>
-      <w:ins w:id="242" w:author="Evan F. Bollig" w:date="2013-06-18T16:13:00Z">
+          <w:ins w:id="283" w:author="Evan F. Bollig" w:date="2013-06-18T16:13:00Z"/>
+        </w:rPr>
+      </w:pPr>
+      <w:ins w:id="284" w:author="Evan F. Bollig" w:date="2013-06-18T16:13:00Z">
         <w:r>
           <w:t xml:space="preserve">What is GFLOPs for 1D with n=32? </w:t>
         </w:r>
       </w:ins>
-      <w:ins w:id="243" w:author="Evan F. Bollig" w:date="2013-06-18T16:14:00Z">
+      <w:ins w:id="285" w:author="Evan F. Bollig" w:date="2013-06-18T16:14:00Z">
         <w:r>
           <w:t xml:space="preserve"> This is the max</w:t>
         </w:r>
@@ -3957,7 +4209,7 @@
           <w:numId w:val="1"/>
         </w:numPr>
       </w:pPr>
-      <w:ins w:id="244" w:author="Evan F. Bollig" w:date="2013-06-18T16:14:00Z">
+      <w:ins w:id="286" w:author="Evan F. Bollig" w:date="2013-06-18T16:14:00Z">
         <w:r>
           <w:t xml:space="preserve">What is GFLOPs for fake system when </w:t>
         </w:r>
@@ -4023,7 +4275,7 @@
       <w:r>
         <w:t xml:space="preserve"> code, but that decision required addition</w:t>
       </w:r>
-      <w:ins w:id="245" w:author="Evan F. Bollig" w:date="2013-06-18T16:16:00Z">
+      <w:ins w:id="287" w:author="Evan F. Bollig" w:date="2013-06-18T16:16:00Z">
         <w:r>
           <w:t>al</w:t>
         </w:r>
@@ -4172,47 +4424,47 @@
         </w:numPr>
         <w:rPr>
           <w:color w:val="008000"/>
-          <w:rPrChange w:id="246" w:author="Evan F. Bollig" w:date="2013-06-18T16:17:00Z">
-            <w:rPr/>
-          </w:rPrChange>
-        </w:rPr>
-      </w:pPr>
-      <w:r>
-        <w:rPr>
-          <w:color w:val="008000"/>
-          <w:rPrChange w:id="247" w:author="Evan F. Bollig" w:date="2013-06-18T16:17:00Z">
+          <w:rPrChange w:id="288" w:author="Evan F. Bollig" w:date="2013-06-18T16:17:00Z">
+            <w:rPr/>
+          </w:rPrChange>
+        </w:rPr>
+      </w:pPr>
+      <w:r>
+        <w:rPr>
+          <w:color w:val="008000"/>
+          <w:rPrChange w:id="289" w:author="Evan F. Bollig" w:date="2013-06-18T16:17:00Z">
             <w:rPr/>
           </w:rPrChange>
         </w:rPr>
         <w:t xml:space="preserve">Figure of X </w:t>
       </w:r>
-      <w:del w:id="248" w:author="Evan F. Bollig" w:date="2013-06-18T16:17:00Z">
+      <w:del w:id="290" w:author="Evan F. Bollig" w:date="2013-06-18T16:17:00Z">
         <w:r>
           <w:rPr>
             <w:color w:val="008000"/>
-            <w:rPrChange w:id="249" w:author="Evan F. Bollig" w:date="2013-06-18T16:17:00Z">
+            <w:rPrChange w:id="291" w:author="Evan F. Bollig" w:date="2013-06-18T16:17:00Z">
               <w:rPr/>
             </w:rPrChange>
           </w:rPr>
           <w:delText>partiitoning</w:delText>
         </w:r>
       </w:del>
-      <w:ins w:id="250" w:author="Evan F. Bollig" w:date="2013-06-18T16:17:00Z">
+      <w:ins w:id="292" w:author="Evan F. Bollig" w:date="2013-06-18T16:17:00Z">
         <w:r>
           <w:rPr>
             <w:color w:val="008000"/>
-            <w:rPrChange w:id="251" w:author="Evan F. Bollig" w:date="2013-06-18T16:17:00Z">
+            <w:rPrChange w:id="293" w:author="Evan F. Bollig" w:date="2013-06-18T16:17:00Z">
               <w:rPr/>
             </w:rPrChange>
           </w:rPr>
           <w:t>partitioning (done)</w:t>
         </w:r>
       </w:ins>
-      <w:ins w:id="252" w:author="Evan F. Bollig" w:date="2013-06-18T16:16:00Z">
+      <w:ins w:id="294" w:author="Evan F. Bollig" w:date="2013-06-18T16:16:00Z">
         <w:r>
           <w:rPr>
             <w:color w:val="008000"/>
-            <w:rPrChange w:id="253" w:author="Evan F. Bollig" w:date="2013-06-18T16:17:00Z">
+            <w:rPrChange w:id="295" w:author="Evan F. Bollig" w:date="2013-06-18T16:17:00Z">
               <w:rPr/>
             </w:rPrChange>
           </w:rPr>
@@ -4267,7 +4519,7 @@
       <w:r>
         <w:t>Metis algorithm</w:t>
       </w:r>
-      <w:ins w:id="254" w:author="Evan F. Bollig" w:date="2013-06-18T16:17:00Z">
+      <w:ins w:id="296" w:author="Evan F. Bollig" w:date="2013-06-18T16:17:00Z">
         <w:r>
           <w:t xml:space="preserve"> (high level)</w:t>
         </w:r>
@@ -4318,15 +4570,15 @@
         </w:numPr>
         <w:rPr>
           <w:color w:val="008000"/>
-          <w:rPrChange w:id="255" w:author="Evan F. Bollig" w:date="2013-06-18T16:17:00Z">
-            <w:rPr/>
-          </w:rPrChange>
-        </w:rPr>
-      </w:pPr>
-      <w:r>
-        <w:rPr>
-          <w:color w:val="008000"/>
-          <w:rPrChange w:id="256" w:author="Evan F. Bollig" w:date="2013-06-18T16:17:00Z">
+          <w:rPrChange w:id="297" w:author="Evan F. Bollig" w:date="2013-06-18T16:17:00Z">
+            <w:rPr/>
+          </w:rPrChange>
+        </w:rPr>
+      </w:pPr>
+      <w:r>
+        <w:rPr>
+          <w:color w:val="008000"/>
+          <w:rPrChange w:id="298" w:author="Evan F. Bollig" w:date="2013-06-18T16:17:00Z">
             <w:rPr/>
           </w:rPrChange>
         </w:rPr>
@@ -4335,17 +4587,17 @@
       <w:r>
         <w:rPr>
           <w:color w:val="008000"/>
-          <w:rPrChange w:id="257" w:author="Evan F. Bollig" w:date="2013-06-18T16:17:00Z">
+          <w:rPrChange w:id="299" w:author="Evan F. Bollig" w:date="2013-06-18T16:17:00Z">
             <w:rPr/>
           </w:rPrChange>
         </w:rPr>
         <w:t>partitioning (requires VTK rendering)</w:t>
       </w:r>
-      <w:ins w:id="258" w:author="Evan F. Bollig" w:date="2013-06-18T16:17:00Z">
+      <w:ins w:id="300" w:author="Evan F. Bollig" w:date="2013-06-18T16:17:00Z">
         <w:r>
           <w:rPr>
             <w:color w:val="008000"/>
-            <w:rPrChange w:id="259" w:author="Evan F. Bollig" w:date="2013-06-18T16:17:00Z">
+            <w:rPrChange w:id="301" w:author="Evan F. Bollig" w:date="2013-06-18T16:17:00Z">
               <w:rPr/>
             </w:rPrChange>
           </w:rPr>
@@ -4445,7 +4697,7 @@
           <w:numId w:val="1"/>
         </w:numPr>
         <w:rPr>
-          <w:ins w:id="260" w:author="Evan F. Bollig" w:date="2013-07-27T17:48:00Z"/>
+          <w:ins w:id="302" w:author="Evan F. Bollig" w:date="2013-07-27T17:48:00Z"/>
         </w:rPr>
       </w:pPr>
       <w:proofErr w:type="spellStart"/>
@@ -4465,9 +4717,9 @@
           <w:numId w:val="1"/>
         </w:numPr>
         <w:rPr>
-          <w:ins w:id="261" w:author="Evan F. Bollig" w:date="2013-07-27T17:48:00Z"/>
-        </w:rPr>
-        <w:pPrChange w:id="262" w:author="Evan F. Bollig" w:date="2013-07-27T17:48:00Z">
+          <w:ins w:id="303" w:author="Evan F. Bollig" w:date="2013-07-27T17:48:00Z"/>
+        </w:rPr>
+        <w:pPrChange w:id="304" w:author="Evan F. Bollig" w:date="2013-07-27T17:48:00Z">
           <w:pPr>
             <w:pStyle w:val="ListParagraph"/>
             <w:numPr>
@@ -4478,7 +4730,7 @@
           </w:pPr>
         </w:pPrChange>
       </w:pPr>
-      <w:ins w:id="263" w:author="Evan F. Bollig" w:date="2013-07-27T17:48:00Z">
+      <w:ins w:id="305" w:author="Evan F. Bollig" w:date="2013-07-27T17:48:00Z">
         <w:r>
           <w:t>Overlapping algorithm with multiple queues</w:t>
         </w:r>
@@ -4492,9 +4744,9 @@
           <w:numId w:val="1"/>
         </w:numPr>
         <w:rPr>
-          <w:ins w:id="264" w:author="Evan F. Bollig" w:date="2013-07-27T17:49:00Z"/>
-        </w:rPr>
-        <w:pPrChange w:id="265" w:author="Evan F. Bollig" w:date="2013-07-27T17:49:00Z">
+          <w:ins w:id="306" w:author="Evan F. Bollig" w:date="2013-07-27T17:49:00Z"/>
+        </w:rPr>
+        <w:pPrChange w:id="307" w:author="Evan F. Bollig" w:date="2013-07-27T17:49:00Z">
           <w:pPr>
             <w:pStyle w:val="ListParagraph"/>
             <w:numPr>
@@ -4505,7 +4757,7 @@
           </w:pPr>
         </w:pPrChange>
       </w:pPr>
-      <w:ins w:id="266" w:author="Evan F. Bollig" w:date="2013-07-27T17:49:00Z">
+      <w:ins w:id="308" w:author="Evan F. Bollig" w:date="2013-07-27T17:49:00Z">
         <w:r>
           <w:t>Achieved benchmarks</w:t>
         </w:r>
@@ -4519,9 +4771,9 @@
           <w:numId w:val="1"/>
         </w:numPr>
         <w:rPr>
-          <w:ins w:id="267" w:author="Evan F. Bollig" w:date="2013-07-27T17:49:00Z"/>
-        </w:rPr>
-        <w:pPrChange w:id="268" w:author="Evan F. Bollig" w:date="2013-07-27T17:49:00Z">
+          <w:ins w:id="309" w:author="Evan F. Bollig" w:date="2013-07-27T17:49:00Z"/>
+        </w:rPr>
+        <w:pPrChange w:id="310" w:author="Evan F. Bollig" w:date="2013-07-27T17:49:00Z">
           <w:pPr>
             <w:pStyle w:val="ListParagraph"/>
             <w:numPr>
@@ -4532,7 +4784,7 @@
           </w:pPr>
         </w:pPrChange>
       </w:pPr>
-      <w:ins w:id="269" w:author="Evan F. Bollig" w:date="2013-07-27T17:49:00Z">
+      <w:ins w:id="311" w:author="Evan F. Bollig" w:date="2013-07-27T17:49:00Z">
         <w:r>
           <w:t xml:space="preserve">Achieved GFLOPs, </w:t>
         </w:r>
@@ -4554,9 +4806,9 @@
           <w:numId w:val="1"/>
         </w:numPr>
         <w:rPr>
-          <w:ins w:id="270" w:author="Evan F. Bollig" w:date="2013-07-27T17:49:00Z"/>
-        </w:rPr>
-        <w:pPrChange w:id="271" w:author="Evan F. Bollig" w:date="2013-07-27T17:49:00Z">
+          <w:ins w:id="312" w:author="Evan F. Bollig" w:date="2013-07-27T17:49:00Z"/>
+        </w:rPr>
+        <w:pPrChange w:id="313" w:author="Evan F. Bollig" w:date="2013-07-27T17:49:00Z">
           <w:pPr>
             <w:pStyle w:val="ListParagraph"/>
             <w:numPr>
@@ -4567,7 +4819,7 @@
           </w:pPr>
         </w:pPrChange>
       </w:pPr>
-      <w:ins w:id="272" w:author="Evan F. Bollig" w:date="2013-07-27T17:49:00Z">
+      <w:ins w:id="314" w:author="Evan F. Bollig" w:date="2013-07-27T17:49:00Z">
         <w:r>
           <w:t>Scaling</w:t>
         </w:r>
@@ -4581,10 +4833,10 @@
           <w:numId w:val="1"/>
         </w:numPr>
         <w:rPr>
-          <w:ins w:id="273" w:author="Evan F. Bollig" w:date="2013-07-27T17:49:00Z"/>
-        </w:rPr>
-      </w:pPr>
-      <w:ins w:id="274" w:author="Evan F. Bollig" w:date="2013-07-27T17:49:00Z">
+          <w:ins w:id="315" w:author="Evan F. Bollig" w:date="2013-07-27T17:49:00Z"/>
+        </w:rPr>
+      </w:pPr>
+      <w:ins w:id="316" w:author="Evan F. Bollig" w:date="2013-07-27T17:49:00Z">
         <w:r>
           <w:t>Multiple kernels, one host (1, 2, 4, 8, 16)</w:t>
         </w:r>
@@ -4597,7 +4849,7 @@
           <w:ilvl w:val="5"/>
           <w:numId w:val="1"/>
         </w:numPr>
-        <w:pPrChange w:id="275" w:author="Evan F. Bollig" w:date="2013-07-27T17:49:00Z">
+        <w:pPrChange w:id="317" w:author="Evan F. Bollig" w:date="2013-07-27T17:49:00Z">
           <w:pPr>
             <w:pStyle w:val="ListParagraph"/>
             <w:numPr>
@@ -4608,7 +4860,7 @@
           </w:pPr>
         </w:pPrChange>
       </w:pPr>
-      <w:ins w:id="276" w:author="Evan F. Bollig" w:date="2013-07-27T17:49:00Z">
+      <w:ins w:id="318" w:author="Evan F. Bollig" w:date="2013-07-27T17:49:00Z">
         <w:r>
           <w:t>Fill in with 3, 4, 6, 7, 9, 10, 11, 12, 13, 14, 15</w:t>
         </w:r>
@@ -5360,7 +5612,7 @@
           <w:numId w:val="1"/>
         </w:numPr>
         <w:rPr>
-          <w:ins w:id="277" w:author="Evan Bollig" w:date="2013-06-08T18:49:00Z"/>
+          <w:ins w:id="319" w:author="Evan Bollig" w:date="2013-06-08T18:49:00Z"/>
         </w:rPr>
       </w:pPr>
       <w:r>
@@ -5381,9 +5633,9 @@
           <w:numId w:val="1"/>
         </w:numPr>
         <w:rPr>
-          <w:ins w:id="278" w:author="Evan Bollig" w:date="2013-06-08T18:49:00Z"/>
-        </w:rPr>
-        <w:pPrChange w:id="279" w:author="Evan Bollig" w:date="2013-06-08T18:49:00Z">
+          <w:ins w:id="320" w:author="Evan Bollig" w:date="2013-06-08T18:49:00Z"/>
+        </w:rPr>
+        <w:pPrChange w:id="321" w:author="Evan Bollig" w:date="2013-06-08T18:49:00Z">
           <w:pPr>
             <w:pStyle w:val="ListParagraph"/>
             <w:numPr>
@@ -5393,7 +5645,7 @@
           </w:pPr>
         </w:pPrChange>
       </w:pPr>
-      <w:ins w:id="280" w:author="Evan Bollig" w:date="2013-06-08T18:49:00Z">
+      <w:ins w:id="322" w:author="Evan Bollig" w:date="2013-06-08T18:49:00Z">
         <w:r>
           <w:t xml:space="preserve">Consider </w:t>
         </w:r>
@@ -5414,7 +5666,7 @@
           <w:ilvl w:val="2"/>
           <w:numId w:val="1"/>
         </w:numPr>
-        <w:pPrChange w:id="281" w:author="Evan Bollig" w:date="2013-06-08T18:49:00Z">
+        <w:pPrChange w:id="323" w:author="Evan Bollig" w:date="2013-06-08T18:49:00Z">
           <w:pPr>
             <w:pStyle w:val="ListParagraph"/>
             <w:numPr>
@@ -5424,7 +5676,7 @@
           </w:pPr>
         </w:pPrChange>
       </w:pPr>
-      <w:ins w:id="282" w:author="Evan Bollig" w:date="2013-06-08T18:49:00Z">
+      <w:ins w:id="324" w:author="Evan Bollig" w:date="2013-06-08T18:49:00Z">
         <w:r>
           <w:t xml:space="preserve">Results in different </w:t>
         </w:r>
@@ -5458,7 +5710,7 @@
           <w:numId w:val="1"/>
         </w:numPr>
         <w:rPr>
-          <w:ins w:id="283" w:author="Evan Bollig" w:date="2013-06-08T18:49:00Z"/>
+          <w:ins w:id="325" w:author="Evan Bollig" w:date="2013-06-08T18:49:00Z"/>
         </w:rPr>
       </w:pPr>
       <w:r>
@@ -5481,9 +5733,9 @@
           <w:numId w:val="1"/>
         </w:numPr>
         <w:rPr>
-          <w:ins w:id="284" w:author="Evan Bollig" w:date="2013-06-08T18:49:00Z"/>
-        </w:rPr>
-        <w:pPrChange w:id="285" w:author="Evan Bollig" w:date="2013-06-08T18:49:00Z">
+          <w:ins w:id="326" w:author="Evan Bollig" w:date="2013-06-08T18:49:00Z"/>
+        </w:rPr>
+        <w:pPrChange w:id="327" w:author="Evan Bollig" w:date="2013-06-08T18:49:00Z">
           <w:pPr>
             <w:pStyle w:val="ListParagraph"/>
             <w:numPr>
@@ -5494,7 +5746,7 @@
           </w:pPr>
         </w:pPrChange>
       </w:pPr>
-      <w:ins w:id="286" w:author="Evan Bollig" w:date="2013-06-08T18:49:00Z">
+      <w:ins w:id="328" w:author="Evan Bollig" w:date="2013-06-08T18:49:00Z">
         <w:r>
           <w:t>Define Bandwidth</w:t>
         </w:r>
@@ -5508,9 +5760,9 @@
           <w:numId w:val="1"/>
         </w:numPr>
         <w:rPr>
-          <w:ins w:id="287" w:author="Evan Bollig" w:date="2013-06-08T18:49:00Z"/>
-        </w:rPr>
-        <w:pPrChange w:id="288" w:author="Evan Bollig" w:date="2013-06-08T18:49:00Z">
+          <w:ins w:id="329" w:author="Evan Bollig" w:date="2013-06-08T18:49:00Z"/>
+        </w:rPr>
+        <w:pPrChange w:id="330" w:author="Evan Bollig" w:date="2013-06-08T18:49:00Z">
           <w:pPr>
             <w:pStyle w:val="ListParagraph"/>
             <w:numPr>
@@ -5521,7 +5773,7 @@
           </w:pPr>
         </w:pPrChange>
       </w:pPr>
-      <w:ins w:id="289" w:author="Evan Bollig" w:date="2013-06-08T18:49:00Z">
+      <w:ins w:id="331" w:author="Evan Bollig" w:date="2013-06-08T18:49:00Z">
         <w:r>
           <w:t xml:space="preserve">Compares Space Filling Curve (SFC) ordering and max bandwidth to RCM. </w:t>
         </w:r>
@@ -5535,9 +5787,9 @@
           <w:numId w:val="1"/>
         </w:numPr>
         <w:rPr>
-          <w:ins w:id="290" w:author="Evan Bollig" w:date="2013-06-08T18:50:00Z"/>
-        </w:rPr>
-        <w:pPrChange w:id="291" w:author="Evan Bollig" w:date="2013-06-08T18:50:00Z">
+          <w:ins w:id="332" w:author="Evan Bollig" w:date="2013-06-08T18:50:00Z"/>
+        </w:rPr>
+        <w:pPrChange w:id="333" w:author="Evan Bollig" w:date="2013-06-08T18:50:00Z">
           <w:pPr>
             <w:pStyle w:val="ListParagraph"/>
             <w:numPr>
@@ -5548,7 +5800,7 @@
           </w:pPr>
         </w:pPrChange>
       </w:pPr>
-      <w:ins w:id="292" w:author="Evan Bollig" w:date="2013-06-08T18:50:00Z">
+      <w:ins w:id="334" w:author="Evan Bollig" w:date="2013-06-08T18:50:00Z">
         <w:r>
           <w:t>What is minimum bandwidth?</w:t>
         </w:r>
@@ -5562,9 +5814,9 @@
           <w:numId w:val="1"/>
         </w:numPr>
         <w:rPr>
-          <w:ins w:id="293" w:author="Evan Bollig" w:date="2013-06-08T18:50:00Z"/>
-        </w:rPr>
-        <w:pPrChange w:id="294" w:author="Evan Bollig" w:date="2013-06-08T18:50:00Z">
+          <w:ins w:id="335" w:author="Evan Bollig" w:date="2013-06-08T18:50:00Z"/>
+        </w:rPr>
+        <w:pPrChange w:id="336" w:author="Evan Bollig" w:date="2013-06-08T18:50:00Z">
           <w:pPr>
             <w:pStyle w:val="ListParagraph"/>
             <w:numPr>
@@ -5575,7 +5827,7 @@
           </w:pPr>
         </w:pPrChange>
       </w:pPr>
-      <w:ins w:id="295" w:author="Evan Bollig" w:date="2013-06-08T18:50:00Z">
+      <w:ins w:id="337" w:author="Evan Bollig" w:date="2013-06-08T18:50:00Z">
         <w:r>
           <w:t xml:space="preserve">What is mean bandwidth of each? </w:t>
         </w:r>
@@ -5589,9 +5841,9 @@
           <w:numId w:val="1"/>
         </w:numPr>
         <w:rPr>
-          <w:ins w:id="296" w:author="Evan Bollig" w:date="2013-06-08T18:51:00Z"/>
-        </w:rPr>
-        <w:pPrChange w:id="297" w:author="Evan Bollig" w:date="2013-06-08T18:50:00Z">
+          <w:ins w:id="338" w:author="Evan Bollig" w:date="2013-06-08T18:51:00Z"/>
+        </w:rPr>
+        <w:pPrChange w:id="339" w:author="Evan Bollig" w:date="2013-06-08T18:50:00Z">
           <w:pPr>
             <w:pStyle w:val="ListParagraph"/>
             <w:numPr>
@@ -5602,7 +5854,7 @@
           </w:pPr>
         </w:pPrChange>
       </w:pPr>
-      <w:ins w:id="298" w:author="Evan Bollig" w:date="2013-06-08T18:50:00Z">
+      <w:ins w:id="340" w:author="Evan Bollig" w:date="2013-06-08T18:50:00Z">
         <w:r>
           <w:t>What is maximum bandwidth of each?</w:t>
         </w:r>
@@ -5616,9 +5868,9 @@
           <w:numId w:val="1"/>
         </w:numPr>
         <w:rPr>
-          <w:ins w:id="299" w:author="Evan Bollig" w:date="2013-06-08T18:50:00Z"/>
-        </w:rPr>
-        <w:pPrChange w:id="300" w:author="Evan Bollig" w:date="2013-06-08T18:50:00Z">
+          <w:ins w:id="341" w:author="Evan Bollig" w:date="2013-06-08T18:50:00Z"/>
+        </w:rPr>
+        <w:pPrChange w:id="342" w:author="Evan Bollig" w:date="2013-06-08T18:50:00Z">
           <w:pPr>
             <w:pStyle w:val="ListParagraph"/>
             <w:numPr>
@@ -5630,7 +5882,7 @@
         </w:pPrChange>
       </w:pPr>
       <w:proofErr w:type="spellStart"/>
-      <w:ins w:id="301" w:author="Evan Bollig" w:date="2013-06-08T18:51:00Z">
+      <w:ins w:id="343" w:author="Evan Bollig" w:date="2013-06-08T18:51:00Z">
         <w:r>
           <w:t>Stddev</w:t>
         </w:r>
@@ -5648,9 +5900,9 @@
           <w:numId w:val="1"/>
         </w:numPr>
         <w:rPr>
-          <w:del w:id="302" w:author="Evan Bollig" w:date="2013-06-08T18:50:00Z"/>
-        </w:rPr>
-        <w:pPrChange w:id="303" w:author="Evan Bollig" w:date="2013-06-08T18:50:00Z">
+          <w:del w:id="344" w:author="Evan Bollig" w:date="2013-06-08T18:50:00Z"/>
+        </w:rPr>
+        <w:pPrChange w:id="345" w:author="Evan Bollig" w:date="2013-06-08T18:50:00Z">
           <w:pPr>
             <w:pStyle w:val="ListParagraph"/>
             <w:numPr>
@@ -5689,7 +5941,7 @@
           <w:ilvl w:val="3"/>
           <w:numId w:val="1"/>
         </w:numPr>
-        <w:pPrChange w:id="304" w:author="Evan Bollig" w:date="2013-06-08T18:50:00Z">
+        <w:pPrChange w:id="346" w:author="Evan Bollig" w:date="2013-06-08T18:50:00Z">
           <w:pPr>
             <w:pStyle w:val="ListParagraph"/>
             <w:numPr>
@@ -5712,7 +5964,7 @@
           <w:numId w:val="1"/>
         </w:numPr>
         <w:rPr>
-          <w:ins w:id="305" w:author="Evan Bollig" w:date="2013-06-08T18:50:00Z"/>
+          <w:ins w:id="347" w:author="Evan Bollig" w:date="2013-06-08T18:50:00Z"/>
         </w:rPr>
       </w:pPr>
       <w:proofErr w:type="spellStart"/>
@@ -5742,10 +5994,10 @@
           <w:numId w:val="1"/>
         </w:numPr>
         <w:rPr>
-          <w:ins w:id="306" w:author="Evan Bollig" w:date="2013-06-08T18:51:00Z"/>
-        </w:rPr>
-      </w:pPr>
-      <w:ins w:id="307" w:author="Evan Bollig" w:date="2013-06-08T18:50:00Z">
+          <w:ins w:id="348" w:author="Evan Bollig" w:date="2013-06-08T18:51:00Z"/>
+        </w:rPr>
+      </w:pPr>
+      <w:ins w:id="349" w:author="Evan Bollig" w:date="2013-06-08T18:50:00Z">
         <w:r>
           <w:t xml:space="preserve">Benchmarks to compare orderings, RCM and </w:t>
         </w:r>
@@ -5758,7 +6010,7 @@
           <w:t xml:space="preserve"> times for each matrix (ELL, SBELL, BELL, </w:t>
         </w:r>
       </w:ins>
-      <w:ins w:id="308" w:author="Evan Bollig" w:date="2013-06-08T18:51:00Z">
+      <w:ins w:id="350" w:author="Evan Bollig" w:date="2013-06-08T18:51:00Z">
         <w:r>
           <w:t>SELL)</w:t>
         </w:r>
@@ -5772,9 +6024,9 @@
           <w:numId w:val="1"/>
         </w:numPr>
         <w:rPr>
-          <w:ins w:id="309" w:author="Evan Bollig" w:date="2013-06-08T18:51:00Z"/>
-        </w:rPr>
-        <w:pPrChange w:id="310" w:author="Evan Bollig" w:date="2013-06-08T18:51:00Z">
+          <w:ins w:id="351" w:author="Evan Bollig" w:date="2013-06-08T18:51:00Z"/>
+        </w:rPr>
+        <w:pPrChange w:id="352" w:author="Evan Bollig" w:date="2013-06-08T18:51:00Z">
           <w:pPr>
             <w:pStyle w:val="ListParagraph"/>
             <w:numPr>
@@ -5785,7 +6037,7 @@
           </w:pPr>
         </w:pPrChange>
       </w:pPr>
-      <w:ins w:id="311" w:author="Evan Bollig" w:date="2013-06-08T18:51:00Z">
+      <w:ins w:id="353" w:author="Evan Bollig" w:date="2013-06-08T18:51:00Z">
         <w:r>
           <w:t xml:space="preserve">What is the best consideration for performance? Max, Min, Mean or </w:t>
         </w:r>
@@ -5807,9 +6059,9 @@
           <w:numId w:val="1"/>
         </w:numPr>
         <w:rPr>
-          <w:ins w:id="312" w:author="Evan Bollig" w:date="2013-06-08T18:52:00Z"/>
-        </w:rPr>
-        <w:pPrChange w:id="313" w:author="Evan Bollig" w:date="2013-06-08T18:51:00Z">
+          <w:ins w:id="354" w:author="Evan Bollig" w:date="2013-06-08T18:52:00Z"/>
+        </w:rPr>
+        <w:pPrChange w:id="355" w:author="Evan Bollig" w:date="2013-06-08T18:51:00Z">
           <w:pPr>
             <w:pStyle w:val="ListParagraph"/>
             <w:numPr>
@@ -5820,7 +6072,7 @@
           </w:pPr>
         </w:pPrChange>
       </w:pPr>
-      <w:ins w:id="314" w:author="Evan Bollig" w:date="2013-06-08T18:51:00Z">
+      <w:ins w:id="356" w:author="Evan Bollig" w:date="2013-06-08T18:51:00Z">
         <w:r>
           <w:t xml:space="preserve">Better to have all rows consistent BW or a few very wide and the rest tiny? </w:t>
         </w:r>
@@ -5834,9 +6086,9 @@
           <w:numId w:val="1"/>
         </w:numPr>
         <w:rPr>
-          <w:ins w:id="315" w:author="Evan Bollig" w:date="2013-06-08T18:52:00Z"/>
-        </w:rPr>
-        <w:pPrChange w:id="316" w:author="Evan Bollig" w:date="2013-06-08T18:51:00Z">
+          <w:ins w:id="357" w:author="Evan Bollig" w:date="2013-06-08T18:52:00Z"/>
+        </w:rPr>
+        <w:pPrChange w:id="358" w:author="Evan Bollig" w:date="2013-06-08T18:51:00Z">
           <w:pPr>
             <w:pStyle w:val="ListParagraph"/>
             <w:numPr>
@@ -5847,7 +6099,7 @@
           </w:pPr>
         </w:pPrChange>
       </w:pPr>
-      <w:ins w:id="317" w:author="Evan Bollig" w:date="2013-06-08T18:52:00Z">
+      <w:ins w:id="359" w:author="Evan Bollig" w:date="2013-06-08T18:52:00Z">
         <w:r>
           <w:t xml:space="preserve">What is the gain as the BW grows? </w:t>
         </w:r>
@@ -5861,7 +6113,7 @@
           <w:numId w:val="1"/>
         </w:numPr>
       </w:pPr>
-      <w:ins w:id="318" w:author="Evan Bollig" w:date="2013-06-08T18:52:00Z">
+      <w:ins w:id="360" w:author="Evan Bollig" w:date="2013-06-08T18:52:00Z">
         <w:r>
           <w:t xml:space="preserve">Compare benchmarks for </w:t>
         </w:r>
@@ -6210,9 +6462,9 @@
     <w:p>
       <w:pPr>
         <w:rPr>
-          <w:ins w:id="319" w:author="Evan Bollig" w:date="2013-06-13T10:58:00Z"/>
-        </w:rPr>
-        <w:pPrChange w:id="320" w:author="Evan Bollig" w:date="2013-06-13T10:58:00Z">
+          <w:ins w:id="361" w:author="Evan Bollig" w:date="2013-06-13T10:58:00Z"/>
+        </w:rPr>
+        <w:pPrChange w:id="362" w:author="Evan Bollig" w:date="2013-06-13T10:58:00Z">
           <w:pPr>
             <w:pStyle w:val="ListParagraph"/>
             <w:numPr>
@@ -6227,9 +6479,9 @@
     <w:p>
       <w:pPr>
         <w:rPr>
-          <w:ins w:id="321" w:author="Evan Bollig" w:date="2013-06-13T10:58:00Z"/>
-        </w:rPr>
-        <w:pPrChange w:id="322" w:author="Evan Bollig" w:date="2013-06-13T10:58:00Z">
+          <w:ins w:id="363" w:author="Evan Bollig" w:date="2013-06-13T10:58:00Z"/>
+        </w:rPr>
+        <w:pPrChange w:id="364" w:author="Evan Bollig" w:date="2013-06-13T10:58:00Z">
           <w:pPr>
             <w:pStyle w:val="ListParagraph"/>
             <w:numPr>
@@ -6240,7 +6492,7 @@
           </w:pPr>
         </w:pPrChange>
       </w:pPr>
-      <w:ins w:id="323" w:author="Evan Bollig" w:date="2013-06-13T10:58:00Z">
+      <w:ins w:id="365" w:author="Evan Bollig" w:date="2013-06-13T10:58:00Z">
         <w:r>
           <w:t>Benchmarks</w:t>
         </w:r>
@@ -6254,9 +6506,9 @@
           <w:numId w:val="2"/>
         </w:numPr>
         <w:rPr>
-          <w:ins w:id="324" w:author="Evan Bollig" w:date="2013-06-13T10:59:00Z"/>
-        </w:rPr>
-        <w:pPrChange w:id="325" w:author="Evan Bollig" w:date="2013-06-13T10:58:00Z">
+          <w:ins w:id="366" w:author="Evan Bollig" w:date="2013-06-13T10:59:00Z"/>
+        </w:rPr>
+        <w:pPrChange w:id="367" w:author="Evan Bollig" w:date="2013-06-13T10:58:00Z">
           <w:pPr>
             <w:pStyle w:val="ListParagraph"/>
             <w:numPr>
@@ -6268,7 +6520,7 @@
         </w:pPrChange>
       </w:pPr>
       <w:proofErr w:type="spellStart"/>
-      <w:ins w:id="326" w:author="Evan Bollig" w:date="2013-06-13T10:59:00Z">
+      <w:ins w:id="368" w:author="Evan Bollig" w:date="2013-06-13T10:59:00Z">
         <w:r>
           <w:t>ApplyWeights</w:t>
         </w:r>
@@ -6294,9 +6546,9 @@
           <w:numId w:val="2"/>
         </w:numPr>
         <w:rPr>
-          <w:ins w:id="327" w:author="Evan Bollig" w:date="2013-06-13T10:59:00Z"/>
-        </w:rPr>
-        <w:pPrChange w:id="328" w:author="Evan Bollig" w:date="2013-06-13T10:58:00Z">
+          <w:ins w:id="369" w:author="Evan Bollig" w:date="2013-06-13T10:59:00Z"/>
+        </w:rPr>
+        <w:pPrChange w:id="370" w:author="Evan Bollig" w:date="2013-06-13T10:58:00Z">
           <w:pPr>
             <w:pStyle w:val="ListParagraph"/>
             <w:numPr>
@@ -6307,7 +6559,7 @@
           </w:pPr>
         </w:pPrChange>
       </w:pPr>
-      <w:ins w:id="329" w:author="Evan Bollig" w:date="2013-06-13T10:58:00Z">
+      <w:ins w:id="371" w:author="Evan Bollig" w:date="2013-06-13T10:58:00Z">
         <w:r>
           <w:t xml:space="preserve">Cosine Bell CL </w:t>
         </w:r>
@@ -6320,12 +6572,12 @@
           <w:t xml:space="preserve"> VCL </w:t>
         </w:r>
       </w:ins>
-      <w:ins w:id="330" w:author="Evan Bollig" w:date="2013-06-13T10:59:00Z">
+      <w:ins w:id="372" w:author="Evan Bollig" w:date="2013-06-13T10:59:00Z">
         <w:r>
           <w:t>(</w:t>
         </w:r>
       </w:ins>
-      <w:ins w:id="331" w:author="Evan Bollig" w:date="2013-06-13T10:58:00Z">
+      <w:ins w:id="373" w:author="Evan Bollig" w:date="2013-06-13T10:58:00Z">
         <w:r>
           <w:t>GFLOPs)</w:t>
         </w:r>
@@ -6339,9 +6591,9 @@
           <w:numId w:val="2"/>
         </w:numPr>
         <w:rPr>
-          <w:ins w:id="332" w:author="Evan Bollig" w:date="2013-06-13T10:59:00Z"/>
-        </w:rPr>
-        <w:pPrChange w:id="333" w:author="Evan Bollig" w:date="2013-06-13T10:58:00Z">
+          <w:ins w:id="374" w:author="Evan Bollig" w:date="2013-06-13T10:59:00Z"/>
+        </w:rPr>
+        <w:pPrChange w:id="375" w:author="Evan Bollig" w:date="2013-06-13T10:58:00Z">
           <w:pPr>
             <w:pStyle w:val="ListParagraph"/>
             <w:numPr>
@@ -6353,7 +6605,7 @@
         </w:pPrChange>
       </w:pPr>
       <w:proofErr w:type="spellStart"/>
-      <w:ins w:id="334" w:author="Evan Bollig" w:date="2013-06-13T10:59:00Z">
+      <w:ins w:id="376" w:author="Evan Bollig" w:date="2013-06-13T10:59:00Z">
         <w:r>
           <w:t>SpMV</w:t>
         </w:r>
@@ -6379,9 +6631,9 @@
           <w:numId w:val="2"/>
         </w:numPr>
         <w:rPr>
-          <w:ins w:id="335" w:author="Evan Bollig" w:date="2013-06-13T10:59:00Z"/>
-        </w:rPr>
-        <w:pPrChange w:id="336" w:author="Evan Bollig" w:date="2013-06-13T10:59:00Z">
+          <w:ins w:id="377" w:author="Evan Bollig" w:date="2013-06-13T10:59:00Z"/>
+        </w:rPr>
+        <w:pPrChange w:id="378" w:author="Evan Bollig" w:date="2013-06-13T10:59:00Z">
           <w:pPr>
             <w:pStyle w:val="ListParagraph"/>
             <w:numPr>
@@ -6392,17 +6644,17 @@
           </w:pPr>
         </w:pPrChange>
       </w:pPr>
-      <w:ins w:id="337" w:author="Evan Bollig" w:date="2013-06-13T10:59:00Z">
+      <w:ins w:id="379" w:author="Evan Bollig" w:date="2013-06-13T10:59:00Z">
         <w:r>
           <w:t xml:space="preserve">Needs general </w:t>
         </w:r>
       </w:ins>
-      <w:ins w:id="338" w:author="Evan Bollig" w:date="2013-06-13T11:00:00Z">
+      <w:ins w:id="380" w:author="Evan Bollig" w:date="2013-06-13T11:00:00Z">
         <w:r>
           <w:t>benchmark</w:t>
         </w:r>
       </w:ins>
-      <w:ins w:id="339" w:author="Evan Bollig" w:date="2013-06-13T10:59:00Z">
+      <w:ins w:id="381" w:author="Evan Bollig" w:date="2013-06-13T10:59:00Z">
         <w:r>
           <w:t xml:space="preserve"> for test </w:t>
         </w:r>
@@ -6424,9 +6676,9 @@
           <w:numId w:val="2"/>
         </w:numPr>
         <w:rPr>
-          <w:ins w:id="340" w:author="Evan Bollig" w:date="2013-06-13T11:00:00Z"/>
-        </w:rPr>
-        <w:pPrChange w:id="341" w:author="Evan Bollig" w:date="2013-06-13T11:00:00Z">
+          <w:ins w:id="382" w:author="Evan Bollig" w:date="2013-06-13T11:00:00Z"/>
+        </w:rPr>
+        <w:pPrChange w:id="383" w:author="Evan Bollig" w:date="2013-06-13T11:00:00Z">
           <w:pPr>
             <w:pStyle w:val="ListParagraph"/>
             <w:numPr>
@@ -6437,7 +6689,7 @@
           </w:pPr>
         </w:pPrChange>
       </w:pPr>
-      <w:ins w:id="342" w:author="Evan Bollig" w:date="2013-06-13T11:00:00Z">
+      <w:ins w:id="384" w:author="Evan Bollig" w:date="2013-06-13T11:00:00Z">
         <w:r>
           <w:t>Multi-CPU weak scaling</w:t>
         </w:r>
@@ -6451,9 +6703,9 @@
           <w:numId w:val="2"/>
         </w:numPr>
         <w:rPr>
-          <w:ins w:id="343" w:author="Evan Bollig" w:date="2013-06-13T11:00:00Z"/>
-        </w:rPr>
-        <w:pPrChange w:id="344" w:author="Evan Bollig" w:date="2013-06-13T11:00:00Z">
+          <w:ins w:id="385" w:author="Evan Bollig" w:date="2013-06-13T11:00:00Z"/>
+        </w:rPr>
+        <w:pPrChange w:id="386" w:author="Evan Bollig" w:date="2013-06-13T11:00:00Z">
           <w:pPr>
             <w:pStyle w:val="ListParagraph"/>
             <w:numPr>
@@ -6464,7 +6716,7 @@
           </w:pPr>
         </w:pPrChange>
       </w:pPr>
-      <w:ins w:id="345" w:author="Evan Bollig" w:date="2013-06-13T11:00:00Z">
+      <w:ins w:id="387" w:author="Evan Bollig" w:date="2013-06-13T11:00:00Z">
         <w:r>
           <w:t>Multi-CPU strong scaling</w:t>
         </w:r>
@@ -6478,9 +6730,9 @@
           <w:numId w:val="2"/>
         </w:numPr>
         <w:rPr>
-          <w:ins w:id="346" w:author="Evan Bollig" w:date="2013-06-13T11:00:00Z"/>
-        </w:rPr>
-        <w:pPrChange w:id="347" w:author="Evan Bollig" w:date="2013-06-13T11:00:00Z">
+          <w:ins w:id="388" w:author="Evan Bollig" w:date="2013-06-13T11:00:00Z"/>
+        </w:rPr>
+        <w:pPrChange w:id="389" w:author="Evan Bollig" w:date="2013-06-13T11:00:00Z">
           <w:pPr>
             <w:pStyle w:val="ListParagraph"/>
             <w:numPr>
@@ -6491,7 +6743,7 @@
           </w:pPr>
         </w:pPrChange>
       </w:pPr>
-      <w:ins w:id="348" w:author="Evan Bollig" w:date="2013-06-13T11:00:00Z">
+      <w:ins w:id="390" w:author="Evan Bollig" w:date="2013-06-13T11:00:00Z">
         <w:r>
           <w:t>Multi-GPU weak scaling</w:t>
         </w:r>
@@ -6505,9 +6757,9 @@
           <w:numId w:val="2"/>
         </w:numPr>
         <w:rPr>
-          <w:ins w:id="349" w:author="Evan Bollig" w:date="2013-06-13T11:01:00Z"/>
-        </w:rPr>
-        <w:pPrChange w:id="350" w:author="Evan Bollig" w:date="2013-06-13T11:00:00Z">
+          <w:ins w:id="391" w:author="Evan Bollig" w:date="2013-06-13T11:01:00Z"/>
+        </w:rPr>
+        <w:pPrChange w:id="392" w:author="Evan Bollig" w:date="2013-06-13T11:00:00Z">
           <w:pPr>
             <w:pStyle w:val="ListParagraph"/>
             <w:numPr>
@@ -6518,7 +6770,7 @@
           </w:pPr>
         </w:pPrChange>
       </w:pPr>
-      <w:ins w:id="351" w:author="Evan Bollig" w:date="2013-06-13T11:00:00Z">
+      <w:ins w:id="393" w:author="Evan Bollig" w:date="2013-06-13T11:00:00Z">
         <w:r>
           <w:t>Multi-GPU strong scaling</w:t>
         </w:r>
@@ -6532,9 +6784,9 @@
           <w:numId w:val="2"/>
         </w:numPr>
         <w:rPr>
-          <w:ins w:id="352" w:author="Evan Bollig" w:date="2013-06-13T11:01:00Z"/>
-        </w:rPr>
-        <w:pPrChange w:id="353" w:author="Evan Bollig" w:date="2013-06-13T11:00:00Z">
+          <w:ins w:id="394" w:author="Evan Bollig" w:date="2013-06-13T11:01:00Z"/>
+        </w:rPr>
+        <w:pPrChange w:id="395" w:author="Evan Bollig" w:date="2013-06-13T11:00:00Z">
           <w:pPr>
             <w:pStyle w:val="ListParagraph"/>
             <w:numPr>
@@ -6545,7 +6797,7 @@
           </w:pPr>
         </w:pPrChange>
       </w:pPr>
-      <w:ins w:id="354" w:author="Evan Bollig" w:date="2013-06-13T11:01:00Z">
+      <w:ins w:id="396" w:author="Evan Bollig" w:date="2013-06-13T11:01:00Z">
         <w:r>
           <w:t xml:space="preserve">GMRES 1 GPU </w:t>
         </w:r>
@@ -6567,9 +6819,9 @@
           <w:numId w:val="2"/>
         </w:numPr>
         <w:rPr>
-          <w:ins w:id="355" w:author="Evan Bollig" w:date="2013-06-13T11:06:00Z"/>
-        </w:rPr>
-        <w:pPrChange w:id="356" w:author="Evan Bollig" w:date="2013-06-13T11:00:00Z">
+          <w:ins w:id="397" w:author="Evan Bollig" w:date="2013-06-13T11:06:00Z"/>
+        </w:rPr>
+        <w:pPrChange w:id="398" w:author="Evan Bollig" w:date="2013-06-13T11:00:00Z">
           <w:pPr>
             <w:pStyle w:val="ListParagraph"/>
             <w:numPr>
@@ -6580,7 +6832,7 @@
           </w:pPr>
         </w:pPrChange>
       </w:pPr>
-      <w:ins w:id="357" w:author="Evan Bollig" w:date="2013-06-13T11:01:00Z">
+      <w:ins w:id="399" w:author="Evan Bollig" w:date="2013-06-13T11:01:00Z">
         <w:r>
           <w:t xml:space="preserve">GMRES Multi-GPU </w:t>
         </w:r>
@@ -6602,371 +6854,7 @@
           <w:numId w:val="2"/>
         </w:numPr>
         <w:rPr>
-          <w:ins w:id="358" w:author="Evan Bollig" w:date="2013-06-13T11:06:00Z"/>
-        </w:rPr>
-        <w:pPrChange w:id="359" w:author="Evan Bollig" w:date="2013-06-13T11:06:00Z">
-          <w:pPr>
-            <w:pStyle w:val="ListParagraph"/>
-            <w:numPr>
-              <w:ilvl w:val="1"/>
-              <w:numId w:val="1"/>
-            </w:numPr>
-            <w:ind w:left="1440" w:hanging="360"/>
-          </w:pPr>
-        </w:pPrChange>
-      </w:pPr>
-      <w:proofErr w:type="spellStart"/>
-      <w:ins w:id="360" w:author="Evan Bollig" w:date="2013-06-13T11:06:00Z">
-        <w:r>
-          <w:t>SpMV</w:t>
-        </w:r>
-        <w:proofErr w:type="spellEnd"/>
-        <w:r>
-          <w:t xml:space="preserve"> (GPU) with overlap</w:t>
-        </w:r>
-      </w:ins>
-    </w:p>
-    <w:p>
-      <w:pPr>
-        <w:pStyle w:val="ListParagraph"/>
-        <w:numPr>
-          <w:ilvl w:val="1"/>
-          <w:numId w:val="2"/>
-        </w:numPr>
-        <w:rPr>
-          <w:ins w:id="361" w:author="Evan Bollig" w:date="2013-06-13T11:00:00Z"/>
-        </w:rPr>
-        <w:pPrChange w:id="362" w:author="Evan Bollig" w:date="2013-06-13T11:06:00Z">
-          <w:pPr>
-            <w:pStyle w:val="ListParagraph"/>
-            <w:numPr>
-              <w:ilvl w:val="1"/>
-              <w:numId w:val="1"/>
-            </w:numPr>
-            <w:ind w:left="1440" w:hanging="360"/>
-          </w:pPr>
-        </w:pPrChange>
-      </w:pPr>
-      <w:ins w:id="363" w:author="Evan Bollig" w:date="2013-06-13T11:06:00Z">
-        <w:r>
-          <w:t>Needs overlap</w:t>
-        </w:r>
-      </w:ins>
-    </w:p>
-    <w:p>
-      <w:pPr>
-        <w:rPr>
-          <w:ins w:id="364" w:author="Evan Bollig" w:date="2013-06-13T11:00:00Z"/>
-        </w:rPr>
-        <w:pPrChange w:id="365" w:author="Evan Bollig" w:date="2013-06-13T11:00:00Z">
-          <w:pPr>
-            <w:pStyle w:val="ListParagraph"/>
-            <w:numPr>
-              <w:ilvl w:val="1"/>
-              <w:numId w:val="1"/>
-            </w:numPr>
-            <w:ind w:left="1440" w:hanging="360"/>
-          </w:pPr>
-        </w:pPrChange>
-      </w:pPr>
-    </w:p>
-    <w:p>
-      <w:pPr>
-        <w:rPr>
-          <w:ins w:id="366" w:author="Evan Bollig" w:date="2013-06-13T11:00:00Z"/>
-        </w:rPr>
-        <w:pPrChange w:id="367" w:author="Evan Bollig" w:date="2013-06-13T11:00:00Z">
-          <w:pPr>
-            <w:pStyle w:val="ListParagraph"/>
-            <w:numPr>
-              <w:ilvl w:val="1"/>
-              <w:numId w:val="1"/>
-            </w:numPr>
-            <w:ind w:left="1440" w:hanging="360"/>
-          </w:pPr>
-        </w:pPrChange>
-      </w:pPr>
-      <w:ins w:id="368" w:author="Evan Bollig" w:date="2013-06-13T11:00:00Z">
-        <w:r>
-          <w:t>Convergence Studies</w:t>
-        </w:r>
-      </w:ins>
-    </w:p>
-    <w:p>
-      <w:pPr>
-        <w:pStyle w:val="ListParagraph"/>
-        <w:numPr>
-          <w:ilvl w:val="0"/>
-          <w:numId w:val="3"/>
-        </w:numPr>
-        <w:rPr>
-          <w:ins w:id="369" w:author="Evan Bollig" w:date="2013-06-13T11:01:00Z"/>
-        </w:rPr>
-        <w:pPrChange w:id="370" w:author="Evan Bollig" w:date="2013-06-13T11:00:00Z">
-          <w:pPr>
-            <w:pStyle w:val="ListParagraph"/>
-            <w:numPr>
-              <w:ilvl w:val="1"/>
-              <w:numId w:val="1"/>
-            </w:numPr>
-            <w:ind w:left="1440" w:hanging="360"/>
-          </w:pPr>
-        </w:pPrChange>
-      </w:pPr>
-      <w:ins w:id="371" w:author="Evan Bollig" w:date="2013-06-13T11:01:00Z">
-        <w:r>
-          <w:t>GMRES regular grid</w:t>
-        </w:r>
-      </w:ins>
-    </w:p>
-    <w:p>
-      <w:pPr>
-        <w:pStyle w:val="ListParagraph"/>
-        <w:numPr>
-          <w:ilvl w:val="0"/>
-          <w:numId w:val="3"/>
-        </w:numPr>
-        <w:rPr>
-          <w:ins w:id="372" w:author="Evan Bollig" w:date="2013-06-13T11:01:00Z"/>
-        </w:rPr>
-        <w:pPrChange w:id="373" w:author="Evan Bollig" w:date="2013-06-13T11:00:00Z">
-          <w:pPr>
-            <w:pStyle w:val="ListParagraph"/>
-            <w:numPr>
-              <w:ilvl w:val="1"/>
-              <w:numId w:val="1"/>
-            </w:numPr>
-            <w:ind w:left="1440" w:hanging="360"/>
-          </w:pPr>
-        </w:pPrChange>
-      </w:pPr>
-      <w:ins w:id="374" w:author="Evan Bollig" w:date="2013-06-13T11:01:00Z">
-        <w:r>
-          <w:t>GMRES Stokes</w:t>
-        </w:r>
-      </w:ins>
-    </w:p>
-    <w:p>
-      <w:pPr>
-        <w:pStyle w:val="ListParagraph"/>
-        <w:numPr>
-          <w:ilvl w:val="0"/>
-          <w:numId w:val="3"/>
-        </w:numPr>
-        <w:rPr>
-          <w:ins w:id="375" w:author="Evan Bollig" w:date="2013-06-13T11:05:00Z"/>
-        </w:rPr>
-        <w:pPrChange w:id="376" w:author="Evan Bollig" w:date="2013-06-13T11:00:00Z">
-          <w:pPr>
-            <w:pStyle w:val="ListParagraph"/>
-            <w:numPr>
-              <w:ilvl w:val="1"/>
-              <w:numId w:val="1"/>
-            </w:numPr>
-            <w:ind w:left="1440" w:hanging="360"/>
-          </w:pPr>
-        </w:pPrChange>
-      </w:pPr>
-      <w:ins w:id="377" w:author="Evan Bollig" w:date="2013-06-13T11:05:00Z">
-        <w:r>
-          <w:t>ILU GMRES regular grid, stokes (table)</w:t>
-        </w:r>
-      </w:ins>
-    </w:p>
-    <w:p>
-      <w:pPr>
-        <w:pStyle w:val="ListParagraph"/>
-        <w:numPr>
-          <w:ilvl w:val="0"/>
-          <w:numId w:val="3"/>
-        </w:numPr>
-        <w:rPr>
-          <w:ins w:id="378" w:author="Evan Bollig" w:date="2013-06-13T11:05:00Z"/>
-        </w:rPr>
-        <w:pPrChange w:id="379" w:author="Evan Bollig" w:date="2013-06-13T11:00:00Z">
-          <w:pPr>
-            <w:pStyle w:val="ListParagraph"/>
-            <w:numPr>
-              <w:ilvl w:val="1"/>
-              <w:numId w:val="1"/>
-            </w:numPr>
-            <w:ind w:left="1440" w:hanging="360"/>
-          </w:pPr>
-        </w:pPrChange>
-      </w:pPr>
-      <w:ins w:id="380" w:author="Evan Bollig" w:date="2013-06-13T11:05:00Z">
-        <w:r>
-          <w:t>LSH and RCM GMRES</w:t>
-        </w:r>
-      </w:ins>
-    </w:p>
-    <w:p>
-      <w:pPr>
-        <w:pStyle w:val="ListParagraph"/>
-        <w:ind w:left="1440"/>
-        <w:rPr>
-          <w:ins w:id="381" w:author="Evan Bollig" w:date="2013-06-13T11:05:00Z"/>
-        </w:rPr>
-        <w:pPrChange w:id="382" w:author="Evan Bollig" w:date="2013-06-13T11:05:00Z">
-          <w:pPr>
-            <w:pStyle w:val="ListParagraph"/>
-            <w:numPr>
-              <w:ilvl w:val="1"/>
-              <w:numId w:val="1"/>
-            </w:numPr>
-            <w:ind w:left="1440" w:hanging="360"/>
-          </w:pPr>
-        </w:pPrChange>
-      </w:pPr>
-    </w:p>
-    <w:p>
-      <w:pPr>
-        <w:pStyle w:val="ListParagraph"/>
-        <w:ind w:left="1440"/>
-        <w:rPr>
-          <w:ins w:id="383" w:author="Evan Bollig" w:date="2013-06-13T11:05:00Z"/>
-        </w:rPr>
-        <w:pPrChange w:id="384" w:author="Evan Bollig" w:date="2013-06-13T11:05:00Z">
-          <w:pPr>
-            <w:pStyle w:val="ListParagraph"/>
-            <w:numPr>
-              <w:ilvl w:val="1"/>
-              <w:numId w:val="1"/>
-            </w:numPr>
-            <w:ind w:left="1440" w:hanging="360"/>
-          </w:pPr>
-        </w:pPrChange>
-      </w:pPr>
-    </w:p>
-    <w:p>
-      <w:pPr>
-        <w:pStyle w:val="ListParagraph"/>
-        <w:ind w:left="0"/>
-        <w:rPr>
-          <w:ins w:id="385" w:author="Evan Bollig" w:date="2013-06-13T11:20:00Z"/>
-        </w:rPr>
-        <w:pPrChange w:id="386" w:author="Evan Bollig" w:date="2013-06-13T11:06:00Z">
-          <w:pPr>
-            <w:pStyle w:val="ListParagraph"/>
-            <w:numPr>
-              <w:ilvl w:val="1"/>
-              <w:numId w:val="1"/>
-            </w:numPr>
-            <w:ind w:left="1440" w:hanging="360"/>
-          </w:pPr>
-        </w:pPrChange>
-      </w:pPr>
-      <w:ins w:id="387" w:author="Evan Bollig" w:date="2013-06-13T11:05:00Z">
-        <w:r>
-          <w:t xml:space="preserve">New content requested by Gordon: </w:t>
-        </w:r>
-      </w:ins>
-    </w:p>
-    <w:p>
-      <w:pPr>
-        <w:pStyle w:val="ListParagraph"/>
-        <w:ind w:left="0"/>
-        <w:rPr>
-          <w:ins w:id="388" w:author="Evan Bollig" w:date="2013-06-13T11:05:00Z"/>
-        </w:rPr>
-        <w:pPrChange w:id="389" w:author="Evan Bollig" w:date="2013-06-13T11:06:00Z">
-          <w:pPr>
-            <w:pStyle w:val="ListParagraph"/>
-            <w:numPr>
-              <w:ilvl w:val="1"/>
-              <w:numId w:val="1"/>
-            </w:numPr>
-            <w:ind w:left="1440" w:hanging="360"/>
-          </w:pPr>
-        </w:pPrChange>
-      </w:pPr>
-      <w:ins w:id="390" w:author="Evan Bollig" w:date="2013-06-13T11:20:00Z">
-        <w:r>
-          <w:tab/>
-          <w:t>Optimization</w:t>
-        </w:r>
-      </w:ins>
-    </w:p>
-    <w:p>
-      <w:pPr>
-        <w:pStyle w:val="ListParagraph"/>
-        <w:ind w:left="0"/>
-        <w:rPr>
-          <w:ins w:id="391" w:author="Evan Bollig" w:date="2013-06-13T11:05:00Z"/>
-        </w:rPr>
-        <w:pPrChange w:id="392" w:author="Evan Bollig" w:date="2013-06-13T11:06:00Z">
-          <w:pPr>
-            <w:pStyle w:val="ListParagraph"/>
-            <w:numPr>
-              <w:ilvl w:val="1"/>
-              <w:numId w:val="1"/>
-            </w:numPr>
-            <w:ind w:left="1440" w:hanging="360"/>
-          </w:pPr>
-        </w:pPrChange>
-      </w:pPr>
-      <w:ins w:id="393" w:author="Evan Bollig" w:date="2013-06-13T11:05:00Z">
-        <w:r>
-          <w:tab/>
-          <w:t>RCM, LSH preconditioning</w:t>
-        </w:r>
-      </w:ins>
-    </w:p>
-    <w:p>
-      <w:pPr>
-        <w:pStyle w:val="ListParagraph"/>
-        <w:ind w:left="0"/>
-        <w:rPr>
-          <w:ins w:id="394" w:author="Evan Bollig" w:date="2013-06-13T11:08:00Z"/>
-        </w:rPr>
-        <w:pPrChange w:id="395" w:author="Evan Bollig" w:date="2013-06-13T11:06:00Z">
-          <w:pPr>
-            <w:pStyle w:val="ListParagraph"/>
-            <w:numPr>
-              <w:ilvl w:val="1"/>
-              <w:numId w:val="1"/>
-            </w:numPr>
-            <w:ind w:left="1440" w:hanging="360"/>
-          </w:pPr>
-        </w:pPrChange>
-      </w:pPr>
-      <w:ins w:id="396" w:author="Evan Bollig" w:date="2013-06-13T11:05:00Z">
-        <w:r>
-          <w:tab/>
-          <w:t>Bandwidth analysis</w:t>
-        </w:r>
-      </w:ins>
-    </w:p>
-    <w:p>
-      <w:pPr>
-        <w:pStyle w:val="ListParagraph"/>
-        <w:ind w:left="0"/>
-        <w:rPr>
-          <w:ins w:id="397" w:author="Evan F. Bollig" w:date="2013-06-18T16:21:00Z"/>
-        </w:rPr>
-        <w:pPrChange w:id="398" w:author="Evan F. Bollig" w:date="2013-06-18T18:06:00Z">
-          <w:pPr>
-            <w:pStyle w:val="ListParagraph"/>
-            <w:numPr>
-              <w:ilvl w:val="1"/>
-              <w:numId w:val="1"/>
-            </w:numPr>
-            <w:ind w:left="1440" w:hanging="360"/>
-          </w:pPr>
-        </w:pPrChange>
-      </w:pPr>
-      <w:ins w:id="399" w:author="Evan F. Bollig" w:date="2013-06-18T16:21:00Z">
-        <w:r>
-          <w:t xml:space="preserve">Additional: </w:t>
-        </w:r>
-      </w:ins>
-    </w:p>
-    <w:p>
-      <w:pPr>
-        <w:pStyle w:val="ListParagraph"/>
-        <w:ind w:left="0"/>
-        <w:rPr>
-          <w:ins w:id="400" w:author="Evan Bollig" w:date="2013-06-13T11:08:00Z"/>
+          <w:ins w:id="400" w:author="Evan Bollig" w:date="2013-06-13T11:06:00Z"/>
         </w:rPr>
         <w:pPrChange w:id="401" w:author="Evan Bollig" w:date="2013-06-13T11:06:00Z">
           <w:pPr>
@@ -6979,19 +6867,26 @@
           </w:pPr>
         </w:pPrChange>
       </w:pPr>
-      <w:ins w:id="402" w:author="Evan Bollig" w:date="2013-06-13T11:08:00Z">
-        <w:r>
-          <w:tab/>
-          <w:t>Parallel ILU</w:t>
-        </w:r>
-      </w:ins>
-    </w:p>
-    <w:p>
-      <w:pPr>
-        <w:pStyle w:val="ListParagraph"/>
-        <w:ind w:left="0"/>
-        <w:rPr>
-          <w:ins w:id="403" w:author="Evan Bollig" w:date="2013-06-13T11:09:00Z"/>
+      <w:proofErr w:type="spellStart"/>
+      <w:ins w:id="402" w:author="Evan Bollig" w:date="2013-06-13T11:06:00Z">
+        <w:r>
+          <w:t>SpMV</w:t>
+        </w:r>
+        <w:proofErr w:type="spellEnd"/>
+        <w:r>
+          <w:t xml:space="preserve"> (GPU) with overlap</w:t>
+        </w:r>
+      </w:ins>
+    </w:p>
+    <w:p>
+      <w:pPr>
+        <w:pStyle w:val="ListParagraph"/>
+        <w:numPr>
+          <w:ilvl w:val="1"/>
+          <w:numId w:val="2"/>
+        </w:numPr>
+        <w:rPr>
+          <w:ins w:id="403" w:author="Evan Bollig" w:date="2013-06-13T11:00:00Z"/>
         </w:rPr>
         <w:pPrChange w:id="404" w:author="Evan Bollig" w:date="2013-06-13T11:06:00Z">
           <w:pPr>
@@ -7004,21 +6899,18 @@
           </w:pPr>
         </w:pPrChange>
       </w:pPr>
-      <w:ins w:id="405" w:author="Evan Bollig" w:date="2013-06-13T11:08:00Z">
-        <w:r>
-          <w:tab/>
-          <w:t>RBF-GA</w:t>
-        </w:r>
-      </w:ins>
-    </w:p>
-    <w:p>
-      <w:pPr>
-        <w:pStyle w:val="ListParagraph"/>
-        <w:ind w:left="0"/>
-        <w:rPr>
-          <w:ins w:id="406" w:author="Evan Bollig" w:date="2013-06-13T11:09:00Z"/>
-        </w:rPr>
-        <w:pPrChange w:id="407" w:author="Evan Bollig" w:date="2013-06-13T11:06:00Z">
+      <w:ins w:id="405" w:author="Evan Bollig" w:date="2013-06-13T11:06:00Z">
+        <w:r>
+          <w:t>Needs overlap</w:t>
+        </w:r>
+      </w:ins>
+    </w:p>
+    <w:p>
+      <w:pPr>
+        <w:rPr>
+          <w:ins w:id="406" w:author="Evan Bollig" w:date="2013-06-13T11:00:00Z"/>
+        </w:rPr>
+        <w:pPrChange w:id="407" w:author="Evan Bollig" w:date="2013-06-13T11:00:00Z">
           <w:pPr>
             <w:pStyle w:val="ListParagraph"/>
             <w:numPr>
@@ -7032,12 +6924,10 @@
     </w:p>
     <w:p>
       <w:pPr>
-        <w:pStyle w:val="ListParagraph"/>
-        <w:ind w:left="0"/>
-        <w:rPr>
-          <w:ins w:id="408" w:author="Evan Bollig" w:date="2013-06-13T11:09:00Z"/>
-        </w:rPr>
-        <w:pPrChange w:id="409" w:author="Evan Bollig" w:date="2013-06-13T11:06:00Z">
+        <w:rPr>
+          <w:ins w:id="408" w:author="Evan Bollig" w:date="2013-06-13T11:00:00Z"/>
+        </w:rPr>
+        <w:pPrChange w:id="409" w:author="Evan Bollig" w:date="2013-06-13T11:00:00Z">
           <w:pPr>
             <w:pStyle w:val="ListParagraph"/>
             <w:numPr>
@@ -7048,20 +6938,23 @@
           </w:pPr>
         </w:pPrChange>
       </w:pPr>
-      <w:ins w:id="410" w:author="Evan Bollig" w:date="2013-06-13T11:09:00Z">
-        <w:r>
-          <w:t xml:space="preserve">Questions: </w:t>
-        </w:r>
-      </w:ins>
-    </w:p>
-    <w:p>
-      <w:pPr>
-        <w:pStyle w:val="ListParagraph"/>
-        <w:ind w:left="0"/>
-        <w:rPr>
-          <w:ins w:id="411" w:author="Evan Bollig" w:date="2013-06-13T11:09:00Z"/>
-        </w:rPr>
-        <w:pPrChange w:id="412" w:author="Evan Bollig" w:date="2013-06-13T11:06:00Z">
+      <w:ins w:id="410" w:author="Evan Bollig" w:date="2013-06-13T11:00:00Z">
+        <w:r>
+          <w:t>Convergence Studies</w:t>
+        </w:r>
+      </w:ins>
+    </w:p>
+    <w:p>
+      <w:pPr>
+        <w:pStyle w:val="ListParagraph"/>
+        <w:numPr>
+          <w:ilvl w:val="0"/>
+          <w:numId w:val="3"/>
+        </w:numPr>
+        <w:rPr>
+          <w:ins w:id="411" w:author="Evan Bollig" w:date="2013-06-13T11:01:00Z"/>
+        </w:rPr>
+        <w:pPrChange w:id="412" w:author="Evan Bollig" w:date="2013-06-13T11:00:00Z">
           <w:pPr>
             <w:pStyle w:val="ListParagraph"/>
             <w:numPr>
@@ -7072,21 +6965,23 @@
           </w:pPr>
         </w:pPrChange>
       </w:pPr>
-      <w:ins w:id="413" w:author="Evan Bollig" w:date="2013-06-13T11:09:00Z">
-        <w:r>
-          <w:tab/>
-          <w:t xml:space="preserve">Does GMRES converge quickly for Poisson on Regular grid? </w:t>
-        </w:r>
-      </w:ins>
-    </w:p>
-    <w:p>
-      <w:pPr>
-        <w:pStyle w:val="ListParagraph"/>
-        <w:ind w:left="0"/>
-        <w:rPr>
-          <w:ins w:id="414" w:author="Evan Bollig" w:date="2013-06-13T11:09:00Z"/>
-        </w:rPr>
-        <w:pPrChange w:id="415" w:author="Evan Bollig" w:date="2013-06-13T11:06:00Z">
+      <w:ins w:id="413" w:author="Evan Bollig" w:date="2013-06-13T11:01:00Z">
+        <w:r>
+          <w:t>GMRES regular grid</w:t>
+        </w:r>
+      </w:ins>
+    </w:p>
+    <w:p>
+      <w:pPr>
+        <w:pStyle w:val="ListParagraph"/>
+        <w:numPr>
+          <w:ilvl w:val="0"/>
+          <w:numId w:val="3"/>
+        </w:numPr>
+        <w:rPr>
+          <w:ins w:id="414" w:author="Evan Bollig" w:date="2013-06-13T11:01:00Z"/>
+        </w:rPr>
+        <w:pPrChange w:id="415" w:author="Evan Bollig" w:date="2013-06-13T11:00:00Z">
           <w:pPr>
             <w:pStyle w:val="ListParagraph"/>
             <w:numPr>
@@ -7097,40 +6992,23 @@
           </w:pPr>
         </w:pPrChange>
       </w:pPr>
-      <w:ins w:id="416" w:author="Evan Bollig" w:date="2013-06-13T11:09:00Z">
-        <w:r>
-          <w:tab/>
-        </w:r>
-        <w:r>
-          <w:tab/>
-          <w:t xml:space="preserve">If not, what </w:t>
-        </w:r>
-        <w:proofErr w:type="spellStart"/>
-        <w:r>
-          <w:t>preconditioner</w:t>
-        </w:r>
-        <w:proofErr w:type="spellEnd"/>
-        <w:r>
-          <w:t xml:space="preserve"> (ILU, LSH, </w:t>
-        </w:r>
-        <w:proofErr w:type="spellStart"/>
-        <w:r>
-          <w:t>etc</w:t>
-        </w:r>
-        <w:proofErr w:type="spellEnd"/>
-        <w:r>
-          <w:t>) can we use to accelerate?</w:t>
-        </w:r>
-      </w:ins>
-    </w:p>
-    <w:p>
-      <w:pPr>
-        <w:pStyle w:val="ListParagraph"/>
-        <w:ind w:left="0"/>
-        <w:rPr>
-          <w:ins w:id="417" w:author="Evan Bollig" w:date="2013-06-13T11:20:00Z"/>
-        </w:rPr>
-        <w:pPrChange w:id="418" w:author="Evan Bollig" w:date="2013-06-13T11:06:00Z">
+      <w:ins w:id="416" w:author="Evan Bollig" w:date="2013-06-13T11:01:00Z">
+        <w:r>
+          <w:t>GMRES Stokes</w:t>
+        </w:r>
+      </w:ins>
+    </w:p>
+    <w:p>
+      <w:pPr>
+        <w:pStyle w:val="ListParagraph"/>
+        <w:numPr>
+          <w:ilvl w:val="0"/>
+          <w:numId w:val="3"/>
+        </w:numPr>
+        <w:rPr>
+          <w:ins w:id="417" w:author="Evan Bollig" w:date="2013-06-13T11:05:00Z"/>
+        </w:rPr>
+        <w:pPrChange w:id="418" w:author="Evan Bollig" w:date="2013-06-13T11:00:00Z">
           <w:pPr>
             <w:pStyle w:val="ListParagraph"/>
             <w:numPr>
@@ -7141,26 +7019,23 @@
           </w:pPr>
         </w:pPrChange>
       </w:pPr>
-      <w:ins w:id="419" w:author="Evan Bollig" w:date="2013-06-13T11:10:00Z">
-        <w:r>
-          <w:tab/>
-          <w:t>What GFLOPs do we get on CPU (UBLAS, VCL, Nested Loop</w:t>
-        </w:r>
-        <w:proofErr w:type="gramStart"/>
-        <w:r>
-          <w:t>)</w:t>
-        </w:r>
-      </w:ins>
-      <w:proofErr w:type="gramEnd"/>
-    </w:p>
-    <w:p>
-      <w:pPr>
-        <w:pStyle w:val="ListParagraph"/>
-        <w:ind w:left="0"/>
-        <w:rPr>
-          <w:ins w:id="420" w:author="Evan Bollig" w:date="2013-06-13T11:20:00Z"/>
-        </w:rPr>
-        <w:pPrChange w:id="421" w:author="Evan Bollig" w:date="2013-06-13T11:06:00Z">
+      <w:ins w:id="419" w:author="Evan Bollig" w:date="2013-06-13T11:05:00Z">
+        <w:r>
+          <w:t>ILU GMRES regular grid, stokes (table)</w:t>
+        </w:r>
+      </w:ins>
+    </w:p>
+    <w:p>
+      <w:pPr>
+        <w:pStyle w:val="ListParagraph"/>
+        <w:numPr>
+          <w:ilvl w:val="0"/>
+          <w:numId w:val="3"/>
+        </w:numPr>
+        <w:rPr>
+          <w:ins w:id="420" w:author="Evan Bollig" w:date="2013-06-13T11:05:00Z"/>
+        </w:rPr>
+        <w:pPrChange w:id="421" w:author="Evan Bollig" w:date="2013-06-13T11:00:00Z">
           <w:pPr>
             <w:pStyle w:val="ListParagraph"/>
             <w:numPr>
@@ -7171,13 +7046,390 @@
           </w:pPr>
         </w:pPrChange>
       </w:pPr>
+      <w:ins w:id="422" w:author="Evan Bollig" w:date="2013-06-13T11:05:00Z">
+        <w:r>
+          <w:t>LSH and RCM GMRES</w:t>
+        </w:r>
+      </w:ins>
+    </w:p>
+    <w:p>
+      <w:pPr>
+        <w:pStyle w:val="ListParagraph"/>
+        <w:ind w:left="1440"/>
+        <w:rPr>
+          <w:ins w:id="423" w:author="Evan Bollig" w:date="2013-06-13T11:05:00Z"/>
+        </w:rPr>
+        <w:pPrChange w:id="424" w:author="Evan Bollig" w:date="2013-06-13T11:05:00Z">
+          <w:pPr>
+            <w:pStyle w:val="ListParagraph"/>
+            <w:numPr>
+              <w:ilvl w:val="1"/>
+              <w:numId w:val="1"/>
+            </w:numPr>
+            <w:ind w:left="1440" w:hanging="360"/>
+          </w:pPr>
+        </w:pPrChange>
+      </w:pPr>
+    </w:p>
+    <w:p>
+      <w:pPr>
+        <w:pStyle w:val="ListParagraph"/>
+        <w:ind w:left="1440"/>
+        <w:rPr>
+          <w:ins w:id="425" w:author="Evan Bollig" w:date="2013-06-13T11:05:00Z"/>
+        </w:rPr>
+        <w:pPrChange w:id="426" w:author="Evan Bollig" w:date="2013-06-13T11:05:00Z">
+          <w:pPr>
+            <w:pStyle w:val="ListParagraph"/>
+            <w:numPr>
+              <w:ilvl w:val="1"/>
+              <w:numId w:val="1"/>
+            </w:numPr>
+            <w:ind w:left="1440" w:hanging="360"/>
+          </w:pPr>
+        </w:pPrChange>
+      </w:pPr>
     </w:p>
     <w:p>
       <w:pPr>
         <w:pStyle w:val="ListParagraph"/>
         <w:ind w:left="0"/>
         <w:rPr>
-          <w:ins w:id="422" w:author="Evan F. Bollig" w:date="2013-06-16T19:50:00Z"/>
+          <w:ins w:id="427" w:author="Evan Bollig" w:date="2013-06-13T11:20:00Z"/>
+        </w:rPr>
+        <w:pPrChange w:id="428" w:author="Evan Bollig" w:date="2013-06-13T11:06:00Z">
+          <w:pPr>
+            <w:pStyle w:val="ListParagraph"/>
+            <w:numPr>
+              <w:ilvl w:val="1"/>
+              <w:numId w:val="1"/>
+            </w:numPr>
+            <w:ind w:left="1440" w:hanging="360"/>
+          </w:pPr>
+        </w:pPrChange>
+      </w:pPr>
+      <w:ins w:id="429" w:author="Evan Bollig" w:date="2013-06-13T11:05:00Z">
+        <w:r>
+          <w:t xml:space="preserve">New content requested by Gordon: </w:t>
+        </w:r>
+      </w:ins>
+    </w:p>
+    <w:p>
+      <w:pPr>
+        <w:pStyle w:val="ListParagraph"/>
+        <w:ind w:left="0"/>
+        <w:rPr>
+          <w:ins w:id="430" w:author="Evan Bollig" w:date="2013-06-13T11:05:00Z"/>
+        </w:rPr>
+        <w:pPrChange w:id="431" w:author="Evan Bollig" w:date="2013-06-13T11:06:00Z">
+          <w:pPr>
+            <w:pStyle w:val="ListParagraph"/>
+            <w:numPr>
+              <w:ilvl w:val="1"/>
+              <w:numId w:val="1"/>
+            </w:numPr>
+            <w:ind w:left="1440" w:hanging="360"/>
+          </w:pPr>
+        </w:pPrChange>
+      </w:pPr>
+      <w:ins w:id="432" w:author="Evan Bollig" w:date="2013-06-13T11:20:00Z">
+        <w:r>
+          <w:tab/>
+          <w:t>Optimization</w:t>
+        </w:r>
+      </w:ins>
+    </w:p>
+    <w:p>
+      <w:pPr>
+        <w:pStyle w:val="ListParagraph"/>
+        <w:ind w:left="0"/>
+        <w:rPr>
+          <w:ins w:id="433" w:author="Evan Bollig" w:date="2013-06-13T11:05:00Z"/>
+        </w:rPr>
+        <w:pPrChange w:id="434" w:author="Evan Bollig" w:date="2013-06-13T11:06:00Z">
+          <w:pPr>
+            <w:pStyle w:val="ListParagraph"/>
+            <w:numPr>
+              <w:ilvl w:val="1"/>
+              <w:numId w:val="1"/>
+            </w:numPr>
+            <w:ind w:left="1440" w:hanging="360"/>
+          </w:pPr>
+        </w:pPrChange>
+      </w:pPr>
+      <w:ins w:id="435" w:author="Evan Bollig" w:date="2013-06-13T11:05:00Z">
+        <w:r>
+          <w:tab/>
+          <w:t>RCM, LSH preconditioning</w:t>
+        </w:r>
+      </w:ins>
+    </w:p>
+    <w:p>
+      <w:pPr>
+        <w:pStyle w:val="ListParagraph"/>
+        <w:ind w:left="0"/>
+        <w:rPr>
+          <w:ins w:id="436" w:author="Evan Bollig" w:date="2013-06-13T11:08:00Z"/>
+        </w:rPr>
+        <w:pPrChange w:id="437" w:author="Evan Bollig" w:date="2013-06-13T11:06:00Z">
+          <w:pPr>
+            <w:pStyle w:val="ListParagraph"/>
+            <w:numPr>
+              <w:ilvl w:val="1"/>
+              <w:numId w:val="1"/>
+            </w:numPr>
+            <w:ind w:left="1440" w:hanging="360"/>
+          </w:pPr>
+        </w:pPrChange>
+      </w:pPr>
+      <w:ins w:id="438" w:author="Evan Bollig" w:date="2013-06-13T11:05:00Z">
+        <w:r>
+          <w:tab/>
+          <w:t>Bandwidth analysis</w:t>
+        </w:r>
+      </w:ins>
+    </w:p>
+    <w:p>
+      <w:pPr>
+        <w:pStyle w:val="ListParagraph"/>
+        <w:ind w:left="0"/>
+        <w:rPr>
+          <w:ins w:id="439" w:author="Evan F. Bollig" w:date="2013-06-18T16:21:00Z"/>
+        </w:rPr>
+        <w:pPrChange w:id="440" w:author="Evan F. Bollig" w:date="2013-06-18T18:06:00Z">
+          <w:pPr>
+            <w:pStyle w:val="ListParagraph"/>
+            <w:numPr>
+              <w:ilvl w:val="1"/>
+              <w:numId w:val="1"/>
+            </w:numPr>
+            <w:ind w:left="1440" w:hanging="360"/>
+          </w:pPr>
+        </w:pPrChange>
+      </w:pPr>
+      <w:ins w:id="441" w:author="Evan F. Bollig" w:date="2013-06-18T16:21:00Z">
+        <w:r>
+          <w:t xml:space="preserve">Additional: </w:t>
+        </w:r>
+      </w:ins>
+    </w:p>
+    <w:p>
+      <w:pPr>
+        <w:pStyle w:val="ListParagraph"/>
+        <w:ind w:left="0"/>
+        <w:rPr>
+          <w:ins w:id="442" w:author="Evan Bollig" w:date="2013-06-13T11:08:00Z"/>
+        </w:rPr>
+        <w:pPrChange w:id="443" w:author="Evan Bollig" w:date="2013-06-13T11:06:00Z">
+          <w:pPr>
+            <w:pStyle w:val="ListParagraph"/>
+            <w:numPr>
+              <w:ilvl w:val="1"/>
+              <w:numId w:val="1"/>
+            </w:numPr>
+            <w:ind w:left="1440" w:hanging="360"/>
+          </w:pPr>
+        </w:pPrChange>
+      </w:pPr>
+      <w:ins w:id="444" w:author="Evan Bollig" w:date="2013-06-13T11:08:00Z">
+        <w:r>
+          <w:tab/>
+          <w:t>Parallel ILU</w:t>
+        </w:r>
+      </w:ins>
+    </w:p>
+    <w:p>
+      <w:pPr>
+        <w:pStyle w:val="ListParagraph"/>
+        <w:ind w:left="0"/>
+        <w:rPr>
+          <w:ins w:id="445" w:author="Evan Bollig" w:date="2013-06-13T11:09:00Z"/>
+        </w:rPr>
+        <w:pPrChange w:id="446" w:author="Evan Bollig" w:date="2013-06-13T11:06:00Z">
+          <w:pPr>
+            <w:pStyle w:val="ListParagraph"/>
+            <w:numPr>
+              <w:ilvl w:val="1"/>
+              <w:numId w:val="1"/>
+            </w:numPr>
+            <w:ind w:left="1440" w:hanging="360"/>
+          </w:pPr>
+        </w:pPrChange>
+      </w:pPr>
+      <w:ins w:id="447" w:author="Evan Bollig" w:date="2013-06-13T11:08:00Z">
+        <w:r>
+          <w:tab/>
+          <w:t>RBF-GA</w:t>
+        </w:r>
+      </w:ins>
+    </w:p>
+    <w:p>
+      <w:pPr>
+        <w:pStyle w:val="ListParagraph"/>
+        <w:ind w:left="0"/>
+        <w:rPr>
+          <w:ins w:id="448" w:author="Evan Bollig" w:date="2013-06-13T11:09:00Z"/>
+        </w:rPr>
+        <w:pPrChange w:id="449" w:author="Evan Bollig" w:date="2013-06-13T11:06:00Z">
+          <w:pPr>
+            <w:pStyle w:val="ListParagraph"/>
+            <w:numPr>
+              <w:ilvl w:val="1"/>
+              <w:numId w:val="1"/>
+            </w:numPr>
+            <w:ind w:left="1440" w:hanging="360"/>
+          </w:pPr>
+        </w:pPrChange>
+      </w:pPr>
+    </w:p>
+    <w:p>
+      <w:pPr>
+        <w:pStyle w:val="ListParagraph"/>
+        <w:ind w:left="0"/>
+        <w:rPr>
+          <w:ins w:id="450" w:author="Evan Bollig" w:date="2013-06-13T11:09:00Z"/>
+        </w:rPr>
+        <w:pPrChange w:id="451" w:author="Evan Bollig" w:date="2013-06-13T11:06:00Z">
+          <w:pPr>
+            <w:pStyle w:val="ListParagraph"/>
+            <w:numPr>
+              <w:ilvl w:val="1"/>
+              <w:numId w:val="1"/>
+            </w:numPr>
+            <w:ind w:left="1440" w:hanging="360"/>
+          </w:pPr>
+        </w:pPrChange>
+      </w:pPr>
+      <w:ins w:id="452" w:author="Evan Bollig" w:date="2013-06-13T11:09:00Z">
+        <w:r>
+          <w:t xml:space="preserve">Questions: </w:t>
+        </w:r>
+      </w:ins>
+    </w:p>
+    <w:p>
+      <w:pPr>
+        <w:pStyle w:val="ListParagraph"/>
+        <w:ind w:left="0"/>
+        <w:rPr>
+          <w:ins w:id="453" w:author="Evan Bollig" w:date="2013-06-13T11:09:00Z"/>
+        </w:rPr>
+        <w:pPrChange w:id="454" w:author="Evan Bollig" w:date="2013-06-13T11:06:00Z">
+          <w:pPr>
+            <w:pStyle w:val="ListParagraph"/>
+            <w:numPr>
+              <w:ilvl w:val="1"/>
+              <w:numId w:val="1"/>
+            </w:numPr>
+            <w:ind w:left="1440" w:hanging="360"/>
+          </w:pPr>
+        </w:pPrChange>
+      </w:pPr>
+      <w:ins w:id="455" w:author="Evan Bollig" w:date="2013-06-13T11:09:00Z">
+        <w:r>
+          <w:tab/>
+          <w:t xml:space="preserve">Does GMRES converge quickly for Poisson on Regular grid? </w:t>
+        </w:r>
+      </w:ins>
+    </w:p>
+    <w:p>
+      <w:pPr>
+        <w:pStyle w:val="ListParagraph"/>
+        <w:ind w:left="0"/>
+        <w:rPr>
+          <w:ins w:id="456" w:author="Evan Bollig" w:date="2013-06-13T11:09:00Z"/>
+        </w:rPr>
+        <w:pPrChange w:id="457" w:author="Evan Bollig" w:date="2013-06-13T11:06:00Z">
+          <w:pPr>
+            <w:pStyle w:val="ListParagraph"/>
+            <w:numPr>
+              <w:ilvl w:val="1"/>
+              <w:numId w:val="1"/>
+            </w:numPr>
+            <w:ind w:left="1440" w:hanging="360"/>
+          </w:pPr>
+        </w:pPrChange>
+      </w:pPr>
+      <w:ins w:id="458" w:author="Evan Bollig" w:date="2013-06-13T11:09:00Z">
+        <w:r>
+          <w:tab/>
+        </w:r>
+        <w:r>
+          <w:tab/>
+          <w:t xml:space="preserve">If not, what </w:t>
+        </w:r>
+        <w:proofErr w:type="spellStart"/>
+        <w:r>
+          <w:t>preconditioner</w:t>
+        </w:r>
+        <w:proofErr w:type="spellEnd"/>
+        <w:r>
+          <w:t xml:space="preserve"> (ILU, LSH, </w:t>
+        </w:r>
+        <w:proofErr w:type="spellStart"/>
+        <w:r>
+          <w:t>etc</w:t>
+        </w:r>
+        <w:proofErr w:type="spellEnd"/>
+        <w:r>
+          <w:t>) can we use to accelerate?</w:t>
+        </w:r>
+      </w:ins>
+    </w:p>
+    <w:p>
+      <w:pPr>
+        <w:pStyle w:val="ListParagraph"/>
+        <w:ind w:left="0"/>
+        <w:rPr>
+          <w:ins w:id="459" w:author="Evan Bollig" w:date="2013-06-13T11:20:00Z"/>
+        </w:rPr>
+        <w:pPrChange w:id="460" w:author="Evan Bollig" w:date="2013-06-13T11:06:00Z">
+          <w:pPr>
+            <w:pStyle w:val="ListParagraph"/>
+            <w:numPr>
+              <w:ilvl w:val="1"/>
+              <w:numId w:val="1"/>
+            </w:numPr>
+            <w:ind w:left="1440" w:hanging="360"/>
+          </w:pPr>
+        </w:pPrChange>
+      </w:pPr>
+      <w:ins w:id="461" w:author="Evan Bollig" w:date="2013-06-13T11:10:00Z">
+        <w:r>
+          <w:tab/>
+          <w:t>What GFLOPs do we get on CPU (UBLAS, VCL, Nested Loop</w:t>
+        </w:r>
+        <w:proofErr w:type="gramStart"/>
+        <w:r>
+          <w:t>)</w:t>
+        </w:r>
+      </w:ins>
+      <w:proofErr w:type="gramEnd"/>
+    </w:p>
+    <w:p>
+      <w:pPr>
+        <w:pStyle w:val="ListParagraph"/>
+        <w:ind w:left="0"/>
+        <w:rPr>
+          <w:ins w:id="462" w:author="Evan Bollig" w:date="2013-06-13T11:20:00Z"/>
+        </w:rPr>
+        <w:pPrChange w:id="463" w:author="Evan Bollig" w:date="2013-06-13T11:06:00Z">
+          <w:pPr>
+            <w:pStyle w:val="ListParagraph"/>
+            <w:numPr>
+              <w:ilvl w:val="1"/>
+              <w:numId w:val="1"/>
+            </w:numPr>
+            <w:ind w:left="1440" w:hanging="360"/>
+          </w:pPr>
+        </w:pPrChange>
+      </w:pPr>
+    </w:p>
+    <w:p>
+      <w:pPr>
+        <w:pStyle w:val="ListParagraph"/>
+        <w:ind w:left="0"/>
+        <w:rPr>
+          <w:ins w:id="464" w:author="Evan F. Bollig" w:date="2013-06-16T19:50:00Z"/>
         </w:rPr>
       </w:pPr>
       <w:r>
@@ -7192,16 +7444,16 @@
           <w:numId w:val="4"/>
         </w:numPr>
         <w:rPr>
-          <w:ins w:id="423" w:author="Evan F. Bollig" w:date="2013-06-16T19:50:00Z"/>
-        </w:rPr>
-        <w:pPrChange w:id="424" w:author="Evan F. Bollig" w:date="2013-06-16T19:50:00Z">
+          <w:ins w:id="465" w:author="Evan F. Bollig" w:date="2013-06-16T19:50:00Z"/>
+        </w:rPr>
+        <w:pPrChange w:id="466" w:author="Evan F. Bollig" w:date="2013-06-16T19:50:00Z">
           <w:pPr>
             <w:pStyle w:val="ListParagraph"/>
             <w:ind w:left="0"/>
           </w:pPr>
         </w:pPrChange>
       </w:pPr>
-      <w:ins w:id="425" w:author="Evan F. Bollig" w:date="2013-06-16T19:50:00Z">
+      <w:ins w:id="467" w:author="Evan F. Bollig" w:date="2013-06-16T19:50:00Z">
         <w:r>
           <w:t xml:space="preserve">Overlap </w:t>
         </w:r>
@@ -7223,16 +7475,16 @@
           <w:numId w:val="4"/>
         </w:numPr>
         <w:rPr>
-          <w:ins w:id="426" w:author="Evan F. Bollig" w:date="2013-06-16T19:50:00Z"/>
-        </w:rPr>
-        <w:pPrChange w:id="427" w:author="Evan F. Bollig" w:date="2013-06-16T19:50:00Z">
+          <w:ins w:id="468" w:author="Evan F. Bollig" w:date="2013-06-16T19:50:00Z"/>
+        </w:rPr>
+        <w:pPrChange w:id="469" w:author="Evan F. Bollig" w:date="2013-06-16T19:50:00Z">
           <w:pPr>
             <w:pStyle w:val="ListParagraph"/>
             <w:ind w:left="0"/>
           </w:pPr>
         </w:pPrChange>
       </w:pPr>
-      <w:ins w:id="428" w:author="Evan F. Bollig" w:date="2013-06-16T19:50:00Z">
+      <w:ins w:id="470" w:author="Evan F. Bollig" w:date="2013-06-16T19:50:00Z">
         <w:r>
           <w:t>GMRES on square test convergence</w:t>
         </w:r>
@@ -7246,21 +7498,21 @@
           <w:numId w:val="4"/>
         </w:numPr>
         <w:rPr>
-          <w:ins w:id="429" w:author="Evan F. Bollig" w:date="2013-06-16T19:50:00Z"/>
-        </w:rPr>
-        <w:pPrChange w:id="430" w:author="Evan F. Bollig" w:date="2013-06-16T19:50:00Z">
+          <w:ins w:id="471" w:author="Evan F. Bollig" w:date="2013-06-16T19:50:00Z"/>
+        </w:rPr>
+        <w:pPrChange w:id="472" w:author="Evan F. Bollig" w:date="2013-06-16T19:50:00Z">
           <w:pPr>
             <w:pStyle w:val="ListParagraph"/>
             <w:ind w:left="0"/>
           </w:pPr>
         </w:pPrChange>
       </w:pPr>
-      <w:ins w:id="431" w:author="Evan F. Bollig" w:date="2013-06-18T16:18:00Z">
+      <w:ins w:id="473" w:author="Evan F. Bollig" w:date="2013-06-18T16:18:00Z">
         <w:r>
           <w:t xml:space="preserve">Impacts on conditioning from </w:t>
         </w:r>
       </w:ins>
-      <w:ins w:id="432" w:author="Evan F. Bollig" w:date="2013-06-16T19:50:00Z">
+      <w:ins w:id="474" w:author="Evan F. Bollig" w:date="2013-06-16T19:50:00Z">
         <w:r>
           <w:t>Matrix reorder (X</w:t>
         </w:r>
@@ -7281,14 +7533,14 @@
           <w:ilvl w:val="0"/>
           <w:numId w:val="4"/>
         </w:numPr>
-        <w:pPrChange w:id="433" w:author="Evan F. Bollig" w:date="2013-06-18T16:18:00Z">
+        <w:pPrChange w:id="475" w:author="Evan F. Bollig" w:date="2013-06-18T16:18:00Z">
           <w:pPr>
             <w:pStyle w:val="ListParagraph"/>
             <w:ind w:left="0"/>
           </w:pPr>
         </w:pPrChange>
       </w:pPr>
-      <w:ins w:id="434" w:author="Evan F. Bollig" w:date="2013-06-16T19:50:00Z">
+      <w:ins w:id="476" w:author="Evan F. Bollig" w:date="2013-06-16T19:50:00Z">
         <w:r>
           <w:t>RBF-GA</w:t>
         </w:r>

</xml_diff>

<commit_message>
Continuing to tie loose ends
</commit_message>
<xml_diff>
--- a/OutlineNotebook2.docx
+++ b/OutlineNotebook2.docx
@@ -2115,7 +2115,15 @@
           </w:rPrChange>
         </w:rPr>
       </w:pPr>
-      <w:bookmarkStart w:id="180" w:name="_GoBack"/>
+      <w:r>
+        <w:rPr>
+          <w:color w:val="008000"/>
+          <w:rPrChange w:id="180" w:author="Evan F. Bollig" w:date="2013-09-01T21:22:00Z">
+            <w:rPr/>
+          </w:rPrChange>
+        </w:rPr>
+        <w:t>On Choosing Epsilon</w:t>
+      </w:r>
       <w:r>
         <w:rPr>
           <w:color w:val="008000"/>
@@ -2123,16 +2131,123 @@
             <w:rPr/>
           </w:rPrChange>
         </w:rPr>
-        <w:t>On Choosing Epsilon</w:t>
-      </w:r>
-      <w:r>
+        <w:t xml:space="preserve"> for weights</w:t>
+      </w:r>
+    </w:p>
+    <w:p>
+      <w:pPr>
+        <w:pStyle w:val="ListParagraph"/>
+        <w:numPr>
+          <w:ilvl w:val="4"/>
+          <w:numId w:val="1"/>
+        </w:numPr>
         <w:rPr>
           <w:color w:val="008000"/>
           <w:rPrChange w:id="182" w:author="Evan F. Bollig" w:date="2013-09-01T21:22:00Z">
             <w:rPr/>
           </w:rPrChange>
         </w:rPr>
-        <w:t xml:space="preserve"> for weights</w:t>
+      </w:pPr>
+      <w:r>
+        <w:rPr>
+          <w:color w:val="008000"/>
+          <w:rPrChange w:id="183" w:author="Evan F. Bollig" w:date="2013-09-01T21:22:00Z">
+            <w:rPr/>
+          </w:rPrChange>
+        </w:rPr>
+        <w:t>Ill conditioning is an issue</w:t>
+      </w:r>
+    </w:p>
+    <w:p>
+      <w:pPr>
+        <w:pStyle w:val="ListParagraph"/>
+        <w:numPr>
+          <w:ilvl w:val="5"/>
+          <w:numId w:val="1"/>
+        </w:numPr>
+        <w:rPr>
+          <w:color w:val="008000"/>
+          <w:rPrChange w:id="184" w:author="Evan F. Bollig" w:date="2013-09-01T21:22:00Z">
+            <w:rPr/>
+          </w:rPrChange>
+        </w:rPr>
+      </w:pPr>
+      <w:r>
+        <w:rPr>
+          <w:color w:val="008000"/>
+          <w:rPrChange w:id="185" w:author="Evan F. Bollig" w:date="2013-09-01T21:22:00Z">
+            <w:rPr/>
+          </w:rPrChange>
+        </w:rPr>
+        <w:t>Lots of references</w:t>
+      </w:r>
+      <w:r>
+        <w:rPr>
+          <w:color w:val="008000"/>
+          <w:rPrChange w:id="186" w:author="Evan F. Bollig" w:date="2013-09-01T21:22:00Z">
+            <w:rPr/>
+          </w:rPrChange>
+        </w:rPr>
+        <w:t xml:space="preserve"> allude to this</w:t>
+      </w:r>
+    </w:p>
+    <w:p>
+      <w:pPr>
+        <w:pStyle w:val="ListParagraph"/>
+        <w:numPr>
+          <w:ilvl w:val="5"/>
+          <w:numId w:val="1"/>
+        </w:numPr>
+        <w:rPr>
+          <w:color w:val="008000"/>
+          <w:rPrChange w:id="187" w:author="Evan F. Bollig" w:date="2013-09-01T21:22:00Z">
+            <w:rPr/>
+          </w:rPrChange>
+        </w:rPr>
+      </w:pPr>
+      <w:proofErr w:type="spellStart"/>
+      <w:r>
+        <w:rPr>
+          <w:color w:val="008000"/>
+          <w:rPrChange w:id="188" w:author="Evan F. Bollig" w:date="2013-09-01T21:22:00Z">
+            <w:rPr/>
+          </w:rPrChange>
+        </w:rPr>
+        <w:t>Bayona</w:t>
+      </w:r>
+      <w:proofErr w:type="spellEnd"/>
+      <w:r>
+        <w:rPr>
+          <w:color w:val="008000"/>
+          <w:rPrChange w:id="189" w:author="Evan F. Bollig" w:date="2013-09-01T21:22:00Z">
+            <w:rPr/>
+          </w:rPrChange>
+        </w:rPr>
+        <w:t>, others seek to find the optimal for general node placement</w:t>
+      </w:r>
+    </w:p>
+    <w:p>
+      <w:pPr>
+        <w:pStyle w:val="ListParagraph"/>
+        <w:numPr>
+          <w:ilvl w:val="5"/>
+          <w:numId w:val="1"/>
+        </w:numPr>
+        <w:rPr>
+          <w:color w:val="008000"/>
+          <w:rPrChange w:id="190" w:author="Evan F. Bollig" w:date="2013-09-01T21:22:00Z">
+            <w:rPr/>
+          </w:rPrChange>
+        </w:rPr>
+      </w:pPr>
+      <w:r>
+        <w:rPr>
+          <w:color w:val="008000"/>
+          <w:rPrChange w:id="191" w:author="Evan F. Bollig" w:date="2013-09-01T21:22:00Z">
+            <w:rPr/>
+          </w:rPrChange>
+        </w:rPr>
+        <w:t>Stable methods bypass this struggle</w:t>
       </w:r>
     </w:p>
     <w:p>
@@ -2144,19 +2259,19 @@
         </w:numPr>
         <w:rPr>
           <w:color w:val="008000"/>
-          <w:rPrChange w:id="183" w:author="Evan F. Bollig" w:date="2013-09-01T21:22:00Z">
-            <w:rPr/>
-          </w:rPrChange>
-        </w:rPr>
-      </w:pPr>
-      <w:r>
-        <w:rPr>
-          <w:color w:val="008000"/>
-          <w:rPrChange w:id="184" w:author="Evan F. Bollig" w:date="2013-09-01T21:22:00Z">
-            <w:rPr/>
-          </w:rPrChange>
-        </w:rPr>
-        <w:t>Ill conditioning is an issue</w:t>
+          <w:rPrChange w:id="192" w:author="Evan F. Bollig" w:date="2013-09-01T21:22:00Z">
+            <w:rPr/>
+          </w:rPrChange>
+        </w:rPr>
+      </w:pPr>
+      <w:r>
+        <w:rPr>
+          <w:color w:val="008000"/>
+          <w:rPrChange w:id="193" w:author="Evan F. Bollig" w:date="2013-09-01T21:22:00Z">
+            <w:rPr/>
+          </w:rPrChange>
+        </w:rPr>
+        <w:t>Choose epsilon proportional to h</w:t>
       </w:r>
     </w:p>
     <w:p>
@@ -2168,28 +2283,19 @@
         </w:numPr>
         <w:rPr>
           <w:color w:val="008000"/>
-          <w:rPrChange w:id="185" w:author="Evan F. Bollig" w:date="2013-09-01T21:22:00Z">
-            <w:rPr/>
-          </w:rPrChange>
-        </w:rPr>
-      </w:pPr>
-      <w:r>
-        <w:rPr>
-          <w:color w:val="008000"/>
-          <w:rPrChange w:id="186" w:author="Evan F. Bollig" w:date="2013-09-01T21:22:00Z">
-            <w:rPr/>
-          </w:rPrChange>
-        </w:rPr>
-        <w:t>Lots of references</w:t>
-      </w:r>
-      <w:r>
-        <w:rPr>
-          <w:color w:val="008000"/>
-          <w:rPrChange w:id="187" w:author="Evan F. Bollig" w:date="2013-09-01T21:22:00Z">
-            <w:rPr/>
-          </w:rPrChange>
-        </w:rPr>
-        <w:t xml:space="preserve"> allude to this</w:t>
+          <w:rPrChange w:id="194" w:author="Evan F. Bollig" w:date="2013-09-01T21:22:00Z">
+            <w:rPr/>
+          </w:rPrChange>
+        </w:rPr>
+      </w:pPr>
+      <w:r>
+        <w:rPr>
+          <w:color w:val="008000"/>
+          <w:rPrChange w:id="195" w:author="Evan F. Bollig" w:date="2013-09-01T21:22:00Z">
+            <w:rPr/>
+          </w:rPrChange>
+        </w:rPr>
+        <w:t>Choose epsilon as function of N</w:t>
       </w:r>
     </w:p>
     <w:p>
@@ -2201,30 +2307,103 @@
         </w:numPr>
         <w:rPr>
           <w:color w:val="008000"/>
-          <w:rPrChange w:id="188" w:author="Evan F. Bollig" w:date="2013-09-01T21:22:00Z">
-            <w:rPr/>
-          </w:rPrChange>
-        </w:rPr>
-      </w:pPr>
+          <w:rPrChange w:id="196" w:author="Evan F. Bollig" w:date="2013-09-01T21:22:00Z">
+            <w:rPr/>
+          </w:rPrChange>
+        </w:rPr>
+      </w:pPr>
+      <w:r>
+        <w:rPr>
+          <w:color w:val="008000"/>
+          <w:rPrChange w:id="197" w:author="Evan F. Bollig" w:date="2013-09-01T21:22:00Z">
+            <w:rPr/>
+          </w:rPrChange>
+        </w:rPr>
+        <w:t xml:space="preserve">Choose epsilon curve as function of </w:t>
+      </w:r>
+      <w:proofErr w:type="gramStart"/>
+      <w:r>
+        <w:rPr>
+          <w:color w:val="008000"/>
+          <w:rPrChange w:id="198" w:author="Evan F. Bollig" w:date="2013-09-01T21:22:00Z">
+            <w:rPr/>
+          </w:rPrChange>
+        </w:rPr>
+        <w:t>k(</w:t>
+      </w:r>
+      <w:proofErr w:type="gramEnd"/>
+      <w:r>
+        <w:rPr>
+          <w:color w:val="008000"/>
+          <w:rPrChange w:id="199" w:author="Evan F. Bollig" w:date="2013-09-01T21:22:00Z">
+            <w:rPr/>
+          </w:rPrChange>
+        </w:rPr>
+        <w:t>N)</w:t>
+      </w:r>
+    </w:p>
+    <w:p>
+      <w:pPr>
+        <w:pStyle w:val="ListParagraph"/>
+        <w:numPr>
+          <w:ilvl w:val="5"/>
+          <w:numId w:val="1"/>
+        </w:numPr>
+        <w:rPr>
+          <w:color w:val="008000"/>
+          <w:rPrChange w:id="200" w:author="Evan F. Bollig" w:date="2013-09-01T21:22:00Z">
+            <w:rPr/>
+          </w:rPrChange>
+        </w:rPr>
+      </w:pPr>
+      <w:r>
+        <w:rPr>
+          <w:color w:val="008000"/>
+          <w:rPrChange w:id="201" w:author="Evan F. Bollig" w:date="2013-09-01T21:22:00Z">
+            <w:rPr/>
+          </w:rPrChange>
+        </w:rPr>
+        <w:t xml:space="preserve">We follow approach in </w:t>
+      </w:r>
       <w:proofErr w:type="spellStart"/>
       <w:r>
         <w:rPr>
           <w:color w:val="008000"/>
-          <w:rPrChange w:id="189" w:author="Evan F. Bollig" w:date="2013-09-01T21:22:00Z">
-            <w:rPr/>
-          </w:rPrChange>
-        </w:rPr>
-        <w:t>Bayona</w:t>
+          <w:rPrChange w:id="202" w:author="Evan F. Bollig" w:date="2013-09-01T21:22:00Z">
+            <w:rPr/>
+          </w:rPrChange>
+        </w:rPr>
+        <w:t>Lehto</w:t>
       </w:r>
       <w:proofErr w:type="spellEnd"/>
       <w:r>
         <w:rPr>
           <w:color w:val="008000"/>
-          <w:rPrChange w:id="190" w:author="Evan F. Bollig" w:date="2013-09-01T21:22:00Z">
-            <w:rPr/>
-          </w:rPrChange>
-        </w:rPr>
-        <w:t>, others seek to find the optimal for general node placement</w:t>
+          <w:rPrChange w:id="203" w:author="Evan F. Bollig" w:date="2013-09-01T21:22:00Z">
+            <w:rPr/>
+          </w:rPrChange>
+        </w:rPr>
+        <w:t xml:space="preserve"> et al. to choose based on </w:t>
+      </w:r>
+      <w:proofErr w:type="gramStart"/>
+      <w:r>
+        <w:rPr>
+          <w:color w:val="008000"/>
+          <w:rPrChange w:id="204" w:author="Evan F. Bollig" w:date="2013-09-01T21:22:00Z">
+            <w:rPr/>
+          </w:rPrChange>
+        </w:rPr>
+        <w:t>k(</w:t>
+      </w:r>
+      <w:proofErr w:type="gramEnd"/>
+      <w:r>
+        <w:rPr>
+          <w:color w:val="008000"/>
+          <w:rPrChange w:id="205" w:author="Evan F. Bollig" w:date="2013-09-01T21:22:00Z">
+            <w:rPr/>
+          </w:rPrChange>
+        </w:rPr>
+        <w:t xml:space="preserve">N) </w:t>
       </w:r>
     </w:p>
     <w:p>
@@ -2236,19 +2415,333 @@
         </w:numPr>
         <w:rPr>
           <w:color w:val="008000"/>
-          <w:rPrChange w:id="191" w:author="Evan F. Bollig" w:date="2013-09-01T21:22:00Z">
-            <w:rPr/>
-          </w:rPrChange>
-        </w:rPr>
-      </w:pPr>
-      <w:r>
-        <w:rPr>
-          <w:color w:val="008000"/>
-          <w:rPrChange w:id="192" w:author="Evan F. Bollig" w:date="2013-09-01T21:22:00Z">
-            <w:rPr/>
-          </w:rPrChange>
-        </w:rPr>
-        <w:t>Stable methods bypass this struggle</w:t>
+          <w:rPrChange w:id="206" w:author="Evan F. Bollig" w:date="2013-09-01T21:22:00Z">
+            <w:rPr/>
+          </w:rPrChange>
+        </w:rPr>
+      </w:pPr>
+      <w:r>
+        <w:rPr>
+          <w:color w:val="008000"/>
+          <w:rPrChange w:id="207" w:author="Evan F. Bollig" w:date="2013-09-01T21:22:00Z">
+            <w:rPr/>
+          </w:rPrChange>
+        </w:rPr>
+        <w:t>Example</w:t>
+      </w:r>
+      <w:r>
+        <w:rPr>
+          <w:color w:val="008000"/>
+          <w:rPrChange w:id="208" w:author="Evan F. Bollig" w:date="2013-09-01T21:22:00Z">
+            <w:rPr/>
+          </w:rPrChange>
+        </w:rPr>
+        <w:t xml:space="preserve"> Figures</w:t>
+      </w:r>
+      <w:r>
+        <w:rPr>
+          <w:color w:val="008000"/>
+          <w:rPrChange w:id="209" w:author="Evan F. Bollig" w:date="2013-09-01T21:22:00Z">
+            <w:rPr/>
+          </w:rPrChange>
+        </w:rPr>
+        <w:t xml:space="preserve"> of contours generated following </w:t>
+      </w:r>
+      <w:proofErr w:type="spellStart"/>
+      <w:r>
+        <w:rPr>
+          <w:color w:val="008000"/>
+          <w:rPrChange w:id="210" w:author="Evan F. Bollig" w:date="2013-09-01T21:22:00Z">
+            <w:rPr/>
+          </w:rPrChange>
+        </w:rPr>
+        <w:t>Lehto</w:t>
+      </w:r>
+      <w:proofErr w:type="spellEnd"/>
+      <w:r>
+        <w:rPr>
+          <w:color w:val="008000"/>
+          <w:rPrChange w:id="211" w:author="Evan F. Bollig" w:date="2013-09-01T21:22:00Z">
+            <w:rPr/>
+          </w:rPrChange>
+        </w:rPr>
+        <w:t xml:space="preserve"> approach. </w:t>
+      </w:r>
+    </w:p>
+    <w:p>
+      <w:pPr>
+        <w:pStyle w:val="ListParagraph"/>
+        <w:numPr>
+          <w:ilvl w:val="0"/>
+          <w:numId w:val="1"/>
+        </w:numPr>
+      </w:pPr>
+      <w:r>
+        <w:t>Parallelizing RBF-FD solutions</w:t>
+      </w:r>
+    </w:p>
+    <w:p>
+      <w:pPr>
+        <w:pStyle w:val="ListParagraph"/>
+        <w:numPr>
+          <w:ilvl w:val="1"/>
+          <w:numId w:val="1"/>
+        </w:numPr>
+      </w:pPr>
+      <w:r>
+        <w:t>As previously mentioned, the dominant cost in RBF-FD arises in the application phase when the DM is used to solve the PDE</w:t>
+      </w:r>
+    </w:p>
+    <w:p>
+      <w:pPr>
+        <w:pStyle w:val="ListParagraph"/>
+        <w:numPr>
+          <w:ilvl w:val="2"/>
+          <w:numId w:val="1"/>
+        </w:numPr>
+      </w:pPr>
+      <w:r>
+        <w:t xml:space="preserve">Explicit solutions require </w:t>
+      </w:r>
+      <w:proofErr w:type="spellStart"/>
+      <w:r>
+        <w:t>SpMV</w:t>
+      </w:r>
+      <w:proofErr w:type="spellEnd"/>
+      <w:r>
+        <w:t>, SAXPY for update</w:t>
+      </w:r>
+    </w:p>
+    <w:p>
+      <w:pPr>
+        <w:pStyle w:val="ListParagraph"/>
+        <w:numPr>
+          <w:ilvl w:val="2"/>
+          <w:numId w:val="1"/>
+        </w:numPr>
+      </w:pPr>
+      <w:r>
+        <w:t>Implicit solutions require GMRES or another iterative solver; which in turns requires</w:t>
+      </w:r>
+      <w:r>
+        <w:t xml:space="preserve"> multiple</w:t>
+      </w:r>
+      <w:r>
+        <w:t xml:space="preserve"> </w:t>
+      </w:r>
+      <w:proofErr w:type="spellStart"/>
+      <w:r>
+        <w:t>SpMV</w:t>
+      </w:r>
+      <w:proofErr w:type="spellEnd"/>
+      <w:r>
+        <w:t>, SAXPY internally.</w:t>
+      </w:r>
+    </w:p>
+    <w:p>
+      <w:pPr>
+        <w:pStyle w:val="ListParagraph"/>
+        <w:numPr>
+          <w:ilvl w:val="2"/>
+          <w:numId w:val="1"/>
+        </w:numPr>
+      </w:pPr>
+      <w:r>
+        <w:t xml:space="preserve">Reduce as a means to calculate norms and monitor progress of application. </w:t>
+      </w:r>
+    </w:p>
+    <w:p>
+      <w:pPr>
+        <w:pStyle w:val="ListParagraph"/>
+        <w:numPr>
+          <w:ilvl w:val="1"/>
+          <w:numId w:val="1"/>
+        </w:numPr>
+      </w:pPr>
+      <w:r>
+        <w:t>Parallelization is achieved at two levels</w:t>
+      </w:r>
+    </w:p>
+    <w:p>
+      <w:pPr>
+        <w:pStyle w:val="ListParagraph"/>
+        <w:numPr>
+          <w:ilvl w:val="2"/>
+          <w:numId w:val="1"/>
+        </w:numPr>
+      </w:pPr>
+      <w:r>
+        <w:t xml:space="preserve">A domain decomposition allows us to distribute the </w:t>
+      </w:r>
+      <w:proofErr w:type="spellStart"/>
+      <w:r>
+        <w:t>SpMV</w:t>
+      </w:r>
+      <w:proofErr w:type="spellEnd"/>
+      <w:r>
+        <w:t xml:space="preserve"> and </w:t>
+      </w:r>
+      <w:r>
+        <w:t>SAXPY operations</w:t>
+      </w:r>
+    </w:p>
+    <w:p>
+      <w:pPr>
+        <w:pStyle w:val="ListParagraph"/>
+        <w:numPr>
+          <w:ilvl w:val="2"/>
+          <w:numId w:val="1"/>
+        </w:numPr>
+      </w:pPr>
+      <w:r>
+        <w:t xml:space="preserve">We target the GPU with </w:t>
+      </w:r>
+      <w:proofErr w:type="spellStart"/>
+      <w:r>
+        <w:t>OpenCL</w:t>
+      </w:r>
+      <w:proofErr w:type="spellEnd"/>
+      <w:r>
+        <w:t xml:space="preserve"> and </w:t>
+      </w:r>
+      <w:proofErr w:type="spellStart"/>
+      <w:r>
+        <w:t>ViennaCL</w:t>
+      </w:r>
+      <w:proofErr w:type="spellEnd"/>
+    </w:p>
+    <w:p>
+      <w:pPr>
+        <w:pStyle w:val="ListParagraph"/>
+        <w:numPr>
+          <w:ilvl w:val="1"/>
+          <w:numId w:val="1"/>
+        </w:numPr>
+      </w:pPr>
+      <w:r>
+        <w:t>Multi-CPU/Multi-GPU Implementation is first in the RBF-FD community</w:t>
+      </w:r>
+    </w:p>
+    <w:p>
+      <w:pPr>
+        <w:pStyle w:val="ListParagraph"/>
+        <w:numPr>
+          <w:ilvl w:val="2"/>
+          <w:numId w:val="1"/>
+        </w:numPr>
+      </w:pPr>
+      <w:r>
+        <w:t xml:space="preserve">Related work for RBF methods on GPU is limited to Schmidt </w:t>
+      </w:r>
+    </w:p>
+    <w:p>
+      <w:pPr>
+        <w:pStyle w:val="ListParagraph"/>
+        <w:numPr>
+          <w:ilvl w:val="2"/>
+          <w:numId w:val="1"/>
+        </w:numPr>
+      </w:pPr>
+      <w:r>
+        <w:t xml:space="preserve">Distributed RBF methods limited to </w:t>
+      </w:r>
+      <w:proofErr w:type="spellStart"/>
+      <w:r>
+        <w:t>Knepley</w:t>
+      </w:r>
+      <w:proofErr w:type="spellEnd"/>
+      <w:r>
+        <w:t xml:space="preserve"> and a few others*</w:t>
+      </w:r>
+    </w:p>
+    <w:p>
+      <w:pPr>
+        <w:pStyle w:val="ListParagraph"/>
+        <w:numPr>
+          <w:ilvl w:val="1"/>
+          <w:numId w:val="1"/>
+        </w:numPr>
+      </w:pPr>
+      <w:r>
+        <w:t>Leveraging GPU</w:t>
+      </w:r>
+    </w:p>
+    <w:p>
+      <w:pPr>
+        <w:pStyle w:val="ListParagraph"/>
+        <w:numPr>
+          <w:ilvl w:val="2"/>
+          <w:numId w:val="1"/>
+        </w:numPr>
+      </w:pPr>
+      <w:r>
+        <w:t>GPU features</w:t>
+      </w:r>
+    </w:p>
+    <w:p>
+      <w:pPr>
+        <w:pStyle w:val="ListParagraph"/>
+        <w:numPr>
+          <w:ilvl w:val="3"/>
+          <w:numId w:val="1"/>
+        </w:numPr>
+      </w:pPr>
+      <w:r>
+        <w:t>Memory layout</w:t>
+      </w:r>
+    </w:p>
+    <w:p>
+      <w:pPr>
+        <w:pStyle w:val="ListParagraph"/>
+        <w:numPr>
+          <w:ilvl w:val="3"/>
+          <w:numId w:val="1"/>
+        </w:numPr>
+      </w:pPr>
+      <w:r>
+        <w:t>Multi-Processors</w:t>
+      </w:r>
+    </w:p>
+    <w:p>
+      <w:pPr>
+        <w:pStyle w:val="ListParagraph"/>
+        <w:numPr>
+          <w:ilvl w:val="3"/>
+          <w:numId w:val="1"/>
+        </w:numPr>
+      </w:pPr>
+      <w:r>
+        <w:t>Bandwidth</w:t>
+      </w:r>
+      <w:r>
+        <w:t xml:space="preserve"> on GPU</w:t>
+      </w:r>
+      <w:r>
+        <w:t xml:space="preserve"> (refer to Bell for significance)</w:t>
+      </w:r>
+    </w:p>
+    <w:p>
+      <w:pPr>
+        <w:pStyle w:val="ListParagraph"/>
+        <w:numPr>
+          <w:ilvl w:val="3"/>
+          <w:numId w:val="1"/>
+        </w:numPr>
+      </w:pPr>
+      <w:r>
+        <w:t>Table comparing hardware of M2070, M2090, Phi</w:t>
+      </w:r>
+    </w:p>
+    <w:p>
+      <w:pPr>
+        <w:pStyle w:val="ListParagraph"/>
+        <w:numPr>
+          <w:ilvl w:val="3"/>
+          <w:numId w:val="1"/>
+        </w:numPr>
+      </w:pPr>
+      <w:r>
+        <w:t>Trends in hardware since 2006</w:t>
       </w:r>
     </w:p>
     <w:p>
@@ -2258,240 +2751,42 @@
           <w:ilvl w:val="4"/>
           <w:numId w:val="1"/>
         </w:numPr>
-        <w:rPr>
-          <w:color w:val="008000"/>
-          <w:rPrChange w:id="193" w:author="Evan F. Bollig" w:date="2013-09-01T21:22:00Z">
-            <w:rPr/>
-          </w:rPrChange>
-        </w:rPr>
-      </w:pPr>
-      <w:r>
-        <w:rPr>
-          <w:color w:val="008000"/>
-          <w:rPrChange w:id="194" w:author="Evan F. Bollig" w:date="2013-09-01T21:22:00Z">
-            <w:rPr/>
-          </w:rPrChange>
-        </w:rPr>
-        <w:t>Choose epsilon proportional to h</w:t>
-      </w:r>
-    </w:p>
-    <w:p>
-      <w:pPr>
-        <w:pStyle w:val="ListParagraph"/>
-        <w:numPr>
-          <w:ilvl w:val="5"/>
-          <w:numId w:val="1"/>
-        </w:numPr>
-        <w:rPr>
-          <w:color w:val="008000"/>
-          <w:rPrChange w:id="195" w:author="Evan F. Bollig" w:date="2013-09-01T21:22:00Z">
-            <w:rPr/>
-          </w:rPrChange>
-        </w:rPr>
-      </w:pPr>
-      <w:r>
-        <w:rPr>
-          <w:color w:val="008000"/>
-          <w:rPrChange w:id="196" w:author="Evan F. Bollig" w:date="2013-09-01T21:22:00Z">
-            <w:rPr/>
-          </w:rPrChange>
-        </w:rPr>
-        <w:t>Choose epsilon as function of N</w:t>
-      </w:r>
-    </w:p>
-    <w:p>
-      <w:pPr>
-        <w:pStyle w:val="ListParagraph"/>
-        <w:numPr>
-          <w:ilvl w:val="5"/>
-          <w:numId w:val="1"/>
-        </w:numPr>
-        <w:rPr>
-          <w:color w:val="008000"/>
-          <w:rPrChange w:id="197" w:author="Evan F. Bollig" w:date="2013-09-01T21:22:00Z">
-            <w:rPr/>
-          </w:rPrChange>
-        </w:rPr>
-      </w:pPr>
-      <w:r>
-        <w:rPr>
-          <w:color w:val="008000"/>
-          <w:rPrChange w:id="198" w:author="Evan F. Bollig" w:date="2013-09-01T21:22:00Z">
-            <w:rPr/>
-          </w:rPrChange>
-        </w:rPr>
-        <w:t xml:space="preserve">Choose epsilon curve as function of </w:t>
-      </w:r>
-      <w:proofErr w:type="gramStart"/>
-      <w:r>
-        <w:rPr>
-          <w:color w:val="008000"/>
-          <w:rPrChange w:id="199" w:author="Evan F. Bollig" w:date="2013-09-01T21:22:00Z">
-            <w:rPr/>
-          </w:rPrChange>
-        </w:rPr>
-        <w:t>k(</w:t>
-      </w:r>
-      <w:proofErr w:type="gramEnd"/>
-      <w:r>
-        <w:rPr>
-          <w:color w:val="008000"/>
-          <w:rPrChange w:id="200" w:author="Evan F. Bollig" w:date="2013-09-01T21:22:00Z">
-            <w:rPr/>
-          </w:rPrChange>
-        </w:rPr>
-        <w:t>N)</w:t>
-      </w:r>
-    </w:p>
-    <w:p>
-      <w:pPr>
-        <w:pStyle w:val="ListParagraph"/>
-        <w:numPr>
-          <w:ilvl w:val="5"/>
-          <w:numId w:val="1"/>
-        </w:numPr>
-        <w:rPr>
-          <w:color w:val="008000"/>
-          <w:rPrChange w:id="201" w:author="Evan F. Bollig" w:date="2013-09-01T21:22:00Z">
-            <w:rPr/>
-          </w:rPrChange>
-        </w:rPr>
-      </w:pPr>
-      <w:r>
-        <w:rPr>
-          <w:color w:val="008000"/>
-          <w:rPrChange w:id="202" w:author="Evan F. Bollig" w:date="2013-09-01T21:22:00Z">
-            <w:rPr/>
-          </w:rPrChange>
-        </w:rPr>
-        <w:t xml:space="preserve">We follow approach in </w:t>
-      </w:r>
-      <w:proofErr w:type="spellStart"/>
-      <w:r>
-        <w:rPr>
-          <w:color w:val="008000"/>
-          <w:rPrChange w:id="203" w:author="Evan F. Bollig" w:date="2013-09-01T21:22:00Z">
-            <w:rPr/>
-          </w:rPrChange>
-        </w:rPr>
-        <w:t>Lehto</w:t>
-      </w:r>
-      <w:proofErr w:type="spellEnd"/>
-      <w:r>
-        <w:rPr>
-          <w:color w:val="008000"/>
-          <w:rPrChange w:id="204" w:author="Evan F. Bollig" w:date="2013-09-01T21:22:00Z">
-            <w:rPr/>
-          </w:rPrChange>
-        </w:rPr>
-        <w:t xml:space="preserve"> et al. to choose based on </w:t>
-      </w:r>
-      <w:proofErr w:type="gramStart"/>
-      <w:r>
-        <w:rPr>
-          <w:color w:val="008000"/>
-          <w:rPrChange w:id="205" w:author="Evan F. Bollig" w:date="2013-09-01T21:22:00Z">
-            <w:rPr/>
-          </w:rPrChange>
-        </w:rPr>
-        <w:t>k(</w:t>
-      </w:r>
-      <w:proofErr w:type="gramEnd"/>
-      <w:r>
-        <w:rPr>
-          <w:color w:val="008000"/>
-          <w:rPrChange w:id="206" w:author="Evan F. Bollig" w:date="2013-09-01T21:22:00Z">
-            <w:rPr/>
-          </w:rPrChange>
-        </w:rPr>
-        <w:t xml:space="preserve">N) </w:t>
-      </w:r>
-    </w:p>
-    <w:p>
-      <w:pPr>
-        <w:pStyle w:val="ListParagraph"/>
-        <w:numPr>
-          <w:ilvl w:val="5"/>
-          <w:numId w:val="1"/>
-        </w:numPr>
-        <w:rPr>
-          <w:color w:val="008000"/>
-          <w:rPrChange w:id="207" w:author="Evan F. Bollig" w:date="2013-09-01T21:22:00Z">
-            <w:rPr/>
-          </w:rPrChange>
-        </w:rPr>
-      </w:pPr>
-      <w:r>
-        <w:rPr>
-          <w:color w:val="008000"/>
-          <w:rPrChange w:id="208" w:author="Evan F. Bollig" w:date="2013-09-01T21:22:00Z">
-            <w:rPr/>
-          </w:rPrChange>
-        </w:rPr>
-        <w:t>Example</w:t>
-      </w:r>
-      <w:r>
-        <w:rPr>
-          <w:color w:val="008000"/>
-          <w:rPrChange w:id="209" w:author="Evan F. Bollig" w:date="2013-09-01T21:22:00Z">
-            <w:rPr/>
-          </w:rPrChange>
-        </w:rPr>
-        <w:t xml:space="preserve"> Figures</w:t>
-      </w:r>
-      <w:r>
-        <w:rPr>
-          <w:color w:val="008000"/>
-          <w:rPrChange w:id="210" w:author="Evan F. Bollig" w:date="2013-09-01T21:22:00Z">
-            <w:rPr/>
-          </w:rPrChange>
-        </w:rPr>
-        <w:t xml:space="preserve"> of contours generated following </w:t>
-      </w:r>
-      <w:proofErr w:type="spellStart"/>
-      <w:r>
-        <w:rPr>
-          <w:color w:val="008000"/>
-          <w:rPrChange w:id="211" w:author="Evan F. Bollig" w:date="2013-09-01T21:22:00Z">
-            <w:rPr/>
-          </w:rPrChange>
-        </w:rPr>
-        <w:t>Lehto</w:t>
-      </w:r>
-      <w:proofErr w:type="spellEnd"/>
-      <w:r>
-        <w:rPr>
-          <w:color w:val="008000"/>
-          <w:rPrChange w:id="212" w:author="Evan F. Bollig" w:date="2013-09-01T21:22:00Z">
-            <w:rPr/>
-          </w:rPrChange>
-        </w:rPr>
-        <w:t xml:space="preserve"> approach. </w:t>
-      </w:r>
-    </w:p>
-    <w:bookmarkEnd w:id="180"/>
-    <w:p>
-      <w:pPr>
-        <w:pStyle w:val="ListParagraph"/>
-        <w:numPr>
-          <w:ilvl w:val="0"/>
-          <w:numId w:val="1"/>
-        </w:numPr>
-      </w:pPr>
-      <w:r>
-        <w:t>Parallelizing RBF-FD solutions</w:t>
-      </w:r>
-    </w:p>
-    <w:p>
-      <w:pPr>
-        <w:pStyle w:val="ListParagraph"/>
-        <w:numPr>
-          <w:ilvl w:val="1"/>
-          <w:numId w:val="1"/>
-        </w:numPr>
-      </w:pPr>
-      <w:r>
-        <w:t>As previously mentioned, the dominant cost in RBF-FD arises in the application phase when the DM is used to solve the PDE</w:t>
+      </w:pPr>
+      <w:r>
+        <w:t xml:space="preserve">Cheap to purchase, superior performance </w:t>
+      </w:r>
+    </w:p>
+    <w:p>
+      <w:pPr>
+        <w:pStyle w:val="ListParagraph"/>
+        <w:numPr>
+          <w:ilvl w:val="4"/>
+          <w:numId w:val="1"/>
+        </w:numPr>
+      </w:pPr>
+      <w:r>
+        <w:t>Trending technology that nearly all supercomputing centers are buying into; predominantly CUDA hardware, until 2012 when Intel released the Phi cards</w:t>
+      </w:r>
+    </w:p>
+    <w:p>
+      <w:pPr>
+        <w:pStyle w:val="ListParagraph"/>
+        <w:numPr>
+          <w:ilvl w:val="4"/>
+          <w:numId w:val="1"/>
+        </w:numPr>
+        <w:rPr>
+          <w:ins w:id="212" w:author="Evan Bollig" w:date="2013-06-08T18:53:00Z"/>
+        </w:rPr>
+      </w:pPr>
+      <w:r>
+        <w:t xml:space="preserve">Initially research focused on porting codes and determining the limits of the almost black-box hardware. Today it seems as though the buzz/hype over GPU computing is winding down as more and more research leverages existing code that was previously optimized for the GPU. That is understandable; focus on getting the science done, rather than the computer science. </w:t>
+      </w:r>
+      <w:r>
+        <w:t xml:space="preserve">Newcomers are more interested in leveraging the GPUs rather than optimizing for them. </w:t>
+      </w:r>
+      <w:r>
+        <w:t xml:space="preserve"> </w:t>
       </w:r>
     </w:p>
     <w:p>
@@ -2501,307 +2796,10 @@
           <w:ilvl w:val="2"/>
           <w:numId w:val="1"/>
         </w:numPr>
-      </w:pPr>
-      <w:r>
-        <w:t xml:space="preserve">Explicit solutions require </w:t>
-      </w:r>
-      <w:proofErr w:type="spellStart"/>
-      <w:r>
-        <w:t>SpMV</w:t>
-      </w:r>
-      <w:proofErr w:type="spellEnd"/>
-      <w:r>
-        <w:t>, SAXPY for update</w:t>
-      </w:r>
-    </w:p>
-    <w:p>
-      <w:pPr>
-        <w:pStyle w:val="ListParagraph"/>
-        <w:numPr>
-          <w:ilvl w:val="2"/>
-          <w:numId w:val="1"/>
-        </w:numPr>
-      </w:pPr>
-      <w:r>
-        <w:t>Implicit solutions require GMRES or another iterative solver; which in turns requires</w:t>
-      </w:r>
-      <w:r>
-        <w:t xml:space="preserve"> multiple</w:t>
-      </w:r>
-      <w:r>
-        <w:t xml:space="preserve"> </w:t>
-      </w:r>
-      <w:proofErr w:type="spellStart"/>
-      <w:r>
-        <w:t>SpMV</w:t>
-      </w:r>
-      <w:proofErr w:type="spellEnd"/>
-      <w:r>
-        <w:t>, SAXPY internally.</w:t>
-      </w:r>
-    </w:p>
-    <w:p>
-      <w:pPr>
-        <w:pStyle w:val="ListParagraph"/>
-        <w:numPr>
-          <w:ilvl w:val="2"/>
-          <w:numId w:val="1"/>
-        </w:numPr>
-      </w:pPr>
-      <w:r>
-        <w:t xml:space="preserve">Reduce as a means to calculate norms and monitor progress of application. </w:t>
-      </w:r>
-    </w:p>
-    <w:p>
-      <w:pPr>
-        <w:pStyle w:val="ListParagraph"/>
-        <w:numPr>
-          <w:ilvl w:val="1"/>
-          <w:numId w:val="1"/>
-        </w:numPr>
-      </w:pPr>
-      <w:r>
-        <w:t>Parallelization is achieved at two levels</w:t>
-      </w:r>
-    </w:p>
-    <w:p>
-      <w:pPr>
-        <w:pStyle w:val="ListParagraph"/>
-        <w:numPr>
-          <w:ilvl w:val="2"/>
-          <w:numId w:val="1"/>
-        </w:numPr>
-      </w:pPr>
-      <w:r>
-        <w:t xml:space="preserve">A domain decomposition allows us to distribute the </w:t>
-      </w:r>
-      <w:proofErr w:type="spellStart"/>
-      <w:r>
-        <w:t>SpMV</w:t>
-      </w:r>
-      <w:proofErr w:type="spellEnd"/>
-      <w:r>
-        <w:t xml:space="preserve"> and </w:t>
-      </w:r>
-      <w:r>
-        <w:t>SAXPY operations</w:t>
-      </w:r>
-    </w:p>
-    <w:p>
-      <w:pPr>
-        <w:pStyle w:val="ListParagraph"/>
-        <w:numPr>
-          <w:ilvl w:val="2"/>
-          <w:numId w:val="1"/>
-        </w:numPr>
-      </w:pPr>
-      <w:r>
-        <w:t xml:space="preserve">We target the GPU with </w:t>
-      </w:r>
-      <w:proofErr w:type="spellStart"/>
-      <w:r>
-        <w:t>OpenCL</w:t>
-      </w:r>
-      <w:proofErr w:type="spellEnd"/>
-      <w:r>
-        <w:t xml:space="preserve"> and </w:t>
-      </w:r>
-      <w:proofErr w:type="spellStart"/>
-      <w:r>
-        <w:t>ViennaCL</w:t>
-      </w:r>
-      <w:proofErr w:type="spellEnd"/>
-    </w:p>
-    <w:p>
-      <w:pPr>
-        <w:pStyle w:val="ListParagraph"/>
-        <w:numPr>
-          <w:ilvl w:val="1"/>
-          <w:numId w:val="1"/>
-        </w:numPr>
-      </w:pPr>
-      <w:r>
-        <w:t>Multi-CPU/Multi-GPU Implementation is first in the RBF-FD community</w:t>
-      </w:r>
-    </w:p>
-    <w:p>
-      <w:pPr>
-        <w:pStyle w:val="ListParagraph"/>
-        <w:numPr>
-          <w:ilvl w:val="2"/>
-          <w:numId w:val="1"/>
-        </w:numPr>
-      </w:pPr>
-      <w:r>
-        <w:t xml:space="preserve">Related work for RBF methods on GPU is limited to Schmidt </w:t>
-      </w:r>
-    </w:p>
-    <w:p>
-      <w:pPr>
-        <w:pStyle w:val="ListParagraph"/>
-        <w:numPr>
-          <w:ilvl w:val="2"/>
-          <w:numId w:val="1"/>
-        </w:numPr>
-      </w:pPr>
-      <w:r>
-        <w:t xml:space="preserve">Distributed RBF methods limited to </w:t>
-      </w:r>
-      <w:proofErr w:type="spellStart"/>
-      <w:r>
-        <w:t>Knepley</w:t>
-      </w:r>
-      <w:proofErr w:type="spellEnd"/>
-      <w:r>
-        <w:t xml:space="preserve"> and a few others*</w:t>
-      </w:r>
-    </w:p>
-    <w:p>
-      <w:pPr>
-        <w:pStyle w:val="ListParagraph"/>
-        <w:numPr>
-          <w:ilvl w:val="1"/>
-          <w:numId w:val="1"/>
-        </w:numPr>
-      </w:pPr>
-      <w:r>
-        <w:t>Leveraging GPU</w:t>
-      </w:r>
-    </w:p>
-    <w:p>
-      <w:pPr>
-        <w:pStyle w:val="ListParagraph"/>
-        <w:numPr>
-          <w:ilvl w:val="2"/>
-          <w:numId w:val="1"/>
-        </w:numPr>
-      </w:pPr>
-      <w:r>
-        <w:t>GPU features</w:t>
-      </w:r>
-    </w:p>
-    <w:p>
-      <w:pPr>
-        <w:pStyle w:val="ListParagraph"/>
-        <w:numPr>
-          <w:ilvl w:val="3"/>
-          <w:numId w:val="1"/>
-        </w:numPr>
-      </w:pPr>
-      <w:r>
-        <w:t>Memory layout</w:t>
-      </w:r>
-    </w:p>
-    <w:p>
-      <w:pPr>
-        <w:pStyle w:val="ListParagraph"/>
-        <w:numPr>
-          <w:ilvl w:val="3"/>
-          <w:numId w:val="1"/>
-        </w:numPr>
-      </w:pPr>
-      <w:r>
-        <w:t>Multi-Processors</w:t>
-      </w:r>
-    </w:p>
-    <w:p>
-      <w:pPr>
-        <w:pStyle w:val="ListParagraph"/>
-        <w:numPr>
-          <w:ilvl w:val="3"/>
-          <w:numId w:val="1"/>
-        </w:numPr>
-      </w:pPr>
-      <w:r>
-        <w:t>Bandwidth</w:t>
-      </w:r>
-      <w:r>
-        <w:t xml:space="preserve"> on GPU</w:t>
-      </w:r>
-      <w:r>
-        <w:t xml:space="preserve"> (refer to Bell for significance)</w:t>
-      </w:r>
-    </w:p>
-    <w:p>
-      <w:pPr>
-        <w:pStyle w:val="ListParagraph"/>
-        <w:numPr>
-          <w:ilvl w:val="3"/>
-          <w:numId w:val="1"/>
-        </w:numPr>
-      </w:pPr>
-      <w:r>
-        <w:t>Table comparing hardware of M2070, M2090, Phi</w:t>
-      </w:r>
-    </w:p>
-    <w:p>
-      <w:pPr>
-        <w:pStyle w:val="ListParagraph"/>
-        <w:numPr>
-          <w:ilvl w:val="3"/>
-          <w:numId w:val="1"/>
-        </w:numPr>
-      </w:pPr>
-      <w:r>
-        <w:t>Trends in hardware since 2006</w:t>
-      </w:r>
-    </w:p>
-    <w:p>
-      <w:pPr>
-        <w:pStyle w:val="ListParagraph"/>
-        <w:numPr>
-          <w:ilvl w:val="4"/>
-          <w:numId w:val="1"/>
-        </w:numPr>
-      </w:pPr>
-      <w:r>
-        <w:t xml:space="preserve">Cheap to purchase, superior performance </w:t>
-      </w:r>
-    </w:p>
-    <w:p>
-      <w:pPr>
-        <w:pStyle w:val="ListParagraph"/>
-        <w:numPr>
-          <w:ilvl w:val="4"/>
-          <w:numId w:val="1"/>
-        </w:numPr>
-      </w:pPr>
-      <w:r>
-        <w:t>Trending technology that nearly all supercomputing centers are buying into; predominantly CUDA hardware, until 2012 when Intel released the Phi cards</w:t>
-      </w:r>
-    </w:p>
-    <w:p>
-      <w:pPr>
-        <w:pStyle w:val="ListParagraph"/>
-        <w:numPr>
-          <w:ilvl w:val="4"/>
-          <w:numId w:val="1"/>
-        </w:numPr>
         <w:rPr>
           <w:ins w:id="213" w:author="Evan Bollig" w:date="2013-06-08T18:53:00Z"/>
         </w:rPr>
-      </w:pPr>
-      <w:r>
-        <w:t xml:space="preserve">Initially research focused on porting codes and determining the limits of the almost black-box hardware. Today it seems as though the buzz/hype over GPU computing is winding down as more and more research leverages existing code that was previously optimized for the GPU. That is understandable; focus on getting the science done, rather than the computer science. </w:t>
-      </w:r>
-      <w:r>
-        <w:t xml:space="preserve">Newcomers are more interested in leveraging the GPUs rather than optimizing for them. </w:t>
-      </w:r>
-      <w:r>
-        <w:t xml:space="preserve"> </w:t>
-      </w:r>
-    </w:p>
-    <w:p>
-      <w:pPr>
-        <w:pStyle w:val="ListParagraph"/>
-        <w:numPr>
-          <w:ilvl w:val="2"/>
-          <w:numId w:val="1"/>
-        </w:numPr>
-        <w:rPr>
-          <w:ins w:id="214" w:author="Evan Bollig" w:date="2013-06-08T18:53:00Z"/>
-        </w:rPr>
-        <w:pPrChange w:id="215" w:author="Evan Bollig" w:date="2013-06-08T18:53:00Z">
+        <w:pPrChange w:id="214" w:author="Evan Bollig" w:date="2013-06-08T18:53:00Z">
           <w:pPr>
             <w:pStyle w:val="ListParagraph"/>
             <w:numPr>
@@ -2812,7 +2810,7 @@
           </w:pPr>
         </w:pPrChange>
       </w:pPr>
-      <w:ins w:id="216" w:author="Evan Bollig" w:date="2013-06-08T18:53:00Z">
+      <w:ins w:id="215" w:author="Evan Bollig" w:date="2013-06-08T18:53:00Z">
         <w:r>
           <w:t>MIC is new on scene</w:t>
         </w:r>
@@ -2826,9 +2824,9 @@
           <w:numId w:val="1"/>
         </w:numPr>
         <w:rPr>
-          <w:ins w:id="217" w:author="Evan Bollig" w:date="2013-06-08T18:53:00Z"/>
-        </w:rPr>
-        <w:pPrChange w:id="218" w:author="Evan Bollig" w:date="2013-06-08T18:53:00Z">
+          <w:ins w:id="216" w:author="Evan Bollig" w:date="2013-06-08T18:53:00Z"/>
+        </w:rPr>
+        <w:pPrChange w:id="217" w:author="Evan Bollig" w:date="2013-06-08T18:53:00Z">
           <w:pPr>
             <w:pStyle w:val="ListParagraph"/>
             <w:numPr>
@@ -2839,7 +2837,7 @@
           </w:pPr>
         </w:pPrChange>
       </w:pPr>
-      <w:ins w:id="219" w:author="Evan Bollig" w:date="2013-06-08T18:53:00Z">
+      <w:ins w:id="218" w:author="Evan Bollig" w:date="2013-06-08T18:53:00Z">
         <w:r>
           <w:t>Describe hardware</w:t>
         </w:r>
@@ -2853,9 +2851,9 @@
           <w:numId w:val="1"/>
         </w:numPr>
         <w:rPr>
-          <w:ins w:id="220" w:author="Evan Bollig" w:date="2013-06-08T18:53:00Z"/>
-        </w:rPr>
-        <w:pPrChange w:id="221" w:author="Evan Bollig" w:date="2013-06-08T18:53:00Z">
+          <w:ins w:id="219" w:author="Evan Bollig" w:date="2013-06-08T18:53:00Z"/>
+        </w:rPr>
+        <w:pPrChange w:id="220" w:author="Evan Bollig" w:date="2013-06-08T18:53:00Z">
           <w:pPr>
             <w:pStyle w:val="ListParagraph"/>
             <w:numPr>
@@ -2866,27 +2864,27 @@
           </w:pPr>
         </w:pPrChange>
       </w:pPr>
-      <w:ins w:id="222" w:author="Evan Bollig" w:date="2013-06-08T18:53:00Z">
+      <w:ins w:id="221" w:author="Evan Bollig" w:date="2013-06-08T18:53:00Z">
         <w:r>
           <w:t xml:space="preserve">State that we are </w:t>
         </w:r>
       </w:ins>
-      <w:ins w:id="223" w:author="Evan Bollig" w:date="2013-06-08T19:00:00Z">
+      <w:ins w:id="222" w:author="Evan Bollig" w:date="2013-06-08T19:00:00Z">
         <w:r>
           <w:t>just starting</w:t>
         </w:r>
       </w:ins>
-      <w:ins w:id="224" w:author="Evan Bollig" w:date="2013-06-08T18:53:00Z">
+      <w:ins w:id="223" w:author="Evan Bollig" w:date="2013-06-08T18:53:00Z">
         <w:r>
           <w:t xml:space="preserve"> </w:t>
         </w:r>
       </w:ins>
-      <w:ins w:id="225" w:author="Evan Bollig" w:date="2013-06-08T19:00:00Z">
+      <w:ins w:id="224" w:author="Evan Bollig" w:date="2013-06-08T19:00:00Z">
         <w:r>
           <w:t>investigations</w:t>
         </w:r>
       </w:ins>
-      <w:ins w:id="226" w:author="Evan Bollig" w:date="2013-06-08T18:53:00Z">
+      <w:ins w:id="225" w:author="Evan Bollig" w:date="2013-06-08T18:53:00Z">
         <w:r>
           <w:t xml:space="preserve"> but results are not included here. </w:t>
         </w:r>
@@ -2900,10 +2898,10 @@
           <w:numId w:val="1"/>
         </w:numPr>
         <w:rPr>
-          <w:ins w:id="227" w:author="Evan Bollig" w:date="2013-06-08T18:59:00Z"/>
-        </w:rPr>
-      </w:pPr>
-      <w:ins w:id="228" w:author="Evan Bollig" w:date="2013-06-08T18:53:00Z">
+          <w:ins w:id="226" w:author="Evan Bollig" w:date="2013-06-08T18:59:00Z"/>
+        </w:rPr>
+      </w:pPr>
+      <w:ins w:id="227" w:author="Evan Bollig" w:date="2013-06-08T18:53:00Z">
         <w:r>
           <w:t>Too soon to tell what benefits</w:t>
         </w:r>
@@ -2916,7 +2914,7 @@
           <w:ilvl w:val="3"/>
           <w:numId w:val="1"/>
         </w:numPr>
-        <w:pPrChange w:id="229" w:author="Evan Bollig" w:date="2013-06-08T18:59:00Z">
+        <w:pPrChange w:id="228" w:author="Evan Bollig" w:date="2013-06-08T18:59:00Z">
           <w:pPr>
             <w:pStyle w:val="ListParagraph"/>
             <w:numPr>
@@ -2927,7 +2925,7 @@
           </w:pPr>
         </w:pPrChange>
       </w:pPr>
-      <w:ins w:id="230" w:author="Evan Bollig" w:date="2013-06-08T18:59:00Z">
+      <w:ins w:id="229" w:author="Evan Bollig" w:date="2013-06-08T18:59:00Z">
         <w:r>
           <w:t xml:space="preserve">MIC has pragmas and </w:t>
         </w:r>
@@ -3323,7 +3321,7 @@
           <w:numId w:val="1"/>
         </w:numPr>
         <w:rPr>
-          <w:ins w:id="231" w:author="Evan Bollig" w:date="2013-06-08T18:59:00Z"/>
+          <w:ins w:id="230" w:author="Evan Bollig" w:date="2013-06-08T18:59:00Z"/>
         </w:rPr>
       </w:pPr>
       <w:r>
@@ -3346,9 +3344,9 @@
           <w:numId w:val="1"/>
         </w:numPr>
         <w:rPr>
-          <w:ins w:id="232" w:author="Evan Bollig" w:date="2013-06-08T19:00:00Z"/>
-        </w:rPr>
-        <w:pPrChange w:id="233" w:author="Evan Bollig" w:date="2013-06-08T18:59:00Z">
+          <w:ins w:id="231" w:author="Evan Bollig" w:date="2013-06-08T19:00:00Z"/>
+        </w:rPr>
+        <w:pPrChange w:id="232" w:author="Evan Bollig" w:date="2013-06-08T18:59:00Z">
           <w:pPr>
             <w:pStyle w:val="ListParagraph"/>
             <w:numPr>
@@ -3359,7 +3357,7 @@
           </w:pPr>
         </w:pPrChange>
       </w:pPr>
-      <w:ins w:id="234" w:author="Evan Bollig" w:date="2013-06-08T18:59:00Z">
+      <w:ins w:id="233" w:author="Evan Bollig" w:date="2013-06-08T18:59:00Z">
         <w:r>
           <w:t xml:space="preserve">MIC limitations in </w:t>
         </w:r>
@@ -3381,9 +3379,9 @@
           <w:numId w:val="1"/>
         </w:numPr>
         <w:rPr>
-          <w:ins w:id="235" w:author="Evan Bollig" w:date="2013-06-08T19:00:00Z"/>
-        </w:rPr>
-        <w:pPrChange w:id="236" w:author="Evan Bollig" w:date="2013-06-08T19:00:00Z">
+          <w:ins w:id="234" w:author="Evan Bollig" w:date="2013-06-08T19:00:00Z"/>
+        </w:rPr>
+        <w:pPrChange w:id="235" w:author="Evan Bollig" w:date="2013-06-08T19:00:00Z">
           <w:pPr>
             <w:pStyle w:val="ListParagraph"/>
             <w:numPr>
@@ -3394,7 +3392,7 @@
           </w:pPr>
         </w:pPrChange>
       </w:pPr>
-      <w:ins w:id="237" w:author="Evan Bollig" w:date="2013-06-08T19:00:00Z">
+      <w:ins w:id="236" w:author="Evan Bollig" w:date="2013-06-08T19:00:00Z">
         <w:r>
           <w:t>Images</w:t>
         </w:r>
@@ -3408,9 +3406,9 @@
           <w:numId w:val="1"/>
         </w:numPr>
         <w:rPr>
-          <w:ins w:id="238" w:author="Evan Bollig" w:date="2013-06-08T19:00:00Z"/>
-        </w:rPr>
-        <w:pPrChange w:id="239" w:author="Evan Bollig" w:date="2013-06-08T19:00:00Z">
+          <w:ins w:id="237" w:author="Evan Bollig" w:date="2013-06-08T19:00:00Z"/>
+        </w:rPr>
+        <w:pPrChange w:id="238" w:author="Evan Bollig" w:date="2013-06-08T19:00:00Z">
           <w:pPr>
             <w:pStyle w:val="ListParagraph"/>
             <w:numPr>
@@ -3421,7 +3419,7 @@
           </w:pPr>
         </w:pPrChange>
       </w:pPr>
-      <w:ins w:id="240" w:author="Evan Bollig" w:date="2013-06-08T19:00:00Z">
+      <w:ins w:id="239" w:author="Evan Bollig" w:date="2013-06-08T19:00:00Z">
         <w:r>
           <w:t>Device Fission</w:t>
         </w:r>
@@ -3434,7 +3432,7 @@
           <w:ilvl w:val="4"/>
           <w:numId w:val="1"/>
         </w:numPr>
-        <w:pPrChange w:id="241" w:author="Evan Bollig" w:date="2013-06-08T19:00:00Z">
+        <w:pPrChange w:id="240" w:author="Evan Bollig" w:date="2013-06-08T19:00:00Z">
           <w:pPr>
             <w:pStyle w:val="ListParagraph"/>
             <w:numPr>
@@ -3445,7 +3443,7 @@
           </w:pPr>
         </w:pPrChange>
       </w:pPr>
-      <w:ins w:id="242" w:author="Evan Bollig" w:date="2013-06-08T19:00:00Z">
+      <w:ins w:id="241" w:author="Evan Bollig" w:date="2013-06-08T19:00:00Z">
         <w:r>
           <w:t>No such limitations in GPU, but language is in beta</w:t>
         </w:r>
@@ -3593,16 +3591,16 @@
           <w:numId w:val="1"/>
         </w:numPr>
         <w:rPr>
-          <w:ins w:id="243" w:author="Evan Bollig" w:date="2013-06-08T18:47:00Z"/>
-        </w:rPr>
-      </w:pPr>
-      <w:del w:id="244" w:author="Evan Bollig" w:date="2013-06-08T18:44:00Z">
+          <w:ins w:id="242" w:author="Evan Bollig" w:date="2013-06-08T18:47:00Z"/>
+        </w:rPr>
+      </w:pPr>
+      <w:del w:id="243" w:author="Evan Bollig" w:date="2013-06-08T18:44:00Z">
         <w:r>
           <w:delText xml:space="preserve">ViennaCL </w:delText>
         </w:r>
       </w:del>
       <w:proofErr w:type="spellStart"/>
-      <w:ins w:id="245" w:author="Evan Bollig" w:date="2013-06-08T18:44:00Z">
+      <w:ins w:id="244" w:author="Evan Bollig" w:date="2013-06-08T18:44:00Z">
         <w:r>
           <w:t>SpMV</w:t>
         </w:r>
@@ -3623,9 +3621,9 @@
           <w:numId w:val="1"/>
         </w:numPr>
         <w:rPr>
-          <w:ins w:id="246" w:author="Evan Bollig" w:date="2013-06-08T18:47:00Z"/>
-        </w:rPr>
-        <w:pPrChange w:id="247" w:author="Evan Bollig" w:date="2013-06-08T18:47:00Z">
+          <w:ins w:id="245" w:author="Evan Bollig" w:date="2013-06-08T18:47:00Z"/>
+        </w:rPr>
+        <w:pPrChange w:id="246" w:author="Evan Bollig" w:date="2013-06-08T18:47:00Z">
           <w:pPr>
             <w:pStyle w:val="ListParagraph"/>
             <w:numPr>
@@ -3636,7 +3634,7 @@
           </w:pPr>
         </w:pPrChange>
       </w:pPr>
-      <w:ins w:id="248" w:author="Evan Bollig" w:date="2013-06-08T18:47:00Z">
+      <w:ins w:id="247" w:author="Evan Bollig" w:date="2013-06-08T18:47:00Z">
         <w:r>
           <w:t xml:space="preserve">Focus on </w:t>
         </w:r>
@@ -3665,7 +3663,7 @@
           <w:ilvl w:val="5"/>
           <w:numId w:val="1"/>
         </w:numPr>
-        <w:pPrChange w:id="249" w:author="Evan Bollig" w:date="2013-06-08T18:47:00Z">
+        <w:pPrChange w:id="248" w:author="Evan Bollig" w:date="2013-06-08T18:47:00Z">
           <w:pPr>
             <w:pStyle w:val="ListParagraph"/>
             <w:numPr>
@@ -3676,7 +3674,7 @@
           </w:pPr>
         </w:pPrChange>
       </w:pPr>
-      <w:ins w:id="250" w:author="Evan Bollig" w:date="2013-06-08T18:47:00Z">
+      <w:ins w:id="249" w:author="Evan Bollig" w:date="2013-06-08T18:47:00Z">
         <w:r>
           <w:t xml:space="preserve">We can implement test PDEs in </w:t>
         </w:r>
@@ -3699,7 +3697,7 @@
           <w:t xml:space="preserve"> test weights</w:t>
         </w:r>
       </w:ins>
-      <w:ins w:id="251" w:author="Evan Bollig" w:date="2013-06-08T18:48:00Z">
+      <w:ins w:id="250" w:author="Evan Bollig" w:date="2013-06-08T18:48:00Z">
         <w:r>
           <w:t xml:space="preserve"> (read as </w:t>
         </w:r>
@@ -3721,7 +3719,7 @@
           <w:numId w:val="1"/>
         </w:numPr>
         <w:rPr>
-          <w:del w:id="252" w:author="Evan Bollig" w:date="2013-06-08T18:46:00Z"/>
+          <w:del w:id="251" w:author="Evan Bollig" w:date="2013-06-08T18:46:00Z"/>
         </w:rPr>
       </w:pPr>
       <w:r>
@@ -3736,10 +3734,10 @@
           <w:numId w:val="1"/>
         </w:numPr>
         <w:rPr>
-          <w:ins w:id="253" w:author="Evan Bollig" w:date="2013-06-08T18:46:00Z"/>
-        </w:rPr>
-      </w:pPr>
-      <w:ins w:id="254" w:author="Evan Bollig" w:date="2013-06-08T18:46:00Z">
+          <w:ins w:id="252" w:author="Evan Bollig" w:date="2013-06-08T18:46:00Z"/>
+        </w:rPr>
+      </w:pPr>
+      <w:ins w:id="253" w:author="Evan Bollig" w:date="2013-06-08T18:46:00Z">
         <w:r>
           <w:t xml:space="preserve">, </w:t>
         </w:r>
@@ -3755,7 +3753,7 @@
           <w:ilvl w:val="5"/>
           <w:numId w:val="1"/>
         </w:numPr>
-        <w:pPrChange w:id="255" w:author="Evan Bollig" w:date="2013-06-08T18:46:00Z">
+        <w:pPrChange w:id="254" w:author="Evan Bollig" w:date="2013-06-08T18:46:00Z">
           <w:pPr>
             <w:pStyle w:val="ListParagraph"/>
             <w:numPr>
@@ -3766,11 +3764,40 @@
           </w:pPr>
         </w:pPrChange>
       </w:pPr>
+      <w:ins w:id="255" w:author="Evan Bollig" w:date="2013-06-08T18:46:00Z">
+        <w:r>
+          <w:t>Only enough description to state that COO is the storage format and CSR is most common format in literature. Most results compare on CSR format.</w:t>
+        </w:r>
+      </w:ins>
+    </w:p>
+    <w:p>
+      <w:pPr>
+        <w:pStyle w:val="ListParagraph"/>
+        <w:numPr>
+          <w:ilvl w:val="4"/>
+          <w:numId w:val="1"/>
+        </w:numPr>
+      </w:pPr>
       <w:ins w:id="256" w:author="Evan Bollig" w:date="2013-06-08T18:46:00Z">
         <w:r>
-          <w:t>Only enough description to state that COO is the storage format and CSR is most common format in literature. Most results compare on CSR format.</w:t>
-        </w:r>
-      </w:ins>
+          <w:t xml:space="preserve">Focus on </w:t>
+        </w:r>
+      </w:ins>
+      <w:r>
+        <w:t>ELL</w:t>
+      </w:r>
+    </w:p>
+    <w:p>
+      <w:pPr>
+        <w:pStyle w:val="ListParagraph"/>
+        <w:numPr>
+          <w:ilvl w:val="5"/>
+          <w:numId w:val="1"/>
+        </w:numPr>
+      </w:pPr>
+      <w:r>
+        <w:t>Ideal for RBF-FD given assumption all stencils are size n</w:t>
+      </w:r>
     </w:p>
     <w:p>
       <w:pPr>
@@ -3779,15 +3806,15 @@
           <w:ilvl w:val="4"/>
           <w:numId w:val="1"/>
         </w:numPr>
-      </w:pPr>
-      <w:ins w:id="257" w:author="Evan Bollig" w:date="2013-06-08T18:46:00Z">
-        <w:r>
-          <w:t xml:space="preserve">Focus on </w:t>
-        </w:r>
-      </w:ins>
-      <w:r>
-        <w:t>ELL</w:t>
-      </w:r>
+        <w:rPr>
+          <w:ins w:id="257" w:author="Evan Bollig" w:date="2013-06-08T18:47:00Z"/>
+        </w:rPr>
+      </w:pPr>
+      <w:ins w:id="258" w:author="Evan Bollig" w:date="2013-06-08T18:44:00Z">
+        <w:r>
+          <w:t>SELL, BELL, SBELL</w:t>
+        </w:r>
+      </w:ins>
     </w:p>
     <w:p>
       <w:pPr>
@@ -3796,39 +3823,10 @@
           <w:ilvl w:val="5"/>
           <w:numId w:val="1"/>
         </w:numPr>
-      </w:pPr>
-      <w:r>
-        <w:t>Ideal for RBF-FD given assumption all stencils are size n</w:t>
-      </w:r>
-    </w:p>
-    <w:p>
-      <w:pPr>
-        <w:pStyle w:val="ListParagraph"/>
-        <w:numPr>
-          <w:ilvl w:val="4"/>
-          <w:numId w:val="1"/>
-        </w:numPr>
-        <w:rPr>
-          <w:ins w:id="258" w:author="Evan Bollig" w:date="2013-06-08T18:47:00Z"/>
-        </w:rPr>
-      </w:pPr>
-      <w:ins w:id="259" w:author="Evan Bollig" w:date="2013-06-08T18:44:00Z">
-        <w:r>
-          <w:t>SELL, BELL, SBELL</w:t>
-        </w:r>
-      </w:ins>
-    </w:p>
-    <w:p>
-      <w:pPr>
-        <w:pStyle w:val="ListParagraph"/>
-        <w:numPr>
-          <w:ilvl w:val="5"/>
-          <w:numId w:val="1"/>
-        </w:numPr>
-        <w:rPr>
-          <w:ins w:id="260" w:author="Evan Bollig" w:date="2013-06-08T18:47:00Z"/>
-        </w:rPr>
-        <w:pPrChange w:id="261" w:author="Evan Bollig" w:date="2013-06-08T18:47:00Z">
+        <w:rPr>
+          <w:ins w:id="259" w:author="Evan Bollig" w:date="2013-06-08T18:47:00Z"/>
+        </w:rPr>
+        <w:pPrChange w:id="260" w:author="Evan Bollig" w:date="2013-06-08T18:47:00Z">
           <w:pPr>
             <w:pStyle w:val="ListParagraph"/>
             <w:numPr>
@@ -3839,7 +3837,7 @@
           </w:pPr>
         </w:pPrChange>
       </w:pPr>
-      <w:ins w:id="262" w:author="Evan Bollig" w:date="2013-06-08T18:47:00Z">
+      <w:ins w:id="261" w:author="Evan Bollig" w:date="2013-06-08T18:47:00Z">
         <w:r>
           <w:t>Differences in kernels</w:t>
         </w:r>
@@ -3853,9 +3851,9 @@
           <w:numId w:val="1"/>
         </w:numPr>
         <w:rPr>
-          <w:ins w:id="263" w:author="Evan Bollig" w:date="2013-06-08T18:47:00Z"/>
-        </w:rPr>
-        <w:pPrChange w:id="264" w:author="Evan Bollig" w:date="2013-06-08T18:47:00Z">
+          <w:ins w:id="262" w:author="Evan Bollig" w:date="2013-06-08T18:47:00Z"/>
+        </w:rPr>
+        <w:pPrChange w:id="263" w:author="Evan Bollig" w:date="2013-06-08T18:47:00Z">
           <w:pPr>
             <w:pStyle w:val="ListParagraph"/>
             <w:numPr>
@@ -3866,7 +3864,7 @@
           </w:pPr>
         </w:pPrChange>
       </w:pPr>
-      <w:ins w:id="265" w:author="Evan Bollig" w:date="2013-06-08T18:47:00Z">
+      <w:ins w:id="264" w:author="Evan Bollig" w:date="2013-06-08T18:47:00Z">
         <w:r>
           <w:t>What optimizations can we make?</w:t>
         </w:r>
@@ -3880,9 +3878,9 @@
           <w:numId w:val="1"/>
         </w:numPr>
         <w:rPr>
-          <w:ins w:id="266" w:author="Evan Bollig" w:date="2013-06-08T18:44:00Z"/>
-        </w:rPr>
-        <w:pPrChange w:id="267" w:author="Evan Bollig" w:date="2013-06-08T18:47:00Z">
+          <w:ins w:id="265" w:author="Evan Bollig" w:date="2013-06-08T18:44:00Z"/>
+        </w:rPr>
+        <w:pPrChange w:id="266" w:author="Evan Bollig" w:date="2013-06-08T18:47:00Z">
           <w:pPr>
             <w:pStyle w:val="ListParagraph"/>
             <w:numPr>
@@ -3893,7 +3891,7 @@
           </w:pPr>
         </w:pPrChange>
       </w:pPr>
-      <w:ins w:id="268" w:author="Evan Bollig" w:date="2013-06-08T18:47:00Z">
+      <w:ins w:id="267" w:author="Evan Bollig" w:date="2013-06-08T18:47:00Z">
         <w:r>
           <w:t>We can test padding to nearest 32</w:t>
         </w:r>
@@ -3907,32 +3905,32 @@
           <w:numId w:val="1"/>
         </w:numPr>
         <w:rPr>
-          <w:ins w:id="269" w:author="Evan Bollig" w:date="2013-06-08T18:45:00Z"/>
+          <w:ins w:id="268" w:author="Evan Bollig" w:date="2013-06-08T18:45:00Z"/>
         </w:rPr>
       </w:pPr>
       <w:proofErr w:type="gramStart"/>
-      <w:ins w:id="270" w:author="Evan Bollig" w:date="2013-06-08T18:45:00Z">
+      <w:ins w:id="269" w:author="Evan Bollig" w:date="2013-06-08T18:45:00Z">
         <w:r>
           <w:t xml:space="preserve">A range of </w:t>
         </w:r>
       </w:ins>
-      <w:del w:id="271" w:author="Evan Bollig" w:date="2013-06-08T18:44:00Z">
+      <w:del w:id="270" w:author="Evan Bollig" w:date="2013-06-08T18:44:00Z">
         <w:r>
           <w:delText>HYB</w:delText>
         </w:r>
       </w:del>
-      <w:ins w:id="272" w:author="Evan Bollig" w:date="2013-06-08T18:45:00Z">
+      <w:ins w:id="271" w:author="Evan Bollig" w:date="2013-06-08T18:45:00Z">
         <w:r>
           <w:t>o</w:t>
         </w:r>
       </w:ins>
-      <w:ins w:id="273" w:author="Evan Bollig" w:date="2013-06-08T18:44:00Z">
+      <w:ins w:id="272" w:author="Evan Bollig" w:date="2013-06-08T18:44:00Z">
         <w:r>
           <w:t>ther formats exist</w:t>
         </w:r>
       </w:ins>
       <w:proofErr w:type="gramEnd"/>
-      <w:ins w:id="274" w:author="Evan Bollig" w:date="2013-06-08T18:45:00Z">
+      <w:ins w:id="273" w:author="Evan Bollig" w:date="2013-06-08T18:45:00Z">
         <w:r>
           <w:t xml:space="preserve">, but we do not concern ourselves with them here. </w:t>
         </w:r>
@@ -3945,7 +3943,7 @@
           <w:ilvl w:val="5"/>
           <w:numId w:val="1"/>
         </w:numPr>
-        <w:pPrChange w:id="275" w:author="Evan Bollig" w:date="2013-06-08T18:45:00Z">
+        <w:pPrChange w:id="274" w:author="Evan Bollig" w:date="2013-06-08T18:45:00Z">
           <w:pPr>
             <w:pStyle w:val="ListParagraph"/>
             <w:numPr>
@@ -3956,7 +3954,7 @@
           </w:pPr>
         </w:pPrChange>
       </w:pPr>
-      <w:ins w:id="276" w:author="Evan Bollig" w:date="2013-06-08T18:45:00Z">
+      <w:ins w:id="275" w:author="Evan Bollig" w:date="2013-06-08T18:45:00Z">
         <w:r>
           <w:t xml:space="preserve">Would be appropriate for cases where stencils have variable number of nodes. Our assumption is that we have a uniform number. </w:t>
         </w:r>
@@ -3970,10 +3968,10 @@
           <w:numId w:val="1"/>
         </w:numPr>
         <w:rPr>
-          <w:del w:id="277" w:author="Evan Bollig" w:date="2013-06-08T18:45:00Z"/>
-        </w:rPr>
-      </w:pPr>
-      <w:del w:id="278" w:author="Evan Bollig" w:date="2013-06-08T18:45:00Z">
+          <w:del w:id="276" w:author="Evan Bollig" w:date="2013-06-08T18:45:00Z"/>
+        </w:rPr>
+      </w:pPr>
+      <w:del w:id="277" w:author="Evan Bollig" w:date="2013-06-08T18:45:00Z">
         <w:r>
           <w:delText>All indicators point to ideal</w:delText>
         </w:r>
@@ -4121,40 +4119,40 @@
           <w:numId w:val="1"/>
         </w:numPr>
         <w:rPr>
+          <w:ins w:id="278" w:author="Evan F. Bollig" w:date="2013-06-18T16:13:00Z"/>
+        </w:rPr>
+      </w:pPr>
+      <w:r>
+        <w:t xml:space="preserve">Block options in </w:t>
+      </w:r>
+      <w:proofErr w:type="spellStart"/>
+      <w:r>
+        <w:t>clSpMV</w:t>
+      </w:r>
+      <w:proofErr w:type="spellEnd"/>
+      <w:r>
+        <w:t xml:space="preserve">; </w:t>
+      </w:r>
+      <w:proofErr w:type="spellStart"/>
+      <w:r>
+        <w:t>clSpMV</w:t>
+      </w:r>
+      <w:proofErr w:type="spellEnd"/>
+      <w:r>
+        <w:t xml:space="preserve"> (OSKI) is also best competitor</w:t>
+      </w:r>
+    </w:p>
+    <w:p>
+      <w:pPr>
+        <w:pStyle w:val="ListParagraph"/>
+        <w:numPr>
+          <w:ilvl w:val="3"/>
+          <w:numId w:val="1"/>
+        </w:numPr>
+        <w:rPr>
           <w:ins w:id="279" w:author="Evan F. Bollig" w:date="2013-06-18T16:13:00Z"/>
         </w:rPr>
-      </w:pPr>
-      <w:r>
-        <w:t xml:space="preserve">Block options in </w:t>
-      </w:r>
-      <w:proofErr w:type="spellStart"/>
-      <w:r>
-        <w:t>clSpMV</w:t>
-      </w:r>
-      <w:proofErr w:type="spellEnd"/>
-      <w:r>
-        <w:t xml:space="preserve">; </w:t>
-      </w:r>
-      <w:proofErr w:type="spellStart"/>
-      <w:r>
-        <w:t>clSpMV</w:t>
-      </w:r>
-      <w:proofErr w:type="spellEnd"/>
-      <w:r>
-        <w:t xml:space="preserve"> (OSKI) is also best competitor</w:t>
-      </w:r>
-    </w:p>
-    <w:p>
-      <w:pPr>
-        <w:pStyle w:val="ListParagraph"/>
-        <w:numPr>
-          <w:ilvl w:val="3"/>
-          <w:numId w:val="1"/>
-        </w:numPr>
-        <w:rPr>
-          <w:ins w:id="280" w:author="Evan F. Bollig" w:date="2013-06-18T16:13:00Z"/>
-        </w:rPr>
-        <w:pPrChange w:id="281" w:author="Evan F. Bollig" w:date="2013-06-18T16:13:00Z">
+        <w:pPrChange w:id="280" w:author="Evan F. Bollig" w:date="2013-06-18T16:13:00Z">
           <w:pPr>
             <w:pStyle w:val="ListParagraph"/>
             <w:numPr>
@@ -4165,7 +4163,7 @@
           </w:pPr>
         </w:pPrChange>
       </w:pPr>
-      <w:ins w:id="282" w:author="Evan F. Bollig" w:date="2013-06-18T16:13:00Z">
+      <w:ins w:id="281" w:author="Evan F. Bollig" w:date="2013-06-18T16:13:00Z">
         <w:r>
           <w:t xml:space="preserve">Performance of Real </w:t>
         </w:r>
@@ -4187,19 +4185,180 @@
           <w:numId w:val="1"/>
         </w:numPr>
         <w:rPr>
-          <w:ins w:id="283" w:author="Evan F. Bollig" w:date="2013-06-18T16:13:00Z"/>
-        </w:rPr>
-      </w:pPr>
-      <w:ins w:id="284" w:author="Evan F. Bollig" w:date="2013-06-18T16:13:00Z">
+          <w:ins w:id="282" w:author="Evan F. Bollig" w:date="2013-06-18T16:13:00Z"/>
+        </w:rPr>
+      </w:pPr>
+      <w:ins w:id="283" w:author="Evan F. Bollig" w:date="2013-06-18T16:13:00Z">
         <w:r>
           <w:t xml:space="preserve">What is GFLOPs for 1D with n=32? </w:t>
         </w:r>
       </w:ins>
+      <w:ins w:id="284" w:author="Evan F. Bollig" w:date="2013-06-18T16:14:00Z">
+        <w:r>
+          <w:t xml:space="preserve"> This is the max</w:t>
+        </w:r>
+      </w:ins>
+    </w:p>
+    <w:p>
+      <w:pPr>
+        <w:pStyle w:val="ListParagraph"/>
+        <w:numPr>
+          <w:ilvl w:val="4"/>
+          <w:numId w:val="1"/>
+        </w:numPr>
+      </w:pPr>
       <w:ins w:id="285" w:author="Evan F. Bollig" w:date="2013-06-18T16:14:00Z">
         <w:r>
-          <w:t xml:space="preserve"> This is the max</w:t>
-        </w:r>
-      </w:ins>
+          <w:t xml:space="preserve">What is GFLOPs for fake system when </w:t>
+        </w:r>
+        <w:proofErr w:type="spellStart"/>
+        <w:r>
+          <w:t>stddev</w:t>
+        </w:r>
+        <w:proofErr w:type="spellEnd"/>
+        <w:r>
+          <w:t xml:space="preserve"> from bandwidth is 0.2?</w:t>
+        </w:r>
+      </w:ins>
+    </w:p>
+    <w:p>
+      <w:pPr>
+        <w:pStyle w:val="ListParagraph"/>
+        <w:numPr>
+          <w:ilvl w:val="1"/>
+          <w:numId w:val="1"/>
+        </w:numPr>
+      </w:pPr>
+      <w:r>
+        <w:t>Distributed Multi-CPU/Multi-GPU</w:t>
+      </w:r>
+    </w:p>
+    <w:p>
+      <w:pPr>
+        <w:pStyle w:val="ListParagraph"/>
+        <w:numPr>
+          <w:ilvl w:val="2"/>
+          <w:numId w:val="1"/>
+        </w:numPr>
+      </w:pPr>
+      <w:proofErr w:type="spellStart"/>
+      <w:r>
+        <w:t>PETSc</w:t>
+      </w:r>
+      <w:proofErr w:type="spellEnd"/>
+      <w:r>
+        <w:t xml:space="preserve">, </w:t>
+      </w:r>
+      <w:proofErr w:type="spellStart"/>
+      <w:r>
+        <w:t>Hypre</w:t>
+      </w:r>
+      <w:proofErr w:type="spellEnd"/>
+      <w:r>
+        <w:t xml:space="preserve">, </w:t>
+      </w:r>
+      <w:proofErr w:type="spellStart"/>
+      <w:r>
+        <w:t>Trilinos</w:t>
+      </w:r>
+      <w:proofErr w:type="spellEnd"/>
+      <w:r>
+        <w:t xml:space="preserve"> are all libraries/frameworks that we could have developed in, but none of them had GPU support. We continued with </w:t>
+      </w:r>
+      <w:proofErr w:type="gramStart"/>
+      <w:r>
+        <w:t>custom built</w:t>
+      </w:r>
+      <w:proofErr w:type="gramEnd"/>
+      <w:r>
+        <w:t xml:space="preserve"> code, but that decision required addition</w:t>
+      </w:r>
+      <w:ins w:id="286" w:author="Evan F. Bollig" w:date="2013-06-18T16:16:00Z">
+        <w:r>
+          <w:t>al</w:t>
+        </w:r>
+      </w:ins>
+      <w:r>
+        <w:t xml:space="preserve"> decisions from us. </w:t>
+      </w:r>
+    </w:p>
+    <w:p>
+      <w:pPr>
+        <w:pStyle w:val="ListParagraph"/>
+        <w:numPr>
+          <w:ilvl w:val="2"/>
+          <w:numId w:val="1"/>
+        </w:numPr>
+      </w:pPr>
+      <w:r>
+        <w:t>Domain decomposition allows one to span multiple processors</w:t>
+      </w:r>
+    </w:p>
+    <w:p>
+      <w:pPr>
+        <w:pStyle w:val="ListParagraph"/>
+        <w:numPr>
+          <w:ilvl w:val="3"/>
+          <w:numId w:val="1"/>
+        </w:numPr>
+      </w:pPr>
+      <w:r>
+        <w:t>Partitions are handled by independent processors</w:t>
+      </w:r>
+    </w:p>
+    <w:p>
+      <w:pPr>
+        <w:pStyle w:val="ListParagraph"/>
+        <w:numPr>
+          <w:ilvl w:val="3"/>
+          <w:numId w:val="1"/>
+        </w:numPr>
+      </w:pPr>
+      <w:r>
+        <w:t xml:space="preserve">Communication between partitions at each time-step to resolve missing node values </w:t>
+      </w:r>
+    </w:p>
+    <w:p>
+      <w:pPr>
+        <w:pStyle w:val="ListParagraph"/>
+        <w:numPr>
+          <w:ilvl w:val="3"/>
+          <w:numId w:val="1"/>
+        </w:numPr>
+      </w:pPr>
+      <w:r>
+        <w:t xml:space="preserve">For initial development, </w:t>
+      </w:r>
+      <w:r>
+        <w:t>Send/</w:t>
+      </w:r>
+      <w:proofErr w:type="spellStart"/>
+      <w:r>
+        <w:t>recv</w:t>
+      </w:r>
+      <w:proofErr w:type="spellEnd"/>
+      <w:r>
+        <w:t xml:space="preserve"> between </w:t>
+      </w:r>
+      <w:r>
+        <w:t xml:space="preserve">domains in </w:t>
+      </w:r>
+      <w:proofErr w:type="gramStart"/>
+      <w:r>
+        <w:t>round-robin</w:t>
+      </w:r>
+      <w:proofErr w:type="gramEnd"/>
+      <w:r>
+        <w:t xml:space="preserve">. For improved scaling an </w:t>
+      </w:r>
+      <w:proofErr w:type="spellStart"/>
+      <w:r>
+        <w:t>Alltoallv</w:t>
+      </w:r>
+      <w:proofErr w:type="spellEnd"/>
+      <w:r>
+        <w:t xml:space="preserve"> collective is used. </w:t>
+      </w:r>
     </w:p>
     <w:p>
       <w:pPr>
@@ -4209,30 +4368,25 @@
           <w:numId w:val="1"/>
         </w:numPr>
       </w:pPr>
-      <w:ins w:id="286" w:author="Evan F. Bollig" w:date="2013-06-18T16:14:00Z">
-        <w:r>
-          <w:t xml:space="preserve">What is GFLOPs for fake system when </w:t>
-        </w:r>
-        <w:proofErr w:type="spellStart"/>
-        <w:r>
-          <w:t>stddev</w:t>
-        </w:r>
-        <w:proofErr w:type="spellEnd"/>
-        <w:r>
-          <w:t xml:space="preserve"> from bandwidth is 0.2?</w:t>
-        </w:r>
-      </w:ins>
-    </w:p>
-    <w:p>
-      <w:pPr>
-        <w:pStyle w:val="ListParagraph"/>
-        <w:numPr>
-          <w:ilvl w:val="1"/>
-          <w:numId w:val="1"/>
-        </w:numPr>
-      </w:pPr>
-      <w:r>
-        <w:t>Distributed Multi-CPU/Multi-GPU</w:t>
+      <w:proofErr w:type="spellStart"/>
+      <w:r>
+        <w:t>MPI_iAlltoallv</w:t>
+      </w:r>
+      <w:proofErr w:type="spellEnd"/>
+      <w:r>
+        <w:t xml:space="preserve"> expected in MPI v3 (mid to late 2013). </w:t>
+      </w:r>
+    </w:p>
+    <w:p>
+      <w:pPr>
+        <w:pStyle w:val="ListParagraph"/>
+        <w:numPr>
+          <w:ilvl w:val="3"/>
+          <w:numId w:val="1"/>
+        </w:numPr>
+      </w:pPr>
+      <w:r>
+        <w:t>Figure of Matrix decomposition</w:t>
       </w:r>
     </w:p>
     <w:p>
@@ -4243,57 +4397,8 @@
           <w:numId w:val="1"/>
         </w:numPr>
       </w:pPr>
-      <w:proofErr w:type="spellStart"/>
-      <w:r>
-        <w:t>PETSc</w:t>
-      </w:r>
-      <w:proofErr w:type="spellEnd"/>
-      <w:r>
-        <w:t xml:space="preserve">, </w:t>
-      </w:r>
-      <w:proofErr w:type="spellStart"/>
-      <w:r>
-        <w:t>Hypre</w:t>
-      </w:r>
-      <w:proofErr w:type="spellEnd"/>
-      <w:r>
-        <w:t xml:space="preserve">, </w:t>
-      </w:r>
-      <w:proofErr w:type="spellStart"/>
-      <w:r>
-        <w:t>Trilinos</w:t>
-      </w:r>
-      <w:proofErr w:type="spellEnd"/>
-      <w:r>
-        <w:t xml:space="preserve"> are all libraries/frameworks that we could have developed in, but none of them had GPU support. We continued with </w:t>
-      </w:r>
-      <w:proofErr w:type="gramStart"/>
-      <w:r>
-        <w:t>custom built</w:t>
-      </w:r>
-      <w:proofErr w:type="gramEnd"/>
-      <w:r>
-        <w:t xml:space="preserve"> code, but that decision required addition</w:t>
-      </w:r>
-      <w:ins w:id="287" w:author="Evan F. Bollig" w:date="2013-06-18T16:16:00Z">
-        <w:r>
-          <w:t>al</w:t>
-        </w:r>
-      </w:ins>
-      <w:r>
-        <w:t xml:space="preserve"> decisions from us. </w:t>
-      </w:r>
-    </w:p>
-    <w:p>
-      <w:pPr>
-        <w:pStyle w:val="ListParagraph"/>
-        <w:numPr>
-          <w:ilvl w:val="2"/>
-          <w:numId w:val="1"/>
-        </w:numPr>
-      </w:pPr>
-      <w:r>
-        <w:t>Domain decomposition allows one to span multiple processors</w:t>
+      <w:r>
+        <w:t>Nodes are partitioned into domains according to some plan</w:t>
       </w:r>
     </w:p>
     <w:p>
@@ -4305,61 +4410,7 @@
         </w:numPr>
       </w:pPr>
       <w:r>
-        <w:t>Partitions are handled by independent processors</w:t>
-      </w:r>
-    </w:p>
-    <w:p>
-      <w:pPr>
-        <w:pStyle w:val="ListParagraph"/>
-        <w:numPr>
-          <w:ilvl w:val="3"/>
-          <w:numId w:val="1"/>
-        </w:numPr>
-      </w:pPr>
-      <w:r>
-        <w:t xml:space="preserve">Communication between partitions at each time-step to resolve missing node values </w:t>
-      </w:r>
-    </w:p>
-    <w:p>
-      <w:pPr>
-        <w:pStyle w:val="ListParagraph"/>
-        <w:numPr>
-          <w:ilvl w:val="3"/>
-          <w:numId w:val="1"/>
-        </w:numPr>
-      </w:pPr>
-      <w:r>
-        <w:t xml:space="preserve">For initial development, </w:t>
-      </w:r>
-      <w:r>
-        <w:t>Send/</w:t>
-      </w:r>
-      <w:proofErr w:type="spellStart"/>
-      <w:r>
-        <w:t>recv</w:t>
-      </w:r>
-      <w:proofErr w:type="spellEnd"/>
-      <w:r>
-        <w:t xml:space="preserve"> between </w:t>
-      </w:r>
-      <w:r>
-        <w:t xml:space="preserve">domains in </w:t>
-      </w:r>
-      <w:proofErr w:type="gramStart"/>
-      <w:r>
-        <w:t>round-robin</w:t>
-      </w:r>
-      <w:proofErr w:type="gramEnd"/>
-      <w:r>
-        <w:t xml:space="preserve">. For improved scaling an </w:t>
-      </w:r>
-      <w:proofErr w:type="spellStart"/>
-      <w:r>
-        <w:t>Alltoallv</w:t>
-      </w:r>
-      <w:proofErr w:type="spellEnd"/>
-      <w:r>
-        <w:t xml:space="preserve"> collective is used. </w:t>
+        <w:t>For development we initially choose partitions in X-direction.</w:t>
       </w:r>
     </w:p>
     <w:p>
@@ -4369,102 +4420,49 @@
           <w:ilvl w:val="4"/>
           <w:numId w:val="1"/>
         </w:numPr>
-      </w:pPr>
-      <w:proofErr w:type="spellStart"/>
-      <w:r>
-        <w:t>MPI_iAlltoallv</w:t>
-      </w:r>
-      <w:proofErr w:type="spellEnd"/>
-      <w:r>
-        <w:t xml:space="preserve"> expected in MPI v3 (mid to late 2013). </w:t>
-      </w:r>
-    </w:p>
-    <w:p>
-      <w:pPr>
-        <w:pStyle w:val="ListParagraph"/>
-        <w:numPr>
-          <w:ilvl w:val="3"/>
-          <w:numId w:val="1"/>
-        </w:numPr>
-      </w:pPr>
-      <w:r>
-        <w:t>Figure of Matrix decomposition</w:t>
-      </w:r>
-    </w:p>
-    <w:p>
-      <w:pPr>
-        <w:pStyle w:val="ListParagraph"/>
-        <w:numPr>
-          <w:ilvl w:val="2"/>
-          <w:numId w:val="1"/>
-        </w:numPr>
-      </w:pPr>
-      <w:r>
-        <w:t>Nodes are partitioned into domains according to some plan</w:t>
-      </w:r>
-    </w:p>
-    <w:p>
-      <w:pPr>
-        <w:pStyle w:val="ListParagraph"/>
-        <w:numPr>
-          <w:ilvl w:val="3"/>
-          <w:numId w:val="1"/>
-        </w:numPr>
-      </w:pPr>
-      <w:r>
-        <w:t>For development we initially choose partitions in X-direction.</w:t>
-      </w:r>
-    </w:p>
-    <w:p>
-      <w:pPr>
-        <w:pStyle w:val="ListParagraph"/>
-        <w:numPr>
-          <w:ilvl w:val="4"/>
-          <w:numId w:val="1"/>
-        </w:numPr>
+        <w:rPr>
+          <w:color w:val="008000"/>
+          <w:rPrChange w:id="287" w:author="Evan F. Bollig" w:date="2013-06-18T16:17:00Z">
+            <w:rPr/>
+          </w:rPrChange>
+        </w:rPr>
+      </w:pPr>
+      <w:r>
         <w:rPr>
           <w:color w:val="008000"/>
           <w:rPrChange w:id="288" w:author="Evan F. Bollig" w:date="2013-06-18T16:17:00Z">
             <w:rPr/>
           </w:rPrChange>
         </w:rPr>
-      </w:pPr>
-      <w:r>
-        <w:rPr>
-          <w:color w:val="008000"/>
-          <w:rPrChange w:id="289" w:author="Evan F. Bollig" w:date="2013-06-18T16:17:00Z">
-            <w:rPr/>
-          </w:rPrChange>
-        </w:rPr>
         <w:t xml:space="preserve">Figure of X </w:t>
       </w:r>
-      <w:del w:id="290" w:author="Evan F. Bollig" w:date="2013-06-18T16:17:00Z">
+      <w:del w:id="289" w:author="Evan F. Bollig" w:date="2013-06-18T16:17:00Z">
         <w:r>
           <w:rPr>
             <w:color w:val="008000"/>
-            <w:rPrChange w:id="291" w:author="Evan F. Bollig" w:date="2013-06-18T16:17:00Z">
+            <w:rPrChange w:id="290" w:author="Evan F. Bollig" w:date="2013-06-18T16:17:00Z">
               <w:rPr/>
             </w:rPrChange>
           </w:rPr>
           <w:delText>partiitoning</w:delText>
         </w:r>
       </w:del>
-      <w:ins w:id="292" w:author="Evan F. Bollig" w:date="2013-06-18T16:17:00Z">
+      <w:ins w:id="291" w:author="Evan F. Bollig" w:date="2013-06-18T16:17:00Z">
         <w:r>
           <w:rPr>
             <w:color w:val="008000"/>
-            <w:rPrChange w:id="293" w:author="Evan F. Bollig" w:date="2013-06-18T16:17:00Z">
+            <w:rPrChange w:id="292" w:author="Evan F. Bollig" w:date="2013-06-18T16:17:00Z">
               <w:rPr/>
             </w:rPrChange>
           </w:rPr>
           <w:t>partitioning (done)</w:t>
         </w:r>
       </w:ins>
-      <w:ins w:id="294" w:author="Evan F. Bollig" w:date="2013-06-18T16:16:00Z">
+      <w:ins w:id="293" w:author="Evan F. Bollig" w:date="2013-06-18T16:16:00Z">
         <w:r>
           <w:rPr>
             <w:color w:val="008000"/>
-            <w:rPrChange w:id="295" w:author="Evan F. Bollig" w:date="2013-06-18T16:17:00Z">
+            <w:rPrChange w:id="294" w:author="Evan F. Bollig" w:date="2013-06-18T16:17:00Z">
               <w:rPr/>
             </w:rPrChange>
           </w:rPr>
@@ -4519,7 +4517,7 @@
       <w:r>
         <w:t>Metis algorithm</w:t>
       </w:r>
-      <w:ins w:id="296" w:author="Evan F. Bollig" w:date="2013-06-18T16:17:00Z">
+      <w:ins w:id="295" w:author="Evan F. Bollig" w:date="2013-06-18T16:17:00Z">
         <w:r>
           <w:t xml:space="preserve"> (high level)</w:t>
         </w:r>
@@ -4570,11 +4568,20 @@
         </w:numPr>
         <w:rPr>
           <w:color w:val="008000"/>
+          <w:rPrChange w:id="296" w:author="Evan F. Bollig" w:date="2013-06-18T16:17:00Z">
+            <w:rPr/>
+          </w:rPrChange>
+        </w:rPr>
+      </w:pPr>
+      <w:r>
+        <w:rPr>
+          <w:color w:val="008000"/>
           <w:rPrChange w:id="297" w:author="Evan F. Bollig" w:date="2013-06-18T16:17:00Z">
             <w:rPr/>
           </w:rPrChange>
         </w:rPr>
-      </w:pPr>
+        <w:t xml:space="preserve">Figure of METIS </w:t>
+      </w:r>
       <w:r>
         <w:rPr>
           <w:color w:val="008000"/>
@@ -4582,22 +4589,13 @@
             <w:rPr/>
           </w:rPrChange>
         </w:rPr>
-        <w:t xml:space="preserve">Figure of METIS </w:t>
-      </w:r>
-      <w:r>
-        <w:rPr>
-          <w:color w:val="008000"/>
-          <w:rPrChange w:id="299" w:author="Evan F. Bollig" w:date="2013-06-18T16:17:00Z">
-            <w:rPr/>
-          </w:rPrChange>
-        </w:rPr>
         <w:t>partitioning (requires VTK rendering)</w:t>
       </w:r>
-      <w:ins w:id="300" w:author="Evan F. Bollig" w:date="2013-06-18T16:17:00Z">
+      <w:ins w:id="299" w:author="Evan F. Bollig" w:date="2013-06-18T16:17:00Z">
         <w:r>
           <w:rPr>
             <w:color w:val="008000"/>
-            <w:rPrChange w:id="301" w:author="Evan F. Bollig" w:date="2013-06-18T16:17:00Z">
+            <w:rPrChange w:id="300" w:author="Evan F. Bollig" w:date="2013-06-18T16:17:00Z">
               <w:rPr/>
             </w:rPrChange>
           </w:rPr>
@@ -4697,29 +4695,29 @@
           <w:numId w:val="1"/>
         </w:numPr>
         <w:rPr>
+          <w:ins w:id="301" w:author="Evan F. Bollig" w:date="2013-07-27T17:48:00Z"/>
+        </w:rPr>
+      </w:pPr>
+      <w:proofErr w:type="spellStart"/>
+      <w:r>
+        <w:t>Memcpy</w:t>
+      </w:r>
+      <w:proofErr w:type="spellEnd"/>
+      <w:r>
+        <w:t xml:space="preserve"> is contiguous which greatly simplifies life</w:t>
+      </w:r>
+    </w:p>
+    <w:p>
+      <w:pPr>
+        <w:pStyle w:val="ListParagraph"/>
+        <w:numPr>
+          <w:ilvl w:val="2"/>
+          <w:numId w:val="1"/>
+        </w:numPr>
+        <w:rPr>
           <w:ins w:id="302" w:author="Evan F. Bollig" w:date="2013-07-27T17:48:00Z"/>
         </w:rPr>
-      </w:pPr>
-      <w:proofErr w:type="spellStart"/>
-      <w:r>
-        <w:t>Memcpy</w:t>
-      </w:r>
-      <w:proofErr w:type="spellEnd"/>
-      <w:r>
-        <w:t xml:space="preserve"> is contiguous which greatly simplifies life</w:t>
-      </w:r>
-    </w:p>
-    <w:p>
-      <w:pPr>
-        <w:pStyle w:val="ListParagraph"/>
-        <w:numPr>
-          <w:ilvl w:val="2"/>
-          <w:numId w:val="1"/>
-        </w:numPr>
-        <w:rPr>
-          <w:ins w:id="303" w:author="Evan F. Bollig" w:date="2013-07-27T17:48:00Z"/>
-        </w:rPr>
-        <w:pPrChange w:id="304" w:author="Evan F. Bollig" w:date="2013-07-27T17:48:00Z">
+        <w:pPrChange w:id="303" w:author="Evan F. Bollig" w:date="2013-07-27T17:48:00Z">
           <w:pPr>
             <w:pStyle w:val="ListParagraph"/>
             <w:numPr>
@@ -4730,7 +4728,7 @@
           </w:pPr>
         </w:pPrChange>
       </w:pPr>
-      <w:ins w:id="305" w:author="Evan F. Bollig" w:date="2013-07-27T17:48:00Z">
+      <w:ins w:id="304" w:author="Evan F. Bollig" w:date="2013-07-27T17:48:00Z">
         <w:r>
           <w:t>Overlapping algorithm with multiple queues</w:t>
         </w:r>
@@ -4744,9 +4742,9 @@
           <w:numId w:val="1"/>
         </w:numPr>
         <w:rPr>
-          <w:ins w:id="306" w:author="Evan F. Bollig" w:date="2013-07-27T17:49:00Z"/>
-        </w:rPr>
-        <w:pPrChange w:id="307" w:author="Evan F. Bollig" w:date="2013-07-27T17:49:00Z">
+          <w:ins w:id="305" w:author="Evan F. Bollig" w:date="2013-07-27T17:49:00Z"/>
+        </w:rPr>
+        <w:pPrChange w:id="306" w:author="Evan F. Bollig" w:date="2013-07-27T17:49:00Z">
           <w:pPr>
             <w:pStyle w:val="ListParagraph"/>
             <w:numPr>
@@ -4757,7 +4755,7 @@
           </w:pPr>
         </w:pPrChange>
       </w:pPr>
-      <w:ins w:id="308" w:author="Evan F. Bollig" w:date="2013-07-27T17:49:00Z">
+      <w:ins w:id="307" w:author="Evan F. Bollig" w:date="2013-07-27T17:49:00Z">
         <w:r>
           <w:t>Achieved benchmarks</w:t>
         </w:r>
@@ -4771,9 +4769,9 @@
           <w:numId w:val="1"/>
         </w:numPr>
         <w:rPr>
-          <w:ins w:id="309" w:author="Evan F. Bollig" w:date="2013-07-27T17:49:00Z"/>
-        </w:rPr>
-        <w:pPrChange w:id="310" w:author="Evan F. Bollig" w:date="2013-07-27T17:49:00Z">
+          <w:ins w:id="308" w:author="Evan F. Bollig" w:date="2013-07-27T17:49:00Z"/>
+        </w:rPr>
+        <w:pPrChange w:id="309" w:author="Evan F. Bollig" w:date="2013-07-27T17:49:00Z">
           <w:pPr>
             <w:pStyle w:val="ListParagraph"/>
             <w:numPr>
@@ -4784,7 +4782,7 @@
           </w:pPr>
         </w:pPrChange>
       </w:pPr>
-      <w:ins w:id="311" w:author="Evan F. Bollig" w:date="2013-07-27T17:49:00Z">
+      <w:ins w:id="310" w:author="Evan F. Bollig" w:date="2013-07-27T17:49:00Z">
         <w:r>
           <w:t xml:space="preserve">Achieved GFLOPs, </w:t>
         </w:r>
@@ -4806,9 +4804,9 @@
           <w:numId w:val="1"/>
         </w:numPr>
         <w:rPr>
-          <w:ins w:id="312" w:author="Evan F. Bollig" w:date="2013-07-27T17:49:00Z"/>
-        </w:rPr>
-        <w:pPrChange w:id="313" w:author="Evan F. Bollig" w:date="2013-07-27T17:49:00Z">
+          <w:ins w:id="311" w:author="Evan F. Bollig" w:date="2013-07-27T17:49:00Z"/>
+        </w:rPr>
+        <w:pPrChange w:id="312" w:author="Evan F. Bollig" w:date="2013-07-27T17:49:00Z">
           <w:pPr>
             <w:pStyle w:val="ListParagraph"/>
             <w:numPr>
@@ -4819,7 +4817,7 @@
           </w:pPr>
         </w:pPrChange>
       </w:pPr>
-      <w:ins w:id="314" w:author="Evan F. Bollig" w:date="2013-07-27T17:49:00Z">
+      <w:ins w:id="313" w:author="Evan F. Bollig" w:date="2013-07-27T17:49:00Z">
         <w:r>
           <w:t>Scaling</w:t>
         </w:r>
@@ -4833,10 +4831,10 @@
           <w:numId w:val="1"/>
         </w:numPr>
         <w:rPr>
-          <w:ins w:id="315" w:author="Evan F. Bollig" w:date="2013-07-27T17:49:00Z"/>
-        </w:rPr>
-      </w:pPr>
-      <w:ins w:id="316" w:author="Evan F. Bollig" w:date="2013-07-27T17:49:00Z">
+          <w:ins w:id="314" w:author="Evan F. Bollig" w:date="2013-07-27T17:49:00Z"/>
+        </w:rPr>
+      </w:pPr>
+      <w:ins w:id="315" w:author="Evan F. Bollig" w:date="2013-07-27T17:49:00Z">
         <w:r>
           <w:t>Multiple kernels, one host (1, 2, 4, 8, 16)</w:t>
         </w:r>
@@ -4849,7 +4847,7 @@
           <w:ilvl w:val="5"/>
           <w:numId w:val="1"/>
         </w:numPr>
-        <w:pPrChange w:id="317" w:author="Evan F. Bollig" w:date="2013-07-27T17:49:00Z">
+        <w:pPrChange w:id="316" w:author="Evan F. Bollig" w:date="2013-07-27T17:49:00Z">
           <w:pPr>
             <w:pStyle w:val="ListParagraph"/>
             <w:numPr>
@@ -4860,7 +4858,7 @@
           </w:pPr>
         </w:pPrChange>
       </w:pPr>
-      <w:ins w:id="318" w:author="Evan F. Bollig" w:date="2013-07-27T17:49:00Z">
+      <w:ins w:id="317" w:author="Evan F. Bollig" w:date="2013-07-27T17:49:00Z">
         <w:r>
           <w:t>Fill in with 3, 4, 6, 7, 9, 10, 11, 12, 13, 14, 15</w:t>
         </w:r>
@@ -5612,30 +5610,30 @@
           <w:numId w:val="1"/>
         </w:numPr>
         <w:rPr>
+          <w:ins w:id="318" w:author="Evan Bollig" w:date="2013-06-08T18:49:00Z"/>
+        </w:rPr>
+      </w:pPr>
+      <w:r>
+        <w:t>Node Ordering and Preconditioni</w:t>
+      </w:r>
+      <w:r>
+        <w:t>n</w:t>
+      </w:r>
+      <w:r>
+        <w:t>g</w:t>
+      </w:r>
+    </w:p>
+    <w:p>
+      <w:pPr>
+        <w:pStyle w:val="ListParagraph"/>
+        <w:numPr>
+          <w:ilvl w:val="1"/>
+          <w:numId w:val="1"/>
+        </w:numPr>
+        <w:rPr>
           <w:ins w:id="319" w:author="Evan Bollig" w:date="2013-06-08T18:49:00Z"/>
         </w:rPr>
-      </w:pPr>
-      <w:r>
-        <w:t>Node Ordering and Preconditioni</w:t>
-      </w:r>
-      <w:r>
-        <w:t>n</w:t>
-      </w:r>
-      <w:r>
-        <w:t>g</w:t>
-      </w:r>
-    </w:p>
-    <w:p>
-      <w:pPr>
-        <w:pStyle w:val="ListParagraph"/>
-        <w:numPr>
-          <w:ilvl w:val="1"/>
-          <w:numId w:val="1"/>
-        </w:numPr>
-        <w:rPr>
-          <w:ins w:id="320" w:author="Evan Bollig" w:date="2013-06-08T18:49:00Z"/>
-        </w:rPr>
-        <w:pPrChange w:id="321" w:author="Evan Bollig" w:date="2013-06-08T18:49:00Z">
+        <w:pPrChange w:id="320" w:author="Evan Bollig" w:date="2013-06-08T18:49:00Z">
           <w:pPr>
             <w:pStyle w:val="ListParagraph"/>
             <w:numPr>
@@ -5645,7 +5643,7 @@
           </w:pPr>
         </w:pPrChange>
       </w:pPr>
-      <w:ins w:id="322" w:author="Evan Bollig" w:date="2013-06-08T18:49:00Z">
+      <w:ins w:id="321" w:author="Evan Bollig" w:date="2013-06-08T18:49:00Z">
         <w:r>
           <w:t xml:space="preserve">Consider </w:t>
         </w:r>
@@ -5666,7 +5664,7 @@
           <w:ilvl w:val="2"/>
           <w:numId w:val="1"/>
         </w:numPr>
-        <w:pPrChange w:id="323" w:author="Evan Bollig" w:date="2013-06-08T18:49:00Z">
+        <w:pPrChange w:id="322" w:author="Evan Bollig" w:date="2013-06-08T18:49:00Z">
           <w:pPr>
             <w:pStyle w:val="ListParagraph"/>
             <w:numPr>
@@ -5676,7 +5674,7 @@
           </w:pPr>
         </w:pPrChange>
       </w:pPr>
-      <w:ins w:id="324" w:author="Evan Bollig" w:date="2013-06-08T18:49:00Z">
+      <w:ins w:id="323" w:author="Evan Bollig" w:date="2013-06-08T18:49:00Z">
         <w:r>
           <w:t xml:space="preserve">Results in different </w:t>
         </w:r>
@@ -5710,32 +5708,32 @@
           <w:numId w:val="1"/>
         </w:numPr>
         <w:rPr>
+          <w:ins w:id="324" w:author="Evan Bollig" w:date="2013-06-08T18:49:00Z"/>
+        </w:rPr>
+      </w:pPr>
+      <w:r>
+        <w:t xml:space="preserve">Compared to </w:t>
+      </w:r>
+      <w:proofErr w:type="spellStart"/>
+      <w:r>
+        <w:t>SymRCM</w:t>
+      </w:r>
+      <w:proofErr w:type="spellEnd"/>
+      <w:r>
+        <w:t xml:space="preserve"> our bandwidth achieved may be wider, but it is FREE.</w:t>
+      </w:r>
+    </w:p>
+    <w:p>
+      <w:pPr>
+        <w:pStyle w:val="ListParagraph"/>
+        <w:numPr>
+          <w:ilvl w:val="3"/>
+          <w:numId w:val="1"/>
+        </w:numPr>
+        <w:rPr>
           <w:ins w:id="325" w:author="Evan Bollig" w:date="2013-06-08T18:49:00Z"/>
         </w:rPr>
-      </w:pPr>
-      <w:r>
-        <w:t xml:space="preserve">Compared to </w:t>
-      </w:r>
-      <w:proofErr w:type="spellStart"/>
-      <w:r>
-        <w:t>SymRCM</w:t>
-      </w:r>
-      <w:proofErr w:type="spellEnd"/>
-      <w:r>
-        <w:t xml:space="preserve"> our bandwidth achieved may be wider, but it is FREE.</w:t>
-      </w:r>
-    </w:p>
-    <w:p>
-      <w:pPr>
-        <w:pStyle w:val="ListParagraph"/>
-        <w:numPr>
-          <w:ilvl w:val="3"/>
-          <w:numId w:val="1"/>
-        </w:numPr>
-        <w:rPr>
-          <w:ins w:id="326" w:author="Evan Bollig" w:date="2013-06-08T18:49:00Z"/>
-        </w:rPr>
-        <w:pPrChange w:id="327" w:author="Evan Bollig" w:date="2013-06-08T18:49:00Z">
+        <w:pPrChange w:id="326" w:author="Evan Bollig" w:date="2013-06-08T18:49:00Z">
           <w:pPr>
             <w:pStyle w:val="ListParagraph"/>
             <w:numPr>
@@ -5746,7 +5744,7 @@
           </w:pPr>
         </w:pPrChange>
       </w:pPr>
-      <w:ins w:id="328" w:author="Evan Bollig" w:date="2013-06-08T18:49:00Z">
+      <w:ins w:id="327" w:author="Evan Bollig" w:date="2013-06-08T18:49:00Z">
         <w:r>
           <w:t>Define Bandwidth</w:t>
         </w:r>
@@ -5760,9 +5758,9 @@
           <w:numId w:val="1"/>
         </w:numPr>
         <w:rPr>
-          <w:ins w:id="329" w:author="Evan Bollig" w:date="2013-06-08T18:49:00Z"/>
-        </w:rPr>
-        <w:pPrChange w:id="330" w:author="Evan Bollig" w:date="2013-06-08T18:49:00Z">
+          <w:ins w:id="328" w:author="Evan Bollig" w:date="2013-06-08T18:49:00Z"/>
+        </w:rPr>
+        <w:pPrChange w:id="329" w:author="Evan Bollig" w:date="2013-06-08T18:49:00Z">
           <w:pPr>
             <w:pStyle w:val="ListParagraph"/>
             <w:numPr>
@@ -5773,7 +5771,7 @@
           </w:pPr>
         </w:pPrChange>
       </w:pPr>
-      <w:ins w:id="331" w:author="Evan Bollig" w:date="2013-06-08T18:49:00Z">
+      <w:ins w:id="330" w:author="Evan Bollig" w:date="2013-06-08T18:49:00Z">
         <w:r>
           <w:t xml:space="preserve">Compares Space Filling Curve (SFC) ordering and max bandwidth to RCM. </w:t>
         </w:r>
@@ -5787,9 +5785,9 @@
           <w:numId w:val="1"/>
         </w:numPr>
         <w:rPr>
-          <w:ins w:id="332" w:author="Evan Bollig" w:date="2013-06-08T18:50:00Z"/>
-        </w:rPr>
-        <w:pPrChange w:id="333" w:author="Evan Bollig" w:date="2013-06-08T18:50:00Z">
+          <w:ins w:id="331" w:author="Evan Bollig" w:date="2013-06-08T18:50:00Z"/>
+        </w:rPr>
+        <w:pPrChange w:id="332" w:author="Evan Bollig" w:date="2013-06-08T18:50:00Z">
           <w:pPr>
             <w:pStyle w:val="ListParagraph"/>
             <w:numPr>
@@ -5800,7 +5798,7 @@
           </w:pPr>
         </w:pPrChange>
       </w:pPr>
-      <w:ins w:id="334" w:author="Evan Bollig" w:date="2013-06-08T18:50:00Z">
+      <w:ins w:id="333" w:author="Evan Bollig" w:date="2013-06-08T18:50:00Z">
         <w:r>
           <w:t>What is minimum bandwidth?</w:t>
         </w:r>
@@ -5814,9 +5812,9 @@
           <w:numId w:val="1"/>
         </w:numPr>
         <w:rPr>
-          <w:ins w:id="335" w:author="Evan Bollig" w:date="2013-06-08T18:50:00Z"/>
-        </w:rPr>
-        <w:pPrChange w:id="336" w:author="Evan Bollig" w:date="2013-06-08T18:50:00Z">
+          <w:ins w:id="334" w:author="Evan Bollig" w:date="2013-06-08T18:50:00Z"/>
+        </w:rPr>
+        <w:pPrChange w:id="335" w:author="Evan Bollig" w:date="2013-06-08T18:50:00Z">
           <w:pPr>
             <w:pStyle w:val="ListParagraph"/>
             <w:numPr>
@@ -5827,7 +5825,7 @@
           </w:pPr>
         </w:pPrChange>
       </w:pPr>
-      <w:ins w:id="337" w:author="Evan Bollig" w:date="2013-06-08T18:50:00Z">
+      <w:ins w:id="336" w:author="Evan Bollig" w:date="2013-06-08T18:50:00Z">
         <w:r>
           <w:t xml:space="preserve">What is mean bandwidth of each? </w:t>
         </w:r>
@@ -5841,9 +5839,9 @@
           <w:numId w:val="1"/>
         </w:numPr>
         <w:rPr>
-          <w:ins w:id="338" w:author="Evan Bollig" w:date="2013-06-08T18:51:00Z"/>
-        </w:rPr>
-        <w:pPrChange w:id="339" w:author="Evan Bollig" w:date="2013-06-08T18:50:00Z">
+          <w:ins w:id="337" w:author="Evan Bollig" w:date="2013-06-08T18:51:00Z"/>
+        </w:rPr>
+        <w:pPrChange w:id="338" w:author="Evan Bollig" w:date="2013-06-08T18:50:00Z">
           <w:pPr>
             <w:pStyle w:val="ListParagraph"/>
             <w:numPr>
@@ -5854,7 +5852,7 @@
           </w:pPr>
         </w:pPrChange>
       </w:pPr>
-      <w:ins w:id="340" w:author="Evan Bollig" w:date="2013-06-08T18:50:00Z">
+      <w:ins w:id="339" w:author="Evan Bollig" w:date="2013-06-08T18:50:00Z">
         <w:r>
           <w:t>What is maximum bandwidth of each?</w:t>
         </w:r>
@@ -5868,9 +5866,9 @@
           <w:numId w:val="1"/>
         </w:numPr>
         <w:rPr>
-          <w:ins w:id="341" w:author="Evan Bollig" w:date="2013-06-08T18:50:00Z"/>
-        </w:rPr>
-        <w:pPrChange w:id="342" w:author="Evan Bollig" w:date="2013-06-08T18:50:00Z">
+          <w:ins w:id="340" w:author="Evan Bollig" w:date="2013-06-08T18:50:00Z"/>
+        </w:rPr>
+        <w:pPrChange w:id="341" w:author="Evan Bollig" w:date="2013-06-08T18:50:00Z">
           <w:pPr>
             <w:pStyle w:val="ListParagraph"/>
             <w:numPr>
@@ -5882,7 +5880,7 @@
         </w:pPrChange>
       </w:pPr>
       <w:proofErr w:type="spellStart"/>
-      <w:ins w:id="343" w:author="Evan Bollig" w:date="2013-06-08T18:51:00Z">
+      <w:ins w:id="342" w:author="Evan Bollig" w:date="2013-06-08T18:51:00Z">
         <w:r>
           <w:t>Stddev</w:t>
         </w:r>
@@ -5900,8 +5898,47 @@
           <w:numId w:val="1"/>
         </w:numPr>
         <w:rPr>
-          <w:del w:id="344" w:author="Evan Bollig" w:date="2013-06-08T18:50:00Z"/>
-        </w:rPr>
+          <w:del w:id="343" w:author="Evan Bollig" w:date="2013-06-08T18:50:00Z"/>
+        </w:rPr>
+        <w:pPrChange w:id="344" w:author="Evan Bollig" w:date="2013-06-08T18:50:00Z">
+          <w:pPr>
+            <w:pStyle w:val="ListParagraph"/>
+            <w:numPr>
+              <w:ilvl w:val="2"/>
+              <w:numId w:val="1"/>
+            </w:numPr>
+            <w:ind w:left="2160" w:hanging="360"/>
+          </w:pPr>
+        </w:pPrChange>
+      </w:pPr>
+    </w:p>
+    <w:p>
+      <w:pPr>
+        <w:pStyle w:val="ListParagraph"/>
+        <w:numPr>
+          <w:ilvl w:val="2"/>
+          <w:numId w:val="1"/>
+        </w:numPr>
+      </w:pPr>
+      <w:r>
+        <w:t xml:space="preserve">Conditioning of </w:t>
+      </w:r>
+      <w:proofErr w:type="spellStart"/>
+      <w:r>
+        <w:t>symrcm</w:t>
+      </w:r>
+      <w:proofErr w:type="spellEnd"/>
+      <w:r>
+        <w:t xml:space="preserve"> and node ordered matrices (U, X, Z, Raster). </w:t>
+      </w:r>
+    </w:p>
+    <w:p>
+      <w:pPr>
+        <w:pStyle w:val="ListParagraph"/>
+        <w:numPr>
+          <w:ilvl w:val="3"/>
+          <w:numId w:val="1"/>
+        </w:numPr>
         <w:pPrChange w:id="345" w:author="Evan Bollig" w:date="2013-06-08T18:50:00Z">
           <w:pPr>
             <w:pStyle w:val="ListParagraph"/>
@@ -5913,6 +5950,9 @@
           </w:pPr>
         </w:pPrChange>
       </w:pPr>
+      <w:r>
+        <w:t xml:space="preserve">Impact on conditioning? If any? </w:t>
+      </w:r>
     </w:p>
     <w:p>
       <w:pPr>
@@ -5921,18 +5961,58 @@
           <w:ilvl w:val="2"/>
           <w:numId w:val="1"/>
         </w:numPr>
-      </w:pPr>
-      <w:r>
-        <w:t xml:space="preserve">Conditioning of </w:t>
-      </w:r>
+        <w:rPr>
+          <w:ins w:id="346" w:author="Evan Bollig" w:date="2013-06-08T18:50:00Z"/>
+        </w:rPr>
+      </w:pPr>
       <w:proofErr w:type="spellStart"/>
-      <w:r>
-        <w:t>symrcm</w:t>
+      <w:proofErr w:type="gramStart"/>
+      <w:r>
+        <w:t>clSpMV</w:t>
       </w:r>
       <w:proofErr w:type="spellEnd"/>
-      <w:r>
-        <w:t xml:space="preserve"> and node ordered matrices (U, X, Z, Raster). </w:t>
-      </w:r>
+      <w:proofErr w:type="gramEnd"/>
+      <w:r>
+        <w:t xml:space="preserve"> heuristics applied to our modified </w:t>
+      </w:r>
+      <w:proofErr w:type="spellStart"/>
+      <w:r>
+        <w:t>sparsity</w:t>
+      </w:r>
+      <w:proofErr w:type="spellEnd"/>
+      <w:r>
+        <w:t xml:space="preserve"> patterns may prove enlightening. </w:t>
+      </w:r>
+    </w:p>
+    <w:p>
+      <w:pPr>
+        <w:pStyle w:val="ListParagraph"/>
+        <w:numPr>
+          <w:ilvl w:val="2"/>
+          <w:numId w:val="1"/>
+        </w:numPr>
+        <w:rPr>
+          <w:ins w:id="347" w:author="Evan Bollig" w:date="2013-06-08T18:51:00Z"/>
+        </w:rPr>
+      </w:pPr>
+      <w:ins w:id="348" w:author="Evan Bollig" w:date="2013-06-08T18:50:00Z">
+        <w:r>
+          <w:t xml:space="preserve">Benchmarks to compare orderings, RCM and </w:t>
+        </w:r>
+        <w:proofErr w:type="spellStart"/>
+        <w:r>
+          <w:t>SpMV</w:t>
+        </w:r>
+        <w:proofErr w:type="spellEnd"/>
+        <w:r>
+          <w:t xml:space="preserve"> times for each matrix (ELL, SBELL, BELL, </w:t>
+        </w:r>
+      </w:ins>
+      <w:ins w:id="349" w:author="Evan Bollig" w:date="2013-06-08T18:51:00Z">
+        <w:r>
+          <w:t>SELL)</w:t>
+        </w:r>
+      </w:ins>
     </w:p>
     <w:p>
       <w:pPr>
@@ -5941,7 +6021,10 @@
           <w:ilvl w:val="3"/>
           <w:numId w:val="1"/>
         </w:numPr>
-        <w:pPrChange w:id="346" w:author="Evan Bollig" w:date="2013-06-08T18:50:00Z">
+        <w:rPr>
+          <w:ins w:id="350" w:author="Evan Bollig" w:date="2013-06-08T18:51:00Z"/>
+        </w:rPr>
+        <w:pPrChange w:id="351" w:author="Evan Bollig" w:date="2013-06-08T18:51:00Z">
           <w:pPr>
             <w:pStyle w:val="ListParagraph"/>
             <w:numPr>
@@ -5952,67 +6035,17 @@
           </w:pPr>
         </w:pPrChange>
       </w:pPr>
-      <w:r>
-        <w:t xml:space="preserve">Impact on conditioning? If any? </w:t>
-      </w:r>
-    </w:p>
-    <w:p>
-      <w:pPr>
-        <w:pStyle w:val="ListParagraph"/>
-        <w:numPr>
-          <w:ilvl w:val="2"/>
-          <w:numId w:val="1"/>
-        </w:numPr>
-        <w:rPr>
-          <w:ins w:id="347" w:author="Evan Bollig" w:date="2013-06-08T18:50:00Z"/>
-        </w:rPr>
-      </w:pPr>
-      <w:proofErr w:type="spellStart"/>
-      <w:proofErr w:type="gramStart"/>
-      <w:r>
-        <w:t>clSpMV</w:t>
-      </w:r>
-      <w:proofErr w:type="spellEnd"/>
-      <w:proofErr w:type="gramEnd"/>
-      <w:r>
-        <w:t xml:space="preserve"> heuristics applied to our modified </w:t>
-      </w:r>
-      <w:proofErr w:type="spellStart"/>
-      <w:r>
-        <w:t>sparsity</w:t>
-      </w:r>
-      <w:proofErr w:type="spellEnd"/>
-      <w:r>
-        <w:t xml:space="preserve"> patterns may prove enlightening. </w:t>
-      </w:r>
-    </w:p>
-    <w:p>
-      <w:pPr>
-        <w:pStyle w:val="ListParagraph"/>
-        <w:numPr>
-          <w:ilvl w:val="2"/>
-          <w:numId w:val="1"/>
-        </w:numPr>
-        <w:rPr>
-          <w:ins w:id="348" w:author="Evan Bollig" w:date="2013-06-08T18:51:00Z"/>
-        </w:rPr>
-      </w:pPr>
-      <w:ins w:id="349" w:author="Evan Bollig" w:date="2013-06-08T18:50:00Z">
-        <w:r>
-          <w:t xml:space="preserve">Benchmarks to compare orderings, RCM and </w:t>
+      <w:ins w:id="352" w:author="Evan Bollig" w:date="2013-06-08T18:51:00Z">
+        <w:r>
+          <w:t xml:space="preserve">What is the best consideration for performance? Max, Min, Mean or </w:t>
         </w:r>
         <w:proofErr w:type="spellStart"/>
         <w:r>
-          <w:t>SpMV</w:t>
+          <w:t>Stddev</w:t>
         </w:r>
         <w:proofErr w:type="spellEnd"/>
         <w:r>
-          <w:t xml:space="preserve"> times for each matrix (ELL, SBELL, BELL, </w:t>
-        </w:r>
-      </w:ins>
-      <w:ins w:id="350" w:author="Evan Bollig" w:date="2013-06-08T18:51:00Z">
-        <w:r>
-          <w:t>SELL)</w:t>
+          <w:t xml:space="preserve"> of bandwidth? </w:t>
         </w:r>
       </w:ins>
     </w:p>
@@ -6024,9 +6057,9 @@
           <w:numId w:val="1"/>
         </w:numPr>
         <w:rPr>
-          <w:ins w:id="351" w:author="Evan Bollig" w:date="2013-06-08T18:51:00Z"/>
-        </w:rPr>
-        <w:pPrChange w:id="352" w:author="Evan Bollig" w:date="2013-06-08T18:51:00Z">
+          <w:ins w:id="353" w:author="Evan Bollig" w:date="2013-06-08T18:52:00Z"/>
+        </w:rPr>
+        <w:pPrChange w:id="354" w:author="Evan Bollig" w:date="2013-06-08T18:51:00Z">
           <w:pPr>
             <w:pStyle w:val="ListParagraph"/>
             <w:numPr>
@@ -6037,17 +6070,9 @@
           </w:pPr>
         </w:pPrChange>
       </w:pPr>
-      <w:ins w:id="353" w:author="Evan Bollig" w:date="2013-06-08T18:51:00Z">
-        <w:r>
-          <w:t xml:space="preserve">What is the best consideration for performance? Max, Min, Mean or </w:t>
-        </w:r>
-        <w:proofErr w:type="spellStart"/>
-        <w:r>
-          <w:t>Stddev</w:t>
-        </w:r>
-        <w:proofErr w:type="spellEnd"/>
-        <w:r>
-          <w:t xml:space="preserve"> of bandwidth? </w:t>
+      <w:ins w:id="355" w:author="Evan Bollig" w:date="2013-06-08T18:51:00Z">
+        <w:r>
+          <w:t xml:space="preserve">Better to have all rows consistent BW or a few very wide and the rest tiny? </w:t>
         </w:r>
       </w:ins>
     </w:p>
@@ -6059,9 +6084,9 @@
           <w:numId w:val="1"/>
         </w:numPr>
         <w:rPr>
-          <w:ins w:id="354" w:author="Evan Bollig" w:date="2013-06-08T18:52:00Z"/>
-        </w:rPr>
-        <w:pPrChange w:id="355" w:author="Evan Bollig" w:date="2013-06-08T18:51:00Z">
+          <w:ins w:id="356" w:author="Evan Bollig" w:date="2013-06-08T18:52:00Z"/>
+        </w:rPr>
+        <w:pPrChange w:id="357" w:author="Evan Bollig" w:date="2013-06-08T18:51:00Z">
           <w:pPr>
             <w:pStyle w:val="ListParagraph"/>
             <w:numPr>
@@ -6072,11 +6097,95 @@
           </w:pPr>
         </w:pPrChange>
       </w:pPr>
-      <w:ins w:id="356" w:author="Evan Bollig" w:date="2013-06-08T18:51:00Z">
-        <w:r>
-          <w:t xml:space="preserve">Better to have all rows consistent BW or a few very wide and the rest tiny? </w:t>
-        </w:r>
-      </w:ins>
+      <w:ins w:id="358" w:author="Evan Bollig" w:date="2013-06-08T18:52:00Z">
+        <w:r>
+          <w:t xml:space="preserve">What is the gain as the BW grows? </w:t>
+        </w:r>
+      </w:ins>
+    </w:p>
+    <w:p>
+      <w:pPr>
+        <w:pStyle w:val="ListParagraph"/>
+        <w:numPr>
+          <w:ilvl w:val="2"/>
+          <w:numId w:val="1"/>
+        </w:numPr>
+      </w:pPr>
+      <w:ins w:id="359" w:author="Evan Bollig" w:date="2013-06-08T18:52:00Z">
+        <w:r>
+          <w:t xml:space="preserve">Compare benchmarks for </w:t>
+        </w:r>
+        <w:proofErr w:type="spellStart"/>
+        <w:r>
+          <w:t>clSpMV</w:t>
+        </w:r>
+        <w:proofErr w:type="spellEnd"/>
+        <w:r>
+          <w:t xml:space="preserve"> and </w:t>
+        </w:r>
+        <w:proofErr w:type="spellStart"/>
+        <w:r>
+          <w:t>ViennaCL</w:t>
+        </w:r>
+        <w:proofErr w:type="spellEnd"/>
+        <w:r>
+          <w:t xml:space="preserve"> for different curves and formats. </w:t>
+        </w:r>
+      </w:ins>
+    </w:p>
+    <w:p>
+      <w:pPr>
+        <w:pStyle w:val="ListParagraph"/>
+        <w:numPr>
+          <w:ilvl w:val="1"/>
+          <w:numId w:val="1"/>
+        </w:numPr>
+      </w:pPr>
+      <w:r>
+        <w:t xml:space="preserve">Other </w:t>
+      </w:r>
+      <w:proofErr w:type="spellStart"/>
+      <w:r>
+        <w:t>preconditioners</w:t>
+      </w:r>
+      <w:proofErr w:type="spellEnd"/>
+    </w:p>
+    <w:p>
+      <w:pPr>
+        <w:pStyle w:val="ListParagraph"/>
+        <w:numPr>
+          <w:ilvl w:val="2"/>
+          <w:numId w:val="1"/>
+        </w:numPr>
+      </w:pPr>
+      <w:r>
+        <w:t xml:space="preserve">Most </w:t>
+      </w:r>
+      <w:proofErr w:type="spellStart"/>
+      <w:r>
+        <w:t>preconditioners</w:t>
+      </w:r>
+      <w:proofErr w:type="spellEnd"/>
+      <w:r>
+        <w:t xml:space="preserve"> are based on node or stencil information</w:t>
+      </w:r>
+    </w:p>
+    <w:p>
+      <w:pPr>
+        <w:pStyle w:val="ListParagraph"/>
+        <w:numPr>
+          <w:ilvl w:val="2"/>
+          <w:numId w:val="1"/>
+        </w:numPr>
+      </w:pPr>
+      <w:proofErr w:type="spellStart"/>
+      <w:r>
+        <w:t>Preconditioners</w:t>
+      </w:r>
+      <w:proofErr w:type="spellEnd"/>
+      <w:r>
+        <w:t xml:space="preserve">: </w:t>
+      </w:r>
     </w:p>
     <w:p>
       <w:pPr>
@@ -6085,25 +6194,46 @@
           <w:ilvl w:val="3"/>
           <w:numId w:val="1"/>
         </w:numPr>
-        <w:rPr>
-          <w:ins w:id="357" w:author="Evan Bollig" w:date="2013-06-08T18:52:00Z"/>
-        </w:rPr>
-        <w:pPrChange w:id="358" w:author="Evan Bollig" w:date="2013-06-08T18:51:00Z">
-          <w:pPr>
-            <w:pStyle w:val="ListParagraph"/>
-            <w:numPr>
-              <w:ilvl w:val="2"/>
-              <w:numId w:val="1"/>
-            </w:numPr>
-            <w:ind w:left="2160" w:hanging="360"/>
-          </w:pPr>
-        </w:pPrChange>
-      </w:pPr>
-      <w:ins w:id="359" w:author="Evan Bollig" w:date="2013-06-08T18:52:00Z">
-        <w:r>
-          <w:t xml:space="preserve">What is the gain as the BW grows? </w:t>
-        </w:r>
-      </w:ins>
+      </w:pPr>
+      <w:r>
+        <w:t>ILU0</w:t>
+      </w:r>
+    </w:p>
+    <w:p>
+      <w:pPr>
+        <w:pStyle w:val="ListParagraph"/>
+        <w:numPr>
+          <w:ilvl w:val="3"/>
+          <w:numId w:val="1"/>
+        </w:numPr>
+      </w:pPr>
+      <w:r>
+        <w:t>ILUP</w:t>
+      </w:r>
+    </w:p>
+    <w:p>
+      <w:pPr>
+        <w:pStyle w:val="ListParagraph"/>
+        <w:numPr>
+          <w:ilvl w:val="3"/>
+          <w:numId w:val="1"/>
+        </w:numPr>
+      </w:pPr>
+      <w:r>
+        <w:t>AMG</w:t>
+      </w:r>
+    </w:p>
+    <w:p>
+      <w:pPr>
+        <w:pStyle w:val="ListParagraph"/>
+        <w:numPr>
+          <w:ilvl w:val="3"/>
+          <w:numId w:val="1"/>
+        </w:numPr>
+      </w:pPr>
+      <w:r>
+        <w:t>MG</w:t>
+      </w:r>
     </w:p>
     <w:p>
       <w:pPr>
@@ -6113,27 +6243,69 @@
           <w:numId w:val="1"/>
         </w:numPr>
       </w:pPr>
-      <w:ins w:id="360" w:author="Evan Bollig" w:date="2013-06-08T18:52:00Z">
-        <w:r>
-          <w:t xml:space="preserve">Compare benchmarks for </w:t>
-        </w:r>
-        <w:proofErr w:type="spellStart"/>
-        <w:r>
-          <w:t>clSpMV</w:t>
-        </w:r>
-        <w:proofErr w:type="spellEnd"/>
-        <w:r>
-          <w:t xml:space="preserve"> and </w:t>
-        </w:r>
-        <w:proofErr w:type="spellStart"/>
-        <w:r>
-          <w:t>ViennaCL</w:t>
-        </w:r>
-        <w:proofErr w:type="spellEnd"/>
-        <w:r>
-          <w:t xml:space="preserve"> for different curves and formats. </w:t>
-        </w:r>
-      </w:ins>
+      <w:r>
+        <w:t xml:space="preserve">What is the impact of the </w:t>
+      </w:r>
+      <w:proofErr w:type="spellStart"/>
+      <w:r>
+        <w:t>preconditioners</w:t>
+      </w:r>
+      <w:proofErr w:type="spellEnd"/>
+      <w:r>
+        <w:t xml:space="preserve"> with and without RBF-GA? </w:t>
+      </w:r>
+    </w:p>
+    <w:p>
+      <w:pPr>
+        <w:pStyle w:val="ListParagraph"/>
+        <w:numPr>
+          <w:ilvl w:val="2"/>
+          <w:numId w:val="1"/>
+        </w:numPr>
+      </w:pPr>
+      <w:r>
+        <w:t xml:space="preserve">What is the best </w:t>
+      </w:r>
+      <w:proofErr w:type="spellStart"/>
+      <w:r>
+        <w:t>preconditioner</w:t>
+      </w:r>
+      <w:proofErr w:type="spellEnd"/>
+      <w:r>
+        <w:t xml:space="preserve"> for RBF-FD</w:t>
+      </w:r>
+      <w:r>
+        <w:t>?</w:t>
+      </w:r>
+    </w:p>
+    <w:p>
+      <w:pPr>
+        <w:pStyle w:val="ListParagraph"/>
+        <w:numPr>
+          <w:ilvl w:val="2"/>
+          <w:numId w:val="1"/>
+        </w:numPr>
+      </w:pPr>
+      <w:proofErr w:type="gramStart"/>
+      <w:r>
+        <w:t>Does masking blocks</w:t>
+      </w:r>
+      <w:proofErr w:type="gramEnd"/>
+      <w:r>
+        <w:t xml:space="preserve"> when preconditioning help? </w:t>
+      </w:r>
+    </w:p>
+    <w:p>
+      <w:pPr>
+        <w:pStyle w:val="ListParagraph"/>
+        <w:numPr>
+          <w:ilvl w:val="0"/>
+          <w:numId w:val="1"/>
+        </w:numPr>
+      </w:pPr>
+      <w:r>
+        <w:t>Conclusion</w:t>
+      </w:r>
     </w:p>
     <w:p>
       <w:pPr>
@@ -6144,13 +6316,76 @@
         </w:numPr>
       </w:pPr>
       <w:r>
-        <w:t xml:space="preserve">Other </w:t>
+        <w:t xml:space="preserve">First implementation of RBF-FD to span multiple CPUs. Went above and beyond to extend to multiple GPUs. </w:t>
+      </w:r>
+    </w:p>
+    <w:p>
+      <w:pPr>
+        <w:pStyle w:val="ListParagraph"/>
+        <w:numPr>
+          <w:ilvl w:val="1"/>
+          <w:numId w:val="1"/>
+        </w:numPr>
+      </w:pPr>
+      <w:r>
+        <w:t>Considered both explicit and implicit PDEs to ensure we have all building blocks necessary to tackle large-scale Geophysical simulations</w:t>
+      </w:r>
+    </w:p>
+    <w:p>
+      <w:pPr>
+        <w:pStyle w:val="ListParagraph"/>
+        <w:numPr>
+          <w:ilvl w:val="1"/>
+          <w:numId w:val="1"/>
+        </w:numPr>
+      </w:pPr>
+      <w:r>
+        <w:t>Looked at preconditioning and node orderings to ensure the fastest possible time to accurate solutions</w:t>
+      </w:r>
+    </w:p>
+    <w:p>
+      <w:pPr>
+        <w:pStyle w:val="ListParagraph"/>
+        <w:numPr>
+          <w:ilvl w:val="1"/>
+          <w:numId w:val="1"/>
+        </w:numPr>
+      </w:pPr>
+      <w:r>
+        <w:t xml:space="preserve">Etc. </w:t>
+      </w:r>
+    </w:p>
+    <w:p>
+      <w:pPr>
+        <w:pStyle w:val="ListParagraph"/>
+        <w:numPr>
+          <w:ilvl w:val="0"/>
+          <w:numId w:val="1"/>
+        </w:numPr>
+      </w:pPr>
+      <w:r>
+        <w:t>Appendices</w:t>
+      </w:r>
+    </w:p>
+    <w:p>
+      <w:pPr>
+        <w:pStyle w:val="ListParagraph"/>
+        <w:numPr>
+          <w:ilvl w:val="1"/>
+          <w:numId w:val="1"/>
+        </w:numPr>
+      </w:pPr>
+      <w:r>
+        <w:t xml:space="preserve">Direct computation of weights </w:t>
       </w:r>
       <w:proofErr w:type="spellStart"/>
       <w:r>
-        <w:t>preconditioners</w:t>
+        <w:t>vs</w:t>
       </w:r>
       <w:proofErr w:type="spellEnd"/>
+      <w:r>
+        <w:t xml:space="preserve"> indirect to reassure ourselves that indirect do not lose too much accuracy</w:t>
+      </w:r>
     </w:p>
     <w:p>
       <w:pPr>
@@ -6161,310 +6396,73 @@
         </w:numPr>
       </w:pPr>
       <w:r>
-        <w:t xml:space="preserve">Most </w:t>
+        <w:t>Data already exists; justify choice of functions and derivative types</w:t>
+      </w:r>
+    </w:p>
+    <w:p>
+      <w:pPr>
+        <w:pStyle w:val="ListParagraph"/>
+        <w:ind w:left="1440"/>
+      </w:pPr>
+    </w:p>
+    <w:p>
+      <w:pPr>
+        <w:pStyle w:val="ListParagraph"/>
+        <w:numPr>
+          <w:ilvl w:val="0"/>
+          <w:numId w:val="1"/>
+        </w:numPr>
+      </w:pPr>
+      <w:r>
+        <w:t xml:space="preserve">Missing Topics: </w:t>
+      </w:r>
+    </w:p>
+    <w:p>
+      <w:pPr>
+        <w:pStyle w:val="ListParagraph"/>
+        <w:numPr>
+          <w:ilvl w:val="1"/>
+          <w:numId w:val="1"/>
+        </w:numPr>
+      </w:pPr>
+      <w:r>
+        <w:t xml:space="preserve">Evidence of overlapping </w:t>
       </w:r>
       <w:proofErr w:type="spellStart"/>
       <w:r>
-        <w:t>preconditioners</w:t>
+        <w:t>comm</w:t>
       </w:r>
       <w:proofErr w:type="spellEnd"/>
       <w:r>
-        <w:t xml:space="preserve"> are based on node or stencil information</w:t>
-      </w:r>
-    </w:p>
-    <w:p>
-      <w:pPr>
-        <w:pStyle w:val="ListParagraph"/>
-        <w:numPr>
-          <w:ilvl w:val="2"/>
-          <w:numId w:val="1"/>
-        </w:numPr>
-      </w:pPr>
+        <w:t xml:space="preserve"> and comp</w:t>
+      </w:r>
+    </w:p>
+    <w:p>
+      <w:pPr>
+        <w:pStyle w:val="ListParagraph"/>
+        <w:numPr>
+          <w:ilvl w:val="1"/>
+          <w:numId w:val="1"/>
+        </w:numPr>
+      </w:pPr>
+      <w:r>
+        <w:t xml:space="preserve">Evidence of </w:t>
+      </w:r>
       <w:proofErr w:type="spellStart"/>
       <w:r>
-        <w:t>Preconditioners</w:t>
+        <w:t>clSpMV</w:t>
       </w:r>
       <w:proofErr w:type="spellEnd"/>
       <w:r>
-        <w:t xml:space="preserve">: </w:t>
-      </w:r>
-    </w:p>
-    <w:p>
-      <w:pPr>
-        <w:pStyle w:val="ListParagraph"/>
-        <w:numPr>
-          <w:ilvl w:val="3"/>
-          <w:numId w:val="1"/>
-        </w:numPr>
-      </w:pPr>
-      <w:r>
-        <w:t>ILU0</w:t>
-      </w:r>
-    </w:p>
-    <w:p>
-      <w:pPr>
-        <w:pStyle w:val="ListParagraph"/>
-        <w:numPr>
-          <w:ilvl w:val="3"/>
-          <w:numId w:val="1"/>
-        </w:numPr>
-      </w:pPr>
-      <w:r>
-        <w:t>ILUP</w:t>
-      </w:r>
-    </w:p>
-    <w:p>
-      <w:pPr>
-        <w:pStyle w:val="ListParagraph"/>
-        <w:numPr>
-          <w:ilvl w:val="3"/>
-          <w:numId w:val="1"/>
-        </w:numPr>
-      </w:pPr>
-      <w:r>
-        <w:t>AMG</w:t>
-      </w:r>
-    </w:p>
-    <w:p>
-      <w:pPr>
-        <w:pStyle w:val="ListParagraph"/>
-        <w:numPr>
-          <w:ilvl w:val="3"/>
-          <w:numId w:val="1"/>
-        </w:numPr>
-      </w:pPr>
-      <w:r>
-        <w:t>MG</w:t>
-      </w:r>
-    </w:p>
-    <w:p>
-      <w:pPr>
-        <w:pStyle w:val="ListParagraph"/>
-        <w:numPr>
-          <w:ilvl w:val="2"/>
-          <w:numId w:val="1"/>
-        </w:numPr>
-      </w:pPr>
-      <w:r>
-        <w:t xml:space="preserve">What is the impact of the </w:t>
-      </w:r>
-      <w:proofErr w:type="spellStart"/>
-      <w:r>
-        <w:t>preconditioners</w:t>
-      </w:r>
-      <w:proofErr w:type="spellEnd"/>
-      <w:r>
-        <w:t xml:space="preserve"> with and without RBF-GA? </w:t>
-      </w:r>
-    </w:p>
-    <w:p>
-      <w:pPr>
-        <w:pStyle w:val="ListParagraph"/>
-        <w:numPr>
-          <w:ilvl w:val="2"/>
-          <w:numId w:val="1"/>
-        </w:numPr>
-      </w:pPr>
-      <w:r>
-        <w:t xml:space="preserve">What is the best </w:t>
-      </w:r>
-      <w:proofErr w:type="spellStart"/>
-      <w:r>
-        <w:t>preconditioner</w:t>
-      </w:r>
-      <w:proofErr w:type="spellEnd"/>
-      <w:r>
-        <w:t xml:space="preserve"> for RBF-FD</w:t>
-      </w:r>
-      <w:r>
-        <w:t>?</w:t>
-      </w:r>
-    </w:p>
-    <w:p>
-      <w:pPr>
-        <w:pStyle w:val="ListParagraph"/>
-        <w:numPr>
-          <w:ilvl w:val="2"/>
-          <w:numId w:val="1"/>
-        </w:numPr>
-      </w:pPr>
-      <w:proofErr w:type="gramStart"/>
-      <w:r>
-        <w:t>Does masking blocks</w:t>
-      </w:r>
-      <w:proofErr w:type="gramEnd"/>
-      <w:r>
-        <w:t xml:space="preserve"> when preconditioning help? </w:t>
-      </w:r>
-    </w:p>
-    <w:p>
-      <w:pPr>
-        <w:pStyle w:val="ListParagraph"/>
-        <w:numPr>
-          <w:ilvl w:val="0"/>
-          <w:numId w:val="1"/>
-        </w:numPr>
-      </w:pPr>
-      <w:r>
-        <w:t>Conclusion</w:t>
-      </w:r>
-    </w:p>
-    <w:p>
-      <w:pPr>
-        <w:pStyle w:val="ListParagraph"/>
-        <w:numPr>
-          <w:ilvl w:val="1"/>
-          <w:numId w:val="1"/>
-        </w:numPr>
-      </w:pPr>
-      <w:r>
-        <w:t xml:space="preserve">First implementation of RBF-FD to span multiple CPUs. Went above and beyond to extend to multiple GPUs. </w:t>
-      </w:r>
-    </w:p>
-    <w:p>
-      <w:pPr>
-        <w:pStyle w:val="ListParagraph"/>
-        <w:numPr>
-          <w:ilvl w:val="1"/>
-          <w:numId w:val="1"/>
-        </w:numPr>
-      </w:pPr>
-      <w:r>
-        <w:t>Considered both explicit and implicit PDEs to ensure we have all building blocks necessary to tackle large-scale Geophysical simulations</w:t>
-      </w:r>
-    </w:p>
-    <w:p>
-      <w:pPr>
-        <w:pStyle w:val="ListParagraph"/>
-        <w:numPr>
-          <w:ilvl w:val="1"/>
-          <w:numId w:val="1"/>
-        </w:numPr>
-      </w:pPr>
-      <w:r>
-        <w:t>Looked at preconditioning and node orderings to ensure the fastest possible time to accurate solutions</w:t>
-      </w:r>
-    </w:p>
-    <w:p>
-      <w:pPr>
-        <w:pStyle w:val="ListParagraph"/>
-        <w:numPr>
-          <w:ilvl w:val="1"/>
-          <w:numId w:val="1"/>
-        </w:numPr>
-      </w:pPr>
-      <w:r>
-        <w:t xml:space="preserve">Etc. </w:t>
-      </w:r>
-    </w:p>
-    <w:p>
-      <w:pPr>
-        <w:pStyle w:val="ListParagraph"/>
-        <w:numPr>
-          <w:ilvl w:val="0"/>
-          <w:numId w:val="1"/>
-        </w:numPr>
-      </w:pPr>
-      <w:r>
-        <w:t>Appendices</w:t>
-      </w:r>
-    </w:p>
-    <w:p>
-      <w:pPr>
-        <w:pStyle w:val="ListParagraph"/>
-        <w:numPr>
-          <w:ilvl w:val="1"/>
-          <w:numId w:val="1"/>
-        </w:numPr>
-      </w:pPr>
-      <w:r>
-        <w:t xml:space="preserve">Direct computation of weights </w:t>
-      </w:r>
-      <w:proofErr w:type="spellStart"/>
-      <w:r>
-        <w:t>vs</w:t>
-      </w:r>
-      <w:proofErr w:type="spellEnd"/>
-      <w:r>
-        <w:t xml:space="preserve"> indirect to reassure ourselves that indirect do not lose too much accuracy</w:t>
-      </w:r>
-    </w:p>
-    <w:p>
-      <w:pPr>
-        <w:pStyle w:val="ListParagraph"/>
-        <w:numPr>
-          <w:ilvl w:val="2"/>
-          <w:numId w:val="1"/>
-        </w:numPr>
-      </w:pPr>
-      <w:r>
-        <w:t>Data already exists; justify choice of functions and derivative types</w:t>
-      </w:r>
-    </w:p>
-    <w:p>
-      <w:pPr>
-        <w:pStyle w:val="ListParagraph"/>
-        <w:ind w:left="1440"/>
-      </w:pPr>
-    </w:p>
-    <w:p>
-      <w:pPr>
-        <w:pStyle w:val="ListParagraph"/>
-        <w:numPr>
-          <w:ilvl w:val="0"/>
-          <w:numId w:val="1"/>
-        </w:numPr>
-      </w:pPr>
-      <w:r>
-        <w:t xml:space="preserve">Missing Topics: </w:t>
-      </w:r>
-    </w:p>
-    <w:p>
-      <w:pPr>
-        <w:pStyle w:val="ListParagraph"/>
-        <w:numPr>
-          <w:ilvl w:val="1"/>
-          <w:numId w:val="1"/>
-        </w:numPr>
-      </w:pPr>
-      <w:r>
-        <w:t xml:space="preserve">Evidence of overlapping </w:t>
-      </w:r>
-      <w:proofErr w:type="spellStart"/>
-      <w:r>
-        <w:t>comm</w:t>
-      </w:r>
-      <w:proofErr w:type="spellEnd"/>
-      <w:r>
-        <w:t xml:space="preserve"> and comp</w:t>
-      </w:r>
-    </w:p>
-    <w:p>
-      <w:pPr>
-        <w:pStyle w:val="ListParagraph"/>
-        <w:numPr>
-          <w:ilvl w:val="1"/>
-          <w:numId w:val="1"/>
-        </w:numPr>
-      </w:pPr>
-      <w:r>
-        <w:t xml:space="preserve">Evidence of </w:t>
-      </w:r>
-      <w:proofErr w:type="spellStart"/>
-      <w:r>
-        <w:t>clSpMV</w:t>
-      </w:r>
-      <w:proofErr w:type="spellEnd"/>
-      <w:r>
         <w:t xml:space="preserve"> algorithms for even more throughput</w:t>
       </w:r>
     </w:p>
     <w:p>
       <w:pPr>
         <w:rPr>
-          <w:ins w:id="361" w:author="Evan Bollig" w:date="2013-06-13T10:58:00Z"/>
-        </w:rPr>
-        <w:pPrChange w:id="362" w:author="Evan Bollig" w:date="2013-06-13T10:58:00Z">
+          <w:ins w:id="360" w:author="Evan Bollig" w:date="2013-06-13T10:58:00Z"/>
+        </w:rPr>
+        <w:pPrChange w:id="361" w:author="Evan Bollig" w:date="2013-06-13T10:58:00Z">
           <w:pPr>
             <w:pStyle w:val="ListParagraph"/>
             <w:numPr>
@@ -6479,9 +6477,9 @@
     <w:p>
       <w:pPr>
         <w:rPr>
-          <w:ins w:id="363" w:author="Evan Bollig" w:date="2013-06-13T10:58:00Z"/>
-        </w:rPr>
-        <w:pPrChange w:id="364" w:author="Evan Bollig" w:date="2013-06-13T10:58:00Z">
+          <w:ins w:id="362" w:author="Evan Bollig" w:date="2013-06-13T10:58:00Z"/>
+        </w:rPr>
+        <w:pPrChange w:id="363" w:author="Evan Bollig" w:date="2013-06-13T10:58:00Z">
           <w:pPr>
             <w:pStyle w:val="ListParagraph"/>
             <w:numPr>
@@ -6492,7 +6490,7 @@
           </w:pPr>
         </w:pPrChange>
       </w:pPr>
-      <w:ins w:id="365" w:author="Evan Bollig" w:date="2013-06-13T10:58:00Z">
+      <w:ins w:id="364" w:author="Evan Bollig" w:date="2013-06-13T10:58:00Z">
         <w:r>
           <w:t>Benchmarks</w:t>
         </w:r>
@@ -6506,9 +6504,9 @@
           <w:numId w:val="2"/>
         </w:numPr>
         <w:rPr>
-          <w:ins w:id="366" w:author="Evan Bollig" w:date="2013-06-13T10:59:00Z"/>
-        </w:rPr>
-        <w:pPrChange w:id="367" w:author="Evan Bollig" w:date="2013-06-13T10:58:00Z">
+          <w:ins w:id="365" w:author="Evan Bollig" w:date="2013-06-13T10:59:00Z"/>
+        </w:rPr>
+        <w:pPrChange w:id="366" w:author="Evan Bollig" w:date="2013-06-13T10:58:00Z">
           <w:pPr>
             <w:pStyle w:val="ListParagraph"/>
             <w:numPr>
@@ -6520,7 +6518,7 @@
         </w:pPrChange>
       </w:pPr>
       <w:proofErr w:type="spellStart"/>
-      <w:ins w:id="368" w:author="Evan Bollig" w:date="2013-06-13T10:59:00Z">
+      <w:ins w:id="367" w:author="Evan Bollig" w:date="2013-06-13T10:59:00Z">
         <w:r>
           <w:t>ApplyWeights</w:t>
         </w:r>
@@ -6546,9 +6544,9 @@
           <w:numId w:val="2"/>
         </w:numPr>
         <w:rPr>
-          <w:ins w:id="369" w:author="Evan Bollig" w:date="2013-06-13T10:59:00Z"/>
-        </w:rPr>
-        <w:pPrChange w:id="370" w:author="Evan Bollig" w:date="2013-06-13T10:58:00Z">
+          <w:ins w:id="368" w:author="Evan Bollig" w:date="2013-06-13T10:59:00Z"/>
+        </w:rPr>
+        <w:pPrChange w:id="369" w:author="Evan Bollig" w:date="2013-06-13T10:58:00Z">
           <w:pPr>
             <w:pStyle w:val="ListParagraph"/>
             <w:numPr>
@@ -6559,7 +6557,7 @@
           </w:pPr>
         </w:pPrChange>
       </w:pPr>
-      <w:ins w:id="371" w:author="Evan Bollig" w:date="2013-06-13T10:58:00Z">
+      <w:ins w:id="370" w:author="Evan Bollig" w:date="2013-06-13T10:58:00Z">
         <w:r>
           <w:t xml:space="preserve">Cosine Bell CL </w:t>
         </w:r>
@@ -6572,12 +6570,12 @@
           <w:t xml:space="preserve"> VCL </w:t>
         </w:r>
       </w:ins>
-      <w:ins w:id="372" w:author="Evan Bollig" w:date="2013-06-13T10:59:00Z">
+      <w:ins w:id="371" w:author="Evan Bollig" w:date="2013-06-13T10:59:00Z">
         <w:r>
           <w:t>(</w:t>
         </w:r>
       </w:ins>
-      <w:ins w:id="373" w:author="Evan Bollig" w:date="2013-06-13T10:58:00Z">
+      <w:ins w:id="372" w:author="Evan Bollig" w:date="2013-06-13T10:58:00Z">
         <w:r>
           <w:t>GFLOPs)</w:t>
         </w:r>
@@ -6591,9 +6589,9 @@
           <w:numId w:val="2"/>
         </w:numPr>
         <w:rPr>
-          <w:ins w:id="374" w:author="Evan Bollig" w:date="2013-06-13T10:59:00Z"/>
-        </w:rPr>
-        <w:pPrChange w:id="375" w:author="Evan Bollig" w:date="2013-06-13T10:58:00Z">
+          <w:ins w:id="373" w:author="Evan Bollig" w:date="2013-06-13T10:59:00Z"/>
+        </w:rPr>
+        <w:pPrChange w:id="374" w:author="Evan Bollig" w:date="2013-06-13T10:58:00Z">
           <w:pPr>
             <w:pStyle w:val="ListParagraph"/>
             <w:numPr>
@@ -6605,7 +6603,7 @@
         </w:pPrChange>
       </w:pPr>
       <w:proofErr w:type="spellStart"/>
-      <w:ins w:id="376" w:author="Evan Bollig" w:date="2013-06-13T10:59:00Z">
+      <w:ins w:id="375" w:author="Evan Bollig" w:date="2013-06-13T10:59:00Z">
         <w:r>
           <w:t>SpMV</w:t>
         </w:r>
@@ -6631,9 +6629,9 @@
           <w:numId w:val="2"/>
         </w:numPr>
         <w:rPr>
-          <w:ins w:id="377" w:author="Evan Bollig" w:date="2013-06-13T10:59:00Z"/>
-        </w:rPr>
-        <w:pPrChange w:id="378" w:author="Evan Bollig" w:date="2013-06-13T10:59:00Z">
+          <w:ins w:id="376" w:author="Evan Bollig" w:date="2013-06-13T10:59:00Z"/>
+        </w:rPr>
+        <w:pPrChange w:id="377" w:author="Evan Bollig" w:date="2013-06-13T10:59:00Z">
           <w:pPr>
             <w:pStyle w:val="ListParagraph"/>
             <w:numPr>
@@ -6644,17 +6642,17 @@
           </w:pPr>
         </w:pPrChange>
       </w:pPr>
-      <w:ins w:id="379" w:author="Evan Bollig" w:date="2013-06-13T10:59:00Z">
+      <w:ins w:id="378" w:author="Evan Bollig" w:date="2013-06-13T10:59:00Z">
         <w:r>
           <w:t xml:space="preserve">Needs general </w:t>
         </w:r>
       </w:ins>
-      <w:ins w:id="380" w:author="Evan Bollig" w:date="2013-06-13T11:00:00Z">
+      <w:ins w:id="379" w:author="Evan Bollig" w:date="2013-06-13T11:00:00Z">
         <w:r>
           <w:t>benchmark</w:t>
         </w:r>
       </w:ins>
-      <w:ins w:id="381" w:author="Evan Bollig" w:date="2013-06-13T10:59:00Z">
+      <w:ins w:id="380" w:author="Evan Bollig" w:date="2013-06-13T10:59:00Z">
         <w:r>
           <w:t xml:space="preserve"> for test </w:t>
         </w:r>
@@ -6676,9 +6674,9 @@
           <w:numId w:val="2"/>
         </w:numPr>
         <w:rPr>
-          <w:ins w:id="382" w:author="Evan Bollig" w:date="2013-06-13T11:00:00Z"/>
-        </w:rPr>
-        <w:pPrChange w:id="383" w:author="Evan Bollig" w:date="2013-06-13T11:00:00Z">
+          <w:ins w:id="381" w:author="Evan Bollig" w:date="2013-06-13T11:00:00Z"/>
+        </w:rPr>
+        <w:pPrChange w:id="382" w:author="Evan Bollig" w:date="2013-06-13T11:00:00Z">
           <w:pPr>
             <w:pStyle w:val="ListParagraph"/>
             <w:numPr>
@@ -6689,7 +6687,7 @@
           </w:pPr>
         </w:pPrChange>
       </w:pPr>
-      <w:ins w:id="384" w:author="Evan Bollig" w:date="2013-06-13T11:00:00Z">
+      <w:ins w:id="383" w:author="Evan Bollig" w:date="2013-06-13T11:00:00Z">
         <w:r>
           <w:t>Multi-CPU weak scaling</w:t>
         </w:r>
@@ -6703,9 +6701,9 @@
           <w:numId w:val="2"/>
         </w:numPr>
         <w:rPr>
-          <w:ins w:id="385" w:author="Evan Bollig" w:date="2013-06-13T11:00:00Z"/>
-        </w:rPr>
-        <w:pPrChange w:id="386" w:author="Evan Bollig" w:date="2013-06-13T11:00:00Z">
+          <w:ins w:id="384" w:author="Evan Bollig" w:date="2013-06-13T11:00:00Z"/>
+        </w:rPr>
+        <w:pPrChange w:id="385" w:author="Evan Bollig" w:date="2013-06-13T11:00:00Z">
           <w:pPr>
             <w:pStyle w:val="ListParagraph"/>
             <w:numPr>
@@ -6716,7 +6714,7 @@
           </w:pPr>
         </w:pPrChange>
       </w:pPr>
-      <w:ins w:id="387" w:author="Evan Bollig" w:date="2013-06-13T11:00:00Z">
+      <w:ins w:id="386" w:author="Evan Bollig" w:date="2013-06-13T11:00:00Z">
         <w:r>
           <w:t>Multi-CPU strong scaling</w:t>
         </w:r>
@@ -6730,9 +6728,9 @@
           <w:numId w:val="2"/>
         </w:numPr>
         <w:rPr>
-          <w:ins w:id="388" w:author="Evan Bollig" w:date="2013-06-13T11:00:00Z"/>
-        </w:rPr>
-        <w:pPrChange w:id="389" w:author="Evan Bollig" w:date="2013-06-13T11:00:00Z">
+          <w:ins w:id="387" w:author="Evan Bollig" w:date="2013-06-13T11:00:00Z"/>
+        </w:rPr>
+        <w:pPrChange w:id="388" w:author="Evan Bollig" w:date="2013-06-13T11:00:00Z">
           <w:pPr>
             <w:pStyle w:val="ListParagraph"/>
             <w:numPr>
@@ -6743,7 +6741,7 @@
           </w:pPr>
         </w:pPrChange>
       </w:pPr>
-      <w:ins w:id="390" w:author="Evan Bollig" w:date="2013-06-13T11:00:00Z">
+      <w:ins w:id="389" w:author="Evan Bollig" w:date="2013-06-13T11:00:00Z">
         <w:r>
           <w:t>Multi-GPU weak scaling</w:t>
         </w:r>
@@ -6757,9 +6755,9 @@
           <w:numId w:val="2"/>
         </w:numPr>
         <w:rPr>
-          <w:ins w:id="391" w:author="Evan Bollig" w:date="2013-06-13T11:01:00Z"/>
-        </w:rPr>
-        <w:pPrChange w:id="392" w:author="Evan Bollig" w:date="2013-06-13T11:00:00Z">
+          <w:ins w:id="390" w:author="Evan Bollig" w:date="2013-06-13T11:01:00Z"/>
+        </w:rPr>
+        <w:pPrChange w:id="391" w:author="Evan Bollig" w:date="2013-06-13T11:00:00Z">
           <w:pPr>
             <w:pStyle w:val="ListParagraph"/>
             <w:numPr>
@@ -6770,7 +6768,7 @@
           </w:pPr>
         </w:pPrChange>
       </w:pPr>
-      <w:ins w:id="393" w:author="Evan Bollig" w:date="2013-06-13T11:00:00Z">
+      <w:ins w:id="392" w:author="Evan Bollig" w:date="2013-06-13T11:00:00Z">
         <w:r>
           <w:t>Multi-GPU strong scaling</w:t>
         </w:r>
@@ -6784,9 +6782,9 @@
           <w:numId w:val="2"/>
         </w:numPr>
         <w:rPr>
-          <w:ins w:id="394" w:author="Evan Bollig" w:date="2013-06-13T11:01:00Z"/>
-        </w:rPr>
-        <w:pPrChange w:id="395" w:author="Evan Bollig" w:date="2013-06-13T11:00:00Z">
+          <w:ins w:id="393" w:author="Evan Bollig" w:date="2013-06-13T11:01:00Z"/>
+        </w:rPr>
+        <w:pPrChange w:id="394" w:author="Evan Bollig" w:date="2013-06-13T11:00:00Z">
           <w:pPr>
             <w:pStyle w:val="ListParagraph"/>
             <w:numPr>
@@ -6797,7 +6795,7 @@
           </w:pPr>
         </w:pPrChange>
       </w:pPr>
-      <w:ins w:id="396" w:author="Evan Bollig" w:date="2013-06-13T11:01:00Z">
+      <w:ins w:id="395" w:author="Evan Bollig" w:date="2013-06-13T11:01:00Z">
         <w:r>
           <w:t xml:space="preserve">GMRES 1 GPU </w:t>
         </w:r>
@@ -6819,9 +6817,9 @@
           <w:numId w:val="2"/>
         </w:numPr>
         <w:rPr>
-          <w:ins w:id="397" w:author="Evan Bollig" w:date="2013-06-13T11:06:00Z"/>
-        </w:rPr>
-        <w:pPrChange w:id="398" w:author="Evan Bollig" w:date="2013-06-13T11:00:00Z">
+          <w:ins w:id="396" w:author="Evan Bollig" w:date="2013-06-13T11:06:00Z"/>
+        </w:rPr>
+        <w:pPrChange w:id="397" w:author="Evan Bollig" w:date="2013-06-13T11:00:00Z">
           <w:pPr>
             <w:pStyle w:val="ListParagraph"/>
             <w:numPr>
@@ -6832,7 +6830,7 @@
           </w:pPr>
         </w:pPrChange>
       </w:pPr>
-      <w:ins w:id="399" w:author="Evan Bollig" w:date="2013-06-13T11:01:00Z">
+      <w:ins w:id="398" w:author="Evan Bollig" w:date="2013-06-13T11:01:00Z">
         <w:r>
           <w:t xml:space="preserve">GMRES Multi-GPU </w:t>
         </w:r>
@@ -6854,9 +6852,9 @@
           <w:numId w:val="2"/>
         </w:numPr>
         <w:rPr>
-          <w:ins w:id="400" w:author="Evan Bollig" w:date="2013-06-13T11:06:00Z"/>
-        </w:rPr>
-        <w:pPrChange w:id="401" w:author="Evan Bollig" w:date="2013-06-13T11:06:00Z">
+          <w:ins w:id="399" w:author="Evan Bollig" w:date="2013-06-13T11:06:00Z"/>
+        </w:rPr>
+        <w:pPrChange w:id="400" w:author="Evan Bollig" w:date="2013-06-13T11:06:00Z">
           <w:pPr>
             <w:pStyle w:val="ListParagraph"/>
             <w:numPr>
@@ -6868,7 +6866,7 @@
         </w:pPrChange>
       </w:pPr>
       <w:proofErr w:type="spellStart"/>
-      <w:ins w:id="402" w:author="Evan Bollig" w:date="2013-06-13T11:06:00Z">
+      <w:ins w:id="401" w:author="Evan Bollig" w:date="2013-06-13T11:06:00Z">
         <w:r>
           <w:t>SpMV</w:t>
         </w:r>
@@ -6886,9 +6884,9 @@
           <w:numId w:val="2"/>
         </w:numPr>
         <w:rPr>
-          <w:ins w:id="403" w:author="Evan Bollig" w:date="2013-06-13T11:00:00Z"/>
-        </w:rPr>
-        <w:pPrChange w:id="404" w:author="Evan Bollig" w:date="2013-06-13T11:06:00Z">
+          <w:ins w:id="402" w:author="Evan Bollig" w:date="2013-06-13T11:00:00Z"/>
+        </w:rPr>
+        <w:pPrChange w:id="403" w:author="Evan Bollig" w:date="2013-06-13T11:06:00Z">
           <w:pPr>
             <w:pStyle w:val="ListParagraph"/>
             <w:numPr>
@@ -6899,7 +6897,7 @@
           </w:pPr>
         </w:pPrChange>
       </w:pPr>
-      <w:ins w:id="405" w:author="Evan Bollig" w:date="2013-06-13T11:06:00Z">
+      <w:ins w:id="404" w:author="Evan Bollig" w:date="2013-06-13T11:06:00Z">
         <w:r>
           <w:t>Needs overlap</w:t>
         </w:r>
@@ -6908,9 +6906,9 @@
     <w:p>
       <w:pPr>
         <w:rPr>
-          <w:ins w:id="406" w:author="Evan Bollig" w:date="2013-06-13T11:00:00Z"/>
-        </w:rPr>
-        <w:pPrChange w:id="407" w:author="Evan Bollig" w:date="2013-06-13T11:00:00Z">
+          <w:ins w:id="405" w:author="Evan Bollig" w:date="2013-06-13T11:00:00Z"/>
+        </w:rPr>
+        <w:pPrChange w:id="406" w:author="Evan Bollig" w:date="2013-06-13T11:00:00Z">
           <w:pPr>
             <w:pStyle w:val="ListParagraph"/>
             <w:numPr>
@@ -6925,9 +6923,9 @@
     <w:p>
       <w:pPr>
         <w:rPr>
-          <w:ins w:id="408" w:author="Evan Bollig" w:date="2013-06-13T11:00:00Z"/>
-        </w:rPr>
-        <w:pPrChange w:id="409" w:author="Evan Bollig" w:date="2013-06-13T11:00:00Z">
+          <w:ins w:id="407" w:author="Evan Bollig" w:date="2013-06-13T11:00:00Z"/>
+        </w:rPr>
+        <w:pPrChange w:id="408" w:author="Evan Bollig" w:date="2013-06-13T11:00:00Z">
           <w:pPr>
             <w:pStyle w:val="ListParagraph"/>
             <w:numPr>
@@ -6938,7 +6936,7 @@
           </w:pPr>
         </w:pPrChange>
       </w:pPr>
-      <w:ins w:id="410" w:author="Evan Bollig" w:date="2013-06-13T11:00:00Z">
+      <w:ins w:id="409" w:author="Evan Bollig" w:date="2013-06-13T11:00:00Z">
         <w:r>
           <w:t>Convergence Studies</w:t>
         </w:r>
@@ -6952,9 +6950,9 @@
           <w:numId w:val="3"/>
         </w:numPr>
         <w:rPr>
-          <w:ins w:id="411" w:author="Evan Bollig" w:date="2013-06-13T11:01:00Z"/>
-        </w:rPr>
-        <w:pPrChange w:id="412" w:author="Evan Bollig" w:date="2013-06-13T11:00:00Z">
+          <w:ins w:id="410" w:author="Evan Bollig" w:date="2013-06-13T11:01:00Z"/>
+        </w:rPr>
+        <w:pPrChange w:id="411" w:author="Evan Bollig" w:date="2013-06-13T11:00:00Z">
           <w:pPr>
             <w:pStyle w:val="ListParagraph"/>
             <w:numPr>
@@ -6965,7 +6963,7 @@
           </w:pPr>
         </w:pPrChange>
       </w:pPr>
-      <w:ins w:id="413" w:author="Evan Bollig" w:date="2013-06-13T11:01:00Z">
+      <w:ins w:id="412" w:author="Evan Bollig" w:date="2013-06-13T11:01:00Z">
         <w:r>
           <w:t>GMRES regular grid</w:t>
         </w:r>
@@ -6979,9 +6977,9 @@
           <w:numId w:val="3"/>
         </w:numPr>
         <w:rPr>
-          <w:ins w:id="414" w:author="Evan Bollig" w:date="2013-06-13T11:01:00Z"/>
-        </w:rPr>
-        <w:pPrChange w:id="415" w:author="Evan Bollig" w:date="2013-06-13T11:00:00Z">
+          <w:ins w:id="413" w:author="Evan Bollig" w:date="2013-06-13T11:01:00Z"/>
+        </w:rPr>
+        <w:pPrChange w:id="414" w:author="Evan Bollig" w:date="2013-06-13T11:00:00Z">
           <w:pPr>
             <w:pStyle w:val="ListParagraph"/>
             <w:numPr>
@@ -6992,7 +6990,7 @@
           </w:pPr>
         </w:pPrChange>
       </w:pPr>
-      <w:ins w:id="416" w:author="Evan Bollig" w:date="2013-06-13T11:01:00Z">
+      <w:ins w:id="415" w:author="Evan Bollig" w:date="2013-06-13T11:01:00Z">
         <w:r>
           <w:t>GMRES Stokes</w:t>
         </w:r>
@@ -7006,9 +7004,9 @@
           <w:numId w:val="3"/>
         </w:numPr>
         <w:rPr>
-          <w:ins w:id="417" w:author="Evan Bollig" w:date="2013-06-13T11:05:00Z"/>
-        </w:rPr>
-        <w:pPrChange w:id="418" w:author="Evan Bollig" w:date="2013-06-13T11:00:00Z">
+          <w:ins w:id="416" w:author="Evan Bollig" w:date="2013-06-13T11:05:00Z"/>
+        </w:rPr>
+        <w:pPrChange w:id="417" w:author="Evan Bollig" w:date="2013-06-13T11:00:00Z">
           <w:pPr>
             <w:pStyle w:val="ListParagraph"/>
             <w:numPr>
@@ -7019,7 +7017,7 @@
           </w:pPr>
         </w:pPrChange>
       </w:pPr>
-      <w:ins w:id="419" w:author="Evan Bollig" w:date="2013-06-13T11:05:00Z">
+      <w:ins w:id="418" w:author="Evan Bollig" w:date="2013-06-13T11:05:00Z">
         <w:r>
           <w:t>ILU GMRES regular grid, stokes (table)</w:t>
         </w:r>
@@ -7033,9 +7031,9 @@
           <w:numId w:val="3"/>
         </w:numPr>
         <w:rPr>
-          <w:ins w:id="420" w:author="Evan Bollig" w:date="2013-06-13T11:05:00Z"/>
-        </w:rPr>
-        <w:pPrChange w:id="421" w:author="Evan Bollig" w:date="2013-06-13T11:00:00Z">
+          <w:ins w:id="419" w:author="Evan Bollig" w:date="2013-06-13T11:05:00Z"/>
+        </w:rPr>
+        <w:pPrChange w:id="420" w:author="Evan Bollig" w:date="2013-06-13T11:00:00Z">
           <w:pPr>
             <w:pStyle w:val="ListParagraph"/>
             <w:numPr>
@@ -7046,7 +7044,7 @@
           </w:pPr>
         </w:pPrChange>
       </w:pPr>
-      <w:ins w:id="422" w:author="Evan Bollig" w:date="2013-06-13T11:05:00Z">
+      <w:ins w:id="421" w:author="Evan Bollig" w:date="2013-06-13T11:05:00Z">
         <w:r>
           <w:t>LSH and RCM GMRES</w:t>
         </w:r>
@@ -7057,9 +7055,9 @@
         <w:pStyle w:val="ListParagraph"/>
         <w:ind w:left="1440"/>
         <w:rPr>
-          <w:ins w:id="423" w:author="Evan Bollig" w:date="2013-06-13T11:05:00Z"/>
-        </w:rPr>
-        <w:pPrChange w:id="424" w:author="Evan Bollig" w:date="2013-06-13T11:05:00Z">
+          <w:ins w:id="422" w:author="Evan Bollig" w:date="2013-06-13T11:05:00Z"/>
+        </w:rPr>
+        <w:pPrChange w:id="423" w:author="Evan Bollig" w:date="2013-06-13T11:05:00Z">
           <w:pPr>
             <w:pStyle w:val="ListParagraph"/>
             <w:numPr>
@@ -7076,9 +7074,9 @@
         <w:pStyle w:val="ListParagraph"/>
         <w:ind w:left="1440"/>
         <w:rPr>
-          <w:ins w:id="425" w:author="Evan Bollig" w:date="2013-06-13T11:05:00Z"/>
-        </w:rPr>
-        <w:pPrChange w:id="426" w:author="Evan Bollig" w:date="2013-06-13T11:05:00Z">
+          <w:ins w:id="424" w:author="Evan Bollig" w:date="2013-06-13T11:05:00Z"/>
+        </w:rPr>
+        <w:pPrChange w:id="425" w:author="Evan Bollig" w:date="2013-06-13T11:05:00Z">
           <w:pPr>
             <w:pStyle w:val="ListParagraph"/>
             <w:numPr>
@@ -7095,9 +7093,9 @@
         <w:pStyle w:val="ListParagraph"/>
         <w:ind w:left="0"/>
         <w:rPr>
-          <w:ins w:id="427" w:author="Evan Bollig" w:date="2013-06-13T11:20:00Z"/>
-        </w:rPr>
-        <w:pPrChange w:id="428" w:author="Evan Bollig" w:date="2013-06-13T11:06:00Z">
+          <w:ins w:id="426" w:author="Evan Bollig" w:date="2013-06-13T11:20:00Z"/>
+        </w:rPr>
+        <w:pPrChange w:id="427" w:author="Evan Bollig" w:date="2013-06-13T11:06:00Z">
           <w:pPr>
             <w:pStyle w:val="ListParagraph"/>
             <w:numPr>
@@ -7108,7 +7106,7 @@
           </w:pPr>
         </w:pPrChange>
       </w:pPr>
-      <w:ins w:id="429" w:author="Evan Bollig" w:date="2013-06-13T11:05:00Z">
+      <w:ins w:id="428" w:author="Evan Bollig" w:date="2013-06-13T11:05:00Z">
         <w:r>
           <w:t xml:space="preserve">New content requested by Gordon: </w:t>
         </w:r>
@@ -7119,9 +7117,9 @@
         <w:pStyle w:val="ListParagraph"/>
         <w:ind w:left="0"/>
         <w:rPr>
-          <w:ins w:id="430" w:author="Evan Bollig" w:date="2013-06-13T11:05:00Z"/>
-        </w:rPr>
-        <w:pPrChange w:id="431" w:author="Evan Bollig" w:date="2013-06-13T11:06:00Z">
+          <w:ins w:id="429" w:author="Evan Bollig" w:date="2013-06-13T11:05:00Z"/>
+        </w:rPr>
+        <w:pPrChange w:id="430" w:author="Evan Bollig" w:date="2013-06-13T11:06:00Z">
           <w:pPr>
             <w:pStyle w:val="ListParagraph"/>
             <w:numPr>
@@ -7132,7 +7130,7 @@
           </w:pPr>
         </w:pPrChange>
       </w:pPr>
-      <w:ins w:id="432" w:author="Evan Bollig" w:date="2013-06-13T11:20:00Z">
+      <w:ins w:id="431" w:author="Evan Bollig" w:date="2013-06-13T11:20:00Z">
         <w:r>
           <w:tab/>
           <w:t>Optimization</w:t>
@@ -7144,9 +7142,9 @@
         <w:pStyle w:val="ListParagraph"/>
         <w:ind w:left="0"/>
         <w:rPr>
-          <w:ins w:id="433" w:author="Evan Bollig" w:date="2013-06-13T11:05:00Z"/>
-        </w:rPr>
-        <w:pPrChange w:id="434" w:author="Evan Bollig" w:date="2013-06-13T11:06:00Z">
+          <w:ins w:id="432" w:author="Evan Bollig" w:date="2013-06-13T11:05:00Z"/>
+        </w:rPr>
+        <w:pPrChange w:id="433" w:author="Evan Bollig" w:date="2013-06-13T11:06:00Z">
           <w:pPr>
             <w:pStyle w:val="ListParagraph"/>
             <w:numPr>
@@ -7157,7 +7155,7 @@
           </w:pPr>
         </w:pPrChange>
       </w:pPr>
-      <w:ins w:id="435" w:author="Evan Bollig" w:date="2013-06-13T11:05:00Z">
+      <w:ins w:id="434" w:author="Evan Bollig" w:date="2013-06-13T11:05:00Z">
         <w:r>
           <w:tab/>
           <w:t>RCM, LSH preconditioning</w:t>
@@ -7169,9 +7167,9 @@
         <w:pStyle w:val="ListParagraph"/>
         <w:ind w:left="0"/>
         <w:rPr>
-          <w:ins w:id="436" w:author="Evan Bollig" w:date="2013-06-13T11:08:00Z"/>
-        </w:rPr>
-        <w:pPrChange w:id="437" w:author="Evan Bollig" w:date="2013-06-13T11:06:00Z">
+          <w:ins w:id="435" w:author="Evan Bollig" w:date="2013-06-13T11:08:00Z"/>
+        </w:rPr>
+        <w:pPrChange w:id="436" w:author="Evan Bollig" w:date="2013-06-13T11:06:00Z">
           <w:pPr>
             <w:pStyle w:val="ListParagraph"/>
             <w:numPr>
@@ -7182,7 +7180,7 @@
           </w:pPr>
         </w:pPrChange>
       </w:pPr>
-      <w:ins w:id="438" w:author="Evan Bollig" w:date="2013-06-13T11:05:00Z">
+      <w:ins w:id="437" w:author="Evan Bollig" w:date="2013-06-13T11:05:00Z">
         <w:r>
           <w:tab/>
           <w:t>Bandwidth analysis</w:t>
@@ -7194,9 +7192,9 @@
         <w:pStyle w:val="ListParagraph"/>
         <w:ind w:left="0"/>
         <w:rPr>
-          <w:ins w:id="439" w:author="Evan F. Bollig" w:date="2013-06-18T16:21:00Z"/>
-        </w:rPr>
-        <w:pPrChange w:id="440" w:author="Evan F. Bollig" w:date="2013-06-18T18:06:00Z">
+          <w:ins w:id="438" w:author="Evan F. Bollig" w:date="2013-06-18T16:21:00Z"/>
+        </w:rPr>
+        <w:pPrChange w:id="439" w:author="Evan F. Bollig" w:date="2013-06-18T18:06:00Z">
           <w:pPr>
             <w:pStyle w:val="ListParagraph"/>
             <w:numPr>
@@ -7207,7 +7205,7 @@
           </w:pPr>
         </w:pPrChange>
       </w:pPr>
-      <w:ins w:id="441" w:author="Evan F. Bollig" w:date="2013-06-18T16:21:00Z">
+      <w:ins w:id="440" w:author="Evan F. Bollig" w:date="2013-06-18T16:21:00Z">
         <w:r>
           <w:t xml:space="preserve">Additional: </w:t>
         </w:r>
@@ -7218,9 +7216,9 @@
         <w:pStyle w:val="ListParagraph"/>
         <w:ind w:left="0"/>
         <w:rPr>
-          <w:ins w:id="442" w:author="Evan Bollig" w:date="2013-06-13T11:08:00Z"/>
-        </w:rPr>
-        <w:pPrChange w:id="443" w:author="Evan Bollig" w:date="2013-06-13T11:06:00Z">
+          <w:ins w:id="441" w:author="Evan Bollig" w:date="2013-06-13T11:08:00Z"/>
+        </w:rPr>
+        <w:pPrChange w:id="442" w:author="Evan Bollig" w:date="2013-06-13T11:06:00Z">
           <w:pPr>
             <w:pStyle w:val="ListParagraph"/>
             <w:numPr>
@@ -7231,7 +7229,7 @@
           </w:pPr>
         </w:pPrChange>
       </w:pPr>
-      <w:ins w:id="444" w:author="Evan Bollig" w:date="2013-06-13T11:08:00Z">
+      <w:ins w:id="443" w:author="Evan Bollig" w:date="2013-06-13T11:08:00Z">
         <w:r>
           <w:tab/>
           <w:t>Parallel ILU</w:t>
@@ -7243,9 +7241,9 @@
         <w:pStyle w:val="ListParagraph"/>
         <w:ind w:left="0"/>
         <w:rPr>
-          <w:ins w:id="445" w:author="Evan Bollig" w:date="2013-06-13T11:09:00Z"/>
-        </w:rPr>
-        <w:pPrChange w:id="446" w:author="Evan Bollig" w:date="2013-06-13T11:06:00Z">
+          <w:ins w:id="444" w:author="Evan Bollig" w:date="2013-06-13T11:09:00Z"/>
+        </w:rPr>
+        <w:pPrChange w:id="445" w:author="Evan Bollig" w:date="2013-06-13T11:06:00Z">
           <w:pPr>
             <w:pStyle w:val="ListParagraph"/>
             <w:numPr>
@@ -7256,7 +7254,7 @@
           </w:pPr>
         </w:pPrChange>
       </w:pPr>
-      <w:ins w:id="447" w:author="Evan Bollig" w:date="2013-06-13T11:08:00Z">
+      <w:ins w:id="446" w:author="Evan Bollig" w:date="2013-06-13T11:08:00Z">
         <w:r>
           <w:tab/>
           <w:t>RBF-GA</w:t>
@@ -7268,9 +7266,9 @@
         <w:pStyle w:val="ListParagraph"/>
         <w:ind w:left="0"/>
         <w:rPr>
-          <w:ins w:id="448" w:author="Evan Bollig" w:date="2013-06-13T11:09:00Z"/>
-        </w:rPr>
-        <w:pPrChange w:id="449" w:author="Evan Bollig" w:date="2013-06-13T11:06:00Z">
+          <w:ins w:id="447" w:author="Evan Bollig" w:date="2013-06-13T11:09:00Z"/>
+        </w:rPr>
+        <w:pPrChange w:id="448" w:author="Evan Bollig" w:date="2013-06-13T11:06:00Z">
           <w:pPr>
             <w:pStyle w:val="ListParagraph"/>
             <w:numPr>
@@ -7287,9 +7285,9 @@
         <w:pStyle w:val="ListParagraph"/>
         <w:ind w:left="0"/>
         <w:rPr>
-          <w:ins w:id="450" w:author="Evan Bollig" w:date="2013-06-13T11:09:00Z"/>
-        </w:rPr>
-        <w:pPrChange w:id="451" w:author="Evan Bollig" w:date="2013-06-13T11:06:00Z">
+          <w:ins w:id="449" w:author="Evan Bollig" w:date="2013-06-13T11:09:00Z"/>
+        </w:rPr>
+        <w:pPrChange w:id="450" w:author="Evan Bollig" w:date="2013-06-13T11:06:00Z">
           <w:pPr>
             <w:pStyle w:val="ListParagraph"/>
             <w:numPr>
@@ -7300,7 +7298,7 @@
           </w:pPr>
         </w:pPrChange>
       </w:pPr>
-      <w:ins w:id="452" w:author="Evan Bollig" w:date="2013-06-13T11:09:00Z">
+      <w:ins w:id="451" w:author="Evan Bollig" w:date="2013-06-13T11:09:00Z">
         <w:r>
           <w:t xml:space="preserve">Questions: </w:t>
         </w:r>
@@ -7311,9 +7309,9 @@
         <w:pStyle w:val="ListParagraph"/>
         <w:ind w:left="0"/>
         <w:rPr>
-          <w:ins w:id="453" w:author="Evan Bollig" w:date="2013-06-13T11:09:00Z"/>
-        </w:rPr>
-        <w:pPrChange w:id="454" w:author="Evan Bollig" w:date="2013-06-13T11:06:00Z">
+          <w:ins w:id="452" w:author="Evan Bollig" w:date="2013-06-13T11:09:00Z"/>
+        </w:rPr>
+        <w:pPrChange w:id="453" w:author="Evan Bollig" w:date="2013-06-13T11:06:00Z">
           <w:pPr>
             <w:pStyle w:val="ListParagraph"/>
             <w:numPr>
@@ -7324,7 +7322,7 @@
           </w:pPr>
         </w:pPrChange>
       </w:pPr>
-      <w:ins w:id="455" w:author="Evan Bollig" w:date="2013-06-13T11:09:00Z">
+      <w:ins w:id="454" w:author="Evan Bollig" w:date="2013-06-13T11:09:00Z">
         <w:r>
           <w:tab/>
           <w:t xml:space="preserve">Does GMRES converge quickly for Poisson on Regular grid? </w:t>
@@ -7336,9 +7334,9 @@
         <w:pStyle w:val="ListParagraph"/>
         <w:ind w:left="0"/>
         <w:rPr>
-          <w:ins w:id="456" w:author="Evan Bollig" w:date="2013-06-13T11:09:00Z"/>
-        </w:rPr>
-        <w:pPrChange w:id="457" w:author="Evan Bollig" w:date="2013-06-13T11:06:00Z">
+          <w:ins w:id="455" w:author="Evan Bollig" w:date="2013-06-13T11:09:00Z"/>
+        </w:rPr>
+        <w:pPrChange w:id="456" w:author="Evan Bollig" w:date="2013-06-13T11:06:00Z">
           <w:pPr>
             <w:pStyle w:val="ListParagraph"/>
             <w:numPr>
@@ -7349,7 +7347,7 @@
           </w:pPr>
         </w:pPrChange>
       </w:pPr>
-      <w:ins w:id="458" w:author="Evan Bollig" w:date="2013-06-13T11:09:00Z">
+      <w:ins w:id="457" w:author="Evan Bollig" w:date="2013-06-13T11:09:00Z">
         <w:r>
           <w:tab/>
         </w:r>
@@ -7380,9 +7378,9 @@
         <w:pStyle w:val="ListParagraph"/>
         <w:ind w:left="0"/>
         <w:rPr>
-          <w:ins w:id="459" w:author="Evan Bollig" w:date="2013-06-13T11:20:00Z"/>
-        </w:rPr>
-        <w:pPrChange w:id="460" w:author="Evan Bollig" w:date="2013-06-13T11:06:00Z">
+          <w:ins w:id="458" w:author="Evan Bollig" w:date="2013-06-13T11:20:00Z"/>
+        </w:rPr>
+        <w:pPrChange w:id="459" w:author="Evan Bollig" w:date="2013-06-13T11:06:00Z">
           <w:pPr>
             <w:pStyle w:val="ListParagraph"/>
             <w:numPr>
@@ -7393,10 +7391,15 @@
           </w:pPr>
         </w:pPrChange>
       </w:pPr>
-      <w:ins w:id="461" w:author="Evan Bollig" w:date="2013-06-13T11:10:00Z">
+      <w:ins w:id="460" w:author="Evan Bollig" w:date="2013-06-13T11:10:00Z">
         <w:r>
           <w:tab/>
-          <w:t>What GFLOPs do we get on CPU (UBLAS, VCL, Nested Loop</w:t>
+          <w:t>W</w:t>
+        </w:r>
+        <w:bookmarkStart w:id="461" w:name="_GoBack"/>
+        <w:bookmarkEnd w:id="461"/>
+        <w:r>
+          <w:t>hat GFLOPs do we get on CPU (UBLAS, VCL, Nested Loop</w:t>
         </w:r>
         <w:proofErr w:type="gramStart"/>
         <w:r>
@@ -7445,24 +7448,52 @@
         </w:numPr>
         <w:rPr>
           <w:ins w:id="465" w:author="Evan F. Bollig" w:date="2013-06-16T19:50:00Z"/>
-        </w:rPr>
-        <w:pPrChange w:id="466" w:author="Evan F. Bollig" w:date="2013-06-16T19:50:00Z">
+          <w:strike/>
+          <w:color w:val="008000"/>
+          <w:rPrChange w:id="466" w:author="Evan F. Bollig" w:date="2013-09-16T18:01:00Z">
+            <w:rPr>
+              <w:ins w:id="467" w:author="Evan F. Bollig" w:date="2013-06-16T19:50:00Z"/>
+            </w:rPr>
+          </w:rPrChange>
+        </w:rPr>
+        <w:pPrChange w:id="468" w:author="Evan F. Bollig" w:date="2013-06-16T19:50:00Z">
           <w:pPr>
             <w:pStyle w:val="ListParagraph"/>
             <w:ind w:left="0"/>
           </w:pPr>
         </w:pPrChange>
       </w:pPr>
-      <w:ins w:id="467" w:author="Evan F. Bollig" w:date="2013-06-16T19:50:00Z">
-        <w:r>
+      <w:ins w:id="469" w:author="Evan F. Bollig" w:date="2013-06-16T19:50:00Z">
+        <w:r>
+          <w:rPr>
+            <w:strike/>
+            <w:color w:val="008000"/>
+            <w:rPrChange w:id="470" w:author="Evan F. Bollig" w:date="2013-09-16T18:01:00Z">
+              <w:rPr/>
+            </w:rPrChange>
+          </w:rPr>
           <w:t xml:space="preserve">Overlap </w:t>
         </w:r>
         <w:proofErr w:type="spellStart"/>
         <w:r>
+          <w:rPr>
+            <w:strike/>
+            <w:color w:val="008000"/>
+            <w:rPrChange w:id="471" w:author="Evan F. Bollig" w:date="2013-09-16T18:01:00Z">
+              <w:rPr/>
+            </w:rPrChange>
+          </w:rPr>
           <w:t>comm</w:t>
         </w:r>
         <w:proofErr w:type="spellEnd"/>
         <w:r>
+          <w:rPr>
+            <w:strike/>
+            <w:color w:val="008000"/>
+            <w:rPrChange w:id="472" w:author="Evan F. Bollig" w:date="2013-09-16T18:01:00Z">
+              <w:rPr/>
+            </w:rPrChange>
+          </w:rPr>
           <w:t xml:space="preserve"> and comp</w:t>
         </w:r>
       </w:ins>
@@ -7475,16 +7506,16 @@
           <w:numId w:val="4"/>
         </w:numPr>
         <w:rPr>
-          <w:ins w:id="468" w:author="Evan F. Bollig" w:date="2013-06-16T19:50:00Z"/>
-        </w:rPr>
-        <w:pPrChange w:id="469" w:author="Evan F. Bollig" w:date="2013-06-16T19:50:00Z">
+          <w:ins w:id="473" w:author="Evan F. Bollig" w:date="2013-06-16T19:50:00Z"/>
+        </w:rPr>
+        <w:pPrChange w:id="474" w:author="Evan F. Bollig" w:date="2013-06-16T19:50:00Z">
           <w:pPr>
             <w:pStyle w:val="ListParagraph"/>
             <w:ind w:left="0"/>
           </w:pPr>
         </w:pPrChange>
       </w:pPr>
-      <w:ins w:id="470" w:author="Evan F. Bollig" w:date="2013-06-16T19:50:00Z">
+      <w:ins w:id="475" w:author="Evan F. Bollig" w:date="2013-06-16T19:50:00Z">
         <w:r>
           <w:t>GMRES on square test convergence</w:t>
         </w:r>
@@ -7498,21 +7529,21 @@
           <w:numId w:val="4"/>
         </w:numPr>
         <w:rPr>
-          <w:ins w:id="471" w:author="Evan F. Bollig" w:date="2013-06-16T19:50:00Z"/>
-        </w:rPr>
-        <w:pPrChange w:id="472" w:author="Evan F. Bollig" w:date="2013-06-16T19:50:00Z">
+          <w:ins w:id="476" w:author="Evan F. Bollig" w:date="2013-06-16T19:50:00Z"/>
+        </w:rPr>
+        <w:pPrChange w:id="477" w:author="Evan F. Bollig" w:date="2013-06-16T19:50:00Z">
           <w:pPr>
             <w:pStyle w:val="ListParagraph"/>
             <w:ind w:left="0"/>
           </w:pPr>
         </w:pPrChange>
       </w:pPr>
-      <w:ins w:id="473" w:author="Evan F. Bollig" w:date="2013-06-18T16:18:00Z">
+      <w:ins w:id="478" w:author="Evan F. Bollig" w:date="2013-06-18T16:18:00Z">
         <w:r>
           <w:t xml:space="preserve">Impacts on conditioning from </w:t>
         </w:r>
       </w:ins>
-      <w:ins w:id="474" w:author="Evan F. Bollig" w:date="2013-06-16T19:50:00Z">
+      <w:ins w:id="479" w:author="Evan F. Bollig" w:date="2013-06-16T19:50:00Z">
         <w:r>
           <w:t>Matrix reorder (X</w:t>
         </w:r>
@@ -7533,15 +7564,27 @@
           <w:ilvl w:val="0"/>
           <w:numId w:val="4"/>
         </w:numPr>
-        <w:pPrChange w:id="475" w:author="Evan F. Bollig" w:date="2013-06-18T16:18:00Z">
+        <w:rPr>
+          <w:strike/>
+          <w:rPrChange w:id="480" w:author="Evan F. Bollig" w:date="2013-09-16T18:01:00Z">
+            <w:rPr/>
+          </w:rPrChange>
+        </w:rPr>
+        <w:pPrChange w:id="481" w:author="Evan F. Bollig" w:date="2013-06-18T16:18:00Z">
           <w:pPr>
             <w:pStyle w:val="ListParagraph"/>
             <w:ind w:left="0"/>
           </w:pPr>
         </w:pPrChange>
       </w:pPr>
-      <w:ins w:id="476" w:author="Evan F. Bollig" w:date="2013-06-16T19:50:00Z">
-        <w:r>
+      <w:ins w:id="482" w:author="Evan F. Bollig" w:date="2013-06-16T19:50:00Z">
+        <w:r>
+          <w:rPr>
+            <w:strike/>
+            <w:rPrChange w:id="483" w:author="Evan F. Bollig" w:date="2013-09-16T18:01:00Z">
+              <w:rPr/>
+            </w:rPrChange>
+          </w:rPr>
           <w:t>RBF-GA</w:t>
         </w:r>
       </w:ins>

</xml_diff>